<commit_message>
y2s2: Week 5 release 0.1
</commit_message>
<xml_diff>
--- a/y2s2/csa/tutorials/Tut 1-12 (2019 - Q).docx
+++ b/y2s2/csa/tutorials/Tut 1-12 (2019 - Q).docx
@@ -10670,6 +10670,47 @@
     <w:p>
       <w:pPr>
         <w:pStyle w:val="ListParagraph"/>
+        <w:numPr>
+          <w:ilvl w:val="1"/>
+          <w:numId w:val="25"/>
+        </w:numPr>
+        <w:tabs>
+          <w:tab w:val="left" w:pos="1788"/>
+        </w:tabs>
+        <w:spacing w:after="0"/>
+        <w:jc w:val="both"/>
+        <w:rPr>
+          <w:rFonts w:ascii="Times New Roman" w:hAnsi="Times New Roman" w:cs="Times New Roman"/>
+        </w:rPr>
+      </w:pPr>
+      <w:r>
+        <w:rPr>
+          <w:rFonts w:ascii="Times New Roman" w:hAnsi="Times New Roman" w:cs="Times New Roman"/>
+        </w:rPr>
+        <w:t>Bus is a physical connection to transfer data inside a computer system. Bus contain electrical conductors called “line</w:t>
+      </w:r>
+      <w:r>
+        <w:rPr>
+          <w:rFonts w:ascii="Times New Roman" w:hAnsi="Times New Roman" w:cs="Times New Roman"/>
+        </w:rPr>
+        <w:t>s</w:t>
+      </w:r>
+      <w:r>
+        <w:rPr>
+          <w:rFonts w:ascii="Times New Roman" w:hAnsi="Times New Roman" w:cs="Times New Roman"/>
+        </w:rPr>
+        <w:t>”</w:t>
+      </w:r>
+      <w:r>
+        <w:rPr>
+          <w:rFonts w:ascii="Times New Roman" w:hAnsi="Times New Roman" w:cs="Times New Roman"/>
+        </w:rPr>
+        <w:t>, and carrier computer signals.</w:t>
+      </w:r>
+    </w:p>
+    <w:p>
+      <w:pPr>
+        <w:pStyle w:val="ListParagraph"/>
         <w:tabs>
           <w:tab w:val="left" w:pos="1788"/>
         </w:tabs>
@@ -10761,6 +10802,29 @@
     </w:p>
     <w:p>
       <w:pPr>
+        <w:pStyle w:val="ListParagraph"/>
+        <w:numPr>
+          <w:ilvl w:val="1"/>
+          <w:numId w:val="25"/>
+        </w:numPr>
+        <w:tabs>
+          <w:tab w:val="left" w:pos="1788"/>
+        </w:tabs>
+        <w:spacing w:after="0"/>
+        <w:jc w:val="both"/>
+        <w:rPr>
+          <w:rFonts w:ascii="Times New Roman" w:hAnsi="Times New Roman" w:cs="Times New Roman"/>
+        </w:rPr>
+      </w:pPr>
+      <w:r>
+        <w:rPr>
+          <w:rFonts w:ascii="Times New Roman" w:hAnsi="Times New Roman" w:cs="Times New Roman"/>
+        </w:rPr>
+        <w:t>Multipoint bus</w:t>
+      </w:r>
+    </w:p>
+    <w:p>
+      <w:pPr>
         <w:tabs>
           <w:tab w:val="left" w:pos="1788"/>
         </w:tabs>
@@ -10883,6 +10947,96 @@
           <w:rFonts w:ascii="Times New Roman" w:hAnsi="Times New Roman" w:cs="Times New Roman"/>
         </w:rPr>
         <w:t xml:space="preserve"> marks)</w:t>
+      </w:r>
+    </w:p>
+    <w:p>
+      <w:pPr>
+        <w:pStyle w:val="ListParagraph"/>
+        <w:numPr>
+          <w:ilvl w:val="1"/>
+          <w:numId w:val="25"/>
+        </w:numPr>
+        <w:tabs>
+          <w:tab w:val="left" w:pos="1788"/>
+        </w:tabs>
+        <w:spacing w:after="0"/>
+        <w:jc w:val="both"/>
+        <w:rPr>
+          <w:rFonts w:ascii="Times New Roman" w:hAnsi="Times New Roman" w:cs="Times New Roman"/>
+        </w:rPr>
+      </w:pPr>
+      <w:r>
+        <w:rPr>
+          <w:rFonts w:ascii="Times New Roman" w:hAnsi="Times New Roman" w:cs="Times New Roman"/>
+          <w:b/>
+        </w:rPr>
+        <w:t>Data bus</w:t>
+      </w:r>
+      <w:r>
+        <w:rPr>
+          <w:rFonts w:ascii="Times New Roman" w:hAnsi="Times New Roman" w:cs="Times New Roman"/>
+        </w:rPr>
+        <w:t>. Transports data, bidirectional.</w:t>
+      </w:r>
+    </w:p>
+    <w:p>
+      <w:pPr>
+        <w:pStyle w:val="ListParagraph"/>
+        <w:numPr>
+          <w:ilvl w:val="1"/>
+          <w:numId w:val="25"/>
+        </w:numPr>
+        <w:tabs>
+          <w:tab w:val="left" w:pos="1788"/>
+        </w:tabs>
+        <w:spacing w:after="0"/>
+        <w:jc w:val="both"/>
+        <w:rPr>
+          <w:rFonts w:ascii="Times New Roman" w:hAnsi="Times New Roman" w:cs="Times New Roman"/>
+        </w:rPr>
+      </w:pPr>
+      <w:r>
+        <w:rPr>
+          <w:rFonts w:ascii="Times New Roman" w:hAnsi="Times New Roman" w:cs="Times New Roman"/>
+          <w:b/>
+        </w:rPr>
+        <w:t>Address bus.</w:t>
+      </w:r>
+      <w:r>
+        <w:rPr>
+          <w:rFonts w:ascii="Times New Roman" w:hAnsi="Times New Roman" w:cs="Times New Roman"/>
+        </w:rPr>
+        <w:t xml:space="preserve"> Specifies data recipient, identifies source &amp; recipient of data on data bus.</w:t>
+      </w:r>
+    </w:p>
+    <w:p>
+      <w:pPr>
+        <w:pStyle w:val="ListParagraph"/>
+        <w:numPr>
+          <w:ilvl w:val="1"/>
+          <w:numId w:val="25"/>
+        </w:numPr>
+        <w:tabs>
+          <w:tab w:val="left" w:pos="1788"/>
+        </w:tabs>
+        <w:spacing w:after="0"/>
+        <w:jc w:val="both"/>
+        <w:rPr>
+          <w:rFonts w:ascii="Times New Roman" w:hAnsi="Times New Roman" w:cs="Times New Roman"/>
+        </w:rPr>
+      </w:pPr>
+      <w:r>
+        <w:rPr>
+          <w:rFonts w:ascii="Times New Roman" w:hAnsi="Times New Roman" w:cs="Times New Roman"/>
+          <w:b/>
+        </w:rPr>
+        <w:t xml:space="preserve">Control bus. </w:t>
+      </w:r>
+      <w:r>
+        <w:rPr>
+          <w:rFonts w:ascii="Times New Roman" w:hAnsi="Times New Roman" w:cs="Times New Roman"/>
+        </w:rPr>
+        <w:t>Provide control for synchronization, and control of bus &amp; modules connected.</w:t>
       </w:r>
     </w:p>
     <w:p>
@@ -11021,6 +11175,64 @@
     <w:p>
       <w:pPr>
         <w:pStyle w:val="ListParagraph"/>
+        <w:numPr>
+          <w:ilvl w:val="1"/>
+          <w:numId w:val="24"/>
+        </w:numPr>
+        <w:tabs>
+          <w:tab w:val="left" w:pos="1788"/>
+        </w:tabs>
+        <w:spacing w:after="0"/>
+        <w:jc w:val="both"/>
+        <w:rPr>
+          <w:rFonts w:ascii="Times New Roman" w:hAnsi="Times New Roman" w:cs="Times New Roman"/>
+        </w:rPr>
+      </w:pPr>
+      <w:r>
+        <w:rPr>
+          <w:rFonts w:ascii="Times New Roman" w:hAnsi="Times New Roman" w:cs="Times New Roman"/>
+        </w:rPr>
+        <w:t>Point-to-point bus has separate bus lanes for each pair of connecting modules. Multipoint bus has bus lanes that are connected to more than 2 modules.</w:t>
+      </w:r>
+    </w:p>
+    <w:p>
+      <w:pPr>
+        <w:pStyle w:val="ListParagraph"/>
+        <w:numPr>
+          <w:ilvl w:val="1"/>
+          <w:numId w:val="24"/>
+        </w:numPr>
+        <w:tabs>
+          <w:tab w:val="left" w:pos="1788"/>
+        </w:tabs>
+        <w:spacing w:after="0"/>
+        <w:jc w:val="both"/>
+        <w:rPr>
+          <w:rFonts w:ascii="Times New Roman" w:hAnsi="Times New Roman" w:cs="Times New Roman"/>
+        </w:rPr>
+      </w:pPr>
+      <w:r>
+        <w:rPr>
+          <w:rFonts w:ascii="Times New Roman" w:hAnsi="Times New Roman" w:cs="Times New Roman"/>
+        </w:rPr>
+        <w:t>Point-to-point bus sends and receive data</w:t>
+      </w:r>
+      <w:r>
+        <w:rPr>
+          <w:rFonts w:ascii="Times New Roman" w:hAnsi="Times New Roman" w:cs="Times New Roman"/>
+        </w:rPr>
+        <w:t xml:space="preserve"> directly</w:t>
+      </w:r>
+      <w:r>
+        <w:rPr>
+          <w:rFonts w:ascii="Times New Roman" w:hAnsi="Times New Roman" w:cs="Times New Roman"/>
+        </w:rPr>
+        <w:t>. Multipoint bus “broadcasts” data, and only the correct recipient “accepts” the data.</w:t>
+      </w:r>
+    </w:p>
+    <w:p>
+      <w:pPr>
+        <w:pStyle w:val="ListParagraph"/>
         <w:tabs>
           <w:tab w:val="left" w:pos="1788"/>
         </w:tabs>
@@ -11104,6 +11316,7 @@
           <w:sz w:val="22"/>
           <w:szCs w:val="22"/>
         </w:rPr>
+        <w:lastRenderedPageBreak/>
         <w:t>Explain how memory Address Register (MAR) and Memory Data Register (MDR) involved in the CPU-RAM communication.</w:t>
       </w:r>
       <w:r>
@@ -11203,6 +11416,84 @@
           <w:szCs w:val="22"/>
         </w:rPr>
         <w:t xml:space="preserve"> marks)</w:t>
+      </w:r>
+    </w:p>
+    <w:p>
+      <w:pPr>
+        <w:pStyle w:val="Default"/>
+        <w:numPr>
+          <w:ilvl w:val="2"/>
+          <w:numId w:val="25"/>
+        </w:numPr>
+        <w:tabs>
+          <w:tab w:val="left" w:pos="1788"/>
+        </w:tabs>
+        <w:jc w:val="both"/>
+        <w:rPr>
+          <w:rFonts w:ascii="Times New Roman" w:hAnsi="Times New Roman" w:cs="Times New Roman"/>
+          <w:sz w:val="22"/>
+          <w:szCs w:val="22"/>
+        </w:rPr>
+      </w:pPr>
+      <w:r>
+        <w:rPr>
+          <w:rFonts w:ascii="Times New Roman" w:hAnsi="Times New Roman" w:cs="Times New Roman"/>
+          <w:sz w:val="22"/>
+          <w:szCs w:val="22"/>
+        </w:rPr>
+        <w:t>MAR holds the address of data inside the RAM to be opened for data access by the CPU.</w:t>
+      </w:r>
+    </w:p>
+    <w:p>
+      <w:pPr>
+        <w:pStyle w:val="Default"/>
+        <w:numPr>
+          <w:ilvl w:val="2"/>
+          <w:numId w:val="25"/>
+        </w:numPr>
+        <w:tabs>
+          <w:tab w:val="left" w:pos="1788"/>
+        </w:tabs>
+        <w:jc w:val="both"/>
+        <w:rPr>
+          <w:rFonts w:ascii="Times New Roman" w:hAnsi="Times New Roman" w:cs="Times New Roman"/>
+          <w:sz w:val="22"/>
+          <w:szCs w:val="22"/>
+        </w:rPr>
+      </w:pPr>
+      <w:r>
+        <w:rPr>
+          <w:rFonts w:ascii="Times New Roman" w:hAnsi="Times New Roman" w:cs="Times New Roman"/>
+          <w:sz w:val="22"/>
+          <w:szCs w:val="22"/>
+        </w:rPr>
+        <w:t>MDR stores a copy of data pointed by MAR for read access by the CPU.</w:t>
+      </w:r>
+    </w:p>
+    <w:p>
+      <w:pPr>
+        <w:pStyle w:val="Default"/>
+        <w:numPr>
+          <w:ilvl w:val="2"/>
+          <w:numId w:val="25"/>
+        </w:numPr>
+        <w:tabs>
+          <w:tab w:val="left" w:pos="1788"/>
+        </w:tabs>
+        <w:jc w:val="both"/>
+        <w:rPr>
+          <w:rFonts w:ascii="Times New Roman" w:hAnsi="Times New Roman" w:cs="Times New Roman"/>
+          <w:sz w:val="22"/>
+          <w:szCs w:val="22"/>
+        </w:rPr>
+      </w:pPr>
+      <w:r>
+        <w:rPr>
+          <w:rFonts w:ascii="Times New Roman" w:hAnsi="Times New Roman" w:cs="Times New Roman"/>
+          <w:sz w:val="22"/>
+          <w:szCs w:val="22"/>
+        </w:rPr>
+        <w:t>MDR stores data in memory for write-access by CPU.</w:t>
       </w:r>
     </w:p>
     <w:p>
@@ -12261,6 +12552,7 @@
         <w:rPr>
           <w:rFonts w:ascii="Times New Roman" w:hAnsi="Times New Roman" w:cs="Times New Roman"/>
         </w:rPr>
+        <w:lastRenderedPageBreak/>
         <w:t>What is the computer architecture mentioned?</w:t>
       </w:r>
       <w:r>
@@ -14030,7 +14322,6 @@
           <w:rFonts w:ascii="Times New Roman" w:hAnsi="Times New Roman" w:cs="Times New Roman"/>
           <w:color w:val="000000"/>
         </w:rPr>
-        <w:lastRenderedPageBreak/>
         <w:t>–D CS:200</w:t>
       </w:r>
       <w:r>
@@ -15081,6 +15372,7 @@
           <w:noProof/>
           <w:color w:val="000000"/>
         </w:rPr>
+        <w:lastRenderedPageBreak/>
         <w:drawing>
           <wp:inline distT="0" distB="0" distL="0" distR="0" wp14:anchorId="3ACB9F72" wp14:editId="3F453E0F">
             <wp:extent cx="4543425" cy="392586"/>
@@ -15921,7 +16213,6 @@
                 <w:rFonts w:ascii="Times New Roman" w:hAnsi="Times New Roman" w:cs="Times New Roman"/>
                 <w:color w:val="000000"/>
               </w:rPr>
-              <w:lastRenderedPageBreak/>
               <w:t>H</w:t>
             </w:r>
           </w:p>
@@ -16716,8 +17007,6 @@
         </w:rPr>
         <w:t>1</w:t>
       </w:r>
-      <w:bookmarkStart w:id="0" w:name="_GoBack"/>
-      <w:bookmarkEnd w:id="0"/>
       <w:r>
         <w:rPr>
           <w:rFonts w:ascii="Times New Roman" w:hAnsi="Times New Roman" w:cs="Times New Roman"/>
@@ -17204,6 +17493,66 @@
     <w:p>
       <w:pPr>
         <w:pStyle w:val="ListParagraph"/>
+        <w:numPr>
+          <w:ilvl w:val="1"/>
+          <w:numId w:val="34"/>
+        </w:numPr>
+        <w:spacing w:after="0"/>
+        <w:jc w:val="both"/>
+        <w:rPr>
+          <w:rFonts w:ascii="Times New Roman" w:hAnsi="Times New Roman" w:cs="Times New Roman"/>
+        </w:rPr>
+      </w:pPr>
+      <w:r>
+        <w:rPr>
+          <w:rFonts w:ascii="Times New Roman" w:hAnsi="Times New Roman" w:cs="Times New Roman"/>
+        </w:rPr>
+        <w:t>masm csa.asm</w:t>
+      </w:r>
+    </w:p>
+    <w:p>
+      <w:pPr>
+        <w:pStyle w:val="ListParagraph"/>
+        <w:numPr>
+          <w:ilvl w:val="1"/>
+          <w:numId w:val="34"/>
+        </w:numPr>
+        <w:spacing w:after="0"/>
+        <w:jc w:val="both"/>
+        <w:rPr>
+          <w:rFonts w:ascii="Times New Roman" w:hAnsi="Times New Roman" w:cs="Times New Roman"/>
+        </w:rPr>
+      </w:pPr>
+      <w:r>
+        <w:rPr>
+          <w:rFonts w:ascii="Times New Roman" w:hAnsi="Times New Roman" w:cs="Times New Roman"/>
+        </w:rPr>
+        <w:t>csa</w:t>
+      </w:r>
+    </w:p>
+    <w:p>
+      <w:pPr>
+        <w:pStyle w:val="ListParagraph"/>
+        <w:numPr>
+          <w:ilvl w:val="1"/>
+          <w:numId w:val="34"/>
+        </w:numPr>
+        <w:spacing w:after="0"/>
+        <w:jc w:val="both"/>
+        <w:rPr>
+          <w:rFonts w:ascii="Times New Roman" w:hAnsi="Times New Roman" w:cs="Times New Roman"/>
+        </w:rPr>
+      </w:pPr>
+      <w:r>
+        <w:rPr>
+          <w:rFonts w:ascii="Times New Roman" w:hAnsi="Times New Roman" w:cs="Times New Roman"/>
+        </w:rPr>
+        <w:t>csa</w:t>
+      </w:r>
+    </w:p>
+    <w:p>
+      <w:pPr>
+        <w:pStyle w:val="ListParagraph"/>
         <w:spacing w:after="0"/>
         <w:jc w:val="both"/>
         <w:rPr>
@@ -17256,6 +17605,69 @@
     <w:p>
       <w:pPr>
         <w:pStyle w:val="ListParagraph"/>
+        <w:numPr>
+          <w:ilvl w:val="1"/>
+          <w:numId w:val="34"/>
+        </w:numPr>
+        <w:spacing w:after="0"/>
+        <w:jc w:val="both"/>
+        <w:rPr>
+          <w:rFonts w:ascii="Times New Roman" w:hAnsi="Times New Roman" w:cs="Times New Roman"/>
+        </w:rPr>
+      </w:pPr>
+      <w:r>
+        <w:rPr>
+          <w:rFonts w:ascii="Times New Roman" w:hAnsi="Times New Roman" w:cs="Times New Roman"/>
+          <w:color w:val="000000"/>
+        </w:rPr>
+        <w:t>Link csa.obj</w:t>
+      </w:r>
+    </w:p>
+    <w:p>
+      <w:pPr>
+        <w:pStyle w:val="ListParagraph"/>
+        <w:numPr>
+          <w:ilvl w:val="1"/>
+          <w:numId w:val="34"/>
+        </w:numPr>
+        <w:spacing w:after="0"/>
+        <w:jc w:val="both"/>
+        <w:rPr>
+          <w:rFonts w:ascii="Times New Roman" w:hAnsi="Times New Roman" w:cs="Times New Roman"/>
+        </w:rPr>
+      </w:pPr>
+      <w:r>
+        <w:rPr>
+          <w:rFonts w:ascii="Times New Roman" w:hAnsi="Times New Roman" w:cs="Times New Roman"/>
+          <w:color w:val="000000"/>
+        </w:rPr>
+        <w:t>Csa</w:t>
+      </w:r>
+    </w:p>
+    <w:p>
+      <w:pPr>
+        <w:pStyle w:val="ListParagraph"/>
+        <w:numPr>
+          <w:ilvl w:val="1"/>
+          <w:numId w:val="34"/>
+        </w:numPr>
+        <w:spacing w:after="0"/>
+        <w:jc w:val="both"/>
+        <w:rPr>
+          <w:rFonts w:ascii="Times New Roman" w:hAnsi="Times New Roman" w:cs="Times New Roman"/>
+        </w:rPr>
+      </w:pPr>
+      <w:r>
+        <w:rPr>
+          <w:rFonts w:ascii="Times New Roman" w:hAnsi="Times New Roman" w:cs="Times New Roman"/>
+          <w:color w:val="000000"/>
+        </w:rPr>
+        <w:t>csa</w:t>
+      </w:r>
+    </w:p>
+    <w:p>
+      <w:pPr>
+        <w:pStyle w:val="ListParagraph"/>
         <w:rPr>
           <w:rFonts w:ascii="Times New Roman" w:hAnsi="Times New Roman" w:cs="Times New Roman"/>
         </w:rPr>
@@ -17319,6 +17731,27 @@
     <w:p>
       <w:pPr>
         <w:pStyle w:val="ListParagraph"/>
+        <w:numPr>
+          <w:ilvl w:val="1"/>
+          <w:numId w:val="34"/>
+        </w:numPr>
+        <w:spacing w:after="0"/>
+        <w:jc w:val="both"/>
+        <w:rPr>
+          <w:rFonts w:ascii="Times New Roman" w:hAnsi="Times New Roman" w:cs="Times New Roman"/>
+        </w:rPr>
+      </w:pPr>
+      <w:r>
+        <w:rPr>
+          <w:rFonts w:ascii="Times New Roman" w:hAnsi="Times New Roman" w:cs="Times New Roman"/>
+          <w:color w:val="000000"/>
+        </w:rPr>
+        <w:t>Csa.exe</w:t>
+      </w:r>
+    </w:p>
+    <w:p>
+      <w:pPr>
+        <w:pStyle w:val="ListParagraph"/>
         <w:rPr>
           <w:rFonts w:ascii="Times New Roman" w:hAnsi="Times New Roman" w:cs="Times New Roman"/>
         </w:rPr>
@@ -17342,6 +17775,26 @@
           <w:rFonts w:ascii="Times New Roman" w:hAnsi="Times New Roman" w:cs="Times New Roman"/>
         </w:rPr>
         <w:t>To execute CSA.EXE through DEBUG program.</w:t>
+      </w:r>
+    </w:p>
+    <w:p>
+      <w:pPr>
+        <w:pStyle w:val="ListParagraph"/>
+        <w:numPr>
+          <w:ilvl w:val="1"/>
+          <w:numId w:val="34"/>
+        </w:numPr>
+        <w:spacing w:after="0"/>
+        <w:jc w:val="both"/>
+        <w:rPr>
+          <w:rFonts w:ascii="Times New Roman" w:hAnsi="Times New Roman" w:cs="Times New Roman"/>
+        </w:rPr>
+      </w:pPr>
+      <w:r>
+        <w:rPr>
+          <w:rFonts w:ascii="Times New Roman" w:hAnsi="Times New Roman" w:cs="Times New Roman"/>
+        </w:rPr>
+        <w:t>Debug csa.exe</w:t>
       </w:r>
     </w:p>
     <w:p>
@@ -17497,6 +17950,29 @@
     <w:p>
       <w:pPr>
         <w:pStyle w:val="ListParagraph"/>
+        <w:numPr>
+          <w:ilvl w:val="1"/>
+          <w:numId w:val="33"/>
+        </w:numPr>
+        <w:tabs>
+          <w:tab w:val="left" w:pos="1788"/>
+        </w:tabs>
+        <w:spacing w:after="0"/>
+        <w:jc w:val="both"/>
+        <w:rPr>
+          <w:rFonts w:ascii="Times New Roman" w:hAnsi="Times New Roman" w:cs="Times New Roman"/>
+        </w:rPr>
+      </w:pPr>
+      <w:r>
+        <w:rPr>
+          <w:rFonts w:ascii="Times New Roman" w:hAnsi="Times New Roman" w:cs="Times New Roman"/>
+        </w:rPr>
+        <w:t>Resolve forward referencing. Two-pass assembler constructs the symbol table on the first pass, and uses the symbol table to complete object code for instructions on the second pass.</w:t>
+      </w:r>
+    </w:p>
+    <w:p>
+      <w:pPr>
+        <w:pStyle w:val="ListParagraph"/>
         <w:tabs>
           <w:tab w:val="left" w:pos="1788"/>
         </w:tabs>
@@ -17549,6 +18025,72 @@
     </w:p>
     <w:p>
       <w:pPr>
+        <w:pStyle w:val="ListParagraph"/>
+        <w:numPr>
+          <w:ilvl w:val="1"/>
+          <w:numId w:val="33"/>
+        </w:numPr>
+        <w:tabs>
+          <w:tab w:val="left" w:pos="1788"/>
+        </w:tabs>
+        <w:spacing w:after="0"/>
+        <w:jc w:val="both"/>
+        <w:rPr>
+          <w:rFonts w:ascii="Times New Roman" w:hAnsi="Times New Roman" w:cs="Times New Roman"/>
+        </w:rPr>
+      </w:pPr>
+      <w:r>
+        <w:rPr>
+          <w:rFonts w:ascii="Times New Roman" w:hAnsi="Times New Roman" w:cs="Times New Roman"/>
+          <w:color w:val="000000"/>
+        </w:rPr>
+        <w:t xml:space="preserve">Editing (User) </w:t>
+      </w:r>
+      <w:r>
+        <w:rPr>
+          <w:rFonts w:ascii="Times New Roman" w:hAnsi="Times New Roman" w:cs="Times New Roman"/>
+          <w:color w:val="000000"/>
+        </w:rPr>
+        <w:sym w:font="Wingdings" w:char="F0E0"/>
+      </w:r>
+      <w:r>
+        <w:rPr>
+          <w:rFonts w:ascii="Times New Roman" w:hAnsi="Times New Roman" w:cs="Times New Roman"/>
+          <w:color w:val="000000"/>
+        </w:rPr>
+        <w:t xml:space="preserve"> Assembling (Assembler) </w:t>
+      </w:r>
+      <w:r>
+        <w:rPr>
+          <w:rFonts w:ascii="Times New Roman" w:hAnsi="Times New Roman" w:cs="Times New Roman"/>
+          <w:color w:val="000000"/>
+        </w:rPr>
+        <w:sym w:font="Wingdings" w:char="F0E0"/>
+      </w:r>
+      <w:r>
+        <w:rPr>
+          <w:rFonts w:ascii="Times New Roman" w:hAnsi="Times New Roman" w:cs="Times New Roman"/>
+          <w:color w:val="000000"/>
+        </w:rPr>
+        <w:t xml:space="preserve"> Linking (Linker) </w:t>
+      </w:r>
+      <w:r>
+        <w:rPr>
+          <w:rFonts w:ascii="Times New Roman" w:hAnsi="Times New Roman" w:cs="Times New Roman"/>
+          <w:color w:val="000000"/>
+        </w:rPr>
+        <w:sym w:font="Wingdings" w:char="F0E0"/>
+      </w:r>
+      <w:r>
+        <w:rPr>
+          <w:rFonts w:ascii="Times New Roman" w:hAnsi="Times New Roman" w:cs="Times New Roman"/>
+          <w:color w:val="000000"/>
+        </w:rPr>
+        <w:t xml:space="preserve"> Executing (CPU)</w:t>
+      </w:r>
+    </w:p>
+    <w:p>
+      <w:pPr>
         <w:autoSpaceDE w:val="0"/>
         <w:autoSpaceDN w:val="0"/>
         <w:adjustRightInd w:val="0"/>
@@ -17632,7 +18174,39 @@
           <w:rFonts w:ascii="Times New Roman" w:hAnsi="Times New Roman" w:cs="Times New Roman"/>
           <w:color w:val="000000"/>
         </w:rPr>
-        <w:t xml:space="preserve">Move the immediate value hex 40 to the AL register </w:t>
+        <w:t>Move the immediate value hex 40 to the AL register</w:t>
+      </w:r>
+    </w:p>
+    <w:p>
+      <w:pPr>
+        <w:pStyle w:val="ListParagraph"/>
+        <w:numPr>
+          <w:ilvl w:val="1"/>
+          <w:numId w:val="35"/>
+        </w:numPr>
+        <w:autoSpaceDE w:val="0"/>
+        <w:autoSpaceDN w:val="0"/>
+        <w:adjustRightInd w:val="0"/>
+        <w:spacing w:after="0" w:line="240" w:lineRule="auto"/>
+        <w:jc w:val="both"/>
+        <w:rPr>
+          <w:rFonts w:ascii="Times New Roman" w:hAnsi="Times New Roman" w:cs="Times New Roman"/>
+          <w:color w:val="000000"/>
+        </w:rPr>
+      </w:pPr>
+      <w:r>
+        <w:rPr>
+          <w:rFonts w:ascii="Times New Roman" w:hAnsi="Times New Roman" w:cs="Times New Roman"/>
+          <w:color w:val="000000"/>
+        </w:rPr>
+        <w:t>MOV AL, 40</w:t>
+      </w:r>
+      <w:r>
+        <w:rPr>
+          <w:rFonts w:ascii="Times New Roman" w:hAnsi="Times New Roman" w:cs="Times New Roman"/>
+          <w:color w:val="000000"/>
+        </w:rPr>
+        <w:t xml:space="preserve"> </w:t>
       </w:r>
     </w:p>
     <w:p>
@@ -17677,6 +18251,31 @@
     <w:p>
       <w:pPr>
         <w:pStyle w:val="ListParagraph"/>
+        <w:numPr>
+          <w:ilvl w:val="1"/>
+          <w:numId w:val="35"/>
+        </w:numPr>
+        <w:autoSpaceDE w:val="0"/>
+        <w:autoSpaceDN w:val="0"/>
+        <w:adjustRightInd w:val="0"/>
+        <w:spacing w:after="0" w:line="240" w:lineRule="auto"/>
+        <w:jc w:val="both"/>
+        <w:rPr>
+          <w:rFonts w:ascii="Times New Roman" w:hAnsi="Times New Roman" w:cs="Times New Roman"/>
+          <w:color w:val="000000"/>
+        </w:rPr>
+      </w:pPr>
+      <w:r>
+        <w:rPr>
+          <w:rFonts w:ascii="Times New Roman" w:hAnsi="Times New Roman" w:cs="Times New Roman"/>
+          <w:color w:val="000000"/>
+        </w:rPr>
+        <w:t>SHL AL, 1</w:t>
+      </w:r>
+    </w:p>
+    <w:p>
+      <w:pPr>
+        <w:pStyle w:val="ListParagraph"/>
         <w:autoSpaceDE w:val="0"/>
         <w:autoSpaceDN w:val="0"/>
         <w:adjustRightInd w:val="0"/>
@@ -17716,6 +18315,32 @@
     <w:p>
       <w:pPr>
         <w:pStyle w:val="ListParagraph"/>
+        <w:numPr>
+          <w:ilvl w:val="1"/>
+          <w:numId w:val="35"/>
+        </w:numPr>
+        <w:autoSpaceDE w:val="0"/>
+        <w:autoSpaceDN w:val="0"/>
+        <w:adjustRightInd w:val="0"/>
+        <w:spacing w:after="0" w:line="240" w:lineRule="auto"/>
+        <w:jc w:val="both"/>
+        <w:rPr>
+          <w:rFonts w:ascii="Times New Roman" w:hAnsi="Times New Roman" w:cs="Times New Roman"/>
+          <w:color w:val="000000"/>
+        </w:rPr>
+      </w:pPr>
+      <w:r>
+        <w:rPr>
+          <w:rFonts w:ascii="Times New Roman" w:hAnsi="Times New Roman" w:cs="Times New Roman"/>
+          <w:color w:val="000000"/>
+        </w:rPr>
+        <w:lastRenderedPageBreak/>
+        <w:t>MOV BL, 1A</w:t>
+      </w:r>
+    </w:p>
+    <w:p>
+      <w:pPr>
+        <w:pStyle w:val="ListParagraph"/>
         <w:autoSpaceDE w:val="0"/>
         <w:autoSpaceDN w:val="0"/>
         <w:adjustRightInd w:val="0"/>
@@ -17749,7 +18374,32 @@
           <w:rFonts w:ascii="Times New Roman" w:hAnsi="Times New Roman" w:cs="Times New Roman"/>
           <w:color w:val="000000"/>
         </w:rPr>
-        <w:t xml:space="preserve">Multiply AL by BL </w:t>
+        <w:t>Multiply AL by BL</w:t>
+      </w:r>
+    </w:p>
+    <w:p>
+      <w:pPr>
+        <w:pStyle w:val="ListParagraph"/>
+        <w:numPr>
+          <w:ilvl w:val="1"/>
+          <w:numId w:val="35"/>
+        </w:numPr>
+        <w:autoSpaceDE w:val="0"/>
+        <w:autoSpaceDN w:val="0"/>
+        <w:adjustRightInd w:val="0"/>
+        <w:spacing w:after="0" w:line="240" w:lineRule="auto"/>
+        <w:jc w:val="both"/>
+        <w:rPr>
+          <w:rFonts w:ascii="Times New Roman" w:hAnsi="Times New Roman" w:cs="Times New Roman"/>
+          <w:color w:val="000000"/>
+        </w:rPr>
+      </w:pPr>
+      <w:r>
+        <w:rPr>
+          <w:rFonts w:ascii="Times New Roman" w:hAnsi="Times New Roman" w:cs="Times New Roman"/>
+          <w:color w:val="000000"/>
+        </w:rPr>
+        <w:t>MUL AL</w:t>
       </w:r>
     </w:p>
     <w:p>
@@ -17860,6 +18510,56 @@
     </w:p>
     <w:p>
       <w:pPr>
+        <w:pStyle w:val="ListParagraph"/>
+        <w:numPr>
+          <w:ilvl w:val="1"/>
+          <w:numId w:val="36"/>
+        </w:numPr>
+        <w:autoSpaceDE w:val="0"/>
+        <w:autoSpaceDN w:val="0"/>
+        <w:adjustRightInd w:val="0"/>
+        <w:spacing w:after="0" w:line="240" w:lineRule="auto"/>
+        <w:jc w:val="both"/>
+        <w:rPr>
+          <w:rFonts w:ascii="Times New Roman" w:hAnsi="Times New Roman" w:cs="Times New Roman"/>
+          <w:color w:val="000000"/>
+        </w:rPr>
+      </w:pPr>
+      <w:r>
+        <w:rPr>
+          <w:rFonts w:ascii="Times New Roman" w:hAnsi="Times New Roman" w:cs="Times New Roman"/>
+          <w:color w:val="000000"/>
+        </w:rPr>
+        <w:t>ITEMA DB 40</w:t>
+      </w:r>
+    </w:p>
+    <w:p>
+      <w:pPr>
+        <w:pStyle w:val="ListParagraph"/>
+        <w:numPr>
+          <w:ilvl w:val="1"/>
+          <w:numId w:val="36"/>
+        </w:numPr>
+        <w:autoSpaceDE w:val="0"/>
+        <w:autoSpaceDN w:val="0"/>
+        <w:adjustRightInd w:val="0"/>
+        <w:spacing w:after="0" w:line="240" w:lineRule="auto"/>
+        <w:jc w:val="both"/>
+        <w:rPr>
+          <w:rFonts w:ascii="Times New Roman" w:hAnsi="Times New Roman" w:cs="Times New Roman"/>
+          <w:color w:val="000000"/>
+        </w:rPr>
+      </w:pPr>
+      <w:r>
+        <w:rPr>
+          <w:rFonts w:ascii="Times New Roman" w:hAnsi="Times New Roman" w:cs="Times New Roman"/>
+          <w:color w:val="000000"/>
+        </w:rPr>
+        <w:t>ITEMB DB 1AH</w:t>
+      </w:r>
+    </w:p>
+    <w:p>
+      <w:pPr>
         <w:autoSpaceDE w:val="0"/>
         <w:autoSpaceDN w:val="0"/>
         <w:adjustRightInd w:val="0"/>
@@ -17894,7 +18594,39 @@
           <w:rFonts w:ascii="Times New Roman" w:hAnsi="Times New Roman" w:cs="Times New Roman"/>
           <w:color w:val="000000"/>
         </w:rPr>
-        <w:t xml:space="preserve">Define a 2-byte item named ITEMC with no constant </w:t>
+        <w:t>Define a 2-byte item named ITEMC with no constant</w:t>
+      </w:r>
+    </w:p>
+    <w:p>
+      <w:pPr>
+        <w:pStyle w:val="ListParagraph"/>
+        <w:numPr>
+          <w:ilvl w:val="1"/>
+          <w:numId w:val="36"/>
+        </w:numPr>
+        <w:autoSpaceDE w:val="0"/>
+        <w:autoSpaceDN w:val="0"/>
+        <w:adjustRightInd w:val="0"/>
+        <w:spacing w:after="0" w:line="240" w:lineRule="auto"/>
+        <w:jc w:val="both"/>
+        <w:rPr>
+          <w:rFonts w:ascii="Times New Roman" w:hAnsi="Times New Roman" w:cs="Times New Roman"/>
+          <w:color w:val="000000"/>
+        </w:rPr>
+      </w:pPr>
+      <w:r>
+        <w:rPr>
+          <w:rFonts w:ascii="Times New Roman" w:hAnsi="Times New Roman" w:cs="Times New Roman"/>
+          <w:color w:val="000000"/>
+        </w:rPr>
+        <w:t>ITEMC DW ?</w:t>
+      </w:r>
+      <w:r>
+        <w:rPr>
+          <w:rFonts w:ascii="Times New Roman" w:hAnsi="Times New Roman" w:cs="Times New Roman"/>
+          <w:color w:val="000000"/>
+        </w:rPr>
+        <w:t xml:space="preserve"> </w:t>
       </w:r>
     </w:p>
     <w:p>
@@ -17933,7 +18665,57 @@
           <w:rFonts w:ascii="Times New Roman" w:hAnsi="Times New Roman" w:cs="Times New Roman"/>
           <w:color w:val="000000"/>
         </w:rPr>
-        <w:t xml:space="preserve">Move the contents of ITEMA to AL and shift left one bit </w:t>
+        <w:t>Move the contents of ITEMA to AL and shift left one bit</w:t>
+      </w:r>
+    </w:p>
+    <w:p>
+      <w:pPr>
+        <w:pStyle w:val="ListParagraph"/>
+        <w:numPr>
+          <w:ilvl w:val="1"/>
+          <w:numId w:val="36"/>
+        </w:numPr>
+        <w:autoSpaceDE w:val="0"/>
+        <w:autoSpaceDN w:val="0"/>
+        <w:adjustRightInd w:val="0"/>
+        <w:spacing w:after="0" w:line="240" w:lineRule="auto"/>
+        <w:jc w:val="both"/>
+        <w:rPr>
+          <w:rFonts w:ascii="Times New Roman" w:hAnsi="Times New Roman" w:cs="Times New Roman"/>
+          <w:color w:val="000000"/>
+        </w:rPr>
+      </w:pPr>
+      <w:r>
+        <w:rPr>
+          <w:rFonts w:ascii="Times New Roman" w:hAnsi="Times New Roman" w:cs="Times New Roman"/>
+          <w:color w:val="000000"/>
+        </w:rPr>
+        <w:t>MOV AL, ITEMA</w:t>
+      </w:r>
+    </w:p>
+    <w:p>
+      <w:pPr>
+        <w:pStyle w:val="ListParagraph"/>
+        <w:numPr>
+          <w:ilvl w:val="1"/>
+          <w:numId w:val="36"/>
+        </w:numPr>
+        <w:autoSpaceDE w:val="0"/>
+        <w:autoSpaceDN w:val="0"/>
+        <w:adjustRightInd w:val="0"/>
+        <w:spacing w:after="0" w:line="240" w:lineRule="auto"/>
+        <w:jc w:val="both"/>
+        <w:rPr>
+          <w:rFonts w:ascii="Times New Roman" w:hAnsi="Times New Roman" w:cs="Times New Roman"/>
+          <w:color w:val="000000"/>
+        </w:rPr>
+      </w:pPr>
+      <w:r>
+        <w:rPr>
+          <w:rFonts w:ascii="Times New Roman" w:hAnsi="Times New Roman" w:cs="Times New Roman"/>
+          <w:color w:val="000000"/>
+        </w:rPr>
+        <w:t>SHL AL, 1</w:t>
       </w:r>
     </w:p>
     <w:p>
@@ -17972,7 +18754,71 @@
           <w:rFonts w:ascii="Times New Roman" w:hAnsi="Times New Roman" w:cs="Times New Roman"/>
           <w:color w:val="000000"/>
         </w:rPr>
-        <w:t xml:space="preserve">Multiply AL by ITEMB </w:t>
+        <w:t>Multiply AL by ITEMB</w:t>
+      </w:r>
+    </w:p>
+    <w:p>
+      <w:pPr>
+        <w:pStyle w:val="ListParagraph"/>
+        <w:numPr>
+          <w:ilvl w:val="1"/>
+          <w:numId w:val="36"/>
+        </w:numPr>
+        <w:autoSpaceDE w:val="0"/>
+        <w:autoSpaceDN w:val="0"/>
+        <w:adjustRightInd w:val="0"/>
+        <w:spacing w:after="0" w:line="240" w:lineRule="auto"/>
+        <w:jc w:val="both"/>
+        <w:rPr>
+          <w:rFonts w:ascii="Times New Roman" w:hAnsi="Times New Roman" w:cs="Times New Roman"/>
+          <w:color w:val="000000"/>
+        </w:rPr>
+      </w:pPr>
+      <w:r>
+        <w:rPr>
+          <w:rFonts w:ascii="Times New Roman" w:hAnsi="Times New Roman" w:cs="Times New Roman"/>
+          <w:color w:val="000000"/>
+        </w:rPr>
+        <w:t xml:space="preserve">MOV </w:t>
+      </w:r>
+      <w:r>
+        <w:rPr>
+          <w:rFonts w:ascii="Times New Roman" w:hAnsi="Times New Roman" w:cs="Times New Roman"/>
+          <w:color w:val="000000"/>
+        </w:rPr>
+        <w:t>BL, ITEMB</w:t>
+      </w:r>
+    </w:p>
+    <w:p>
+      <w:pPr>
+        <w:pStyle w:val="ListParagraph"/>
+        <w:numPr>
+          <w:ilvl w:val="1"/>
+          <w:numId w:val="36"/>
+        </w:numPr>
+        <w:autoSpaceDE w:val="0"/>
+        <w:autoSpaceDN w:val="0"/>
+        <w:adjustRightInd w:val="0"/>
+        <w:spacing w:after="0" w:line="240" w:lineRule="auto"/>
+        <w:jc w:val="both"/>
+        <w:rPr>
+          <w:rFonts w:ascii="Times New Roman" w:hAnsi="Times New Roman" w:cs="Times New Roman"/>
+          <w:color w:val="000000"/>
+        </w:rPr>
+      </w:pPr>
+      <w:r>
+        <w:rPr>
+          <w:rFonts w:ascii="Times New Roman" w:hAnsi="Times New Roman" w:cs="Times New Roman"/>
+          <w:color w:val="000000"/>
+        </w:rPr>
+        <w:t>MUL AL</w:t>
+      </w:r>
+      <w:r>
+        <w:rPr>
+          <w:rFonts w:ascii="Times New Roman" w:hAnsi="Times New Roman" w:cs="Times New Roman"/>
+          <w:color w:val="000000"/>
+        </w:rPr>
+        <w:t xml:space="preserve"> </w:t>
       </w:r>
     </w:p>
     <w:p>
@@ -18012,6 +18858,31 @@
           <w:color w:val="000000"/>
         </w:rPr>
         <w:t xml:space="preserve">Move the product in AX to ITEMC </w:t>
+      </w:r>
+    </w:p>
+    <w:p>
+      <w:pPr>
+        <w:pStyle w:val="ListParagraph"/>
+        <w:numPr>
+          <w:ilvl w:val="1"/>
+          <w:numId w:val="36"/>
+        </w:numPr>
+        <w:autoSpaceDE w:val="0"/>
+        <w:autoSpaceDN w:val="0"/>
+        <w:adjustRightInd w:val="0"/>
+        <w:spacing w:after="0" w:line="240" w:lineRule="auto"/>
+        <w:jc w:val="both"/>
+        <w:rPr>
+          <w:rFonts w:ascii="Times New Roman" w:hAnsi="Times New Roman" w:cs="Times New Roman"/>
+          <w:color w:val="000000"/>
+        </w:rPr>
+      </w:pPr>
+      <w:r>
+        <w:rPr>
+          <w:rFonts w:ascii="Times New Roman" w:hAnsi="Times New Roman" w:cs="Times New Roman"/>
+          <w:color w:val="000000"/>
+        </w:rPr>
+        <w:t>MOV ITEMC, AX</w:t>
       </w:r>
     </w:p>
     <w:p>
@@ -18354,6 +19225,30 @@
     <w:p>
       <w:pPr>
         <w:pStyle w:val="ListParagraph"/>
+        <w:numPr>
+          <w:ilvl w:val="1"/>
+          <w:numId w:val="38"/>
+        </w:numPr>
+        <w:autoSpaceDE w:val="0"/>
+        <w:autoSpaceDN w:val="0"/>
+        <w:adjustRightInd w:val="0"/>
+        <w:spacing w:after="0" w:line="240" w:lineRule="auto"/>
+        <w:rPr>
+          <w:rFonts w:ascii="Times New Roman" w:hAnsi="Times New Roman" w:cs="Times New Roman"/>
+          <w:color w:val="000000"/>
+        </w:rPr>
+      </w:pPr>
+      <w:r>
+        <w:rPr>
+          <w:rFonts w:ascii="Times New Roman" w:hAnsi="Times New Roman" w:cs="Times New Roman"/>
+          <w:color w:val="000000"/>
+        </w:rPr>
+        <w:t>DATA1 DB 40D</w:t>
+      </w:r>
+    </w:p>
+    <w:p>
+      <w:pPr>
+        <w:pStyle w:val="ListParagraph"/>
         <w:autoSpaceDE w:val="0"/>
         <w:autoSpaceDN w:val="0"/>
         <w:adjustRightInd w:val="0"/>
@@ -18391,6 +19286,30 @@
     <w:p>
       <w:pPr>
         <w:pStyle w:val="ListParagraph"/>
+        <w:numPr>
+          <w:ilvl w:val="1"/>
+          <w:numId w:val="38"/>
+        </w:numPr>
+        <w:autoSpaceDE w:val="0"/>
+        <w:autoSpaceDN w:val="0"/>
+        <w:adjustRightInd w:val="0"/>
+        <w:spacing w:after="0" w:line="240" w:lineRule="auto"/>
+        <w:rPr>
+          <w:rFonts w:ascii="Times New Roman" w:hAnsi="Times New Roman" w:cs="Times New Roman"/>
+          <w:color w:val="000000"/>
+        </w:rPr>
+      </w:pPr>
+      <w:r>
+        <w:rPr>
+          <w:rFonts w:ascii="Times New Roman" w:hAnsi="Times New Roman" w:cs="Times New Roman"/>
+          <w:color w:val="000000"/>
+        </w:rPr>
+        <w:t>DATA2 DW ?</w:t>
+      </w:r>
+    </w:p>
+    <w:p>
+      <w:pPr>
+        <w:pStyle w:val="ListParagraph"/>
         <w:rPr>
           <w:rFonts w:ascii="Times New Roman" w:hAnsi="Times New Roman" w:cs="Times New Roman"/>
           <w:color w:val="000000"/>
@@ -18424,6 +19343,30 @@
     <w:p>
       <w:pPr>
         <w:pStyle w:val="ListParagraph"/>
+        <w:numPr>
+          <w:ilvl w:val="1"/>
+          <w:numId w:val="38"/>
+        </w:numPr>
+        <w:autoSpaceDE w:val="0"/>
+        <w:autoSpaceDN w:val="0"/>
+        <w:adjustRightInd w:val="0"/>
+        <w:spacing w:after="0" w:line="240" w:lineRule="auto"/>
+        <w:rPr>
+          <w:rFonts w:ascii="Times New Roman" w:hAnsi="Times New Roman" w:cs="Times New Roman"/>
+          <w:color w:val="000000"/>
+        </w:rPr>
+      </w:pPr>
+      <w:r>
+        <w:rPr>
+          <w:rFonts w:ascii="Times New Roman" w:hAnsi="Times New Roman" w:cs="Times New Roman"/>
+          <w:color w:val="000000"/>
+        </w:rPr>
+        <w:t>DATA3 DB “HELLO$”</w:t>
+      </w:r>
+    </w:p>
+    <w:p>
+      <w:pPr>
+        <w:pStyle w:val="ListParagraph"/>
         <w:rPr>
           <w:rFonts w:ascii="Times New Roman" w:hAnsi="Times New Roman" w:cs="Times New Roman"/>
           <w:color w:val="000000"/>
@@ -18452,6 +19395,126 @@
           <w:color w:val="000000"/>
         </w:rPr>
         <w:t>An item containing the consecutive word values 1, 3, 5, 7 and 9.</w:t>
+      </w:r>
+    </w:p>
+    <w:p>
+      <w:pPr>
+        <w:pStyle w:val="ListParagraph"/>
+        <w:numPr>
+          <w:ilvl w:val="1"/>
+          <w:numId w:val="38"/>
+        </w:numPr>
+        <w:autoSpaceDE w:val="0"/>
+        <w:autoSpaceDN w:val="0"/>
+        <w:adjustRightInd w:val="0"/>
+        <w:spacing w:after="0" w:line="240" w:lineRule="auto"/>
+        <w:rPr>
+          <w:rFonts w:ascii="Times New Roman" w:hAnsi="Times New Roman" w:cs="Times New Roman"/>
+          <w:color w:val="000000"/>
+        </w:rPr>
+      </w:pPr>
+      <w:r>
+        <w:rPr>
+          <w:rFonts w:ascii="Times New Roman" w:hAnsi="Times New Roman" w:cs="Times New Roman"/>
+          <w:color w:val="000000"/>
+        </w:rPr>
+        <w:t>DATA4 DB 1</w:t>
+      </w:r>
+    </w:p>
+    <w:p>
+      <w:pPr>
+        <w:pStyle w:val="ListParagraph"/>
+        <w:numPr>
+          <w:ilvl w:val="2"/>
+          <w:numId w:val="38"/>
+        </w:numPr>
+        <w:autoSpaceDE w:val="0"/>
+        <w:autoSpaceDN w:val="0"/>
+        <w:adjustRightInd w:val="0"/>
+        <w:spacing w:after="0" w:line="240" w:lineRule="auto"/>
+        <w:rPr>
+          <w:rFonts w:ascii="Times New Roman" w:hAnsi="Times New Roman" w:cs="Times New Roman"/>
+          <w:color w:val="000000"/>
+        </w:rPr>
+      </w:pPr>
+      <w:r>
+        <w:rPr>
+          <w:rFonts w:ascii="Times New Roman" w:hAnsi="Times New Roman" w:cs="Times New Roman"/>
+          <w:color w:val="000000"/>
+        </w:rPr>
+        <w:t>DB 3</w:t>
+      </w:r>
+    </w:p>
+    <w:p>
+      <w:pPr>
+        <w:pStyle w:val="ListParagraph"/>
+        <w:numPr>
+          <w:ilvl w:val="2"/>
+          <w:numId w:val="38"/>
+        </w:numPr>
+        <w:autoSpaceDE w:val="0"/>
+        <w:autoSpaceDN w:val="0"/>
+        <w:adjustRightInd w:val="0"/>
+        <w:spacing w:after="0" w:line="240" w:lineRule="auto"/>
+        <w:rPr>
+          <w:rFonts w:ascii="Times New Roman" w:hAnsi="Times New Roman" w:cs="Times New Roman"/>
+          <w:color w:val="000000"/>
+        </w:rPr>
+      </w:pPr>
+      <w:r>
+        <w:rPr>
+          <w:rFonts w:ascii="Times New Roman" w:hAnsi="Times New Roman" w:cs="Times New Roman"/>
+          <w:color w:val="000000"/>
+        </w:rPr>
+        <w:t>DB 5</w:t>
+      </w:r>
+    </w:p>
+    <w:p>
+      <w:pPr>
+        <w:pStyle w:val="ListParagraph"/>
+        <w:numPr>
+          <w:ilvl w:val="2"/>
+          <w:numId w:val="38"/>
+        </w:numPr>
+        <w:autoSpaceDE w:val="0"/>
+        <w:autoSpaceDN w:val="0"/>
+        <w:adjustRightInd w:val="0"/>
+        <w:spacing w:after="0" w:line="240" w:lineRule="auto"/>
+        <w:rPr>
+          <w:rFonts w:ascii="Times New Roman" w:hAnsi="Times New Roman" w:cs="Times New Roman"/>
+          <w:color w:val="000000"/>
+        </w:rPr>
+      </w:pPr>
+      <w:r>
+        <w:rPr>
+          <w:rFonts w:ascii="Times New Roman" w:hAnsi="Times New Roman" w:cs="Times New Roman"/>
+          <w:color w:val="000000"/>
+        </w:rPr>
+        <w:t>DB 7</w:t>
+      </w:r>
+    </w:p>
+    <w:p>
+      <w:pPr>
+        <w:pStyle w:val="ListParagraph"/>
+        <w:numPr>
+          <w:ilvl w:val="2"/>
+          <w:numId w:val="38"/>
+        </w:numPr>
+        <w:autoSpaceDE w:val="0"/>
+        <w:autoSpaceDN w:val="0"/>
+        <w:adjustRightInd w:val="0"/>
+        <w:spacing w:after="0" w:line="240" w:lineRule="auto"/>
+        <w:rPr>
+          <w:rFonts w:ascii="Times New Roman" w:hAnsi="Times New Roman" w:cs="Times New Roman"/>
+          <w:color w:val="000000"/>
+        </w:rPr>
+      </w:pPr>
+      <w:r>
+        <w:rPr>
+          <w:rFonts w:ascii="Times New Roman" w:hAnsi="Times New Roman" w:cs="Times New Roman"/>
+          <w:color w:val="000000"/>
+        </w:rPr>
+        <w:t>DB 9</w:t>
       </w:r>
     </w:p>
     <w:p>
@@ -18585,6 +19648,29 @@
     <w:p>
       <w:pPr>
         <w:pStyle w:val="ListParagraph"/>
+        <w:numPr>
+          <w:ilvl w:val="1"/>
+          <w:numId w:val="60"/>
+        </w:numPr>
+        <w:tabs>
+          <w:tab w:val="left" w:pos="1788"/>
+        </w:tabs>
+        <w:spacing w:after="0"/>
+        <w:jc w:val="both"/>
+        <w:rPr>
+          <w:rFonts w:ascii="Times New Roman" w:hAnsi="Times New Roman" w:cs="Times New Roman"/>
+        </w:rPr>
+      </w:pPr>
+      <w:r>
+        <w:rPr>
+          <w:rFonts w:ascii="Times New Roman" w:hAnsi="Times New Roman" w:cs="Times New Roman"/>
+        </w:rPr>
+        <w:t>INVALID. First character cannot be digits</w:t>
+      </w:r>
+    </w:p>
+    <w:p>
+      <w:pPr>
+        <w:pStyle w:val="ListParagraph"/>
         <w:tabs>
           <w:tab w:val="left" w:pos="1788"/>
         </w:tabs>
@@ -18621,6 +19707,29 @@
     <w:p>
       <w:pPr>
         <w:pStyle w:val="ListParagraph"/>
+        <w:numPr>
+          <w:ilvl w:val="1"/>
+          <w:numId w:val="60"/>
+        </w:numPr>
+        <w:tabs>
+          <w:tab w:val="left" w:pos="1788"/>
+        </w:tabs>
+        <w:spacing w:after="0"/>
+        <w:jc w:val="both"/>
+        <w:rPr>
+          <w:rFonts w:ascii="Times New Roman" w:hAnsi="Times New Roman" w:cs="Times New Roman"/>
+        </w:rPr>
+      </w:pPr>
+      <w:r>
+        <w:rPr>
+          <w:rFonts w:ascii="Times New Roman" w:hAnsi="Times New Roman" w:cs="Times New Roman"/>
+        </w:rPr>
+        <w:t>VALID</w:t>
+      </w:r>
+    </w:p>
+    <w:p>
+      <w:pPr>
+        <w:pStyle w:val="ListParagraph"/>
         <w:rPr>
           <w:rFonts w:ascii="Times New Roman" w:hAnsi="Times New Roman" w:cs="Times New Roman"/>
         </w:rPr>
@@ -18652,6 +19761,29 @@
     <w:p>
       <w:pPr>
         <w:pStyle w:val="ListParagraph"/>
+        <w:numPr>
+          <w:ilvl w:val="1"/>
+          <w:numId w:val="60"/>
+        </w:numPr>
+        <w:tabs>
+          <w:tab w:val="left" w:pos="1788"/>
+        </w:tabs>
+        <w:spacing w:after="0"/>
+        <w:jc w:val="both"/>
+        <w:rPr>
+          <w:rFonts w:ascii="Times New Roman" w:hAnsi="Times New Roman" w:cs="Times New Roman"/>
+        </w:rPr>
+      </w:pPr>
+      <w:r>
+        <w:rPr>
+          <w:rFonts w:ascii="Times New Roman" w:hAnsi="Times New Roman" w:cs="Times New Roman"/>
+        </w:rPr>
+        <w:t>VALID</w:t>
+      </w:r>
+    </w:p>
+    <w:p>
+      <w:pPr>
+        <w:pStyle w:val="ListParagraph"/>
         <w:rPr>
           <w:rFonts w:ascii="Times New Roman" w:hAnsi="Times New Roman" w:cs="Times New Roman"/>
         </w:rPr>
@@ -18683,6 +19815,29 @@
     <w:p>
       <w:pPr>
         <w:pStyle w:val="ListParagraph"/>
+        <w:numPr>
+          <w:ilvl w:val="1"/>
+          <w:numId w:val="60"/>
+        </w:numPr>
+        <w:tabs>
+          <w:tab w:val="left" w:pos="1788"/>
+        </w:tabs>
+        <w:spacing w:after="0"/>
+        <w:jc w:val="both"/>
+        <w:rPr>
+          <w:rFonts w:ascii="Times New Roman" w:hAnsi="Times New Roman" w:cs="Times New Roman"/>
+        </w:rPr>
+      </w:pPr>
+      <w:r>
+        <w:rPr>
+          <w:rFonts w:ascii="Times New Roman" w:hAnsi="Times New Roman" w:cs="Times New Roman"/>
+        </w:rPr>
+        <w:t>INVALID. First character cannot be `.`</w:t>
+      </w:r>
+    </w:p>
+    <w:p>
+      <w:pPr>
+        <w:pStyle w:val="ListParagraph"/>
         <w:rPr>
           <w:rFonts w:ascii="Times New Roman" w:hAnsi="Times New Roman" w:cs="Times New Roman"/>
         </w:rPr>
@@ -18709,6 +19864,29 @@
           <w:rFonts w:ascii="Times New Roman" w:hAnsi="Times New Roman" w:cs="Times New Roman"/>
         </w:rPr>
         <w:t>@Word</w:t>
+      </w:r>
+    </w:p>
+    <w:p>
+      <w:pPr>
+        <w:pStyle w:val="ListParagraph"/>
+        <w:numPr>
+          <w:ilvl w:val="1"/>
+          <w:numId w:val="60"/>
+        </w:numPr>
+        <w:tabs>
+          <w:tab w:val="left" w:pos="1788"/>
+        </w:tabs>
+        <w:spacing w:after="0"/>
+        <w:jc w:val="both"/>
+        <w:rPr>
+          <w:rFonts w:ascii="Times New Roman" w:hAnsi="Times New Roman" w:cs="Times New Roman"/>
+        </w:rPr>
+      </w:pPr>
+      <w:r>
+        <w:rPr>
+          <w:rFonts w:ascii="Times New Roman" w:hAnsi="Times New Roman" w:cs="Times New Roman"/>
+        </w:rPr>
+        <w:t>VALID</w:t>
       </w:r>
     </w:p>
     <w:p>
@@ -19461,6 +20639,204 @@
           </w:p>
         </w:tc>
       </w:tr>
+      <w:tr>
+        <w:tc>
+          <w:tcPr>
+            <w:tcW w:w="1525" w:type="dxa"/>
+          </w:tcPr>
+          <w:p>
+            <w:pPr>
+              <w:tabs>
+                <w:tab w:val="left" w:pos="1788"/>
+              </w:tabs>
+              <w:jc w:val="both"/>
+              <w:rPr>
+                <w:rFonts w:ascii="Times New Roman" w:hAnsi="Times New Roman" w:cs="Times New Roman"/>
+              </w:rPr>
+            </w:pPr>
+            <w:r>
+              <w:rPr>
+                <w:rFonts w:ascii="Times New Roman" w:hAnsi="Times New Roman" w:cs="Times New Roman"/>
+              </w:rPr>
+              <w:t>Errors:</w:t>
+            </w:r>
+          </w:p>
+          <w:p>
+            <w:pPr>
+              <w:tabs>
+                <w:tab w:val="left" w:pos="1788"/>
+              </w:tabs>
+              <w:jc w:val="both"/>
+              <w:rPr>
+                <w:rFonts w:ascii="Times New Roman" w:hAnsi="Times New Roman" w:cs="Times New Roman"/>
+              </w:rPr>
+            </w:pPr>
+            <w:r>
+              <w:rPr>
+                <w:rFonts w:ascii="Times New Roman" w:hAnsi="Times New Roman" w:cs="Times New Roman"/>
+              </w:rPr>
+              <w:t>Line 5</w:t>
+            </w:r>
+          </w:p>
+          <w:p>
+            <w:pPr>
+              <w:tabs>
+                <w:tab w:val="left" w:pos="1788"/>
+              </w:tabs>
+              <w:jc w:val="both"/>
+              <w:rPr>
+                <w:rFonts w:ascii="Times New Roman" w:hAnsi="Times New Roman" w:cs="Times New Roman"/>
+              </w:rPr>
+            </w:pPr>
+            <w:r>
+              <w:rPr>
+                <w:rFonts w:ascii="Times New Roman" w:hAnsi="Times New Roman" w:cs="Times New Roman"/>
+              </w:rPr>
+              <w:t>Line 8</w:t>
+            </w:r>
+          </w:p>
+          <w:p>
+            <w:pPr>
+              <w:tabs>
+                <w:tab w:val="left" w:pos="1788"/>
+              </w:tabs>
+              <w:jc w:val="both"/>
+              <w:rPr>
+                <w:rFonts w:ascii="Times New Roman" w:hAnsi="Times New Roman" w:cs="Times New Roman"/>
+              </w:rPr>
+            </w:pPr>
+            <w:r>
+              <w:rPr>
+                <w:rFonts w:ascii="Times New Roman" w:hAnsi="Times New Roman" w:cs="Times New Roman"/>
+              </w:rPr>
+              <w:t>Line 12 (?)</w:t>
+            </w:r>
+            <w:r>
+              <w:rPr>
+                <w:rFonts w:ascii="Times New Roman" w:hAnsi="Times New Roman" w:cs="Times New Roman"/>
+              </w:rPr>
+              <w:br/>
+              <w:t>Line 13</w:t>
+            </w:r>
+            <w:r>
+              <w:rPr>
+                <w:rFonts w:ascii="Times New Roman" w:hAnsi="Times New Roman" w:cs="Times New Roman"/>
+              </w:rPr>
+              <w:br/>
+              <w:t>Line 14</w:t>
+            </w:r>
+            <w:r>
+              <w:rPr>
+                <w:rFonts w:ascii="Times New Roman" w:hAnsi="Times New Roman" w:cs="Times New Roman"/>
+              </w:rPr>
+              <w:br/>
+              <w:t>Line 16&amp;17</w:t>
+            </w:r>
+          </w:p>
+        </w:tc>
+        <w:tc>
+          <w:tcPr>
+            <w:tcW w:w="4680" w:type="dxa"/>
+          </w:tcPr>
+          <w:p>
+            <w:pPr>
+              <w:tabs>
+                <w:tab w:val="left" w:pos="1788"/>
+              </w:tabs>
+              <w:jc w:val="both"/>
+              <w:rPr>
+                <w:rFonts w:ascii="Times New Roman" w:hAnsi="Times New Roman" w:cs="Times New Roman"/>
+              </w:rPr>
+            </w:pPr>
+          </w:p>
+          <w:p>
+            <w:pPr>
+              <w:tabs>
+                <w:tab w:val="left" w:pos="1788"/>
+              </w:tabs>
+              <w:jc w:val="both"/>
+              <w:rPr>
+                <w:rFonts w:ascii="Times New Roman" w:hAnsi="Times New Roman" w:cs="Times New Roman"/>
+              </w:rPr>
+            </w:pPr>
+            <w:r>
+              <w:rPr>
+                <w:rFonts w:ascii="Times New Roman" w:hAnsi="Times New Roman" w:cs="Times New Roman"/>
+              </w:rPr>
+              <w:t>DATA2 DW 380 (DB max size = 255)</w:t>
+            </w:r>
+          </w:p>
+          <w:p>
+            <w:pPr>
+              <w:tabs>
+                <w:tab w:val="left" w:pos="1788"/>
+              </w:tabs>
+              <w:jc w:val="both"/>
+              <w:rPr>
+                <w:rFonts w:ascii="Times New Roman" w:hAnsi="Times New Roman" w:cs="Times New Roman"/>
+              </w:rPr>
+            </w:pPr>
+            <w:r>
+              <w:rPr>
+                <w:rFonts w:ascii="Times New Roman" w:hAnsi="Times New Roman" w:cs="Times New Roman"/>
+              </w:rPr>
+              <w:t>MAIN PROC</w:t>
+            </w:r>
+          </w:p>
+          <w:p>
+            <w:pPr>
+              <w:rPr>
+                <w:rFonts w:ascii="Times New Roman" w:hAnsi="Times New Roman" w:cs="Times New Roman"/>
+              </w:rPr>
+            </w:pPr>
+            <w:r>
+              <w:rPr>
+                <w:rFonts w:ascii="Times New Roman" w:hAnsi="Times New Roman" w:cs="Times New Roman"/>
+              </w:rPr>
+              <w:t xml:space="preserve">MOV </w:t>
+            </w:r>
+          </w:p>
+          <w:p>
+            <w:pPr>
+              <w:rPr>
+                <w:rFonts w:ascii="Times New Roman" w:hAnsi="Times New Roman" w:cs="Times New Roman"/>
+              </w:rPr>
+            </w:pPr>
+            <w:r>
+              <w:rPr>
+                <w:rFonts w:ascii="Times New Roman" w:hAnsi="Times New Roman" w:cs="Times New Roman"/>
+              </w:rPr>
+              <w:t>MOV AX, DATA3</w:t>
+            </w:r>
+          </w:p>
+          <w:p>
+            <w:pPr>
+              <w:rPr>
+                <w:rFonts w:ascii="Times New Roman" w:hAnsi="Times New Roman" w:cs="Times New Roman"/>
+              </w:rPr>
+            </w:pPr>
+            <w:r>
+              <w:rPr>
+                <w:rFonts w:ascii="Times New Roman" w:hAnsi="Times New Roman" w:cs="Times New Roman"/>
+              </w:rPr>
+              <w:t>MOV DX, 4C00H</w:t>
+            </w:r>
+          </w:p>
+          <w:p>
+            <w:pPr>
+              <w:rPr>
+                <w:rFonts w:ascii="Times New Roman" w:hAnsi="Times New Roman" w:cs="Times New Roman"/>
+              </w:rPr>
+            </w:pPr>
+            <w:r>
+              <w:rPr>
+                <w:rFonts w:ascii="Times New Roman" w:hAnsi="Times New Roman" w:cs="Times New Roman"/>
+              </w:rPr>
+              <w:t>Swap them</w:t>
+            </w:r>
+          </w:p>
+        </w:tc>
+      </w:tr>
     </w:tbl>
     <w:p>
       <w:pPr>
@@ -19509,6 +20885,7 @@
         <w:rPr>
           <w:rFonts w:ascii="Times New Roman" w:hAnsi="Times New Roman" w:cs="Times New Roman"/>
         </w:rPr>
+        <w:lastRenderedPageBreak/>
         <w:t>Determine the final content of AL register after running the following assembly instructions.</w:t>
       </w:r>
     </w:p>
@@ -19659,7 +21036,6 @@
         <w:rPr>
           <w:rFonts w:ascii="Times New Roman" w:hAnsi="Times New Roman" w:cs="Times New Roman"/>
         </w:rPr>
-        <w:lastRenderedPageBreak/>
         <w:t>DEC AL</w:t>
       </w:r>
       <w:r>
@@ -19753,6 +21129,34 @@
           <w:rFonts w:ascii="Times New Roman" w:hAnsi="Times New Roman" w:cs="Times New Roman"/>
         </w:rPr>
         <w:t>s)</w:t>
+      </w:r>
+    </w:p>
+    <w:p>
+      <w:pPr>
+        <w:pStyle w:val="ListParagraph"/>
+        <w:spacing w:after="0"/>
+        <w:ind w:left="1080" w:firstLine="360"/>
+        <w:jc w:val="both"/>
+        <w:rPr>
+          <w:rFonts w:ascii="Times New Roman" w:hAnsi="Times New Roman" w:cs="Times New Roman"/>
+        </w:rPr>
+      </w:pPr>
+    </w:p>
+    <w:p>
+      <w:pPr>
+        <w:pStyle w:val="ListParagraph"/>
+        <w:spacing w:after="0"/>
+        <w:ind w:left="1080" w:firstLine="360"/>
+        <w:jc w:val="both"/>
+        <w:rPr>
+          <w:rFonts w:ascii="Times New Roman" w:hAnsi="Times New Roman" w:cs="Times New Roman"/>
+        </w:rPr>
+      </w:pPr>
+      <w:r>
+        <w:rPr>
+          <w:rFonts w:ascii="Times New Roman" w:hAnsi="Times New Roman" w:cs="Times New Roman"/>
+        </w:rPr>
+        <w:t>7</w:t>
       </w:r>
     </w:p>
     <w:p>
@@ -20028,7 +21432,25 @@
               <w:rPr>
                 <w:rFonts w:ascii="Times New Roman" w:hAnsi="Times New Roman" w:cs="Times New Roman"/>
               </w:rPr>
-              <w:t xml:space="preserve">     MOV BL, DATA1      ; AX= ? , BX = ?</w:t>
+              <w:t xml:space="preserve">     MOV BL, DATA1      ; AX= </w:t>
+            </w:r>
+            <w:r>
+              <w:rPr>
+                <w:rFonts w:ascii="Times New Roman" w:hAnsi="Times New Roman" w:cs="Times New Roman"/>
+              </w:rPr>
+              <w:t>4</w:t>
+            </w:r>
+            <w:r>
+              <w:rPr>
+                <w:rFonts w:ascii="Times New Roman" w:hAnsi="Times New Roman" w:cs="Times New Roman"/>
+              </w:rPr>
+              <w:t xml:space="preserve"> , BX = </w:t>
+            </w:r>
+            <w:r>
+              <w:rPr>
+                <w:rFonts w:ascii="Times New Roman" w:hAnsi="Times New Roman" w:cs="Times New Roman"/>
+              </w:rPr>
+              <w:t>32</w:t>
             </w:r>
           </w:p>
           <w:p>
@@ -20042,7 +21464,25 @@
               <w:rPr>
                 <w:rFonts w:ascii="Times New Roman" w:hAnsi="Times New Roman" w:cs="Times New Roman"/>
               </w:rPr>
-              <w:t xml:space="preserve">     SHR BL, 1                   ; AX= ? , BX = ?</w:t>
+              <w:t xml:space="preserve">     SHR BL, 1                   ; AX= </w:t>
+            </w:r>
+            <w:r>
+              <w:rPr>
+                <w:rFonts w:ascii="Times New Roman" w:hAnsi="Times New Roman" w:cs="Times New Roman"/>
+              </w:rPr>
+              <w:t>4</w:t>
+            </w:r>
+            <w:r>
+              <w:rPr>
+                <w:rFonts w:ascii="Times New Roman" w:hAnsi="Times New Roman" w:cs="Times New Roman"/>
+              </w:rPr>
+              <w:t xml:space="preserve"> , BX = </w:t>
+            </w:r>
+            <w:r>
+              <w:rPr>
+                <w:rFonts w:ascii="Times New Roman" w:hAnsi="Times New Roman" w:cs="Times New Roman"/>
+              </w:rPr>
+              <w:t>19</w:t>
             </w:r>
           </w:p>
           <w:p>
@@ -20056,7 +21496,25 @@
               <w:rPr>
                 <w:rFonts w:ascii="Times New Roman" w:hAnsi="Times New Roman" w:cs="Times New Roman"/>
               </w:rPr>
-              <w:t xml:space="preserve">     ADD BL, DATA2       ; AX= ? , BX = ?</w:t>
+              <w:t xml:space="preserve">     ADD BL, DATA2       ; AX= </w:t>
+            </w:r>
+            <w:r>
+              <w:rPr>
+                <w:rFonts w:ascii="Times New Roman" w:hAnsi="Times New Roman" w:cs="Times New Roman"/>
+              </w:rPr>
+              <w:t>4</w:t>
+            </w:r>
+            <w:r>
+              <w:rPr>
+                <w:rFonts w:ascii="Times New Roman" w:hAnsi="Times New Roman" w:cs="Times New Roman"/>
+              </w:rPr>
+              <w:t xml:space="preserve">, BX = </w:t>
+            </w:r>
+            <w:r>
+              <w:rPr>
+                <w:rFonts w:ascii="Times New Roman" w:hAnsi="Times New Roman" w:cs="Times New Roman"/>
+              </w:rPr>
+              <w:t>2B</w:t>
             </w:r>
           </w:p>
           <w:p>
@@ -20070,7 +21528,31 @@
               <w:rPr>
                 <w:rFonts w:ascii="Times New Roman" w:hAnsi="Times New Roman" w:cs="Times New Roman"/>
               </w:rPr>
-              <w:t xml:space="preserve">     MUL AL                      ; AX= ? , BX = ?</w:t>
+              <w:t xml:space="preserve">     MUL AL                      ; AX= </w:t>
+            </w:r>
+            <w:r>
+              <w:rPr>
+                <w:rFonts w:ascii="Times New Roman" w:hAnsi="Times New Roman" w:cs="Times New Roman"/>
+              </w:rPr>
+              <w:t>10</w:t>
+            </w:r>
+            <w:r>
+              <w:rPr>
+                <w:rFonts w:ascii="Times New Roman" w:hAnsi="Times New Roman" w:cs="Times New Roman"/>
+              </w:rPr>
+              <w:t xml:space="preserve"> , BX = </w:t>
+            </w:r>
+            <w:r>
+              <w:rPr>
+                <w:rFonts w:ascii="Times New Roman" w:hAnsi="Times New Roman" w:cs="Times New Roman"/>
+              </w:rPr>
+              <w:t>2B</w:t>
+            </w:r>
+            <w:r>
+              <w:rPr>
+                <w:rFonts w:ascii="Times New Roman" w:hAnsi="Times New Roman" w:cs="Times New Roman"/>
+              </w:rPr>
+              <w:t xml:space="preserve"> (Note: 4*4 = 16D = 1H)</w:t>
             </w:r>
           </w:p>
           <w:p>
@@ -20084,7 +21566,25 @@
               <w:rPr>
                 <w:rFonts w:ascii="Times New Roman" w:hAnsi="Times New Roman" w:cs="Times New Roman"/>
               </w:rPr>
-              <w:t xml:space="preserve">     SUB BX, AX               ; AX= ? , BX = ?</w:t>
+              <w:t xml:space="preserve">     SUB BX, AX               ; AX= </w:t>
+            </w:r>
+            <w:r>
+              <w:rPr>
+                <w:rFonts w:ascii="Times New Roman" w:hAnsi="Times New Roman" w:cs="Times New Roman"/>
+              </w:rPr>
+              <w:t>10</w:t>
+            </w:r>
+            <w:r>
+              <w:rPr>
+                <w:rFonts w:ascii="Times New Roman" w:hAnsi="Times New Roman" w:cs="Times New Roman"/>
+              </w:rPr>
+              <w:t xml:space="preserve"> , BX = </w:t>
+            </w:r>
+            <w:r>
+              <w:rPr>
+                <w:rFonts w:ascii="Times New Roman" w:hAnsi="Times New Roman" w:cs="Times New Roman"/>
+              </w:rPr>
+              <w:t>1B</w:t>
             </w:r>
           </w:p>
         </w:tc>
@@ -20168,7 +21668,62 @@
           <w:rFonts w:ascii="Times New Roman" w:hAnsi="Times New Roman" w:cs="Times New Roman"/>
           <w:color w:val="000000"/>
         </w:rPr>
-        <w:t xml:space="preserve">A = B – A </w:t>
+        <w:t>A = B – A</w:t>
+      </w:r>
+    </w:p>
+    <w:p>
+      <w:pPr>
+        <w:pStyle w:val="ListParagraph"/>
+        <w:numPr>
+          <w:ilvl w:val="1"/>
+          <w:numId w:val="39"/>
+        </w:numPr>
+        <w:autoSpaceDE w:val="0"/>
+        <w:autoSpaceDN w:val="0"/>
+        <w:adjustRightInd w:val="0"/>
+        <w:spacing w:after="0" w:line="240" w:lineRule="auto"/>
+        <w:rPr>
+          <w:rFonts w:ascii="Times New Roman" w:hAnsi="Times New Roman" w:cs="Times New Roman"/>
+          <w:color w:val="000000"/>
+        </w:rPr>
+      </w:pPr>
+      <w:r>
+        <w:rPr>
+          <w:rFonts w:ascii="Times New Roman" w:hAnsi="Times New Roman" w:cs="Times New Roman"/>
+          <w:color w:val="000000"/>
+        </w:rPr>
+        <w:t>MOV AX, A</w:t>
+      </w:r>
+    </w:p>
+    <w:p>
+      <w:pPr>
+        <w:pStyle w:val="ListParagraph"/>
+        <w:numPr>
+          <w:ilvl w:val="1"/>
+          <w:numId w:val="39"/>
+        </w:numPr>
+        <w:autoSpaceDE w:val="0"/>
+        <w:autoSpaceDN w:val="0"/>
+        <w:adjustRightInd w:val="0"/>
+        <w:spacing w:after="0" w:line="240" w:lineRule="auto"/>
+        <w:rPr>
+          <w:rFonts w:ascii="Times New Roman" w:hAnsi="Times New Roman" w:cs="Times New Roman"/>
+          <w:color w:val="000000"/>
+        </w:rPr>
+      </w:pPr>
+      <w:r>
+        <w:rPr>
+          <w:rFonts w:ascii="Times New Roman" w:hAnsi="Times New Roman" w:cs="Times New Roman"/>
+          <w:color w:val="000000"/>
+        </w:rPr>
+        <w:t>SUB B, AX</w:t>
+      </w:r>
+      <w:r>
+        <w:rPr>
+          <w:rFonts w:ascii="Times New Roman" w:hAnsi="Times New Roman" w:cs="Times New Roman"/>
+          <w:color w:val="000000"/>
+        </w:rPr>
+        <w:t xml:space="preserve"> </w:t>
       </w:r>
     </w:p>
     <w:p>
@@ -20205,7 +21760,79 @@
           <w:rFonts w:ascii="Times New Roman" w:hAnsi="Times New Roman" w:cs="Times New Roman"/>
           <w:color w:val="000000"/>
         </w:rPr>
-        <w:t xml:space="preserve">C = A + B </w:t>
+        <w:t>C = A + B</w:t>
+      </w:r>
+    </w:p>
+    <w:p>
+      <w:pPr>
+        <w:pStyle w:val="ListParagraph"/>
+        <w:numPr>
+          <w:ilvl w:val="1"/>
+          <w:numId w:val="39"/>
+        </w:numPr>
+        <w:autoSpaceDE w:val="0"/>
+        <w:autoSpaceDN w:val="0"/>
+        <w:adjustRightInd w:val="0"/>
+        <w:spacing w:after="0" w:line="240" w:lineRule="auto"/>
+        <w:rPr>
+          <w:rFonts w:ascii="Times New Roman" w:hAnsi="Times New Roman" w:cs="Times New Roman"/>
+          <w:color w:val="000000"/>
+        </w:rPr>
+      </w:pPr>
+      <w:r>
+        <w:rPr>
+          <w:rFonts w:ascii="Times New Roman" w:hAnsi="Times New Roman" w:cs="Times New Roman"/>
+          <w:color w:val="000000"/>
+        </w:rPr>
+        <w:t>MOV AX, A</w:t>
+      </w:r>
+    </w:p>
+    <w:p>
+      <w:pPr>
+        <w:pStyle w:val="ListParagraph"/>
+        <w:numPr>
+          <w:ilvl w:val="1"/>
+          <w:numId w:val="39"/>
+        </w:numPr>
+        <w:autoSpaceDE w:val="0"/>
+        <w:autoSpaceDN w:val="0"/>
+        <w:adjustRightInd w:val="0"/>
+        <w:spacing w:after="0" w:line="240" w:lineRule="auto"/>
+        <w:rPr>
+          <w:rFonts w:ascii="Times New Roman" w:hAnsi="Times New Roman" w:cs="Times New Roman"/>
+          <w:color w:val="000000"/>
+        </w:rPr>
+      </w:pPr>
+      <w:r>
+        <w:rPr>
+          <w:rFonts w:ascii="Times New Roman" w:hAnsi="Times New Roman" w:cs="Times New Roman"/>
+          <w:color w:val="000000"/>
+        </w:rPr>
+        <w:t>ADD AX, B</w:t>
+      </w:r>
+    </w:p>
+    <w:p>
+      <w:pPr>
+        <w:pStyle w:val="ListParagraph"/>
+        <w:numPr>
+          <w:ilvl w:val="1"/>
+          <w:numId w:val="39"/>
+        </w:numPr>
+        <w:autoSpaceDE w:val="0"/>
+        <w:autoSpaceDN w:val="0"/>
+        <w:adjustRightInd w:val="0"/>
+        <w:spacing w:after="0" w:line="240" w:lineRule="auto"/>
+        <w:rPr>
+          <w:rFonts w:ascii="Times New Roman" w:hAnsi="Times New Roman" w:cs="Times New Roman"/>
+          <w:color w:val="000000"/>
+        </w:rPr>
+      </w:pPr>
+      <w:r>
+        <w:rPr>
+          <w:rFonts w:ascii="Times New Roman" w:hAnsi="Times New Roman" w:cs="Times New Roman"/>
+          <w:color w:val="000000"/>
+        </w:rPr>
+        <w:t>ADD C, AX</w:t>
       </w:r>
     </w:p>
     <w:p>
@@ -20248,6 +21875,54 @@
     <w:p>
       <w:pPr>
         <w:pStyle w:val="ListParagraph"/>
+        <w:numPr>
+          <w:ilvl w:val="1"/>
+          <w:numId w:val="39"/>
+        </w:numPr>
+        <w:autoSpaceDE w:val="0"/>
+        <w:autoSpaceDN w:val="0"/>
+        <w:adjustRightInd w:val="0"/>
+        <w:spacing w:after="0" w:line="240" w:lineRule="auto"/>
+        <w:rPr>
+          <w:rFonts w:ascii="Times New Roman" w:hAnsi="Times New Roman" w:cs="Times New Roman"/>
+          <w:color w:val="000000"/>
+        </w:rPr>
+      </w:pPr>
+      <w:r>
+        <w:rPr>
+          <w:rFonts w:ascii="Times New Roman" w:hAnsi="Times New Roman" w:cs="Times New Roman"/>
+          <w:color w:val="000000"/>
+        </w:rPr>
+        <w:t>INC A</w:t>
+      </w:r>
+    </w:p>
+    <w:p>
+      <w:pPr>
+        <w:pStyle w:val="ListParagraph"/>
+        <w:numPr>
+          <w:ilvl w:val="1"/>
+          <w:numId w:val="39"/>
+        </w:numPr>
+        <w:autoSpaceDE w:val="0"/>
+        <w:autoSpaceDN w:val="0"/>
+        <w:adjustRightInd w:val="0"/>
+        <w:spacing w:after="0" w:line="240" w:lineRule="auto"/>
+        <w:rPr>
+          <w:rFonts w:ascii="Times New Roman" w:hAnsi="Times New Roman" w:cs="Times New Roman"/>
+          <w:color w:val="000000"/>
+        </w:rPr>
+      </w:pPr>
+      <w:r>
+        <w:rPr>
+          <w:rFonts w:ascii="Times New Roman" w:hAnsi="Times New Roman" w:cs="Times New Roman"/>
+          <w:color w:val="000000"/>
+        </w:rPr>
+        <w:t>DEC A</w:t>
+      </w:r>
+    </w:p>
+    <w:p>
+      <w:pPr>
+        <w:pStyle w:val="ListParagraph"/>
         <w:autoSpaceDE w:val="0"/>
         <w:autoSpaceDN w:val="0"/>
         <w:adjustRightInd w:val="0"/>
@@ -20279,7 +21954,127 @@
           <w:rFonts w:ascii="Times New Roman" w:hAnsi="Times New Roman" w:cs="Times New Roman"/>
           <w:color w:val="000000"/>
         </w:rPr>
-        <w:t xml:space="preserve">B = 4 * B + 6 </w:t>
+        <w:t>B = 4 * B + 6</w:t>
+      </w:r>
+    </w:p>
+    <w:p>
+      <w:pPr>
+        <w:pStyle w:val="ListParagraph"/>
+        <w:numPr>
+          <w:ilvl w:val="1"/>
+          <w:numId w:val="39"/>
+        </w:numPr>
+        <w:autoSpaceDE w:val="0"/>
+        <w:autoSpaceDN w:val="0"/>
+        <w:adjustRightInd w:val="0"/>
+        <w:spacing w:after="0" w:line="240" w:lineRule="auto"/>
+        <w:rPr>
+          <w:rFonts w:ascii="Times New Roman" w:hAnsi="Times New Roman" w:cs="Times New Roman"/>
+          <w:color w:val="000000"/>
+        </w:rPr>
+      </w:pPr>
+      <w:r>
+        <w:rPr>
+          <w:rFonts w:ascii="Times New Roman" w:hAnsi="Times New Roman" w:cs="Times New Roman"/>
+          <w:color w:val="000000"/>
+        </w:rPr>
+        <w:t>MOV AX, B</w:t>
+      </w:r>
+    </w:p>
+    <w:p>
+      <w:pPr>
+        <w:pStyle w:val="ListParagraph"/>
+        <w:numPr>
+          <w:ilvl w:val="1"/>
+          <w:numId w:val="39"/>
+        </w:numPr>
+        <w:autoSpaceDE w:val="0"/>
+        <w:autoSpaceDN w:val="0"/>
+        <w:adjustRightInd w:val="0"/>
+        <w:spacing w:after="0" w:line="240" w:lineRule="auto"/>
+        <w:rPr>
+          <w:rFonts w:ascii="Times New Roman" w:hAnsi="Times New Roman" w:cs="Times New Roman"/>
+          <w:color w:val="000000"/>
+        </w:rPr>
+      </w:pPr>
+      <w:r>
+        <w:rPr>
+          <w:rFonts w:ascii="Times New Roman" w:hAnsi="Times New Roman" w:cs="Times New Roman"/>
+          <w:color w:val="000000"/>
+        </w:rPr>
+        <w:t>MOV BX, 4</w:t>
+      </w:r>
+    </w:p>
+    <w:p>
+      <w:pPr>
+        <w:pStyle w:val="ListParagraph"/>
+        <w:numPr>
+          <w:ilvl w:val="1"/>
+          <w:numId w:val="39"/>
+        </w:numPr>
+        <w:autoSpaceDE w:val="0"/>
+        <w:autoSpaceDN w:val="0"/>
+        <w:adjustRightInd w:val="0"/>
+        <w:spacing w:after="0" w:line="240" w:lineRule="auto"/>
+        <w:rPr>
+          <w:rFonts w:ascii="Times New Roman" w:hAnsi="Times New Roman" w:cs="Times New Roman"/>
+          <w:color w:val="000000"/>
+        </w:rPr>
+      </w:pPr>
+      <w:r>
+        <w:rPr>
+          <w:rFonts w:ascii="Times New Roman" w:hAnsi="Times New Roman" w:cs="Times New Roman"/>
+          <w:color w:val="000000"/>
+        </w:rPr>
+        <w:t>MUL BX</w:t>
+      </w:r>
+    </w:p>
+    <w:p>
+      <w:pPr>
+        <w:pStyle w:val="ListParagraph"/>
+        <w:numPr>
+          <w:ilvl w:val="1"/>
+          <w:numId w:val="39"/>
+        </w:numPr>
+        <w:autoSpaceDE w:val="0"/>
+        <w:autoSpaceDN w:val="0"/>
+        <w:adjustRightInd w:val="0"/>
+        <w:spacing w:after="0" w:line="240" w:lineRule="auto"/>
+        <w:rPr>
+          <w:rFonts w:ascii="Times New Roman" w:hAnsi="Times New Roman" w:cs="Times New Roman"/>
+          <w:color w:val="000000"/>
+        </w:rPr>
+      </w:pPr>
+      <w:r>
+        <w:rPr>
+          <w:rFonts w:ascii="Times New Roman" w:hAnsi="Times New Roman" w:cs="Times New Roman"/>
+          <w:color w:val="000000"/>
+        </w:rPr>
+        <w:t>ADD BX, 6</w:t>
+      </w:r>
+    </w:p>
+    <w:p>
+      <w:pPr>
+        <w:pStyle w:val="ListParagraph"/>
+        <w:numPr>
+          <w:ilvl w:val="1"/>
+          <w:numId w:val="39"/>
+        </w:numPr>
+        <w:autoSpaceDE w:val="0"/>
+        <w:autoSpaceDN w:val="0"/>
+        <w:adjustRightInd w:val="0"/>
+        <w:spacing w:after="0" w:line="240" w:lineRule="auto"/>
+        <w:rPr>
+          <w:rFonts w:ascii="Times New Roman" w:hAnsi="Times New Roman" w:cs="Times New Roman"/>
+          <w:color w:val="000000"/>
+        </w:rPr>
+      </w:pPr>
+      <w:r>
+        <w:rPr>
+          <w:rFonts w:ascii="Times New Roman" w:hAnsi="Times New Roman" w:cs="Times New Roman"/>
+          <w:color w:val="000000"/>
+        </w:rPr>
+        <w:t>MOV B, AX</w:t>
       </w:r>
     </w:p>
     <w:p>
@@ -20316,7 +22111,112 @@
           <w:rFonts w:ascii="Times New Roman" w:hAnsi="Times New Roman" w:cs="Times New Roman"/>
           <w:color w:val="000000"/>
         </w:rPr>
-        <w:t xml:space="preserve">A = B - A – 1 </w:t>
+        <w:t>A = B - A – 1</w:t>
+      </w:r>
+    </w:p>
+    <w:p>
+      <w:pPr>
+        <w:pStyle w:val="ListParagraph"/>
+        <w:numPr>
+          <w:ilvl w:val="1"/>
+          <w:numId w:val="39"/>
+        </w:numPr>
+        <w:autoSpaceDE w:val="0"/>
+        <w:autoSpaceDN w:val="0"/>
+        <w:adjustRightInd w:val="0"/>
+        <w:spacing w:after="0" w:line="240" w:lineRule="auto"/>
+        <w:rPr>
+          <w:rFonts w:ascii="Times New Roman" w:hAnsi="Times New Roman" w:cs="Times New Roman"/>
+          <w:color w:val="000000"/>
+        </w:rPr>
+      </w:pPr>
+      <w:r>
+        <w:rPr>
+          <w:rFonts w:ascii="Times New Roman" w:hAnsi="Times New Roman" w:cs="Times New Roman"/>
+          <w:color w:val="000000"/>
+        </w:rPr>
+        <w:t>MOV AX, B</w:t>
+      </w:r>
+    </w:p>
+    <w:p>
+      <w:pPr>
+        <w:pStyle w:val="ListParagraph"/>
+        <w:numPr>
+          <w:ilvl w:val="1"/>
+          <w:numId w:val="39"/>
+        </w:numPr>
+        <w:autoSpaceDE w:val="0"/>
+        <w:autoSpaceDN w:val="0"/>
+        <w:adjustRightInd w:val="0"/>
+        <w:spacing w:after="0" w:line="240" w:lineRule="auto"/>
+        <w:rPr>
+          <w:rFonts w:ascii="Times New Roman" w:hAnsi="Times New Roman" w:cs="Times New Roman"/>
+          <w:color w:val="000000"/>
+        </w:rPr>
+      </w:pPr>
+      <w:r>
+        <w:rPr>
+          <w:rFonts w:ascii="Times New Roman" w:hAnsi="Times New Roman" w:cs="Times New Roman"/>
+          <w:color w:val="000000"/>
+        </w:rPr>
+        <w:t>SUB AX, A</w:t>
+      </w:r>
+    </w:p>
+    <w:p>
+      <w:pPr>
+        <w:pStyle w:val="ListParagraph"/>
+        <w:numPr>
+          <w:ilvl w:val="1"/>
+          <w:numId w:val="39"/>
+        </w:numPr>
+        <w:autoSpaceDE w:val="0"/>
+        <w:autoSpaceDN w:val="0"/>
+        <w:adjustRightInd w:val="0"/>
+        <w:spacing w:after="0" w:line="240" w:lineRule="auto"/>
+        <w:rPr>
+          <w:rFonts w:ascii="Times New Roman" w:hAnsi="Times New Roman" w:cs="Times New Roman"/>
+          <w:color w:val="000000"/>
+        </w:rPr>
+      </w:pPr>
+      <w:r>
+        <w:rPr>
+          <w:rFonts w:ascii="Times New Roman" w:hAnsi="Times New Roman" w:cs="Times New Roman"/>
+          <w:color w:val="000000"/>
+        </w:rPr>
+        <w:t>DEC AX</w:t>
+      </w:r>
+    </w:p>
+    <w:p>
+      <w:pPr>
+        <w:pStyle w:val="ListParagraph"/>
+        <w:numPr>
+          <w:ilvl w:val="1"/>
+          <w:numId w:val="39"/>
+        </w:numPr>
+        <w:autoSpaceDE w:val="0"/>
+        <w:autoSpaceDN w:val="0"/>
+        <w:adjustRightInd w:val="0"/>
+        <w:spacing w:after="0" w:line="240" w:lineRule="auto"/>
+        <w:rPr>
+          <w:rFonts w:ascii="Times New Roman" w:hAnsi="Times New Roman" w:cs="Times New Roman"/>
+          <w:color w:val="000000"/>
+        </w:rPr>
+      </w:pPr>
+      <w:r>
+        <w:rPr>
+          <w:rFonts w:ascii="Times New Roman" w:hAnsi="Times New Roman" w:cs="Times New Roman"/>
+          <w:color w:val="000000"/>
+        </w:rPr>
+        <w:t>MOV A, AX</w:t>
+      </w:r>
+      <w:bookmarkStart w:id="0" w:name="_GoBack"/>
+      <w:bookmarkEnd w:id="0"/>
+      <w:r>
+        <w:rPr>
+          <w:rFonts w:ascii="Times New Roman" w:hAnsi="Times New Roman" w:cs="Times New Roman"/>
+          <w:color w:val="000000"/>
+        </w:rPr>
+        <w:t xml:space="preserve"> </w:t>
       </w:r>
     </w:p>
     <w:p>
@@ -21983,7 +23883,6 @@
           <w:rFonts w:ascii="Times New Roman" w:hAnsi="Times New Roman" w:cs="Times New Roman"/>
           <w:color w:val="000000"/>
         </w:rPr>
-        <w:lastRenderedPageBreak/>
         <w:t xml:space="preserve">Using </w:t>
       </w:r>
       <w:r>
@@ -22703,6 +24602,7 @@
               <w:rPr>
                 <w:rFonts w:ascii="Times New Roman" w:hAnsi="Times New Roman" w:cs="Times New Roman"/>
               </w:rPr>
+              <w:lastRenderedPageBreak/>
               <w:t>Line 16</w:t>
             </w:r>
           </w:p>
@@ -22763,6 +24663,7 @@
                 <w:rFonts w:ascii="Times New Roman" w:hAnsi="Times New Roman" w:cs="Times New Roman"/>
                 <w:color w:val="000000"/>
               </w:rPr>
+              <w:lastRenderedPageBreak/>
               <w:t>. MODEL   SMALL</w:t>
             </w:r>
           </w:p>
@@ -23127,6 +25028,7 @@
                 <w:rFonts w:ascii="Times New Roman" w:hAnsi="Times New Roman" w:cs="Times New Roman"/>
                 <w:color w:val="000000"/>
               </w:rPr>
+              <w:lastRenderedPageBreak/>
               <w:t xml:space="preserve">           INT      21H</w:t>
             </w:r>
           </w:p>
@@ -24032,7 +25934,6 @@
           <w:rFonts w:ascii="Times New Roman" w:hAnsi="Times New Roman" w:cs="Times New Roman"/>
           <w:color w:val="000000"/>
         </w:rPr>
-        <w:lastRenderedPageBreak/>
         <w:t xml:space="preserve">LOOP L2 </w:t>
       </w:r>
     </w:p>
@@ -24515,6 +26416,7 @@
           <w:rFonts w:ascii="Times New Roman" w:hAnsi="Times New Roman" w:cs="Times New Roman"/>
           <w:color w:val="000000"/>
         </w:rPr>
+        <w:lastRenderedPageBreak/>
         <w:t xml:space="preserve">CHAR_STRING contains uppercase letters that a program is to convert a lowercase. Access each character successively into a register, add 20H to it, and restore it in the string. Use indirect addressing and the LOOP instruction. </w:t>
       </w:r>
     </w:p>
@@ -25065,7 +26967,6 @@
           <w:rFonts w:ascii="Times New Roman" w:hAnsi="Times New Roman" w:cs="Times New Roman"/>
           <w:color w:val="000000"/>
         </w:rPr>
-        <w:lastRenderedPageBreak/>
         <w:t xml:space="preserve">10. Modify the assembly program in Q9 to generate the result as below: </w:t>
       </w:r>
     </w:p>
@@ -25873,7 +27774,6 @@
           <w:rFonts w:ascii="Times New Roman" w:hAnsi="Times New Roman" w:cs="Times New Roman"/>
           <w:color w:val="000000"/>
         </w:rPr>
-        <w:lastRenderedPageBreak/>
         <w:t xml:space="preserve">Is AL greater than BL? </w:t>
       </w:r>
     </w:p>
@@ -27169,7 +29069,6 @@
           <w:rFonts w:ascii="Times New Roman" w:hAnsi="Times New Roman" w:cs="Times New Roman"/>
           <w:color w:val="000000"/>
         </w:rPr>
-        <w:lastRenderedPageBreak/>
         <w:t xml:space="preserve">The program should: </w:t>
       </w:r>
     </w:p>
@@ -27996,6 +29895,7 @@
                 <w:rFonts w:ascii="Times New Roman" w:hAnsi="Times New Roman" w:cs="Times New Roman"/>
                 <w:color w:val="000000"/>
               </w:rPr>
+              <w:lastRenderedPageBreak/>
               <w:t>Display outputs</w:t>
             </w:r>
           </w:p>
@@ -29252,6 +31152,7 @@
           <w:rFonts w:ascii="Times New Roman" w:hAnsi="Times New Roman" w:cs="Times New Roman"/>
           <w:color w:val="000000"/>
         </w:rPr>
+        <w:lastRenderedPageBreak/>
         <w:t xml:space="preserve">“When using INT 21H function 09H for displaying, a delimiter ($) is defined immediately following the display area.” </w:t>
       </w:r>
     </w:p>
@@ -30689,6 +32590,7 @@
           <w:rFonts w:ascii="Times New Roman" w:hAnsi="Times New Roman" w:cs="Times New Roman"/>
           <w:color w:val="000000"/>
         </w:rPr>
+        <w:lastRenderedPageBreak/>
         <w:t>Write an assembly program that will prompt the user for input. The program will displays all the numeric data input by the user, while filters all other characters. (Assume user will not enter $</w:t>
       </w:r>
       <w:r>
@@ -32666,7 +34568,6 @@
           <w:rFonts w:ascii="Times New Roman" w:hAnsi="Times New Roman" w:cs="Times New Roman"/>
           <w:color w:val="000000"/>
         </w:rPr>
-        <w:lastRenderedPageBreak/>
         <w:t xml:space="preserve">With the aid of a diagram, explain how a cache memory helps to enhance memory performance. </w:t>
       </w:r>
     </w:p>
@@ -33458,6 +35359,7 @@
           <w:rFonts w:ascii="Times New Roman" w:hAnsi="Times New Roman" w:cs="Times New Roman"/>
           <w:color w:val="000000"/>
         </w:rPr>
+        <w:lastRenderedPageBreak/>
         <w:t xml:space="preserve">Explain how pipelining serves to reduce the average number of steps in the execution part of the fetch-execute cycle. </w:t>
       </w:r>
     </w:p>
@@ -34049,7 +35951,7 @@
         <w:rFonts w:hint="default"/>
       </w:rPr>
     </w:lvl>
-    <w:lvl w:ilvl="1" w:tplc="04090019" w:tentative="1">
+    <w:lvl w:ilvl="1" w:tplc="04090019">
       <w:start w:val="1"/>
       <w:numFmt w:val="lowerLetter"/>
       <w:lvlText w:val="%2."/>
@@ -34494,7 +36396,7 @@
         <w:rFonts w:hint="default"/>
       </w:rPr>
     </w:lvl>
-    <w:lvl w:ilvl="1" w:tplc="04090019" w:tentative="1">
+    <w:lvl w:ilvl="1" w:tplc="04090019">
       <w:start w:val="1"/>
       <w:numFmt w:val="lowerLetter"/>
       <w:lvlText w:val="%2."/>
@@ -36363,7 +38265,7 @@
         <w:rFonts w:hint="default"/>
       </w:rPr>
     </w:lvl>
-    <w:lvl w:ilvl="1" w:tplc="04090019" w:tentative="1">
+    <w:lvl w:ilvl="1" w:tplc="04090019">
       <w:start w:val="1"/>
       <w:numFmt w:val="lowerLetter"/>
       <w:lvlText w:val="%2."/>
@@ -36452,7 +38354,7 @@
         <w:rFonts w:hint="default"/>
       </w:rPr>
     </w:lvl>
-    <w:lvl w:ilvl="1" w:tplc="04090019" w:tentative="1">
+    <w:lvl w:ilvl="1" w:tplc="04090019">
       <w:start w:val="1"/>
       <w:numFmt w:val="lowerLetter"/>
       <w:lvlText w:val="%2."/>
@@ -36719,7 +38621,7 @@
         <w:rFonts w:hint="default"/>
       </w:rPr>
     </w:lvl>
-    <w:lvl w:ilvl="1" w:tplc="04090019" w:tentative="1">
+    <w:lvl w:ilvl="1" w:tplc="04090019">
       <w:start w:val="1"/>
       <w:numFmt w:val="lowerLetter"/>
       <w:lvlText w:val="%2."/>
@@ -36986,7 +38888,7 @@
         <w:rFonts w:hint="default"/>
       </w:rPr>
     </w:lvl>
-    <w:lvl w:ilvl="1" w:tplc="04090019" w:tentative="1">
+    <w:lvl w:ilvl="1" w:tplc="04090019">
       <w:start w:val="1"/>
       <w:numFmt w:val="lowerLetter"/>
       <w:lvlText w:val="%2."/>
@@ -37609,7 +39511,7 @@
         <w:rFonts w:hint="default"/>
       </w:rPr>
     </w:lvl>
-    <w:lvl w:ilvl="1" w:tplc="04090019" w:tentative="1">
+    <w:lvl w:ilvl="1" w:tplc="04090019">
       <w:start w:val="1"/>
       <w:numFmt w:val="lowerLetter"/>
       <w:lvlText w:val="%2."/>
@@ -37618,7 +39520,7 @@
         <w:ind w:left="1440" w:hanging="360"/>
       </w:pPr>
     </w:lvl>
-    <w:lvl w:ilvl="2" w:tplc="0409001B" w:tentative="1">
+    <w:lvl w:ilvl="2" w:tplc="0409001B">
       <w:start w:val="1"/>
       <w:numFmt w:val="lowerRoman"/>
       <w:lvlText w:val="%3."/>
@@ -37774,7 +39676,7 @@
   <w:abstractNum w:abstractNumId="43" w15:restartNumberingAfterBreak="0">
     <w:nsid w:val="571B7ED9"/>
     <w:multiLevelType w:val="hybridMultilevel"/>
-    <w:tmpl w:val="2F5E8294"/>
+    <w:tmpl w:val="9258CBCC"/>
     <w:lvl w:ilvl="0" w:tplc="F0CC82AA">
       <w:start w:val="1"/>
       <w:numFmt w:val="lowerLetter"/>
@@ -37787,7 +39689,7 @@
         <w:rFonts w:hint="default"/>
       </w:rPr>
     </w:lvl>
-    <w:lvl w:ilvl="1" w:tplc="04090019" w:tentative="1">
+    <w:lvl w:ilvl="1" w:tplc="04090019">
       <w:start w:val="1"/>
       <w:numFmt w:val="lowerLetter"/>
       <w:lvlText w:val="%2."/>
@@ -37796,14 +39698,16 @@
         <w:ind w:left="1530" w:hanging="360"/>
       </w:pPr>
     </w:lvl>
-    <w:lvl w:ilvl="2" w:tplc="0409001B" w:tentative="1">
-      <w:start w:val="1"/>
-      <w:numFmt w:val="lowerRoman"/>
-      <w:lvlText w:val="%3."/>
-      <w:lvlJc w:val="right"/>
-      <w:pPr>
-        <w:ind w:left="2250" w:hanging="180"/>
-      </w:pPr>
+    <w:lvl w:ilvl="2" w:tplc="DF240F3E">
+      <w:numFmt w:val="bullet"/>
+      <w:lvlText w:val="-"/>
+      <w:lvlJc w:val="left"/>
+      <w:pPr>
+        <w:ind w:left="2430" w:hanging="360"/>
+      </w:pPr>
+      <w:rPr>
+        <w:rFonts w:ascii="Times New Roman" w:eastAsiaTheme="minorEastAsia" w:hAnsi="Times New Roman" w:cs="Times New Roman" w:hint="default"/>
+      </w:rPr>
     </w:lvl>
     <w:lvl w:ilvl="3" w:tplc="0409000F" w:tentative="1">
       <w:start w:val="1"/>
@@ -38856,7 +40760,7 @@
         <w:rFonts w:hint="default"/>
       </w:rPr>
     </w:lvl>
-    <w:lvl w:ilvl="1" w:tplc="04090019" w:tentative="1">
+    <w:lvl w:ilvl="1" w:tplc="04090019">
       <w:start w:val="1"/>
       <w:numFmt w:val="lowerLetter"/>
       <w:lvlText w:val="%2."/>
@@ -40306,7 +42210,7 @@
 </file>
 
 <file path=customXml/itemProps1.xml><?xml version="1.0" encoding="utf-8"?>
-<ds:datastoreItem xmlns:ds="http://schemas.openxmlformats.org/officeDocument/2006/customXml" ds:itemID="{88F7F096-4BCF-46DC-9167-7045BC3C1D32}">
+<ds:datastoreItem xmlns:ds="http://schemas.openxmlformats.org/officeDocument/2006/customXml" ds:itemID="{6D34CBCF-1AE6-41A0-B603-5E70769CA109}">
   <ds:schemaRefs>
     <ds:schemaRef ds:uri="http://schemas.openxmlformats.org/officeDocument/2006/bibliography"/>
   </ds:schemaRefs>

</xml_diff>

<commit_message>
y2s2: Week 6 release 1.0
</commit_message>
<xml_diff>
--- a/y2s2/csa/tutorials/Tut 1-12 (2019 - Q).docx
+++ b/y2s2/csa/tutorials/Tut 1-12 (2019 - Q).docx
@@ -17451,6 +17451,12 @@
         </w:rPr>
         <w:t>Write the command line to perform the followings:</w:t>
       </w:r>
+      <w:r>
+        <w:rPr>
+          <w:rFonts w:ascii="Times New Roman" w:hAnsi="Times New Roman" w:cs="Times New Roman"/>
+        </w:rPr>
+        <w:t xml:space="preserve"> (FINAL WON’T ASK)</w:t>
+      </w:r>
     </w:p>
     <w:p>
       <w:pPr>
@@ -17514,7 +17520,7 @@
       <w:pPr>
         <w:pStyle w:val="ListParagraph"/>
         <w:numPr>
-          <w:ilvl w:val="1"/>
+          <w:ilvl w:val="0"/>
           <w:numId w:val="34"/>
         </w:numPr>
         <w:spacing w:after="0"/>
@@ -17526,8 +17532,30 @@
       <w:r>
         <w:rPr>
           <w:rFonts w:ascii="Times New Roman" w:hAnsi="Times New Roman" w:cs="Times New Roman"/>
-        </w:rPr>
-        <w:t>csa</w:t>
+          <w:color w:val="000000"/>
+        </w:rPr>
+        <w:t>T</w:t>
+      </w:r>
+      <w:r>
+        <w:rPr>
+          <w:rFonts w:ascii="Times New Roman" w:hAnsi="Times New Roman" w:cs="Times New Roman"/>
+          <w:color w:val="000000"/>
+        </w:rPr>
+        <w:t xml:space="preserve">o link an object file named </w:t>
+      </w:r>
+      <w:r>
+        <w:rPr>
+          <w:rFonts w:ascii="Times New Roman" w:hAnsi="Times New Roman" w:cs="Times New Roman"/>
+          <w:color w:val="000000"/>
+        </w:rPr>
+        <w:t>CSA</w:t>
+      </w:r>
+      <w:r>
+        <w:rPr>
+          <w:rFonts w:ascii="Times New Roman" w:hAnsi="Times New Roman" w:cs="Times New Roman"/>
+          <w:color w:val="000000"/>
+        </w:rPr>
+        <w:t>.OBJ into executable and map files.</w:t>
       </w:r>
     </w:p>
     <w:p>
@@ -17546,19 +17574,10 @@
       <w:r>
         <w:rPr>
           <w:rFonts w:ascii="Times New Roman" w:hAnsi="Times New Roman" w:cs="Times New Roman"/>
-        </w:rPr>
-        <w:t>csa</w:t>
-      </w:r>
-    </w:p>
-    <w:p>
-      <w:pPr>
-        <w:pStyle w:val="ListParagraph"/>
-        <w:spacing w:after="0"/>
-        <w:jc w:val="both"/>
-        <w:rPr>
-          <w:rFonts w:ascii="Times New Roman" w:hAnsi="Times New Roman" w:cs="Times New Roman"/>
-        </w:rPr>
-      </w:pPr>
+          <w:color w:val="000000"/>
+        </w:rPr>
+        <w:t>Link csa.obj</w:t>
+      </w:r>
     </w:p>
     <w:p>
       <w:pPr>
@@ -17576,30 +17595,43 @@
       <w:r>
         <w:rPr>
           <w:rFonts w:ascii="Times New Roman" w:hAnsi="Times New Roman" w:cs="Times New Roman"/>
-          <w:color w:val="000000"/>
-        </w:rPr>
-        <w:t>T</w:t>
-      </w:r>
-      <w:r>
-        <w:rPr>
-          <w:rFonts w:ascii="Times New Roman" w:hAnsi="Times New Roman" w:cs="Times New Roman"/>
-          <w:color w:val="000000"/>
-        </w:rPr>
-        <w:t xml:space="preserve">o link an object file named </w:t>
-      </w:r>
-      <w:r>
-        <w:rPr>
-          <w:rFonts w:ascii="Times New Roman" w:hAnsi="Times New Roman" w:cs="Times New Roman"/>
-          <w:color w:val="000000"/>
-        </w:rPr>
-        <w:t>CSA</w:t>
-      </w:r>
-      <w:r>
-        <w:rPr>
-          <w:rFonts w:ascii="Times New Roman" w:hAnsi="Times New Roman" w:cs="Times New Roman"/>
-          <w:color w:val="000000"/>
-        </w:rPr>
-        <w:t>.OBJ into executable and map files.</w:t>
+        </w:rPr>
+        <w:t xml:space="preserve">To </w:t>
+      </w:r>
+      <w:r>
+        <w:rPr>
+          <w:rFonts w:ascii="Times New Roman" w:hAnsi="Times New Roman" w:cs="Times New Roman"/>
+          <w:color w:val="000000"/>
+        </w:rPr>
+        <w:t>d</w:t>
+      </w:r>
+      <w:r>
+        <w:rPr>
+          <w:rFonts w:ascii="Times New Roman" w:hAnsi="Times New Roman" w:cs="Times New Roman"/>
+          <w:color w:val="000000"/>
+        </w:rPr>
+        <w:t>irect</w:t>
+      </w:r>
+      <w:r>
+        <w:rPr>
+          <w:rFonts w:ascii="Times New Roman" w:hAnsi="Times New Roman" w:cs="Times New Roman"/>
+          <w:color w:val="000000"/>
+        </w:rPr>
+        <w:t>ly execute CSA.EXE</w:t>
+      </w:r>
+      <w:r>
+        <w:rPr>
+          <w:rFonts w:ascii="Times New Roman" w:hAnsi="Times New Roman" w:cs="Times New Roman"/>
+          <w:color w:val="000000"/>
+        </w:rPr>
+        <w:t xml:space="preserve"> from DOS</w:t>
+      </w:r>
+      <w:r>
+        <w:rPr>
+          <w:rFonts w:ascii="Times New Roman" w:hAnsi="Times New Roman" w:cs="Times New Roman"/>
+          <w:color w:val="000000"/>
+        </w:rPr>
+        <w:t>.</w:t>
       </w:r>
     </w:p>
     <w:p>
@@ -17620,7 +17652,27 @@
           <w:rFonts w:ascii="Times New Roman" w:hAnsi="Times New Roman" w:cs="Times New Roman"/>
           <w:color w:val="000000"/>
         </w:rPr>
-        <w:t>Link csa.obj</w:t>
+        <w:t>Csa.exe</w:t>
+      </w:r>
+    </w:p>
+    <w:p>
+      <w:pPr>
+        <w:pStyle w:val="ListParagraph"/>
+        <w:numPr>
+          <w:ilvl w:val="0"/>
+          <w:numId w:val="34"/>
+        </w:numPr>
+        <w:spacing w:after="0"/>
+        <w:jc w:val="both"/>
+        <w:rPr>
+          <w:rFonts w:ascii="Times New Roman" w:hAnsi="Times New Roman" w:cs="Times New Roman"/>
+        </w:rPr>
+      </w:pPr>
+      <w:r>
+        <w:rPr>
+          <w:rFonts w:ascii="Times New Roman" w:hAnsi="Times New Roman" w:cs="Times New Roman"/>
+        </w:rPr>
+        <w:t>To execute CSA.EXE through DEBUG program.</w:t>
       </w:r>
     </w:p>
     <w:p>
@@ -17639,162 +17691,14 @@
       <w:r>
         <w:rPr>
           <w:rFonts w:ascii="Times New Roman" w:hAnsi="Times New Roman" w:cs="Times New Roman"/>
-          <w:color w:val="000000"/>
-        </w:rPr>
-        <w:t>Csa</w:t>
-      </w:r>
-    </w:p>
-    <w:p>
-      <w:pPr>
-        <w:pStyle w:val="ListParagraph"/>
-        <w:numPr>
-          <w:ilvl w:val="1"/>
-          <w:numId w:val="34"/>
-        </w:numPr>
-        <w:spacing w:after="0"/>
-        <w:jc w:val="both"/>
-        <w:rPr>
-          <w:rFonts w:ascii="Times New Roman" w:hAnsi="Times New Roman" w:cs="Times New Roman"/>
-        </w:rPr>
-      </w:pPr>
-      <w:r>
-        <w:rPr>
-          <w:rFonts w:ascii="Times New Roman" w:hAnsi="Times New Roman" w:cs="Times New Roman"/>
-          <w:color w:val="000000"/>
-        </w:rPr>
-        <w:t>csa</w:t>
-      </w:r>
-    </w:p>
-    <w:p>
-      <w:pPr>
-        <w:pStyle w:val="ListParagraph"/>
-        <w:rPr>
-          <w:rFonts w:ascii="Times New Roman" w:hAnsi="Times New Roman" w:cs="Times New Roman"/>
-        </w:rPr>
-      </w:pPr>
-    </w:p>
-    <w:p>
-      <w:pPr>
-        <w:pStyle w:val="ListParagraph"/>
-        <w:numPr>
-          <w:ilvl w:val="0"/>
-          <w:numId w:val="34"/>
-        </w:numPr>
-        <w:spacing w:after="0"/>
-        <w:jc w:val="both"/>
-        <w:rPr>
-          <w:rFonts w:ascii="Times New Roman" w:hAnsi="Times New Roman" w:cs="Times New Roman"/>
-        </w:rPr>
-      </w:pPr>
-      <w:r>
-        <w:rPr>
-          <w:rFonts w:ascii="Times New Roman" w:hAnsi="Times New Roman" w:cs="Times New Roman"/>
-        </w:rPr>
-        <w:t xml:space="preserve">To </w:t>
-      </w:r>
-      <w:r>
-        <w:rPr>
-          <w:rFonts w:ascii="Times New Roman" w:hAnsi="Times New Roman" w:cs="Times New Roman"/>
-          <w:color w:val="000000"/>
-        </w:rPr>
-        <w:t>d</w:t>
-      </w:r>
-      <w:r>
-        <w:rPr>
-          <w:rFonts w:ascii="Times New Roman" w:hAnsi="Times New Roman" w:cs="Times New Roman"/>
-          <w:color w:val="000000"/>
-        </w:rPr>
-        <w:t>irect</w:t>
-      </w:r>
-      <w:r>
-        <w:rPr>
-          <w:rFonts w:ascii="Times New Roman" w:hAnsi="Times New Roman" w:cs="Times New Roman"/>
-          <w:color w:val="000000"/>
-        </w:rPr>
-        <w:t>ly execute CSA.EXE</w:t>
-      </w:r>
-      <w:r>
-        <w:rPr>
-          <w:rFonts w:ascii="Times New Roman" w:hAnsi="Times New Roman" w:cs="Times New Roman"/>
-          <w:color w:val="000000"/>
-        </w:rPr>
-        <w:t xml:space="preserve"> from DOS</w:t>
-      </w:r>
-      <w:r>
-        <w:rPr>
-          <w:rFonts w:ascii="Times New Roman" w:hAnsi="Times New Roman" w:cs="Times New Roman"/>
-          <w:color w:val="000000"/>
-        </w:rPr>
-        <w:t>.</w:t>
-      </w:r>
-    </w:p>
-    <w:p>
-      <w:pPr>
-        <w:pStyle w:val="ListParagraph"/>
-        <w:numPr>
-          <w:ilvl w:val="1"/>
-          <w:numId w:val="34"/>
-        </w:numPr>
-        <w:spacing w:after="0"/>
-        <w:jc w:val="both"/>
-        <w:rPr>
-          <w:rFonts w:ascii="Times New Roman" w:hAnsi="Times New Roman" w:cs="Times New Roman"/>
-        </w:rPr>
-      </w:pPr>
-      <w:r>
-        <w:rPr>
-          <w:rFonts w:ascii="Times New Roman" w:hAnsi="Times New Roman" w:cs="Times New Roman"/>
-          <w:color w:val="000000"/>
-        </w:rPr>
-        <w:t>Csa.exe</w:t>
-      </w:r>
-    </w:p>
-    <w:p>
-      <w:pPr>
-        <w:pStyle w:val="ListParagraph"/>
-        <w:rPr>
-          <w:rFonts w:ascii="Times New Roman" w:hAnsi="Times New Roman" w:cs="Times New Roman"/>
-        </w:rPr>
-      </w:pPr>
-    </w:p>
-    <w:p>
-      <w:pPr>
-        <w:pStyle w:val="ListParagraph"/>
-        <w:numPr>
-          <w:ilvl w:val="0"/>
-          <w:numId w:val="34"/>
-        </w:numPr>
-        <w:spacing w:after="0"/>
-        <w:jc w:val="both"/>
-        <w:rPr>
-          <w:rFonts w:ascii="Times New Roman" w:hAnsi="Times New Roman" w:cs="Times New Roman"/>
-        </w:rPr>
-      </w:pPr>
-      <w:r>
-        <w:rPr>
-          <w:rFonts w:ascii="Times New Roman" w:hAnsi="Times New Roman" w:cs="Times New Roman"/>
-        </w:rPr>
-        <w:t>To execute CSA.EXE through DEBUG program.</w:t>
-      </w:r>
-    </w:p>
-    <w:p>
-      <w:pPr>
-        <w:pStyle w:val="ListParagraph"/>
-        <w:numPr>
-          <w:ilvl w:val="1"/>
-          <w:numId w:val="34"/>
-        </w:numPr>
-        <w:spacing w:after="0"/>
-        <w:jc w:val="both"/>
-        <w:rPr>
-          <w:rFonts w:ascii="Times New Roman" w:hAnsi="Times New Roman" w:cs="Times New Roman"/>
-        </w:rPr>
-      </w:pPr>
-      <w:r>
-        <w:rPr>
-          <w:rFonts w:ascii="Times New Roman" w:hAnsi="Times New Roman" w:cs="Times New Roman"/>
-        </w:rPr>
-        <w:t>Debug csa.exe</w:t>
+        </w:rPr>
+        <w:t>TD</w:t>
+      </w:r>
+      <w:r>
+        <w:rPr>
+          <w:rFonts w:ascii="Times New Roman" w:hAnsi="Times New Roman" w:cs="Times New Roman"/>
+        </w:rPr>
+        <w:t xml:space="preserve"> csa.exe</w:t>
       </w:r>
     </w:p>
     <w:p>
@@ -18044,7 +17948,21 @@
           <w:rFonts w:ascii="Times New Roman" w:hAnsi="Times New Roman" w:cs="Times New Roman"/>
           <w:color w:val="000000"/>
         </w:rPr>
-        <w:t xml:space="preserve">Editing (User) </w:t>
+        <w:t>Editing (User)</w:t>
+      </w:r>
+      <w:r>
+        <w:rPr>
+          <w:rFonts w:ascii="Times New Roman" w:hAnsi="Times New Roman" w:cs="Times New Roman"/>
+          <w:color w:val="000000"/>
+        </w:rPr>
+        <w:t xml:space="preserve"> [.ASM]</w:t>
+      </w:r>
+      <w:r>
+        <w:rPr>
+          <w:rFonts w:ascii="Times New Roman" w:hAnsi="Times New Roman" w:cs="Times New Roman"/>
+          <w:color w:val="000000"/>
+        </w:rPr>
+        <w:t xml:space="preserve"> </w:t>
       </w:r>
       <w:r>
         <w:rPr>
@@ -18087,6 +18005,30 @@
           <w:color w:val="000000"/>
         </w:rPr>
         <w:t xml:space="preserve"> Executing (CPU)</w:t>
+      </w:r>
+    </w:p>
+    <w:p>
+      <w:pPr>
+        <w:pStyle w:val="ListParagraph"/>
+        <w:numPr>
+          <w:ilvl w:val="1"/>
+          <w:numId w:val="33"/>
+        </w:numPr>
+        <w:tabs>
+          <w:tab w:val="left" w:pos="1788"/>
+        </w:tabs>
+        <w:spacing w:after="0"/>
+        <w:jc w:val="both"/>
+        <w:rPr>
+          <w:rFonts w:ascii="Times New Roman" w:hAnsi="Times New Roman" w:cs="Times New Roman"/>
+        </w:rPr>
+      </w:pPr>
+      <w:r>
+        <w:rPr>
+          <w:rFonts w:ascii="Times New Roman" w:hAnsi="Times New Roman" w:cs="Times New Roman"/>
+          <w:color w:val="000000"/>
+        </w:rPr>
+        <w:t>Copy paste diagram</w:t>
       </w:r>
     </w:p>
     <w:p>
@@ -18138,6 +18080,12 @@
         </w:rPr>
         <w:t xml:space="preserve">Write an assembly program using simplified segment definitions to perform the following operations: </w:t>
       </w:r>
+      <w:r>
+        <w:rPr>
+          <w:rFonts w:ascii="Times New Roman" w:hAnsi="Times New Roman" w:cs="Times New Roman"/>
+        </w:rPr>
+        <w:t xml:space="preserve"> (NOTE: NEED TO INCLUDE SKELETON, AKA ENTIRE TEMPLATE).</w:t>
+      </w:r>
     </w:p>
     <w:p>
       <w:pPr>
@@ -18334,7 +18282,6 @@
           <w:rFonts w:ascii="Times New Roman" w:hAnsi="Times New Roman" w:cs="Times New Roman"/>
           <w:color w:val="000000"/>
         </w:rPr>
-        <w:lastRenderedPageBreak/>
         <w:t>MOV BL, 1A</w:t>
       </w:r>
     </w:p>
@@ -18399,7 +18346,14 @@
           <w:rFonts w:ascii="Times New Roman" w:hAnsi="Times New Roman" w:cs="Times New Roman"/>
           <w:color w:val="000000"/>
         </w:rPr>
-        <w:t>MUL AL</w:t>
+        <w:t xml:space="preserve">MUL </w:t>
+      </w:r>
+      <w:r>
+        <w:rPr>
+          <w:rFonts w:ascii="Times New Roman" w:hAnsi="Times New Roman" w:cs="Times New Roman"/>
+          <w:color w:val="000000"/>
+        </w:rPr>
+        <w:t>BL</w:t>
       </w:r>
     </w:p>
     <w:p>
@@ -19418,103 +19372,14 @@
           <w:rFonts w:ascii="Times New Roman" w:hAnsi="Times New Roman" w:cs="Times New Roman"/>
           <w:color w:val="000000"/>
         </w:rPr>
-        <w:t>DATA4 DB 1</w:t>
-      </w:r>
-    </w:p>
-    <w:p>
-      <w:pPr>
-        <w:pStyle w:val="ListParagraph"/>
-        <w:numPr>
-          <w:ilvl w:val="2"/>
-          <w:numId w:val="38"/>
-        </w:numPr>
-        <w:autoSpaceDE w:val="0"/>
-        <w:autoSpaceDN w:val="0"/>
-        <w:adjustRightInd w:val="0"/>
-        <w:spacing w:after="0" w:line="240" w:lineRule="auto"/>
-        <w:rPr>
-          <w:rFonts w:ascii="Times New Roman" w:hAnsi="Times New Roman" w:cs="Times New Roman"/>
-          <w:color w:val="000000"/>
-        </w:rPr>
-      </w:pPr>
-      <w:r>
-        <w:rPr>
-          <w:rFonts w:ascii="Times New Roman" w:hAnsi="Times New Roman" w:cs="Times New Roman"/>
-          <w:color w:val="000000"/>
-        </w:rPr>
-        <w:t>DB 3</w:t>
-      </w:r>
-    </w:p>
-    <w:p>
-      <w:pPr>
-        <w:pStyle w:val="ListParagraph"/>
-        <w:numPr>
-          <w:ilvl w:val="2"/>
-          <w:numId w:val="38"/>
-        </w:numPr>
-        <w:autoSpaceDE w:val="0"/>
-        <w:autoSpaceDN w:val="0"/>
-        <w:adjustRightInd w:val="0"/>
-        <w:spacing w:after="0" w:line="240" w:lineRule="auto"/>
-        <w:rPr>
-          <w:rFonts w:ascii="Times New Roman" w:hAnsi="Times New Roman" w:cs="Times New Roman"/>
-          <w:color w:val="000000"/>
-        </w:rPr>
-      </w:pPr>
-      <w:r>
-        <w:rPr>
-          <w:rFonts w:ascii="Times New Roman" w:hAnsi="Times New Roman" w:cs="Times New Roman"/>
-          <w:color w:val="000000"/>
-        </w:rPr>
-        <w:t>DB 5</w:t>
-      </w:r>
-    </w:p>
-    <w:p>
-      <w:pPr>
-        <w:pStyle w:val="ListParagraph"/>
-        <w:numPr>
-          <w:ilvl w:val="2"/>
-          <w:numId w:val="38"/>
-        </w:numPr>
-        <w:autoSpaceDE w:val="0"/>
-        <w:autoSpaceDN w:val="0"/>
-        <w:adjustRightInd w:val="0"/>
-        <w:spacing w:after="0" w:line="240" w:lineRule="auto"/>
-        <w:rPr>
-          <w:rFonts w:ascii="Times New Roman" w:hAnsi="Times New Roman" w:cs="Times New Roman"/>
-          <w:color w:val="000000"/>
-        </w:rPr>
-      </w:pPr>
-      <w:r>
-        <w:rPr>
-          <w:rFonts w:ascii="Times New Roman" w:hAnsi="Times New Roman" w:cs="Times New Roman"/>
-          <w:color w:val="000000"/>
-        </w:rPr>
-        <w:t>DB 7</w:t>
-      </w:r>
-    </w:p>
-    <w:p>
-      <w:pPr>
-        <w:pStyle w:val="ListParagraph"/>
-        <w:numPr>
-          <w:ilvl w:val="2"/>
-          <w:numId w:val="38"/>
-        </w:numPr>
-        <w:autoSpaceDE w:val="0"/>
-        <w:autoSpaceDN w:val="0"/>
-        <w:adjustRightInd w:val="0"/>
-        <w:spacing w:after="0" w:line="240" w:lineRule="auto"/>
-        <w:rPr>
-          <w:rFonts w:ascii="Times New Roman" w:hAnsi="Times New Roman" w:cs="Times New Roman"/>
-          <w:color w:val="000000"/>
-        </w:rPr>
-      </w:pPr>
-      <w:r>
-        <w:rPr>
-          <w:rFonts w:ascii="Times New Roman" w:hAnsi="Times New Roman" w:cs="Times New Roman"/>
-          <w:color w:val="000000"/>
-        </w:rPr>
-        <w:t>DB 9</w:t>
+        <w:t xml:space="preserve">DATA4 </w:t>
+      </w:r>
+      <w:r>
+        <w:rPr>
+          <w:rFonts w:ascii="Times New Roman" w:hAnsi="Times New Roman" w:cs="Times New Roman"/>
+          <w:color w:val="000000"/>
+        </w:rPr>
+        <w:t>1,3,5,7,9</w:t>
       </w:r>
     </w:p>
     <w:p>
@@ -19724,6 +19589,7 @@
         <w:rPr>
           <w:rFonts w:ascii="Times New Roman" w:hAnsi="Times New Roman" w:cs="Times New Roman"/>
         </w:rPr>
+        <w:lastRenderedPageBreak/>
         <w:t>VALID</w:t>
       </w:r>
     </w:p>
@@ -19886,7 +19752,19 @@
         <w:rPr>
           <w:rFonts w:ascii="Times New Roman" w:hAnsi="Times New Roman" w:cs="Times New Roman"/>
         </w:rPr>
+        <w:t>IN</w:t>
+      </w:r>
+      <w:r>
+        <w:rPr>
+          <w:rFonts w:ascii="Times New Roman" w:hAnsi="Times New Roman" w:cs="Times New Roman"/>
+        </w:rPr>
         <w:t>VALID</w:t>
+      </w:r>
+      <w:r>
+        <w:rPr>
+          <w:rFonts w:ascii="Times New Roman" w:hAnsi="Times New Roman" w:cs="Times New Roman"/>
+        </w:rPr>
+        <w:t>. Used in @data and other special identifiers.</w:t>
       </w:r>
     </w:p>
     <w:p>
@@ -20688,11 +20566,22 @@
                 <w:rFonts w:ascii="Times New Roman" w:hAnsi="Times New Roman" w:cs="Times New Roman"/>
               </w:rPr>
             </w:pPr>
+          </w:p>
+          <w:p>
+            <w:pPr>
+              <w:tabs>
+                <w:tab w:val="left" w:pos="1788"/>
+              </w:tabs>
+              <w:jc w:val="both"/>
+              <w:rPr>
+                <w:rFonts w:ascii="Times New Roman" w:hAnsi="Times New Roman" w:cs="Times New Roman"/>
+              </w:rPr>
+            </w:pPr>
             <w:r>
               <w:rPr>
                 <w:rFonts w:ascii="Times New Roman" w:hAnsi="Times New Roman" w:cs="Times New Roman"/>
               </w:rPr>
-              <w:t>Line 8</w:t>
+              <w:t>Line 9</w:t>
             </w:r>
           </w:p>
           <w:p>
@@ -20730,7 +20619,24 @@
                 <w:rFonts w:ascii="Times New Roman" w:hAnsi="Times New Roman" w:cs="Times New Roman"/>
               </w:rPr>
               <w:br/>
-              <w:t>Line 16&amp;17</w:t>
+              <w:t>Line 16</w:t>
+            </w:r>
+          </w:p>
+          <w:p>
+            <w:pPr>
+              <w:tabs>
+                <w:tab w:val="left" w:pos="1788"/>
+              </w:tabs>
+              <w:jc w:val="both"/>
+              <w:rPr>
+                <w:rFonts w:ascii="Times New Roman" w:hAnsi="Times New Roman" w:cs="Times New Roman"/>
+              </w:rPr>
+            </w:pPr>
+            <w:r>
+              <w:rPr>
+                <w:rFonts w:ascii="Times New Roman" w:hAnsi="Times New Roman" w:cs="Times New Roman"/>
+              </w:rPr>
+              <w:t>Line 17</w:t>
             </w:r>
           </w:p>
         </w:tc>
@@ -20765,6 +20671,12 @@
               </w:rPr>
               <w:t>DATA2 DW 380 (DB max size = 255)</w:t>
             </w:r>
+            <w:r>
+              <w:rPr>
+                <w:rFonts w:ascii="Times New Roman" w:hAnsi="Times New Roman" w:cs="Times New Roman"/>
+              </w:rPr>
+              <w:t>, reduce or change</w:t>
+            </w:r>
           </w:p>
           <w:p>
             <w:pPr>
@@ -20780,7 +20692,7 @@
               <w:rPr>
                 <w:rFonts w:ascii="Times New Roman" w:hAnsi="Times New Roman" w:cs="Times New Roman"/>
               </w:rPr>
-              <w:t>MAIN PROC</w:t>
+              <w:t>MOV AX, @DATA</w:t>
             </w:r>
           </w:p>
           <w:p>
@@ -20793,7 +20705,19 @@
               <w:rPr>
                 <w:rFonts w:ascii="Times New Roman" w:hAnsi="Times New Roman" w:cs="Times New Roman"/>
               </w:rPr>
-              <w:t xml:space="preserve">MOV </w:t>
+              <w:t>MOV</w:t>
+            </w:r>
+            <w:r>
+              <w:rPr>
+                <w:rFonts w:ascii="Times New Roman" w:hAnsi="Times New Roman" w:cs="Times New Roman"/>
+              </w:rPr>
+              <w:t>ZX</w:t>
+            </w:r>
+            <w:r>
+              <w:rPr>
+                <w:rFonts w:ascii="Times New Roman" w:hAnsi="Times New Roman" w:cs="Times New Roman"/>
+              </w:rPr>
+              <w:t xml:space="preserve"> </w:t>
             </w:r>
           </w:p>
           <w:p>
@@ -20832,7 +20756,20 @@
               <w:rPr>
                 <w:rFonts w:ascii="Times New Roman" w:hAnsi="Times New Roman" w:cs="Times New Roman"/>
               </w:rPr>
-              <w:t>Swap them</w:t>
+              <w:t>MAIN ENDP</w:t>
+            </w:r>
+          </w:p>
+          <w:p>
+            <w:pPr>
+              <w:rPr>
+                <w:rFonts w:ascii="Times New Roman" w:hAnsi="Times New Roman" w:cs="Times New Roman"/>
+              </w:rPr>
+            </w:pPr>
+            <w:r>
+              <w:rPr>
+                <w:rFonts w:ascii="Times New Roman" w:hAnsi="Times New Roman" w:cs="Times New Roman"/>
+              </w:rPr>
+              <w:t>END MAIN</w:t>
             </w:r>
           </w:p>
         </w:tc>
@@ -20885,7 +20822,6 @@
         <w:rPr>
           <w:rFonts w:ascii="Times New Roman" w:hAnsi="Times New Roman" w:cs="Times New Roman"/>
         </w:rPr>
-        <w:lastRenderedPageBreak/>
         <w:t>Determine the final content of AL register after running the following assembly instructions.</w:t>
       </w:r>
     </w:p>
@@ -21002,6 +20938,7 @@
         <w:rPr>
           <w:rFonts w:ascii="Times New Roman" w:hAnsi="Times New Roman" w:cs="Times New Roman"/>
         </w:rPr>
+        <w:lastRenderedPageBreak/>
         <w:t>MUL BL</w:t>
       </w:r>
     </w:p>
@@ -21152,12 +21089,835 @@
           <w:rFonts w:ascii="Times New Roman" w:hAnsi="Times New Roman" w:cs="Times New Roman"/>
         </w:rPr>
       </w:pPr>
-      <w:r>
-        <w:rPr>
-          <w:rFonts w:ascii="Times New Roman" w:hAnsi="Times New Roman" w:cs="Times New Roman"/>
-        </w:rPr>
-        <w:t>7</w:t>
-      </w:r>
+    </w:p>
+    <w:tbl>
+      <w:tblPr>
+        <w:tblStyle w:val="TableGrid"/>
+        <w:tblW w:w="0" w:type="auto"/>
+        <w:tblInd w:w="1080" w:type="dxa"/>
+        <w:tblLook w:val="04A0" w:firstRow="1" w:lastRow="0" w:firstColumn="1" w:lastColumn="0" w:noHBand="0" w:noVBand="1"/>
+      </w:tblPr>
+      <w:tblGrid>
+        <w:gridCol w:w="1984"/>
+        <w:gridCol w:w="1984"/>
+        <w:gridCol w:w="1984"/>
+        <w:gridCol w:w="1985"/>
+      </w:tblGrid>
+      <w:tr>
+        <w:tc>
+          <w:tcPr>
+            <w:tcW w:w="3968" w:type="dxa"/>
+            <w:gridSpan w:val="2"/>
+          </w:tcPr>
+          <w:p>
+            <w:pPr>
+              <w:pStyle w:val="ListParagraph"/>
+              <w:ind w:left="0"/>
+              <w:jc w:val="both"/>
+              <w:rPr>
+                <w:rFonts w:ascii="Times New Roman" w:hAnsi="Times New Roman" w:cs="Times New Roman"/>
+              </w:rPr>
+            </w:pPr>
+            <w:r>
+              <w:rPr>
+                <w:rFonts w:ascii="Times New Roman" w:hAnsi="Times New Roman" w:cs="Times New Roman"/>
+              </w:rPr>
+              <w:t>AX</w:t>
+            </w:r>
+          </w:p>
+        </w:tc>
+        <w:tc>
+          <w:tcPr>
+            <w:tcW w:w="1984" w:type="dxa"/>
+            <w:vMerge w:val="restart"/>
+          </w:tcPr>
+          <w:p>
+            <w:pPr>
+              <w:pStyle w:val="ListParagraph"/>
+              <w:ind w:left="0"/>
+              <w:jc w:val="both"/>
+              <w:rPr>
+                <w:rFonts w:ascii="Times New Roman" w:hAnsi="Times New Roman" w:cs="Times New Roman"/>
+              </w:rPr>
+            </w:pPr>
+            <w:r>
+              <w:rPr>
+                <w:rFonts w:ascii="Times New Roman" w:hAnsi="Times New Roman" w:cs="Times New Roman"/>
+              </w:rPr>
+              <w:t>BL</w:t>
+            </w:r>
+          </w:p>
+        </w:tc>
+        <w:tc>
+          <w:tcPr>
+            <w:tcW w:w="1985" w:type="dxa"/>
+            <w:vMerge w:val="restart"/>
+          </w:tcPr>
+          <w:p>
+            <w:pPr>
+              <w:pStyle w:val="ListParagraph"/>
+              <w:ind w:left="0"/>
+              <w:jc w:val="both"/>
+              <w:rPr>
+                <w:rFonts w:ascii="Times New Roman" w:hAnsi="Times New Roman" w:cs="Times New Roman"/>
+              </w:rPr>
+            </w:pPr>
+            <w:r>
+              <w:rPr>
+                <w:rFonts w:ascii="Times New Roman" w:hAnsi="Times New Roman" w:cs="Times New Roman"/>
+              </w:rPr>
+              <w:t>CL</w:t>
+            </w:r>
+          </w:p>
+        </w:tc>
+      </w:tr>
+      <w:tr>
+        <w:tc>
+          <w:tcPr>
+            <w:tcW w:w="1984" w:type="dxa"/>
+          </w:tcPr>
+          <w:p>
+            <w:pPr>
+              <w:pStyle w:val="ListParagraph"/>
+              <w:ind w:left="0"/>
+              <w:jc w:val="both"/>
+              <w:rPr>
+                <w:rFonts w:ascii="Times New Roman" w:hAnsi="Times New Roman" w:cs="Times New Roman"/>
+              </w:rPr>
+            </w:pPr>
+            <w:r>
+              <w:rPr>
+                <w:rFonts w:ascii="Times New Roman" w:hAnsi="Times New Roman" w:cs="Times New Roman"/>
+              </w:rPr>
+              <w:t>AH</w:t>
+            </w:r>
+          </w:p>
+        </w:tc>
+        <w:tc>
+          <w:tcPr>
+            <w:tcW w:w="1984" w:type="dxa"/>
+          </w:tcPr>
+          <w:p>
+            <w:pPr>
+              <w:pStyle w:val="ListParagraph"/>
+              <w:ind w:left="0"/>
+              <w:jc w:val="both"/>
+              <w:rPr>
+                <w:rFonts w:ascii="Times New Roman" w:hAnsi="Times New Roman" w:cs="Times New Roman"/>
+              </w:rPr>
+            </w:pPr>
+            <w:r>
+              <w:rPr>
+                <w:rFonts w:ascii="Times New Roman" w:hAnsi="Times New Roman" w:cs="Times New Roman"/>
+              </w:rPr>
+              <w:t>AL</w:t>
+            </w:r>
+          </w:p>
+        </w:tc>
+        <w:tc>
+          <w:tcPr>
+            <w:tcW w:w="1984" w:type="dxa"/>
+            <w:vMerge/>
+          </w:tcPr>
+          <w:p>
+            <w:pPr>
+              <w:pStyle w:val="ListParagraph"/>
+              <w:ind w:left="0"/>
+              <w:jc w:val="both"/>
+              <w:rPr>
+                <w:rFonts w:ascii="Times New Roman" w:hAnsi="Times New Roman" w:cs="Times New Roman"/>
+              </w:rPr>
+            </w:pPr>
+          </w:p>
+        </w:tc>
+        <w:tc>
+          <w:tcPr>
+            <w:tcW w:w="1985" w:type="dxa"/>
+            <w:vMerge/>
+          </w:tcPr>
+          <w:p>
+            <w:pPr>
+              <w:pStyle w:val="ListParagraph"/>
+              <w:ind w:left="0"/>
+              <w:jc w:val="both"/>
+              <w:rPr>
+                <w:rFonts w:ascii="Times New Roman" w:hAnsi="Times New Roman" w:cs="Times New Roman"/>
+              </w:rPr>
+            </w:pPr>
+          </w:p>
+        </w:tc>
+      </w:tr>
+      <w:tr>
+        <w:tc>
+          <w:tcPr>
+            <w:tcW w:w="1984" w:type="dxa"/>
+          </w:tcPr>
+          <w:p>
+            <w:pPr>
+              <w:pStyle w:val="ListParagraph"/>
+              <w:ind w:left="0"/>
+              <w:jc w:val="both"/>
+              <w:rPr>
+                <w:rFonts w:ascii="Times New Roman" w:hAnsi="Times New Roman" w:cs="Times New Roman"/>
+              </w:rPr>
+            </w:pPr>
+            <w:r>
+              <w:rPr>
+                <w:rFonts w:ascii="Times New Roman" w:hAnsi="Times New Roman" w:cs="Times New Roman"/>
+              </w:rPr>
+              <w:t>00</w:t>
+            </w:r>
+          </w:p>
+        </w:tc>
+        <w:tc>
+          <w:tcPr>
+            <w:tcW w:w="1984" w:type="dxa"/>
+          </w:tcPr>
+          <w:p>
+            <w:pPr>
+              <w:pStyle w:val="ListParagraph"/>
+              <w:ind w:left="0"/>
+              <w:jc w:val="both"/>
+              <w:rPr>
+                <w:rFonts w:ascii="Times New Roman" w:hAnsi="Times New Roman" w:cs="Times New Roman"/>
+              </w:rPr>
+            </w:pPr>
+            <w:r>
+              <w:rPr>
+                <w:rFonts w:ascii="Times New Roman" w:hAnsi="Times New Roman" w:cs="Times New Roman"/>
+              </w:rPr>
+              <w:t>00</w:t>
+            </w:r>
+          </w:p>
+        </w:tc>
+        <w:tc>
+          <w:tcPr>
+            <w:tcW w:w="1984" w:type="dxa"/>
+          </w:tcPr>
+          <w:p>
+            <w:pPr>
+              <w:pStyle w:val="ListParagraph"/>
+              <w:ind w:left="0"/>
+              <w:jc w:val="both"/>
+              <w:rPr>
+                <w:rFonts w:ascii="Times New Roman" w:hAnsi="Times New Roman" w:cs="Times New Roman"/>
+              </w:rPr>
+            </w:pPr>
+          </w:p>
+        </w:tc>
+        <w:tc>
+          <w:tcPr>
+            <w:tcW w:w="1985" w:type="dxa"/>
+          </w:tcPr>
+          <w:p>
+            <w:pPr>
+              <w:pStyle w:val="ListParagraph"/>
+              <w:ind w:left="0"/>
+              <w:jc w:val="both"/>
+              <w:rPr>
+                <w:rFonts w:ascii="Times New Roman" w:hAnsi="Times New Roman" w:cs="Times New Roman"/>
+              </w:rPr>
+            </w:pPr>
+          </w:p>
+        </w:tc>
+      </w:tr>
+      <w:tr>
+        <w:tc>
+          <w:tcPr>
+            <w:tcW w:w="1984" w:type="dxa"/>
+          </w:tcPr>
+          <w:p>
+            <w:pPr>
+              <w:pStyle w:val="ListParagraph"/>
+              <w:ind w:left="0"/>
+              <w:jc w:val="both"/>
+              <w:rPr>
+                <w:rFonts w:ascii="Times New Roman" w:hAnsi="Times New Roman" w:cs="Times New Roman"/>
+              </w:rPr>
+            </w:pPr>
+            <w:r>
+              <w:rPr>
+                <w:rFonts w:ascii="Times New Roman" w:hAnsi="Times New Roman" w:cs="Times New Roman"/>
+              </w:rPr>
+              <w:t>00</w:t>
+            </w:r>
+          </w:p>
+        </w:tc>
+        <w:tc>
+          <w:tcPr>
+            <w:tcW w:w="1984" w:type="dxa"/>
+          </w:tcPr>
+          <w:p>
+            <w:pPr>
+              <w:pStyle w:val="ListParagraph"/>
+              <w:ind w:left="0"/>
+              <w:jc w:val="both"/>
+              <w:rPr>
+                <w:rFonts w:ascii="Times New Roman" w:hAnsi="Times New Roman" w:cs="Times New Roman"/>
+              </w:rPr>
+            </w:pPr>
+            <w:r>
+              <w:rPr>
+                <w:rFonts w:ascii="Times New Roman" w:hAnsi="Times New Roman" w:cs="Times New Roman"/>
+              </w:rPr>
+              <w:t>34</w:t>
+            </w:r>
+          </w:p>
+        </w:tc>
+        <w:tc>
+          <w:tcPr>
+            <w:tcW w:w="1984" w:type="dxa"/>
+          </w:tcPr>
+          <w:p>
+            <w:pPr>
+              <w:pStyle w:val="ListParagraph"/>
+              <w:ind w:left="0"/>
+              <w:jc w:val="both"/>
+              <w:rPr>
+                <w:rFonts w:ascii="Times New Roman" w:hAnsi="Times New Roman" w:cs="Times New Roman"/>
+              </w:rPr>
+            </w:pPr>
+          </w:p>
+        </w:tc>
+        <w:tc>
+          <w:tcPr>
+            <w:tcW w:w="1985" w:type="dxa"/>
+          </w:tcPr>
+          <w:p>
+            <w:pPr>
+              <w:pStyle w:val="ListParagraph"/>
+              <w:ind w:left="0"/>
+              <w:jc w:val="both"/>
+              <w:rPr>
+                <w:rFonts w:ascii="Times New Roman" w:hAnsi="Times New Roman" w:cs="Times New Roman"/>
+              </w:rPr>
+            </w:pPr>
+          </w:p>
+        </w:tc>
+      </w:tr>
+      <w:tr>
+        <w:tc>
+          <w:tcPr>
+            <w:tcW w:w="1984" w:type="dxa"/>
+          </w:tcPr>
+          <w:p>
+            <w:pPr>
+              <w:pStyle w:val="ListParagraph"/>
+              <w:ind w:left="0"/>
+              <w:jc w:val="both"/>
+              <w:rPr>
+                <w:rFonts w:ascii="Times New Roman" w:hAnsi="Times New Roman" w:cs="Times New Roman"/>
+              </w:rPr>
+            </w:pPr>
+            <w:r>
+              <w:rPr>
+                <w:rFonts w:ascii="Times New Roman" w:hAnsi="Times New Roman" w:cs="Times New Roman"/>
+              </w:rPr>
+              <w:t>00</w:t>
+            </w:r>
+          </w:p>
+        </w:tc>
+        <w:tc>
+          <w:tcPr>
+            <w:tcW w:w="1984" w:type="dxa"/>
+          </w:tcPr>
+          <w:p>
+            <w:pPr>
+              <w:pStyle w:val="ListParagraph"/>
+              <w:ind w:left="0"/>
+              <w:jc w:val="both"/>
+              <w:rPr>
+                <w:rFonts w:ascii="Times New Roman" w:hAnsi="Times New Roman" w:cs="Times New Roman"/>
+              </w:rPr>
+            </w:pPr>
+            <w:r>
+              <w:rPr>
+                <w:rFonts w:ascii="Times New Roman" w:hAnsi="Times New Roman" w:cs="Times New Roman"/>
+              </w:rPr>
+              <w:t>34</w:t>
+            </w:r>
+          </w:p>
+        </w:tc>
+        <w:tc>
+          <w:tcPr>
+            <w:tcW w:w="1984" w:type="dxa"/>
+          </w:tcPr>
+          <w:p>
+            <w:pPr>
+              <w:pStyle w:val="ListParagraph"/>
+              <w:ind w:left="0"/>
+              <w:jc w:val="both"/>
+              <w:rPr>
+                <w:rFonts w:ascii="Times New Roman" w:hAnsi="Times New Roman" w:cs="Times New Roman"/>
+              </w:rPr>
+            </w:pPr>
+            <w:r>
+              <w:rPr>
+                <w:rFonts w:ascii="Times New Roman" w:hAnsi="Times New Roman" w:cs="Times New Roman"/>
+              </w:rPr>
+              <w:t>04</w:t>
+            </w:r>
+          </w:p>
+        </w:tc>
+        <w:tc>
+          <w:tcPr>
+            <w:tcW w:w="1985" w:type="dxa"/>
+          </w:tcPr>
+          <w:p>
+            <w:pPr>
+              <w:pStyle w:val="ListParagraph"/>
+              <w:ind w:left="0"/>
+              <w:jc w:val="both"/>
+              <w:rPr>
+                <w:rFonts w:ascii="Times New Roman" w:hAnsi="Times New Roman" w:cs="Times New Roman"/>
+              </w:rPr>
+            </w:pPr>
+          </w:p>
+        </w:tc>
+      </w:tr>
+      <w:tr>
+        <w:tc>
+          <w:tcPr>
+            <w:tcW w:w="1984" w:type="dxa"/>
+          </w:tcPr>
+          <w:p>
+            <w:pPr>
+              <w:pStyle w:val="ListParagraph"/>
+              <w:ind w:left="0"/>
+              <w:jc w:val="both"/>
+              <w:rPr>
+                <w:rFonts w:ascii="Times New Roman" w:hAnsi="Times New Roman" w:cs="Times New Roman"/>
+              </w:rPr>
+            </w:pPr>
+            <w:r>
+              <w:rPr>
+                <w:rFonts w:ascii="Times New Roman" w:hAnsi="Times New Roman" w:cs="Times New Roman"/>
+              </w:rPr>
+              <w:t>00</w:t>
+            </w:r>
+          </w:p>
+        </w:tc>
+        <w:tc>
+          <w:tcPr>
+            <w:tcW w:w="1984" w:type="dxa"/>
+          </w:tcPr>
+          <w:p>
+            <w:pPr>
+              <w:pStyle w:val="ListParagraph"/>
+              <w:ind w:left="0"/>
+              <w:jc w:val="both"/>
+              <w:rPr>
+                <w:rFonts w:ascii="Times New Roman" w:hAnsi="Times New Roman" w:cs="Times New Roman"/>
+              </w:rPr>
+            </w:pPr>
+            <w:r>
+              <w:rPr>
+                <w:rFonts w:ascii="Times New Roman" w:hAnsi="Times New Roman" w:cs="Times New Roman"/>
+              </w:rPr>
+              <w:t>34</w:t>
+            </w:r>
+          </w:p>
+        </w:tc>
+        <w:tc>
+          <w:tcPr>
+            <w:tcW w:w="1984" w:type="dxa"/>
+          </w:tcPr>
+          <w:p>
+            <w:pPr>
+              <w:pStyle w:val="ListParagraph"/>
+              <w:ind w:left="0"/>
+              <w:jc w:val="both"/>
+              <w:rPr>
+                <w:rFonts w:ascii="Times New Roman" w:hAnsi="Times New Roman" w:cs="Times New Roman"/>
+              </w:rPr>
+            </w:pPr>
+            <w:r>
+              <w:rPr>
+                <w:rFonts w:ascii="Times New Roman" w:hAnsi="Times New Roman" w:cs="Times New Roman"/>
+              </w:rPr>
+              <w:t>04</w:t>
+            </w:r>
+          </w:p>
+        </w:tc>
+        <w:tc>
+          <w:tcPr>
+            <w:tcW w:w="1985" w:type="dxa"/>
+          </w:tcPr>
+          <w:p>
+            <w:pPr>
+              <w:pStyle w:val="ListParagraph"/>
+              <w:ind w:left="0"/>
+              <w:jc w:val="both"/>
+              <w:rPr>
+                <w:rFonts w:ascii="Times New Roman" w:hAnsi="Times New Roman" w:cs="Times New Roman"/>
+              </w:rPr>
+            </w:pPr>
+            <w:r>
+              <w:rPr>
+                <w:rFonts w:ascii="Times New Roman" w:hAnsi="Times New Roman" w:cs="Times New Roman"/>
+              </w:rPr>
+              <w:t>34</w:t>
+            </w:r>
+          </w:p>
+        </w:tc>
+      </w:tr>
+      <w:tr>
+        <w:tc>
+          <w:tcPr>
+            <w:tcW w:w="1984" w:type="dxa"/>
+          </w:tcPr>
+          <w:p>
+            <w:pPr>
+              <w:pStyle w:val="ListParagraph"/>
+              <w:ind w:left="0"/>
+              <w:jc w:val="both"/>
+              <w:rPr>
+                <w:rFonts w:ascii="Times New Roman" w:hAnsi="Times New Roman" w:cs="Times New Roman"/>
+              </w:rPr>
+            </w:pPr>
+            <w:r>
+              <w:rPr>
+                <w:rFonts w:ascii="Times New Roman" w:hAnsi="Times New Roman" w:cs="Times New Roman"/>
+              </w:rPr>
+              <w:t>00</w:t>
+            </w:r>
+          </w:p>
+        </w:tc>
+        <w:tc>
+          <w:tcPr>
+            <w:tcW w:w="1984" w:type="dxa"/>
+          </w:tcPr>
+          <w:p>
+            <w:pPr>
+              <w:pStyle w:val="ListParagraph"/>
+              <w:ind w:left="0"/>
+              <w:jc w:val="both"/>
+              <w:rPr>
+                <w:rFonts w:ascii="Times New Roman" w:hAnsi="Times New Roman" w:cs="Times New Roman"/>
+              </w:rPr>
+            </w:pPr>
+            <w:r>
+              <w:rPr>
+                <w:rFonts w:ascii="Times New Roman" w:hAnsi="Times New Roman" w:cs="Times New Roman"/>
+              </w:rPr>
+              <w:t>01</w:t>
+            </w:r>
+          </w:p>
+        </w:tc>
+        <w:tc>
+          <w:tcPr>
+            <w:tcW w:w="1984" w:type="dxa"/>
+          </w:tcPr>
+          <w:p>
+            <w:pPr>
+              <w:pStyle w:val="ListParagraph"/>
+              <w:ind w:left="0"/>
+              <w:jc w:val="both"/>
+              <w:rPr>
+                <w:rFonts w:ascii="Times New Roman" w:hAnsi="Times New Roman" w:cs="Times New Roman"/>
+              </w:rPr>
+            </w:pPr>
+            <w:r>
+              <w:rPr>
+                <w:rFonts w:ascii="Times New Roman" w:hAnsi="Times New Roman" w:cs="Times New Roman"/>
+              </w:rPr>
+              <w:t>04</w:t>
+            </w:r>
+          </w:p>
+        </w:tc>
+        <w:tc>
+          <w:tcPr>
+            <w:tcW w:w="1985" w:type="dxa"/>
+          </w:tcPr>
+          <w:p>
+            <w:pPr>
+              <w:pStyle w:val="ListParagraph"/>
+              <w:ind w:left="0"/>
+              <w:jc w:val="both"/>
+              <w:rPr>
+                <w:rFonts w:ascii="Times New Roman" w:hAnsi="Times New Roman" w:cs="Times New Roman"/>
+              </w:rPr>
+            </w:pPr>
+            <w:r>
+              <w:rPr>
+                <w:rFonts w:ascii="Times New Roman" w:hAnsi="Times New Roman" w:cs="Times New Roman"/>
+              </w:rPr>
+              <w:t>34</w:t>
+            </w:r>
+          </w:p>
+        </w:tc>
+      </w:tr>
+      <w:tr>
+        <w:tc>
+          <w:tcPr>
+            <w:tcW w:w="1984" w:type="dxa"/>
+          </w:tcPr>
+          <w:p>
+            <w:pPr>
+              <w:pStyle w:val="ListParagraph"/>
+              <w:ind w:left="0"/>
+              <w:jc w:val="both"/>
+              <w:rPr>
+                <w:rFonts w:ascii="Times New Roman" w:hAnsi="Times New Roman" w:cs="Times New Roman"/>
+              </w:rPr>
+            </w:pPr>
+            <w:r>
+              <w:rPr>
+                <w:rFonts w:ascii="Times New Roman" w:hAnsi="Times New Roman" w:cs="Times New Roman"/>
+              </w:rPr>
+              <w:t>00</w:t>
+            </w:r>
+          </w:p>
+        </w:tc>
+        <w:tc>
+          <w:tcPr>
+            <w:tcW w:w="1984" w:type="dxa"/>
+          </w:tcPr>
+          <w:p>
+            <w:pPr>
+              <w:pStyle w:val="ListParagraph"/>
+              <w:ind w:left="0"/>
+              <w:jc w:val="both"/>
+              <w:rPr>
+                <w:rFonts w:ascii="Times New Roman" w:hAnsi="Times New Roman" w:cs="Times New Roman"/>
+              </w:rPr>
+            </w:pPr>
+            <w:r>
+              <w:rPr>
+                <w:rFonts w:ascii="Times New Roman" w:hAnsi="Times New Roman" w:cs="Times New Roman"/>
+              </w:rPr>
+              <w:t>04</w:t>
+            </w:r>
+          </w:p>
+        </w:tc>
+        <w:tc>
+          <w:tcPr>
+            <w:tcW w:w="1984" w:type="dxa"/>
+          </w:tcPr>
+          <w:p>
+            <w:pPr>
+              <w:pStyle w:val="ListParagraph"/>
+              <w:ind w:left="0"/>
+              <w:jc w:val="both"/>
+              <w:rPr>
+                <w:rFonts w:ascii="Times New Roman" w:hAnsi="Times New Roman" w:cs="Times New Roman"/>
+              </w:rPr>
+            </w:pPr>
+            <w:r>
+              <w:rPr>
+                <w:rFonts w:ascii="Times New Roman" w:hAnsi="Times New Roman" w:cs="Times New Roman"/>
+              </w:rPr>
+              <w:t>04</w:t>
+            </w:r>
+          </w:p>
+        </w:tc>
+        <w:tc>
+          <w:tcPr>
+            <w:tcW w:w="1985" w:type="dxa"/>
+          </w:tcPr>
+          <w:p>
+            <w:pPr>
+              <w:pStyle w:val="ListParagraph"/>
+              <w:ind w:left="0"/>
+              <w:jc w:val="both"/>
+              <w:rPr>
+                <w:rFonts w:ascii="Times New Roman" w:hAnsi="Times New Roman" w:cs="Times New Roman"/>
+              </w:rPr>
+            </w:pPr>
+            <w:r>
+              <w:rPr>
+                <w:rFonts w:ascii="Times New Roman" w:hAnsi="Times New Roman" w:cs="Times New Roman"/>
+              </w:rPr>
+              <w:t>34</w:t>
+            </w:r>
+          </w:p>
+        </w:tc>
+      </w:tr>
+      <w:tr>
+        <w:tc>
+          <w:tcPr>
+            <w:tcW w:w="1984" w:type="dxa"/>
+          </w:tcPr>
+          <w:p>
+            <w:pPr>
+              <w:pStyle w:val="ListParagraph"/>
+              <w:ind w:left="0"/>
+              <w:jc w:val="both"/>
+              <w:rPr>
+                <w:rFonts w:ascii="Times New Roman" w:hAnsi="Times New Roman" w:cs="Times New Roman"/>
+              </w:rPr>
+            </w:pPr>
+            <w:r>
+              <w:rPr>
+                <w:rFonts w:ascii="Times New Roman" w:hAnsi="Times New Roman" w:cs="Times New Roman"/>
+              </w:rPr>
+              <w:t>00</w:t>
+            </w:r>
+          </w:p>
+        </w:tc>
+        <w:tc>
+          <w:tcPr>
+            <w:tcW w:w="1984" w:type="dxa"/>
+          </w:tcPr>
+          <w:p>
+            <w:pPr>
+              <w:pStyle w:val="ListParagraph"/>
+              <w:ind w:left="0"/>
+              <w:jc w:val="both"/>
+              <w:rPr>
+                <w:rFonts w:ascii="Times New Roman" w:hAnsi="Times New Roman" w:cs="Times New Roman"/>
+              </w:rPr>
+            </w:pPr>
+            <w:r>
+              <w:rPr>
+                <w:rFonts w:ascii="Times New Roman" w:hAnsi="Times New Roman" w:cs="Times New Roman"/>
+              </w:rPr>
+              <w:t>08</w:t>
+            </w:r>
+          </w:p>
+        </w:tc>
+        <w:tc>
+          <w:tcPr>
+            <w:tcW w:w="1984" w:type="dxa"/>
+          </w:tcPr>
+          <w:p>
+            <w:pPr>
+              <w:pStyle w:val="ListParagraph"/>
+              <w:ind w:left="0"/>
+              <w:jc w:val="both"/>
+              <w:rPr>
+                <w:rFonts w:ascii="Times New Roman" w:hAnsi="Times New Roman" w:cs="Times New Roman"/>
+              </w:rPr>
+            </w:pPr>
+            <w:r>
+              <w:rPr>
+                <w:rFonts w:ascii="Times New Roman" w:hAnsi="Times New Roman" w:cs="Times New Roman"/>
+              </w:rPr>
+              <w:t>04</w:t>
+            </w:r>
+          </w:p>
+        </w:tc>
+        <w:tc>
+          <w:tcPr>
+            <w:tcW w:w="1985" w:type="dxa"/>
+          </w:tcPr>
+          <w:p>
+            <w:pPr>
+              <w:pStyle w:val="ListParagraph"/>
+              <w:ind w:left="0"/>
+              <w:jc w:val="both"/>
+              <w:rPr>
+                <w:rFonts w:ascii="Times New Roman" w:hAnsi="Times New Roman" w:cs="Times New Roman"/>
+              </w:rPr>
+            </w:pPr>
+            <w:r>
+              <w:rPr>
+                <w:rFonts w:ascii="Times New Roman" w:hAnsi="Times New Roman" w:cs="Times New Roman"/>
+              </w:rPr>
+              <w:t>34</w:t>
+            </w:r>
+          </w:p>
+        </w:tc>
+      </w:tr>
+      <w:tr>
+        <w:tc>
+          <w:tcPr>
+            <w:tcW w:w="1984" w:type="dxa"/>
+          </w:tcPr>
+          <w:p>
+            <w:pPr>
+              <w:pStyle w:val="ListParagraph"/>
+              <w:ind w:left="0"/>
+              <w:jc w:val="both"/>
+              <w:rPr>
+                <w:rFonts w:ascii="Times New Roman" w:hAnsi="Times New Roman" w:cs="Times New Roman"/>
+              </w:rPr>
+            </w:pPr>
+            <w:r>
+              <w:rPr>
+                <w:rFonts w:ascii="Times New Roman" w:hAnsi="Times New Roman" w:cs="Times New Roman"/>
+              </w:rPr>
+              <w:t>00</w:t>
+            </w:r>
+          </w:p>
+        </w:tc>
+        <w:tc>
+          <w:tcPr>
+            <w:tcW w:w="1984" w:type="dxa"/>
+          </w:tcPr>
+          <w:p>
+            <w:pPr>
+              <w:pStyle w:val="ListParagraph"/>
+              <w:ind w:left="0"/>
+              <w:jc w:val="both"/>
+              <w:rPr>
+                <w:rFonts w:ascii="Times New Roman" w:hAnsi="Times New Roman" w:cs="Times New Roman"/>
+              </w:rPr>
+            </w:pPr>
+            <w:r>
+              <w:rPr>
+                <w:rFonts w:ascii="Times New Roman" w:hAnsi="Times New Roman" w:cs="Times New Roman"/>
+              </w:rPr>
+              <w:t>07</w:t>
+            </w:r>
+          </w:p>
+        </w:tc>
+        <w:tc>
+          <w:tcPr>
+            <w:tcW w:w="1984" w:type="dxa"/>
+          </w:tcPr>
+          <w:p>
+            <w:pPr>
+              <w:pStyle w:val="ListParagraph"/>
+              <w:ind w:left="0"/>
+              <w:jc w:val="both"/>
+              <w:rPr>
+                <w:rFonts w:ascii="Times New Roman" w:hAnsi="Times New Roman" w:cs="Times New Roman"/>
+              </w:rPr>
+            </w:pPr>
+            <w:r>
+              <w:rPr>
+                <w:rFonts w:ascii="Times New Roman" w:hAnsi="Times New Roman" w:cs="Times New Roman"/>
+              </w:rPr>
+              <w:t>04</w:t>
+            </w:r>
+          </w:p>
+        </w:tc>
+        <w:tc>
+          <w:tcPr>
+            <w:tcW w:w="1985" w:type="dxa"/>
+          </w:tcPr>
+          <w:p>
+            <w:pPr>
+              <w:pStyle w:val="ListParagraph"/>
+              <w:ind w:left="0"/>
+              <w:jc w:val="both"/>
+              <w:rPr>
+                <w:rFonts w:ascii="Times New Roman" w:hAnsi="Times New Roman" w:cs="Times New Roman"/>
+              </w:rPr>
+            </w:pPr>
+            <w:r>
+              <w:rPr>
+                <w:rFonts w:ascii="Times New Roman" w:hAnsi="Times New Roman" w:cs="Times New Roman"/>
+              </w:rPr>
+              <w:t>34</w:t>
+            </w:r>
+            <w:bookmarkStart w:id="0" w:name="_GoBack"/>
+            <w:bookmarkEnd w:id="0"/>
+          </w:p>
+        </w:tc>
+      </w:tr>
+    </w:tbl>
+    <w:p>
+      <w:pPr>
+        <w:pStyle w:val="ListParagraph"/>
+        <w:spacing w:after="0"/>
+        <w:ind w:left="1080" w:firstLine="360"/>
+        <w:jc w:val="both"/>
+        <w:rPr>
+          <w:rFonts w:ascii="Times New Roman" w:hAnsi="Times New Roman" w:cs="Times New Roman"/>
+        </w:rPr>
+      </w:pPr>
     </w:p>
     <w:p>
       <w:pPr>
@@ -21611,6 +22371,1068 @@
         </w:rPr>
       </w:pPr>
     </w:p>
+    <w:tbl>
+      <w:tblPr>
+        <w:tblStyle w:val="TableGrid"/>
+        <w:tblW w:w="0" w:type="auto"/>
+        <w:tblLook w:val="04A0" w:firstRow="1" w:lastRow="0" w:firstColumn="1" w:lastColumn="0" w:noHBand="0" w:noVBand="1"/>
+      </w:tblPr>
+      <w:tblGrid>
+        <w:gridCol w:w="2405"/>
+        <w:gridCol w:w="1201"/>
+        <w:gridCol w:w="1803"/>
+        <w:gridCol w:w="1804"/>
+        <w:gridCol w:w="1804"/>
+      </w:tblGrid>
+      <w:tr>
+        <w:tc>
+          <w:tcPr>
+            <w:tcW w:w="2405" w:type="dxa"/>
+            <w:vMerge w:val="restart"/>
+          </w:tcPr>
+          <w:p>
+            <w:pPr>
+              <w:jc w:val="both"/>
+              <w:rPr>
+                <w:rFonts w:ascii="Times New Roman" w:hAnsi="Times New Roman" w:cs="Times New Roman"/>
+              </w:rPr>
+            </w:pPr>
+            <w:r>
+              <w:rPr>
+                <w:rFonts w:ascii="Times New Roman" w:hAnsi="Times New Roman" w:cs="Times New Roman"/>
+              </w:rPr>
+              <w:t>.DATA</w:t>
+            </w:r>
+          </w:p>
+          <w:p>
+            <w:pPr>
+              <w:jc w:val="both"/>
+              <w:rPr>
+                <w:rFonts w:ascii="Times New Roman" w:hAnsi="Times New Roman" w:cs="Times New Roman"/>
+              </w:rPr>
+            </w:pPr>
+            <w:r>
+              <w:rPr>
+                <w:rFonts w:ascii="Times New Roman" w:hAnsi="Times New Roman" w:cs="Times New Roman"/>
+              </w:rPr>
+              <w:t xml:space="preserve">      DATA1   DB   32H</w:t>
+            </w:r>
+          </w:p>
+          <w:p>
+            <w:pPr>
+              <w:jc w:val="both"/>
+              <w:rPr>
+                <w:rFonts w:ascii="Times New Roman" w:hAnsi="Times New Roman" w:cs="Times New Roman"/>
+              </w:rPr>
+            </w:pPr>
+            <w:r>
+              <w:rPr>
+                <w:rFonts w:ascii="Times New Roman" w:hAnsi="Times New Roman" w:cs="Times New Roman"/>
+              </w:rPr>
+              <w:t xml:space="preserve">      DATA2   DB   12H</w:t>
+            </w:r>
+          </w:p>
+          <w:p>
+            <w:pPr>
+              <w:autoSpaceDE w:val="0"/>
+              <w:autoSpaceDN w:val="0"/>
+              <w:adjustRightInd w:val="0"/>
+              <w:rPr>
+                <w:rFonts w:ascii="Times New Roman" w:hAnsi="Times New Roman" w:cs="Times New Roman"/>
+                <w:color w:val="000000"/>
+              </w:rPr>
+            </w:pPr>
+            <w:r>
+              <w:rPr>
+                <w:rFonts w:ascii="Times New Roman" w:hAnsi="Times New Roman" w:cs="Times New Roman"/>
+                <w:color w:val="000000"/>
+              </w:rPr>
+              <w:t>.CODE</w:t>
+            </w:r>
+          </w:p>
+        </w:tc>
+        <w:tc>
+          <w:tcPr>
+            <w:tcW w:w="3004" w:type="dxa"/>
+            <w:gridSpan w:val="2"/>
+          </w:tcPr>
+          <w:p>
+            <w:pPr>
+              <w:autoSpaceDE w:val="0"/>
+              <w:autoSpaceDN w:val="0"/>
+              <w:adjustRightInd w:val="0"/>
+              <w:rPr>
+                <w:rFonts w:ascii="Times New Roman" w:hAnsi="Times New Roman" w:cs="Times New Roman"/>
+                <w:color w:val="000000"/>
+              </w:rPr>
+            </w:pPr>
+            <w:r>
+              <w:rPr>
+                <w:rFonts w:ascii="Times New Roman" w:hAnsi="Times New Roman" w:cs="Times New Roman"/>
+                <w:color w:val="000000"/>
+              </w:rPr>
+              <w:t>AX</w:t>
+            </w:r>
+          </w:p>
+        </w:tc>
+        <w:tc>
+          <w:tcPr>
+            <w:tcW w:w="3608" w:type="dxa"/>
+            <w:gridSpan w:val="2"/>
+          </w:tcPr>
+          <w:p>
+            <w:pPr>
+              <w:autoSpaceDE w:val="0"/>
+              <w:autoSpaceDN w:val="0"/>
+              <w:adjustRightInd w:val="0"/>
+              <w:rPr>
+                <w:rFonts w:ascii="Times New Roman" w:hAnsi="Times New Roman" w:cs="Times New Roman"/>
+                <w:color w:val="000000"/>
+              </w:rPr>
+            </w:pPr>
+            <w:r>
+              <w:rPr>
+                <w:rFonts w:ascii="Times New Roman" w:hAnsi="Times New Roman" w:cs="Times New Roman"/>
+                <w:color w:val="000000"/>
+              </w:rPr>
+              <w:t>BX</w:t>
+            </w:r>
+          </w:p>
+        </w:tc>
+      </w:tr>
+      <w:tr>
+        <w:tc>
+          <w:tcPr>
+            <w:tcW w:w="2405" w:type="dxa"/>
+            <w:vMerge/>
+          </w:tcPr>
+          <w:p>
+            <w:pPr>
+              <w:autoSpaceDE w:val="0"/>
+              <w:autoSpaceDN w:val="0"/>
+              <w:adjustRightInd w:val="0"/>
+              <w:rPr>
+                <w:rFonts w:ascii="Times New Roman" w:hAnsi="Times New Roman" w:cs="Times New Roman"/>
+                <w:color w:val="000000"/>
+              </w:rPr>
+            </w:pPr>
+          </w:p>
+        </w:tc>
+        <w:tc>
+          <w:tcPr>
+            <w:tcW w:w="1201" w:type="dxa"/>
+          </w:tcPr>
+          <w:p>
+            <w:pPr>
+              <w:autoSpaceDE w:val="0"/>
+              <w:autoSpaceDN w:val="0"/>
+              <w:adjustRightInd w:val="0"/>
+              <w:rPr>
+                <w:rFonts w:ascii="Times New Roman" w:hAnsi="Times New Roman" w:cs="Times New Roman"/>
+                <w:color w:val="000000"/>
+              </w:rPr>
+            </w:pPr>
+            <w:r>
+              <w:rPr>
+                <w:rFonts w:ascii="Times New Roman" w:hAnsi="Times New Roman" w:cs="Times New Roman"/>
+                <w:color w:val="000000"/>
+              </w:rPr>
+              <w:t>AH</w:t>
+            </w:r>
+          </w:p>
+        </w:tc>
+        <w:tc>
+          <w:tcPr>
+            <w:tcW w:w="1803" w:type="dxa"/>
+          </w:tcPr>
+          <w:p>
+            <w:pPr>
+              <w:autoSpaceDE w:val="0"/>
+              <w:autoSpaceDN w:val="0"/>
+              <w:adjustRightInd w:val="0"/>
+              <w:rPr>
+                <w:rFonts w:ascii="Times New Roman" w:hAnsi="Times New Roman" w:cs="Times New Roman"/>
+                <w:color w:val="000000"/>
+              </w:rPr>
+            </w:pPr>
+            <w:r>
+              <w:rPr>
+                <w:rFonts w:ascii="Times New Roman" w:hAnsi="Times New Roman" w:cs="Times New Roman"/>
+                <w:color w:val="000000"/>
+              </w:rPr>
+              <w:t>AL</w:t>
+            </w:r>
+          </w:p>
+        </w:tc>
+        <w:tc>
+          <w:tcPr>
+            <w:tcW w:w="1804" w:type="dxa"/>
+          </w:tcPr>
+          <w:p>
+            <w:pPr>
+              <w:autoSpaceDE w:val="0"/>
+              <w:autoSpaceDN w:val="0"/>
+              <w:adjustRightInd w:val="0"/>
+              <w:rPr>
+                <w:rFonts w:ascii="Times New Roman" w:hAnsi="Times New Roman" w:cs="Times New Roman"/>
+                <w:color w:val="000000"/>
+              </w:rPr>
+            </w:pPr>
+            <w:r>
+              <w:rPr>
+                <w:rFonts w:ascii="Times New Roman" w:hAnsi="Times New Roman" w:cs="Times New Roman"/>
+                <w:color w:val="000000"/>
+              </w:rPr>
+              <w:t>BH</w:t>
+            </w:r>
+          </w:p>
+        </w:tc>
+        <w:tc>
+          <w:tcPr>
+            <w:tcW w:w="1804" w:type="dxa"/>
+          </w:tcPr>
+          <w:p>
+            <w:pPr>
+              <w:autoSpaceDE w:val="0"/>
+              <w:autoSpaceDN w:val="0"/>
+              <w:adjustRightInd w:val="0"/>
+              <w:rPr>
+                <w:rFonts w:ascii="Times New Roman" w:hAnsi="Times New Roman" w:cs="Times New Roman"/>
+                <w:color w:val="000000"/>
+              </w:rPr>
+            </w:pPr>
+            <w:r>
+              <w:rPr>
+                <w:rFonts w:ascii="Times New Roman" w:hAnsi="Times New Roman" w:cs="Times New Roman"/>
+                <w:color w:val="000000"/>
+              </w:rPr>
+              <w:t>BL</w:t>
+            </w:r>
+          </w:p>
+        </w:tc>
+      </w:tr>
+      <w:tr>
+        <w:tc>
+          <w:tcPr>
+            <w:tcW w:w="2405" w:type="dxa"/>
+          </w:tcPr>
+          <w:p>
+            <w:pPr>
+              <w:autoSpaceDE w:val="0"/>
+              <w:autoSpaceDN w:val="0"/>
+              <w:adjustRightInd w:val="0"/>
+              <w:rPr>
+                <w:rFonts w:ascii="Times New Roman" w:hAnsi="Times New Roman" w:cs="Times New Roman"/>
+                <w:color w:val="000000"/>
+              </w:rPr>
+            </w:pPr>
+            <w:r>
+              <w:rPr>
+                <w:rFonts w:ascii="Times New Roman" w:hAnsi="Times New Roman" w:cs="Times New Roman"/>
+              </w:rPr>
+              <w:t>MOV AX, 0004H</w:t>
+            </w:r>
+          </w:p>
+        </w:tc>
+        <w:tc>
+          <w:tcPr>
+            <w:tcW w:w="1201" w:type="dxa"/>
+          </w:tcPr>
+          <w:p>
+            <w:pPr>
+              <w:autoSpaceDE w:val="0"/>
+              <w:autoSpaceDN w:val="0"/>
+              <w:adjustRightInd w:val="0"/>
+              <w:rPr>
+                <w:rFonts w:ascii="Times New Roman" w:hAnsi="Times New Roman" w:cs="Times New Roman"/>
+                <w:color w:val="000000"/>
+              </w:rPr>
+            </w:pPr>
+            <w:r>
+              <w:rPr>
+                <w:rFonts w:ascii="Times New Roman" w:hAnsi="Times New Roman" w:cs="Times New Roman"/>
+                <w:color w:val="000000"/>
+              </w:rPr>
+              <w:t>00</w:t>
+            </w:r>
+          </w:p>
+        </w:tc>
+        <w:tc>
+          <w:tcPr>
+            <w:tcW w:w="1803" w:type="dxa"/>
+          </w:tcPr>
+          <w:p>
+            <w:pPr>
+              <w:autoSpaceDE w:val="0"/>
+              <w:autoSpaceDN w:val="0"/>
+              <w:adjustRightInd w:val="0"/>
+              <w:rPr>
+                <w:rFonts w:ascii="Times New Roman" w:hAnsi="Times New Roman" w:cs="Times New Roman"/>
+                <w:color w:val="000000"/>
+              </w:rPr>
+            </w:pPr>
+            <w:r>
+              <w:rPr>
+                <w:rFonts w:ascii="Times New Roman" w:hAnsi="Times New Roman" w:cs="Times New Roman"/>
+                <w:color w:val="000000"/>
+              </w:rPr>
+              <w:t>04</w:t>
+            </w:r>
+          </w:p>
+        </w:tc>
+        <w:tc>
+          <w:tcPr>
+            <w:tcW w:w="1804" w:type="dxa"/>
+          </w:tcPr>
+          <w:p>
+            <w:pPr>
+              <w:autoSpaceDE w:val="0"/>
+              <w:autoSpaceDN w:val="0"/>
+              <w:adjustRightInd w:val="0"/>
+              <w:rPr>
+                <w:rFonts w:ascii="Times New Roman" w:hAnsi="Times New Roman" w:cs="Times New Roman"/>
+                <w:color w:val="000000"/>
+              </w:rPr>
+            </w:pPr>
+          </w:p>
+        </w:tc>
+        <w:tc>
+          <w:tcPr>
+            <w:tcW w:w="1804" w:type="dxa"/>
+          </w:tcPr>
+          <w:p>
+            <w:pPr>
+              <w:autoSpaceDE w:val="0"/>
+              <w:autoSpaceDN w:val="0"/>
+              <w:adjustRightInd w:val="0"/>
+              <w:rPr>
+                <w:rFonts w:ascii="Times New Roman" w:hAnsi="Times New Roman" w:cs="Times New Roman"/>
+                <w:color w:val="000000"/>
+              </w:rPr>
+            </w:pPr>
+          </w:p>
+        </w:tc>
+      </w:tr>
+      <w:tr>
+        <w:tc>
+          <w:tcPr>
+            <w:tcW w:w="2405" w:type="dxa"/>
+          </w:tcPr>
+          <w:p>
+            <w:pPr>
+              <w:autoSpaceDE w:val="0"/>
+              <w:autoSpaceDN w:val="0"/>
+              <w:adjustRightInd w:val="0"/>
+              <w:rPr>
+                <w:rFonts w:ascii="Times New Roman" w:hAnsi="Times New Roman" w:cs="Times New Roman"/>
+                <w:color w:val="000000"/>
+              </w:rPr>
+            </w:pPr>
+            <w:r>
+              <w:rPr>
+                <w:rFonts w:ascii="Times New Roman" w:hAnsi="Times New Roman" w:cs="Times New Roman"/>
+              </w:rPr>
+              <w:t xml:space="preserve">MOV BX, 0000H  </w:t>
+            </w:r>
+          </w:p>
+        </w:tc>
+        <w:tc>
+          <w:tcPr>
+            <w:tcW w:w="1201" w:type="dxa"/>
+          </w:tcPr>
+          <w:p>
+            <w:pPr>
+              <w:autoSpaceDE w:val="0"/>
+              <w:autoSpaceDN w:val="0"/>
+              <w:adjustRightInd w:val="0"/>
+              <w:rPr>
+                <w:rFonts w:ascii="Times New Roman" w:hAnsi="Times New Roman" w:cs="Times New Roman"/>
+                <w:color w:val="000000"/>
+              </w:rPr>
+            </w:pPr>
+            <w:r>
+              <w:rPr>
+                <w:rFonts w:ascii="Times New Roman" w:hAnsi="Times New Roman" w:cs="Times New Roman"/>
+                <w:color w:val="000000"/>
+              </w:rPr>
+              <w:t>00</w:t>
+            </w:r>
+          </w:p>
+        </w:tc>
+        <w:tc>
+          <w:tcPr>
+            <w:tcW w:w="1803" w:type="dxa"/>
+          </w:tcPr>
+          <w:p>
+            <w:pPr>
+              <w:autoSpaceDE w:val="0"/>
+              <w:autoSpaceDN w:val="0"/>
+              <w:adjustRightInd w:val="0"/>
+              <w:rPr>
+                <w:rFonts w:ascii="Times New Roman" w:hAnsi="Times New Roman" w:cs="Times New Roman"/>
+                <w:color w:val="000000"/>
+              </w:rPr>
+            </w:pPr>
+            <w:r>
+              <w:rPr>
+                <w:rFonts w:ascii="Times New Roman" w:hAnsi="Times New Roman" w:cs="Times New Roman"/>
+                <w:color w:val="000000"/>
+              </w:rPr>
+              <w:t>04</w:t>
+            </w:r>
+          </w:p>
+        </w:tc>
+        <w:tc>
+          <w:tcPr>
+            <w:tcW w:w="1804" w:type="dxa"/>
+          </w:tcPr>
+          <w:p>
+            <w:pPr>
+              <w:autoSpaceDE w:val="0"/>
+              <w:autoSpaceDN w:val="0"/>
+              <w:adjustRightInd w:val="0"/>
+              <w:rPr>
+                <w:rFonts w:ascii="Times New Roman" w:hAnsi="Times New Roman" w:cs="Times New Roman"/>
+                <w:color w:val="000000"/>
+              </w:rPr>
+            </w:pPr>
+            <w:r>
+              <w:rPr>
+                <w:rFonts w:ascii="Times New Roman" w:hAnsi="Times New Roman" w:cs="Times New Roman"/>
+                <w:color w:val="000000"/>
+              </w:rPr>
+              <w:t>00</w:t>
+            </w:r>
+          </w:p>
+        </w:tc>
+        <w:tc>
+          <w:tcPr>
+            <w:tcW w:w="1804" w:type="dxa"/>
+          </w:tcPr>
+          <w:p>
+            <w:pPr>
+              <w:autoSpaceDE w:val="0"/>
+              <w:autoSpaceDN w:val="0"/>
+              <w:adjustRightInd w:val="0"/>
+              <w:rPr>
+                <w:rFonts w:ascii="Times New Roman" w:hAnsi="Times New Roman" w:cs="Times New Roman"/>
+                <w:color w:val="000000"/>
+              </w:rPr>
+            </w:pPr>
+            <w:r>
+              <w:rPr>
+                <w:rFonts w:ascii="Times New Roman" w:hAnsi="Times New Roman" w:cs="Times New Roman"/>
+                <w:color w:val="000000"/>
+              </w:rPr>
+              <w:t>00</w:t>
+            </w:r>
+          </w:p>
+        </w:tc>
+      </w:tr>
+      <w:tr>
+        <w:tc>
+          <w:tcPr>
+            <w:tcW w:w="2405" w:type="dxa"/>
+          </w:tcPr>
+          <w:p>
+            <w:pPr>
+              <w:autoSpaceDE w:val="0"/>
+              <w:autoSpaceDN w:val="0"/>
+              <w:adjustRightInd w:val="0"/>
+              <w:rPr>
+                <w:rFonts w:ascii="Times New Roman" w:hAnsi="Times New Roman" w:cs="Times New Roman"/>
+                <w:color w:val="000000"/>
+              </w:rPr>
+            </w:pPr>
+            <w:r>
+              <w:rPr>
+                <w:rFonts w:ascii="Times New Roman" w:hAnsi="Times New Roman" w:cs="Times New Roman"/>
+              </w:rPr>
+              <w:t xml:space="preserve">MOV BL, DATA1      </w:t>
+            </w:r>
+          </w:p>
+        </w:tc>
+        <w:tc>
+          <w:tcPr>
+            <w:tcW w:w="1201" w:type="dxa"/>
+          </w:tcPr>
+          <w:p>
+            <w:pPr>
+              <w:autoSpaceDE w:val="0"/>
+              <w:autoSpaceDN w:val="0"/>
+              <w:adjustRightInd w:val="0"/>
+              <w:rPr>
+                <w:rFonts w:ascii="Times New Roman" w:hAnsi="Times New Roman" w:cs="Times New Roman"/>
+                <w:color w:val="000000"/>
+              </w:rPr>
+            </w:pPr>
+            <w:r>
+              <w:rPr>
+                <w:rFonts w:ascii="Times New Roman" w:hAnsi="Times New Roman" w:cs="Times New Roman"/>
+                <w:color w:val="000000"/>
+              </w:rPr>
+              <w:t>00</w:t>
+            </w:r>
+          </w:p>
+        </w:tc>
+        <w:tc>
+          <w:tcPr>
+            <w:tcW w:w="1803" w:type="dxa"/>
+          </w:tcPr>
+          <w:p>
+            <w:pPr>
+              <w:autoSpaceDE w:val="0"/>
+              <w:autoSpaceDN w:val="0"/>
+              <w:adjustRightInd w:val="0"/>
+              <w:rPr>
+                <w:rFonts w:ascii="Times New Roman" w:hAnsi="Times New Roman" w:cs="Times New Roman"/>
+                <w:color w:val="000000"/>
+              </w:rPr>
+            </w:pPr>
+            <w:r>
+              <w:rPr>
+                <w:rFonts w:ascii="Times New Roman" w:hAnsi="Times New Roman" w:cs="Times New Roman"/>
+                <w:color w:val="000000"/>
+              </w:rPr>
+              <w:t>04</w:t>
+            </w:r>
+          </w:p>
+        </w:tc>
+        <w:tc>
+          <w:tcPr>
+            <w:tcW w:w="1804" w:type="dxa"/>
+          </w:tcPr>
+          <w:p>
+            <w:pPr>
+              <w:autoSpaceDE w:val="0"/>
+              <w:autoSpaceDN w:val="0"/>
+              <w:adjustRightInd w:val="0"/>
+              <w:rPr>
+                <w:rFonts w:ascii="Times New Roman" w:hAnsi="Times New Roman" w:cs="Times New Roman"/>
+                <w:color w:val="000000"/>
+              </w:rPr>
+            </w:pPr>
+            <w:r>
+              <w:rPr>
+                <w:rFonts w:ascii="Times New Roman" w:hAnsi="Times New Roman" w:cs="Times New Roman"/>
+                <w:color w:val="000000"/>
+              </w:rPr>
+              <w:t>00</w:t>
+            </w:r>
+          </w:p>
+        </w:tc>
+        <w:tc>
+          <w:tcPr>
+            <w:tcW w:w="1804" w:type="dxa"/>
+          </w:tcPr>
+          <w:p>
+            <w:pPr>
+              <w:autoSpaceDE w:val="0"/>
+              <w:autoSpaceDN w:val="0"/>
+              <w:adjustRightInd w:val="0"/>
+              <w:rPr>
+                <w:rFonts w:ascii="Times New Roman" w:hAnsi="Times New Roman" w:cs="Times New Roman"/>
+                <w:color w:val="000000"/>
+              </w:rPr>
+            </w:pPr>
+            <w:r>
+              <w:rPr>
+                <w:rFonts w:ascii="Times New Roman" w:hAnsi="Times New Roman" w:cs="Times New Roman"/>
+                <w:color w:val="000000"/>
+              </w:rPr>
+              <w:t>32</w:t>
+            </w:r>
+          </w:p>
+        </w:tc>
+      </w:tr>
+      <w:tr>
+        <w:tc>
+          <w:tcPr>
+            <w:tcW w:w="2405" w:type="dxa"/>
+          </w:tcPr>
+          <w:p>
+            <w:pPr>
+              <w:autoSpaceDE w:val="0"/>
+              <w:autoSpaceDN w:val="0"/>
+              <w:adjustRightInd w:val="0"/>
+              <w:rPr>
+                <w:rFonts w:ascii="Times New Roman" w:hAnsi="Times New Roman" w:cs="Times New Roman"/>
+                <w:color w:val="000000"/>
+              </w:rPr>
+            </w:pPr>
+            <w:r>
+              <w:rPr>
+                <w:rFonts w:ascii="Times New Roman" w:hAnsi="Times New Roman" w:cs="Times New Roman"/>
+              </w:rPr>
+              <w:t>SHR BL, 1</w:t>
+            </w:r>
+          </w:p>
+        </w:tc>
+        <w:tc>
+          <w:tcPr>
+            <w:tcW w:w="1201" w:type="dxa"/>
+          </w:tcPr>
+          <w:p>
+            <w:pPr>
+              <w:autoSpaceDE w:val="0"/>
+              <w:autoSpaceDN w:val="0"/>
+              <w:adjustRightInd w:val="0"/>
+              <w:rPr>
+                <w:rFonts w:ascii="Times New Roman" w:hAnsi="Times New Roman" w:cs="Times New Roman"/>
+                <w:color w:val="000000"/>
+              </w:rPr>
+            </w:pPr>
+            <w:r>
+              <w:rPr>
+                <w:rFonts w:ascii="Times New Roman" w:hAnsi="Times New Roman" w:cs="Times New Roman"/>
+                <w:color w:val="000000"/>
+              </w:rPr>
+              <w:t>00</w:t>
+            </w:r>
+          </w:p>
+        </w:tc>
+        <w:tc>
+          <w:tcPr>
+            <w:tcW w:w="1803" w:type="dxa"/>
+          </w:tcPr>
+          <w:p>
+            <w:pPr>
+              <w:autoSpaceDE w:val="0"/>
+              <w:autoSpaceDN w:val="0"/>
+              <w:adjustRightInd w:val="0"/>
+              <w:rPr>
+                <w:rFonts w:ascii="Times New Roman" w:hAnsi="Times New Roman" w:cs="Times New Roman"/>
+                <w:color w:val="000000"/>
+              </w:rPr>
+            </w:pPr>
+            <w:r>
+              <w:rPr>
+                <w:rFonts w:ascii="Times New Roman" w:hAnsi="Times New Roman" w:cs="Times New Roman"/>
+                <w:color w:val="000000"/>
+              </w:rPr>
+              <w:t>04</w:t>
+            </w:r>
+          </w:p>
+        </w:tc>
+        <w:tc>
+          <w:tcPr>
+            <w:tcW w:w="1804" w:type="dxa"/>
+          </w:tcPr>
+          <w:p>
+            <w:pPr>
+              <w:autoSpaceDE w:val="0"/>
+              <w:autoSpaceDN w:val="0"/>
+              <w:adjustRightInd w:val="0"/>
+              <w:rPr>
+                <w:rFonts w:ascii="Times New Roman" w:hAnsi="Times New Roman" w:cs="Times New Roman"/>
+                <w:color w:val="000000"/>
+              </w:rPr>
+            </w:pPr>
+            <w:r>
+              <w:rPr>
+                <w:rFonts w:ascii="Times New Roman" w:hAnsi="Times New Roman" w:cs="Times New Roman"/>
+                <w:color w:val="000000"/>
+              </w:rPr>
+              <w:t>00</w:t>
+            </w:r>
+          </w:p>
+        </w:tc>
+        <w:tc>
+          <w:tcPr>
+            <w:tcW w:w="1804" w:type="dxa"/>
+          </w:tcPr>
+          <w:p>
+            <w:pPr>
+              <w:autoSpaceDE w:val="0"/>
+              <w:autoSpaceDN w:val="0"/>
+              <w:adjustRightInd w:val="0"/>
+              <w:rPr>
+                <w:rFonts w:ascii="Times New Roman" w:hAnsi="Times New Roman" w:cs="Times New Roman"/>
+                <w:color w:val="000000"/>
+              </w:rPr>
+            </w:pPr>
+            <w:r>
+              <w:rPr>
+                <w:rFonts w:ascii="Times New Roman" w:hAnsi="Times New Roman" w:cs="Times New Roman"/>
+                <w:color w:val="000000"/>
+              </w:rPr>
+              <w:t>19</w:t>
+            </w:r>
+          </w:p>
+        </w:tc>
+      </w:tr>
+      <w:tr>
+        <w:tc>
+          <w:tcPr>
+            <w:tcW w:w="2405" w:type="dxa"/>
+          </w:tcPr>
+          <w:p>
+            <w:pPr>
+              <w:autoSpaceDE w:val="0"/>
+              <w:autoSpaceDN w:val="0"/>
+              <w:adjustRightInd w:val="0"/>
+              <w:rPr>
+                <w:rFonts w:ascii="Times New Roman" w:hAnsi="Times New Roman" w:cs="Times New Roman"/>
+                <w:color w:val="000000"/>
+              </w:rPr>
+            </w:pPr>
+            <w:r>
+              <w:rPr>
+                <w:rFonts w:ascii="Times New Roman" w:hAnsi="Times New Roman" w:cs="Times New Roman"/>
+              </w:rPr>
+              <w:t xml:space="preserve">ADD BL, DATA2       </w:t>
+            </w:r>
+          </w:p>
+        </w:tc>
+        <w:tc>
+          <w:tcPr>
+            <w:tcW w:w="1201" w:type="dxa"/>
+          </w:tcPr>
+          <w:p>
+            <w:pPr>
+              <w:autoSpaceDE w:val="0"/>
+              <w:autoSpaceDN w:val="0"/>
+              <w:adjustRightInd w:val="0"/>
+              <w:rPr>
+                <w:rFonts w:ascii="Times New Roman" w:hAnsi="Times New Roman" w:cs="Times New Roman"/>
+                <w:color w:val="000000"/>
+              </w:rPr>
+            </w:pPr>
+            <w:r>
+              <w:rPr>
+                <w:rFonts w:ascii="Times New Roman" w:hAnsi="Times New Roman" w:cs="Times New Roman"/>
+                <w:color w:val="000000"/>
+              </w:rPr>
+              <w:t>00</w:t>
+            </w:r>
+          </w:p>
+        </w:tc>
+        <w:tc>
+          <w:tcPr>
+            <w:tcW w:w="1803" w:type="dxa"/>
+          </w:tcPr>
+          <w:p>
+            <w:pPr>
+              <w:autoSpaceDE w:val="0"/>
+              <w:autoSpaceDN w:val="0"/>
+              <w:adjustRightInd w:val="0"/>
+              <w:rPr>
+                <w:rFonts w:ascii="Times New Roman" w:hAnsi="Times New Roman" w:cs="Times New Roman"/>
+                <w:color w:val="000000"/>
+              </w:rPr>
+            </w:pPr>
+            <w:r>
+              <w:rPr>
+                <w:rFonts w:ascii="Times New Roman" w:hAnsi="Times New Roman" w:cs="Times New Roman"/>
+                <w:color w:val="000000"/>
+              </w:rPr>
+              <w:t>04</w:t>
+            </w:r>
+          </w:p>
+        </w:tc>
+        <w:tc>
+          <w:tcPr>
+            <w:tcW w:w="1804" w:type="dxa"/>
+          </w:tcPr>
+          <w:p>
+            <w:pPr>
+              <w:autoSpaceDE w:val="0"/>
+              <w:autoSpaceDN w:val="0"/>
+              <w:adjustRightInd w:val="0"/>
+              <w:rPr>
+                <w:rFonts w:ascii="Times New Roman" w:hAnsi="Times New Roman" w:cs="Times New Roman"/>
+                <w:color w:val="000000"/>
+              </w:rPr>
+            </w:pPr>
+            <w:r>
+              <w:rPr>
+                <w:rFonts w:ascii="Times New Roman" w:hAnsi="Times New Roman" w:cs="Times New Roman"/>
+                <w:color w:val="000000"/>
+              </w:rPr>
+              <w:t>00</w:t>
+            </w:r>
+          </w:p>
+        </w:tc>
+        <w:tc>
+          <w:tcPr>
+            <w:tcW w:w="1804" w:type="dxa"/>
+          </w:tcPr>
+          <w:p>
+            <w:pPr>
+              <w:autoSpaceDE w:val="0"/>
+              <w:autoSpaceDN w:val="0"/>
+              <w:adjustRightInd w:val="0"/>
+              <w:rPr>
+                <w:rFonts w:ascii="Times New Roman" w:hAnsi="Times New Roman" w:cs="Times New Roman"/>
+                <w:color w:val="000000"/>
+              </w:rPr>
+            </w:pPr>
+            <w:r>
+              <w:rPr>
+                <w:rFonts w:ascii="Times New Roman" w:hAnsi="Times New Roman" w:cs="Times New Roman"/>
+                <w:color w:val="000000"/>
+              </w:rPr>
+              <w:t>2B</w:t>
+            </w:r>
+          </w:p>
+        </w:tc>
+      </w:tr>
+      <w:tr>
+        <w:tc>
+          <w:tcPr>
+            <w:tcW w:w="2405" w:type="dxa"/>
+          </w:tcPr>
+          <w:p>
+            <w:pPr>
+              <w:autoSpaceDE w:val="0"/>
+              <w:autoSpaceDN w:val="0"/>
+              <w:adjustRightInd w:val="0"/>
+              <w:rPr>
+                <w:rFonts w:ascii="Times New Roman" w:hAnsi="Times New Roman" w:cs="Times New Roman"/>
+                <w:color w:val="000000"/>
+              </w:rPr>
+            </w:pPr>
+            <w:r>
+              <w:rPr>
+                <w:rFonts w:ascii="Times New Roman" w:hAnsi="Times New Roman" w:cs="Times New Roman"/>
+              </w:rPr>
+              <w:t xml:space="preserve">MUL AL                      </w:t>
+            </w:r>
+          </w:p>
+        </w:tc>
+        <w:tc>
+          <w:tcPr>
+            <w:tcW w:w="1201" w:type="dxa"/>
+          </w:tcPr>
+          <w:p>
+            <w:pPr>
+              <w:autoSpaceDE w:val="0"/>
+              <w:autoSpaceDN w:val="0"/>
+              <w:adjustRightInd w:val="0"/>
+              <w:rPr>
+                <w:rFonts w:ascii="Times New Roman" w:hAnsi="Times New Roman" w:cs="Times New Roman"/>
+                <w:color w:val="000000"/>
+              </w:rPr>
+            </w:pPr>
+            <w:r>
+              <w:rPr>
+                <w:rFonts w:ascii="Times New Roman" w:hAnsi="Times New Roman" w:cs="Times New Roman"/>
+                <w:color w:val="000000"/>
+              </w:rPr>
+              <w:t>00</w:t>
+            </w:r>
+          </w:p>
+        </w:tc>
+        <w:tc>
+          <w:tcPr>
+            <w:tcW w:w="1803" w:type="dxa"/>
+          </w:tcPr>
+          <w:p>
+            <w:pPr>
+              <w:autoSpaceDE w:val="0"/>
+              <w:autoSpaceDN w:val="0"/>
+              <w:adjustRightInd w:val="0"/>
+              <w:rPr>
+                <w:rFonts w:ascii="Times New Roman" w:hAnsi="Times New Roman" w:cs="Times New Roman"/>
+                <w:color w:val="000000"/>
+              </w:rPr>
+            </w:pPr>
+            <w:r>
+              <w:rPr>
+                <w:rFonts w:ascii="Times New Roman" w:hAnsi="Times New Roman" w:cs="Times New Roman"/>
+                <w:color w:val="000000"/>
+              </w:rPr>
+              <w:t>10</w:t>
+            </w:r>
+          </w:p>
+        </w:tc>
+        <w:tc>
+          <w:tcPr>
+            <w:tcW w:w="1804" w:type="dxa"/>
+          </w:tcPr>
+          <w:p>
+            <w:pPr>
+              <w:autoSpaceDE w:val="0"/>
+              <w:autoSpaceDN w:val="0"/>
+              <w:adjustRightInd w:val="0"/>
+              <w:rPr>
+                <w:rFonts w:ascii="Times New Roman" w:hAnsi="Times New Roman" w:cs="Times New Roman"/>
+                <w:color w:val="000000"/>
+              </w:rPr>
+            </w:pPr>
+            <w:r>
+              <w:rPr>
+                <w:rFonts w:ascii="Times New Roman" w:hAnsi="Times New Roman" w:cs="Times New Roman"/>
+                <w:color w:val="000000"/>
+              </w:rPr>
+              <w:t>00</w:t>
+            </w:r>
+          </w:p>
+        </w:tc>
+        <w:tc>
+          <w:tcPr>
+            <w:tcW w:w="1804" w:type="dxa"/>
+          </w:tcPr>
+          <w:p>
+            <w:pPr>
+              <w:autoSpaceDE w:val="0"/>
+              <w:autoSpaceDN w:val="0"/>
+              <w:adjustRightInd w:val="0"/>
+              <w:rPr>
+                <w:rFonts w:ascii="Times New Roman" w:hAnsi="Times New Roman" w:cs="Times New Roman"/>
+                <w:color w:val="000000"/>
+              </w:rPr>
+            </w:pPr>
+            <w:r>
+              <w:rPr>
+                <w:rFonts w:ascii="Times New Roman" w:hAnsi="Times New Roman" w:cs="Times New Roman"/>
+                <w:color w:val="000000"/>
+              </w:rPr>
+              <w:t>2B</w:t>
+            </w:r>
+          </w:p>
+        </w:tc>
+      </w:tr>
+      <w:tr>
+        <w:tc>
+          <w:tcPr>
+            <w:tcW w:w="2405" w:type="dxa"/>
+          </w:tcPr>
+          <w:p>
+            <w:pPr>
+              <w:autoSpaceDE w:val="0"/>
+              <w:autoSpaceDN w:val="0"/>
+              <w:adjustRightInd w:val="0"/>
+              <w:rPr>
+                <w:rFonts w:ascii="Times New Roman" w:hAnsi="Times New Roman" w:cs="Times New Roman"/>
+              </w:rPr>
+            </w:pPr>
+            <w:r>
+              <w:rPr>
+                <w:rFonts w:ascii="Times New Roman" w:hAnsi="Times New Roman" w:cs="Times New Roman"/>
+              </w:rPr>
+              <w:t xml:space="preserve">SUB BX, AX  </w:t>
+            </w:r>
+          </w:p>
+        </w:tc>
+        <w:tc>
+          <w:tcPr>
+            <w:tcW w:w="1201" w:type="dxa"/>
+          </w:tcPr>
+          <w:p>
+            <w:pPr>
+              <w:autoSpaceDE w:val="0"/>
+              <w:autoSpaceDN w:val="0"/>
+              <w:adjustRightInd w:val="0"/>
+              <w:rPr>
+                <w:rFonts w:ascii="Times New Roman" w:hAnsi="Times New Roman" w:cs="Times New Roman"/>
+                <w:color w:val="000000"/>
+              </w:rPr>
+            </w:pPr>
+            <w:r>
+              <w:rPr>
+                <w:rFonts w:ascii="Times New Roman" w:hAnsi="Times New Roman" w:cs="Times New Roman"/>
+                <w:color w:val="000000"/>
+              </w:rPr>
+              <w:t>00</w:t>
+            </w:r>
+          </w:p>
+        </w:tc>
+        <w:tc>
+          <w:tcPr>
+            <w:tcW w:w="1803" w:type="dxa"/>
+          </w:tcPr>
+          <w:p>
+            <w:pPr>
+              <w:autoSpaceDE w:val="0"/>
+              <w:autoSpaceDN w:val="0"/>
+              <w:adjustRightInd w:val="0"/>
+              <w:rPr>
+                <w:rFonts w:ascii="Times New Roman" w:hAnsi="Times New Roman" w:cs="Times New Roman"/>
+                <w:color w:val="000000"/>
+              </w:rPr>
+            </w:pPr>
+            <w:r>
+              <w:rPr>
+                <w:rFonts w:ascii="Times New Roman" w:hAnsi="Times New Roman" w:cs="Times New Roman"/>
+                <w:color w:val="000000"/>
+              </w:rPr>
+              <w:t>10</w:t>
+            </w:r>
+          </w:p>
+        </w:tc>
+        <w:tc>
+          <w:tcPr>
+            <w:tcW w:w="1804" w:type="dxa"/>
+          </w:tcPr>
+          <w:p>
+            <w:pPr>
+              <w:autoSpaceDE w:val="0"/>
+              <w:autoSpaceDN w:val="0"/>
+              <w:adjustRightInd w:val="0"/>
+              <w:rPr>
+                <w:rFonts w:ascii="Times New Roman" w:hAnsi="Times New Roman" w:cs="Times New Roman"/>
+                <w:color w:val="000000"/>
+              </w:rPr>
+            </w:pPr>
+            <w:r>
+              <w:rPr>
+                <w:rFonts w:ascii="Times New Roman" w:hAnsi="Times New Roman" w:cs="Times New Roman"/>
+                <w:color w:val="000000"/>
+              </w:rPr>
+              <w:t>00</w:t>
+            </w:r>
+          </w:p>
+        </w:tc>
+        <w:tc>
+          <w:tcPr>
+            <w:tcW w:w="1804" w:type="dxa"/>
+          </w:tcPr>
+          <w:p>
+            <w:pPr>
+              <w:autoSpaceDE w:val="0"/>
+              <w:autoSpaceDN w:val="0"/>
+              <w:adjustRightInd w:val="0"/>
+              <w:rPr>
+                <w:rFonts w:ascii="Times New Roman" w:hAnsi="Times New Roman" w:cs="Times New Roman"/>
+                <w:color w:val="000000"/>
+              </w:rPr>
+            </w:pPr>
+            <w:r>
+              <w:rPr>
+                <w:rFonts w:ascii="Times New Roman" w:hAnsi="Times New Roman" w:cs="Times New Roman"/>
+                <w:color w:val="000000"/>
+              </w:rPr>
+              <w:t>1B</w:t>
+            </w:r>
+          </w:p>
+        </w:tc>
+      </w:tr>
+    </w:tbl>
+    <w:p>
+      <w:pPr>
+        <w:autoSpaceDE w:val="0"/>
+        <w:autoSpaceDN w:val="0"/>
+        <w:adjustRightInd w:val="0"/>
+        <w:spacing w:after="0" w:line="240" w:lineRule="auto"/>
+        <w:rPr>
+          <w:rFonts w:ascii="Times New Roman" w:hAnsi="Times New Roman" w:cs="Times New Roman"/>
+          <w:color w:val="000000"/>
+        </w:rPr>
+      </w:pPr>
+    </w:p>
+    <w:p>
+      <w:pPr>
+        <w:autoSpaceDE w:val="0"/>
+        <w:autoSpaceDN w:val="0"/>
+        <w:adjustRightInd w:val="0"/>
+        <w:spacing w:after="0" w:line="240" w:lineRule="auto"/>
+        <w:rPr>
+          <w:rFonts w:ascii="Times New Roman" w:hAnsi="Times New Roman" w:cs="Times New Roman"/>
+          <w:color w:val="000000"/>
+        </w:rPr>
+      </w:pPr>
+    </w:p>
     <w:p>
       <w:pPr>
         <w:pStyle w:val="ListParagraph"/>
@@ -21716,6 +23538,7 @@
           <w:rFonts w:ascii="Times New Roman" w:hAnsi="Times New Roman" w:cs="Times New Roman"/>
           <w:color w:val="000000"/>
         </w:rPr>
+        <w:lastRenderedPageBreak/>
         <w:t>SUB B, AX</w:t>
       </w:r>
       <w:r>
@@ -22002,7 +23825,14 @@
           <w:rFonts w:ascii="Times New Roman" w:hAnsi="Times New Roman" w:cs="Times New Roman"/>
           <w:color w:val="000000"/>
         </w:rPr>
-        <w:t>MOV BX, 4</w:t>
+        <w:t xml:space="preserve">ADD AX, </w:t>
+      </w:r>
+      <w:r>
+        <w:rPr>
+          <w:rFonts w:ascii="Times New Roman" w:hAnsi="Times New Roman" w:cs="Times New Roman"/>
+          <w:color w:val="000000"/>
+        </w:rPr>
+        <w:t>AX</w:t>
       </w:r>
     </w:p>
     <w:p>
@@ -22026,7 +23856,14 @@
           <w:rFonts w:ascii="Times New Roman" w:hAnsi="Times New Roman" w:cs="Times New Roman"/>
           <w:color w:val="000000"/>
         </w:rPr>
-        <w:t>MUL BX</w:t>
+        <w:t xml:space="preserve">ADD AX, </w:t>
+      </w:r>
+      <w:r>
+        <w:rPr>
+          <w:rFonts w:ascii="Times New Roman" w:hAnsi="Times New Roman" w:cs="Times New Roman"/>
+          <w:color w:val="000000"/>
+        </w:rPr>
+        <w:t>AX</w:t>
       </w:r>
     </w:p>
     <w:p>
@@ -22050,7 +23887,7 @@
           <w:rFonts w:ascii="Times New Roman" w:hAnsi="Times New Roman" w:cs="Times New Roman"/>
           <w:color w:val="000000"/>
         </w:rPr>
-        <w:t>ADD BX, 6</w:t>
+        <w:t>ADD AX, 6</w:t>
       </w:r>
     </w:p>
     <w:p>
@@ -22080,19 +23917,6 @@
     <w:p>
       <w:pPr>
         <w:pStyle w:val="ListParagraph"/>
-        <w:autoSpaceDE w:val="0"/>
-        <w:autoSpaceDN w:val="0"/>
-        <w:adjustRightInd w:val="0"/>
-        <w:spacing w:after="0" w:line="240" w:lineRule="auto"/>
-        <w:rPr>
-          <w:rFonts w:ascii="Times New Roman" w:hAnsi="Times New Roman" w:cs="Times New Roman"/>
-          <w:color w:val="000000"/>
-        </w:rPr>
-      </w:pPr>
-    </w:p>
-    <w:p>
-      <w:pPr>
-        <w:pStyle w:val="ListParagraph"/>
         <w:numPr>
           <w:ilvl w:val="0"/>
           <w:numId w:val="39"/>
@@ -22207,16 +24031,7 @@
           <w:rFonts w:ascii="Times New Roman" w:hAnsi="Times New Roman" w:cs="Times New Roman"/>
           <w:color w:val="000000"/>
         </w:rPr>
-        <w:t>MOV A, AX</w:t>
-      </w:r>
-      <w:bookmarkStart w:id="0" w:name="_GoBack"/>
-      <w:bookmarkEnd w:id="0"/>
-      <w:r>
-        <w:rPr>
-          <w:rFonts w:ascii="Times New Roman" w:hAnsi="Times New Roman" w:cs="Times New Roman"/>
-          <w:color w:val="000000"/>
-        </w:rPr>
-        <w:t xml:space="preserve"> </w:t>
+        <w:t xml:space="preserve">MOV A, AX </w:t>
       </w:r>
     </w:p>
     <w:p>
@@ -24297,6 +26112,7 @@
               <w:rPr>
                 <w:rFonts w:ascii="Times New Roman" w:hAnsi="Times New Roman" w:cs="Times New Roman"/>
               </w:rPr>
+              <w:lastRenderedPageBreak/>
               <w:t xml:space="preserve">Line number </w:t>
             </w:r>
           </w:p>
@@ -24602,7 +26418,6 @@
               <w:rPr>
                 <w:rFonts w:ascii="Times New Roman" w:hAnsi="Times New Roman" w:cs="Times New Roman"/>
               </w:rPr>
-              <w:lastRenderedPageBreak/>
               <w:t>Line 16</w:t>
             </w:r>
           </w:p>
@@ -24663,7 +26478,6 @@
                 <w:rFonts w:ascii="Times New Roman" w:hAnsi="Times New Roman" w:cs="Times New Roman"/>
                 <w:color w:val="000000"/>
               </w:rPr>
-              <w:lastRenderedPageBreak/>
               <w:t>. MODEL   SMALL</w:t>
             </w:r>
           </w:p>
@@ -25028,7 +26842,6 @@
                 <w:rFonts w:ascii="Times New Roman" w:hAnsi="Times New Roman" w:cs="Times New Roman"/>
                 <w:color w:val="000000"/>
               </w:rPr>
-              <w:lastRenderedPageBreak/>
               <w:t xml:space="preserve">           INT      21H</w:t>
             </w:r>
           </w:p>
@@ -26141,6 +27954,7 @@
           <w:rFonts w:ascii="Times New Roman" w:hAnsi="Times New Roman" w:cs="Times New Roman"/>
           <w:color w:val="000000"/>
         </w:rPr>
+        <w:lastRenderedPageBreak/>
         <w:t xml:space="preserve">MOV AL , FFH </w:t>
       </w:r>
     </w:p>
@@ -26416,7 +28230,6 @@
           <w:rFonts w:ascii="Times New Roman" w:hAnsi="Times New Roman" w:cs="Times New Roman"/>
           <w:color w:val="000000"/>
         </w:rPr>
-        <w:lastRenderedPageBreak/>
         <w:t xml:space="preserve">CHAR_STRING contains uppercase letters that a program is to convert a lowercase. Access each character successively into a register, add 20H to it, and restore it in the string. Use indirect addressing and the LOOP instruction. </w:t>
       </w:r>
     </w:p>
@@ -27197,6 +29010,7 @@
                 <w:rFonts w:ascii="Times New Roman" w:hAnsi="Times New Roman" w:cs="Times New Roman"/>
                 <w:color w:val="000000"/>
               </w:rPr>
+              <w:lastRenderedPageBreak/>
               <w:t xml:space="preserve">12345 </w:t>
             </w:r>
           </w:p>
@@ -29328,6 +31142,7 @@
           <w:rFonts w:ascii="Times New Roman" w:hAnsi="Times New Roman" w:cs="Times New Roman"/>
           <w:color w:val="000000"/>
         </w:rPr>
+        <w:lastRenderedPageBreak/>
         <w:t>Refer to the sample output below, you are required to write a complete assembly program to let user to enter a three-character login name and a three-character password for access. If a user enters a correct login name e.g. ABC and a correct password e.g. 123, the access is granted otherwise it is denied.</w:t>
       </w:r>
       <w:r>
@@ -29895,7 +31710,6 @@
                 <w:rFonts w:ascii="Times New Roman" w:hAnsi="Times New Roman" w:cs="Times New Roman"/>
                 <w:color w:val="000000"/>
               </w:rPr>
-              <w:lastRenderedPageBreak/>
               <w:t>Display outputs</w:t>
             </w:r>
           </w:p>
@@ -30926,6 +32740,7 @@
           <w:rFonts w:ascii="Times New Roman" w:hAnsi="Times New Roman" w:cs="Times New Roman"/>
           <w:color w:val="000000"/>
         </w:rPr>
+        <w:lastRenderedPageBreak/>
         <w:t>Write the instructions required to set the cursor to row 12, column 24. Then rewrite the instructions set so that it involves DX register.</w:t>
       </w:r>
     </w:p>
@@ -31152,7 +32967,6 @@
           <w:rFonts w:ascii="Times New Roman" w:hAnsi="Times New Roman" w:cs="Times New Roman"/>
           <w:color w:val="000000"/>
         </w:rPr>
-        <w:lastRenderedPageBreak/>
         <w:t xml:space="preserve">“When using INT 21H function 09H for displaying, a delimiter ($) is defined immediately following the display area.” </w:t>
       </w:r>
     </w:p>
@@ -32084,6 +33898,7 @@
           <w:rFonts w:ascii="Times New Roman" w:hAnsi="Times New Roman" w:cs="Times New Roman"/>
           <w:color w:val="000000"/>
         </w:rPr>
+        <w:lastRenderedPageBreak/>
         <w:t>Marks will be awarded based on the following criteria.</w:t>
       </w:r>
     </w:p>
@@ -32590,7 +34405,6 @@
           <w:rFonts w:ascii="Times New Roman" w:hAnsi="Times New Roman" w:cs="Times New Roman"/>
           <w:color w:val="000000"/>
         </w:rPr>
-        <w:lastRenderedPageBreak/>
         <w:t>Write an assembly program that will prompt the user for input. The program will displays all the numeric data input by the user, while filters all other characters. (Assume user will not enter $</w:t>
       </w:r>
       <w:r>
@@ -33382,6 +35196,7 @@
           <w:sz w:val="22"/>
           <w:szCs w:val="22"/>
         </w:rPr>
+        <w:lastRenderedPageBreak/>
         <w:t xml:space="preserve">Interrupt is a signal sent to the CPU to indicate an event that requires immediate attention. </w:t>
       </w:r>
       <w:r>
@@ -35359,7 +37174,6 @@
           <w:rFonts w:ascii="Times New Roman" w:hAnsi="Times New Roman" w:cs="Times New Roman"/>
           <w:color w:val="000000"/>
         </w:rPr>
-        <w:lastRenderedPageBreak/>
         <w:t xml:space="preserve">Explain how pipelining serves to reduce the average number of steps in the execution part of the fetch-execute cycle. </w:t>
       </w:r>
     </w:p>
@@ -41770,7 +43584,7 @@
   <w:style w:type="paragraph" w:default="1" w:styleId="Normal">
     <w:name w:val="Normal"/>
     <w:qFormat/>
-    <w:rsid w:val="00B20DC0"/>
+    <w:rsid w:val="004466E3"/>
   </w:style>
   <w:style w:type="character" w:default="1" w:styleId="DefaultParagraphFont">
     <w:name w:val="Default Paragraph Font"/>
@@ -42210,7 +44024,7 @@
 </file>
 
 <file path=customXml/itemProps1.xml><?xml version="1.0" encoding="utf-8"?>
-<ds:datastoreItem xmlns:ds="http://schemas.openxmlformats.org/officeDocument/2006/customXml" ds:itemID="{6D34CBCF-1AE6-41A0-B603-5E70769CA109}">
+<ds:datastoreItem xmlns:ds="http://schemas.openxmlformats.org/officeDocument/2006/customXml" ds:itemID="{C91C8D5D-7238-4289-8EFF-80343965D2A8}">
   <ds:schemaRefs>
     <ds:schemaRef ds:uri="http://schemas.openxmlformats.org/officeDocument/2006/bibliography"/>
   </ds:schemaRefs>

</xml_diff>

<commit_message>
y2s2: Week 7 release 0.1
</commit_message>
<xml_diff>
--- a/y2s2/csa/tutorials/Tut 1-12 (2019 - Q).docx
+++ b/y2s2/csa/tutorials/Tut 1-12 (2019 - Q).docx
@@ -21902,8 +21902,6 @@
               </w:rPr>
               <w:t>34</w:t>
             </w:r>
-            <w:bookmarkStart w:id="0" w:name="_GoBack"/>
-            <w:bookmarkEnd w:id="0"/>
           </w:p>
         </w:tc>
       </w:tr>
@@ -26613,6 +26611,13 @@
               </w:rPr>
               <w:t>-----------------------------------------------------------------------</w:t>
             </w:r>
+            <w:r>
+              <w:rPr>
+                <w:rFonts w:ascii="Times New Roman" w:hAnsi="Times New Roman" w:cs="Times New Roman"/>
+                <w:color w:val="000000"/>
+              </w:rPr>
+              <w:t xml:space="preserve"> &lt;&lt; ERROR, semicolon ‘;’</w:t>
+            </w:r>
           </w:p>
           <w:p>
             <w:pPr>
@@ -26676,6 +26681,13 @@
               </w:rPr>
               <w:t xml:space="preserve">          MOV     AX,  DATA</w:t>
             </w:r>
+            <w:r>
+              <w:rPr>
+                <w:rFonts w:ascii="Times New Roman" w:hAnsi="Times New Roman" w:cs="Times New Roman"/>
+                <w:color w:val="000000"/>
+              </w:rPr>
+              <w:t xml:space="preserve"> &lt;&lt; ERROR 1, @DATA</w:t>
+            </w:r>
           </w:p>
           <w:p>
             <w:pPr>
@@ -26697,6 +26709,13 @@
               </w:rPr>
               <w:t xml:space="preserve">          MOV     DX,  AX</w:t>
             </w:r>
+            <w:r>
+              <w:rPr>
+                <w:rFonts w:ascii="Times New Roman" w:hAnsi="Times New Roman" w:cs="Times New Roman"/>
+                <w:color w:val="000000"/>
+              </w:rPr>
+              <w:t xml:space="preserve">      &lt;&lt; ERROR 2, DS</w:t>
+            </w:r>
           </w:p>
           <w:p>
             <w:pPr>
@@ -26718,6 +26737,13 @@
               </w:rPr>
               <w:t xml:space="preserve">          MOV     CX,   9</w:t>
             </w:r>
+            <w:r>
+              <w:rPr>
+                <w:rFonts w:ascii="Times New Roman" w:hAnsi="Times New Roman" w:cs="Times New Roman"/>
+                <w:color w:val="000000"/>
+              </w:rPr>
+              <w:t xml:space="preserve">         </w:t>
+            </w:r>
           </w:p>
           <w:p>
             <w:pPr>
@@ -26760,6 +26786,13 @@
               </w:rPr>
               <w:t xml:space="preserve">           LEA     DS,    MESSAGE1</w:t>
             </w:r>
+            <w:r>
+              <w:rPr>
+                <w:rFonts w:ascii="Times New Roman" w:hAnsi="Times New Roman" w:cs="Times New Roman"/>
+                <w:color w:val="000000"/>
+              </w:rPr>
+              <w:t xml:space="preserve">  &lt;&lt; ERROR 3, DX</w:t>
+            </w:r>
           </w:p>
           <w:p>
             <w:pPr>
@@ -26781,6 +26814,13 @@
               </w:rPr>
               <w:t xml:space="preserve">           INT      21H</w:t>
             </w:r>
+            <w:r>
+              <w:rPr>
+                <w:rFonts w:ascii="Times New Roman" w:hAnsi="Times New Roman" w:cs="Times New Roman"/>
+                <w:color w:val="000000"/>
+              </w:rPr>
+              <w:t xml:space="preserve">             </w:t>
+            </w:r>
           </w:p>
           <w:p>
             <w:pPr>
@@ -26844,6 +26884,13 @@
               </w:rPr>
               <w:t xml:space="preserve">           INT      21H</w:t>
             </w:r>
+            <w:r>
+              <w:rPr>
+                <w:rFonts w:ascii="Times New Roman" w:hAnsi="Times New Roman" w:cs="Times New Roman"/>
+                <w:color w:val="000000"/>
+              </w:rPr>
+              <w:t xml:space="preserve">              </w:t>
+            </w:r>
           </w:p>
           <w:p>
             <w:pPr>
@@ -26865,6 +26912,13 @@
               </w:rPr>
               <w:t xml:space="preserve">           MAIN  END</w:t>
             </w:r>
+            <w:r>
+              <w:rPr>
+                <w:rFonts w:ascii="Times New Roman" w:hAnsi="Times New Roman" w:cs="Times New Roman"/>
+                <w:color w:val="000000"/>
+              </w:rPr>
+              <w:t xml:space="preserve">               &lt;&lt; MAIN ENDP</w:t>
+            </w:r>
           </w:p>
           <w:p>
             <w:pPr>
@@ -27200,6 +27254,32 @@
           <w:rFonts w:ascii="Times New Roman" w:hAnsi="Times New Roman" w:cs="Times New Roman"/>
         </w:rPr>
         <w:t>)</w:t>
+      </w:r>
+    </w:p>
+    <w:p>
+      <w:pPr>
+        <w:pStyle w:val="ListParagraph"/>
+        <w:numPr>
+          <w:ilvl w:val="1"/>
+          <w:numId w:val="41"/>
+        </w:numPr>
+        <w:autoSpaceDE w:val="0"/>
+        <w:autoSpaceDN w:val="0"/>
+        <w:adjustRightInd w:val="0"/>
+        <w:spacing w:after="0" w:line="240" w:lineRule="auto"/>
+        <w:jc w:val="both"/>
+        <w:rPr>
+          <w:rFonts w:ascii="Times New Roman" w:hAnsi="Times New Roman" w:cs="Times New Roman"/>
+          <w:b/>
+          <w:color w:val="000000"/>
+        </w:rPr>
+      </w:pPr>
+      <w:r>
+        <w:rPr>
+          <w:rFonts w:ascii="Times New Roman" w:hAnsi="Times New Roman" w:cs="Times New Roman"/>
+          <w:b/>
+        </w:rPr>
+        <w:t>9 times</w:t>
       </w:r>
     </w:p>
     <w:p>
@@ -27676,6 +27756,43 @@
         <w:autoSpaceDN w:val="0"/>
         <w:adjustRightInd w:val="0"/>
         <w:spacing w:after="0" w:line="240" w:lineRule="auto"/>
+        <w:ind w:left="720" w:firstLine="720"/>
+        <w:jc w:val="both"/>
+        <w:rPr>
+          <w:rFonts w:ascii="Times New Roman" w:hAnsi="Times New Roman" w:cs="Times New Roman"/>
+          <w:color w:val="000000"/>
+        </w:rPr>
+      </w:pPr>
+    </w:p>
+    <w:p>
+      <w:pPr>
+        <w:autoSpaceDE w:val="0"/>
+        <w:autoSpaceDN w:val="0"/>
+        <w:adjustRightInd w:val="0"/>
+        <w:spacing w:after="0" w:line="240" w:lineRule="auto"/>
+        <w:ind w:left="720" w:firstLine="720"/>
+        <w:jc w:val="both"/>
+        <w:rPr>
+          <w:rFonts w:ascii="Times New Roman" w:hAnsi="Times New Roman" w:cs="Times New Roman"/>
+          <w:b/>
+          <w:color w:val="000000"/>
+        </w:rPr>
+      </w:pPr>
+      <w:r>
+        <w:rPr>
+          <w:rFonts w:ascii="Times New Roman" w:hAnsi="Times New Roman" w:cs="Times New Roman"/>
+          <w:b/>
+          <w:color w:val="000000"/>
+        </w:rPr>
+        <w:t>1 times</w:t>
+      </w:r>
+    </w:p>
+    <w:p>
+      <w:pPr>
+        <w:autoSpaceDE w:val="0"/>
+        <w:autoSpaceDN w:val="0"/>
+        <w:adjustRightInd w:val="0"/>
+        <w:spacing w:after="0" w:line="240" w:lineRule="auto"/>
         <w:jc w:val="both"/>
         <w:rPr>
           <w:rFonts w:ascii="Times New Roman" w:hAnsi="Times New Roman" w:cs="Times New Roman"/>
@@ -27747,7 +27864,43 @@
           <w:rFonts w:ascii="Times New Roman" w:hAnsi="Times New Roman" w:cs="Times New Roman"/>
           <w:color w:val="000000"/>
         </w:rPr>
-        <w:t xml:space="preserve">LOOP L2 </w:t>
+        <w:t>LOOP L2</w:t>
+      </w:r>
+    </w:p>
+    <w:p>
+      <w:pPr>
+        <w:autoSpaceDE w:val="0"/>
+        <w:autoSpaceDN w:val="0"/>
+        <w:adjustRightInd w:val="0"/>
+        <w:spacing w:after="0" w:line="240" w:lineRule="auto"/>
+        <w:ind w:left="720" w:firstLine="720"/>
+        <w:jc w:val="both"/>
+        <w:rPr>
+          <w:rFonts w:ascii="Times New Roman" w:hAnsi="Times New Roman" w:cs="Times New Roman"/>
+          <w:color w:val="000000"/>
+        </w:rPr>
+      </w:pPr>
+    </w:p>
+    <w:p>
+      <w:pPr>
+        <w:autoSpaceDE w:val="0"/>
+        <w:autoSpaceDN w:val="0"/>
+        <w:adjustRightInd w:val="0"/>
+        <w:spacing w:after="0" w:line="240" w:lineRule="auto"/>
+        <w:ind w:left="720" w:firstLine="720"/>
+        <w:jc w:val="both"/>
+        <w:rPr>
+          <w:rFonts w:ascii="Times New Roman" w:hAnsi="Times New Roman" w:cs="Times New Roman"/>
+          <w:color w:val="000000"/>
+        </w:rPr>
+      </w:pPr>
+      <w:r>
+        <w:rPr>
+          <w:rFonts w:ascii="Times New Roman" w:hAnsi="Times New Roman" w:cs="Times New Roman"/>
+          <w:b/>
+          <w:color w:val="000000"/>
+        </w:rPr>
+        <w:t>Endless loop</w:t>
       </w:r>
     </w:p>
     <w:p>
@@ -27849,7 +28002,31 @@
           <w:rFonts w:ascii="Times New Roman" w:hAnsi="Times New Roman" w:cs="Times New Roman"/>
           <w:color w:val="000000"/>
         </w:rPr>
+        <w:lastRenderedPageBreak/>
         <w:t xml:space="preserve">LOOP L3 </w:t>
+      </w:r>
+    </w:p>
+    <w:p>
+      <w:pPr>
+        <w:autoSpaceDE w:val="0"/>
+        <w:autoSpaceDN w:val="0"/>
+        <w:adjustRightInd w:val="0"/>
+        <w:spacing w:after="0" w:line="240" w:lineRule="auto"/>
+        <w:ind w:left="720" w:firstLine="720"/>
+        <w:jc w:val="both"/>
+        <w:rPr>
+          <w:rFonts w:ascii="Times New Roman" w:hAnsi="Times New Roman" w:cs="Times New Roman"/>
+          <w:b/>
+          <w:color w:val="000000"/>
+        </w:rPr>
+      </w:pPr>
+      <w:r>
+        <w:rPr>
+          <w:rFonts w:ascii="Times New Roman" w:hAnsi="Times New Roman" w:cs="Times New Roman"/>
+          <w:b/>
+          <w:color w:val="000000"/>
+        </w:rPr>
+        <w:t>Endless Loop</w:t>
       </w:r>
     </w:p>
     <w:p>
@@ -27954,7 +28131,6 @@
           <w:rFonts w:ascii="Times New Roman" w:hAnsi="Times New Roman" w:cs="Times New Roman"/>
           <w:color w:val="000000"/>
         </w:rPr>
-        <w:lastRenderedPageBreak/>
         <w:t xml:space="preserve">MOV AL , FFH </w:t>
       </w:r>
     </w:p>
@@ -27986,6 +28162,422 @@
         <w:tab/>
         <w:t xml:space="preserve">ADD AL , 1 </w:t>
       </w:r>
+    </w:p>
+    <w:p>
+      <w:pPr>
+        <w:autoSpaceDE w:val="0"/>
+        <w:autoSpaceDN w:val="0"/>
+        <w:adjustRightInd w:val="0"/>
+        <w:spacing w:after="0" w:line="240" w:lineRule="auto"/>
+        <w:ind w:left="360"/>
+        <w:jc w:val="both"/>
+        <w:rPr>
+          <w:rFonts w:ascii="Times New Roman" w:hAnsi="Times New Roman" w:cs="Times New Roman"/>
+          <w:color w:val="000000"/>
+        </w:rPr>
+      </w:pPr>
+      <w:r>
+        <w:rPr>
+          <w:rFonts w:ascii="Times New Roman" w:hAnsi="Times New Roman" w:cs="Times New Roman"/>
+          <w:color w:val="000000"/>
+        </w:rPr>
+        <w:tab/>
+      </w:r>
+    </w:p>
+    <w:tbl>
+      <w:tblPr>
+        <w:tblStyle w:val="TableGrid"/>
+        <w:tblW w:w="0" w:type="auto"/>
+        <w:tblInd w:w="360" w:type="dxa"/>
+        <w:tblLook w:val="04A0" w:firstRow="1" w:lastRow="0" w:firstColumn="1" w:lastColumn="0" w:noHBand="0" w:noVBand="1"/>
+      </w:tblPr>
+      <w:tblGrid>
+        <w:gridCol w:w="1681"/>
+        <w:gridCol w:w="1749"/>
+        <w:gridCol w:w="1742"/>
+        <w:gridCol w:w="1739"/>
+        <w:gridCol w:w="1746"/>
+      </w:tblGrid>
+      <w:tr>
+        <w:tc>
+          <w:tcPr>
+            <w:tcW w:w="1681" w:type="dxa"/>
+          </w:tcPr>
+          <w:p>
+            <w:pPr>
+              <w:autoSpaceDE w:val="0"/>
+              <w:autoSpaceDN w:val="0"/>
+              <w:adjustRightInd w:val="0"/>
+              <w:jc w:val="both"/>
+              <w:rPr>
+                <w:rFonts w:ascii="Times New Roman" w:hAnsi="Times New Roman" w:cs="Times New Roman"/>
+                <w:color w:val="000000"/>
+              </w:rPr>
+            </w:pPr>
+            <w:r>
+              <w:rPr>
+                <w:rFonts w:ascii="Times New Roman" w:hAnsi="Times New Roman" w:cs="Times New Roman"/>
+                <w:color w:val="000000"/>
+              </w:rPr>
+              <w:t>AL</w:t>
+            </w:r>
+          </w:p>
+        </w:tc>
+        <w:tc>
+          <w:tcPr>
+            <w:tcW w:w="1749" w:type="dxa"/>
+          </w:tcPr>
+          <w:p>
+            <w:pPr>
+              <w:autoSpaceDE w:val="0"/>
+              <w:autoSpaceDN w:val="0"/>
+              <w:adjustRightInd w:val="0"/>
+              <w:jc w:val="both"/>
+              <w:rPr>
+                <w:rFonts w:ascii="Times New Roman" w:hAnsi="Times New Roman" w:cs="Times New Roman"/>
+                <w:color w:val="000000"/>
+              </w:rPr>
+            </w:pPr>
+            <w:r>
+              <w:rPr>
+                <w:rFonts w:ascii="Times New Roman" w:hAnsi="Times New Roman" w:cs="Times New Roman"/>
+                <w:color w:val="000000"/>
+              </w:rPr>
+              <w:t>OF</w:t>
+            </w:r>
+          </w:p>
+        </w:tc>
+        <w:tc>
+          <w:tcPr>
+            <w:tcW w:w="1742" w:type="dxa"/>
+          </w:tcPr>
+          <w:p>
+            <w:pPr>
+              <w:autoSpaceDE w:val="0"/>
+              <w:autoSpaceDN w:val="0"/>
+              <w:adjustRightInd w:val="0"/>
+              <w:jc w:val="both"/>
+              <w:rPr>
+                <w:rFonts w:ascii="Times New Roman" w:hAnsi="Times New Roman" w:cs="Times New Roman"/>
+                <w:color w:val="000000"/>
+              </w:rPr>
+            </w:pPr>
+            <w:r>
+              <w:rPr>
+                <w:rFonts w:ascii="Times New Roman" w:hAnsi="Times New Roman" w:cs="Times New Roman"/>
+                <w:color w:val="000000"/>
+              </w:rPr>
+              <w:t>ZF</w:t>
+            </w:r>
+          </w:p>
+        </w:tc>
+        <w:tc>
+          <w:tcPr>
+            <w:tcW w:w="1739" w:type="dxa"/>
+          </w:tcPr>
+          <w:p>
+            <w:pPr>
+              <w:autoSpaceDE w:val="0"/>
+              <w:autoSpaceDN w:val="0"/>
+              <w:adjustRightInd w:val="0"/>
+              <w:jc w:val="both"/>
+              <w:rPr>
+                <w:rFonts w:ascii="Times New Roman" w:hAnsi="Times New Roman" w:cs="Times New Roman"/>
+                <w:color w:val="000000"/>
+              </w:rPr>
+            </w:pPr>
+            <w:r>
+              <w:rPr>
+                <w:rFonts w:ascii="Times New Roman" w:hAnsi="Times New Roman" w:cs="Times New Roman"/>
+                <w:color w:val="000000"/>
+              </w:rPr>
+              <w:t>SF</w:t>
+            </w:r>
+          </w:p>
+        </w:tc>
+        <w:tc>
+          <w:tcPr>
+            <w:tcW w:w="1746" w:type="dxa"/>
+          </w:tcPr>
+          <w:p>
+            <w:pPr>
+              <w:autoSpaceDE w:val="0"/>
+              <w:autoSpaceDN w:val="0"/>
+              <w:adjustRightInd w:val="0"/>
+              <w:jc w:val="both"/>
+              <w:rPr>
+                <w:rFonts w:ascii="Times New Roman" w:hAnsi="Times New Roman" w:cs="Times New Roman"/>
+                <w:color w:val="000000"/>
+              </w:rPr>
+            </w:pPr>
+            <w:r>
+              <w:rPr>
+                <w:rFonts w:ascii="Times New Roman" w:hAnsi="Times New Roman" w:cs="Times New Roman"/>
+                <w:color w:val="000000"/>
+              </w:rPr>
+              <w:t>CF</w:t>
+            </w:r>
+          </w:p>
+        </w:tc>
+      </w:tr>
+      <w:tr>
+        <w:tc>
+          <w:tcPr>
+            <w:tcW w:w="1681" w:type="dxa"/>
+          </w:tcPr>
+          <w:p>
+            <w:pPr>
+              <w:autoSpaceDE w:val="0"/>
+              <w:autoSpaceDN w:val="0"/>
+              <w:adjustRightInd w:val="0"/>
+              <w:jc w:val="both"/>
+              <w:rPr>
+                <w:rFonts w:ascii="Times New Roman" w:hAnsi="Times New Roman" w:cs="Times New Roman"/>
+                <w:color w:val="000000"/>
+              </w:rPr>
+            </w:pPr>
+            <w:r>
+              <w:rPr>
+                <w:rFonts w:ascii="Times New Roman" w:hAnsi="Times New Roman" w:cs="Times New Roman"/>
+                <w:color w:val="000000"/>
+              </w:rPr>
+              <w:t>1111 1111</w:t>
+            </w:r>
+          </w:p>
+        </w:tc>
+        <w:tc>
+          <w:tcPr>
+            <w:tcW w:w="1749" w:type="dxa"/>
+          </w:tcPr>
+          <w:p>
+            <w:pPr>
+              <w:autoSpaceDE w:val="0"/>
+              <w:autoSpaceDN w:val="0"/>
+              <w:adjustRightInd w:val="0"/>
+              <w:jc w:val="both"/>
+              <w:rPr>
+                <w:rFonts w:ascii="Times New Roman" w:hAnsi="Times New Roman" w:cs="Times New Roman"/>
+                <w:color w:val="000000"/>
+              </w:rPr>
+            </w:pPr>
+            <w:r>
+              <w:rPr>
+                <w:rFonts w:ascii="Times New Roman" w:hAnsi="Times New Roman" w:cs="Times New Roman"/>
+                <w:color w:val="000000"/>
+              </w:rPr>
+              <w:t>NV</w:t>
+            </w:r>
+          </w:p>
+        </w:tc>
+        <w:tc>
+          <w:tcPr>
+            <w:tcW w:w="1742" w:type="dxa"/>
+          </w:tcPr>
+          <w:p>
+            <w:pPr>
+              <w:autoSpaceDE w:val="0"/>
+              <w:autoSpaceDN w:val="0"/>
+              <w:adjustRightInd w:val="0"/>
+              <w:jc w:val="both"/>
+              <w:rPr>
+                <w:rFonts w:ascii="Times New Roman" w:hAnsi="Times New Roman" w:cs="Times New Roman"/>
+                <w:color w:val="000000"/>
+              </w:rPr>
+            </w:pPr>
+            <w:r>
+              <w:rPr>
+                <w:rFonts w:ascii="Times New Roman" w:hAnsi="Times New Roman" w:cs="Times New Roman"/>
+                <w:color w:val="000000"/>
+              </w:rPr>
+              <w:t>NZ</w:t>
+            </w:r>
+          </w:p>
+        </w:tc>
+        <w:tc>
+          <w:tcPr>
+            <w:tcW w:w="1739" w:type="dxa"/>
+          </w:tcPr>
+          <w:p>
+            <w:pPr>
+              <w:autoSpaceDE w:val="0"/>
+              <w:autoSpaceDN w:val="0"/>
+              <w:adjustRightInd w:val="0"/>
+              <w:jc w:val="both"/>
+              <w:rPr>
+                <w:rFonts w:ascii="Times New Roman" w:hAnsi="Times New Roman" w:cs="Times New Roman"/>
+                <w:color w:val="000000"/>
+              </w:rPr>
+            </w:pPr>
+            <w:r>
+              <w:rPr>
+                <w:rFonts w:ascii="Times New Roman" w:hAnsi="Times New Roman" w:cs="Times New Roman"/>
+                <w:color w:val="000000"/>
+              </w:rPr>
+              <w:t>NG</w:t>
+            </w:r>
+          </w:p>
+        </w:tc>
+        <w:tc>
+          <w:tcPr>
+            <w:tcW w:w="1746" w:type="dxa"/>
+          </w:tcPr>
+          <w:p>
+            <w:pPr>
+              <w:autoSpaceDE w:val="0"/>
+              <w:autoSpaceDN w:val="0"/>
+              <w:adjustRightInd w:val="0"/>
+              <w:jc w:val="both"/>
+              <w:rPr>
+                <w:rFonts w:ascii="Times New Roman" w:hAnsi="Times New Roman" w:cs="Times New Roman"/>
+                <w:color w:val="000000"/>
+              </w:rPr>
+            </w:pPr>
+            <w:r>
+              <w:rPr>
+                <w:rFonts w:ascii="Times New Roman" w:hAnsi="Times New Roman" w:cs="Times New Roman"/>
+                <w:color w:val="000000"/>
+              </w:rPr>
+              <w:t>NC</w:t>
+            </w:r>
+          </w:p>
+        </w:tc>
+      </w:tr>
+      <w:tr>
+        <w:tc>
+          <w:tcPr>
+            <w:tcW w:w="1681" w:type="dxa"/>
+          </w:tcPr>
+          <w:p>
+            <w:pPr>
+              <w:autoSpaceDE w:val="0"/>
+              <w:autoSpaceDN w:val="0"/>
+              <w:adjustRightInd w:val="0"/>
+              <w:jc w:val="both"/>
+              <w:rPr>
+                <w:rFonts w:ascii="Times New Roman" w:hAnsi="Times New Roman" w:cs="Times New Roman"/>
+                <w:color w:val="000000"/>
+              </w:rPr>
+            </w:pPr>
+            <w:r>
+              <w:rPr>
+                <w:rFonts w:ascii="Times New Roman" w:hAnsi="Times New Roman" w:cs="Times New Roman"/>
+                <w:color w:val="000000"/>
+              </w:rPr>
+              <w:t>0000 0000</w:t>
+            </w:r>
+          </w:p>
+        </w:tc>
+        <w:tc>
+          <w:tcPr>
+            <w:tcW w:w="1749" w:type="dxa"/>
+          </w:tcPr>
+          <w:p>
+            <w:pPr>
+              <w:autoSpaceDE w:val="0"/>
+              <w:autoSpaceDN w:val="0"/>
+              <w:adjustRightInd w:val="0"/>
+              <w:jc w:val="both"/>
+              <w:rPr>
+                <w:rFonts w:ascii="Times New Roman" w:hAnsi="Times New Roman" w:cs="Times New Roman"/>
+                <w:color w:val="000000"/>
+              </w:rPr>
+            </w:pPr>
+            <w:r>
+              <w:rPr>
+                <w:rFonts w:ascii="Times New Roman" w:hAnsi="Times New Roman" w:cs="Times New Roman"/>
+                <w:color w:val="000000"/>
+              </w:rPr>
+              <w:t>NV</w:t>
+            </w:r>
+          </w:p>
+        </w:tc>
+        <w:tc>
+          <w:tcPr>
+            <w:tcW w:w="1742" w:type="dxa"/>
+          </w:tcPr>
+          <w:p>
+            <w:pPr>
+              <w:autoSpaceDE w:val="0"/>
+              <w:autoSpaceDN w:val="0"/>
+              <w:adjustRightInd w:val="0"/>
+              <w:jc w:val="both"/>
+              <w:rPr>
+                <w:rFonts w:ascii="Times New Roman" w:hAnsi="Times New Roman" w:cs="Times New Roman"/>
+                <w:color w:val="000000"/>
+              </w:rPr>
+            </w:pPr>
+            <w:r>
+              <w:rPr>
+                <w:rFonts w:ascii="Times New Roman" w:hAnsi="Times New Roman" w:cs="Times New Roman"/>
+                <w:color w:val="000000"/>
+              </w:rPr>
+              <w:t>NZ</w:t>
+            </w:r>
+          </w:p>
+        </w:tc>
+        <w:tc>
+          <w:tcPr>
+            <w:tcW w:w="1739" w:type="dxa"/>
+          </w:tcPr>
+          <w:p>
+            <w:pPr>
+              <w:autoSpaceDE w:val="0"/>
+              <w:autoSpaceDN w:val="0"/>
+              <w:adjustRightInd w:val="0"/>
+              <w:jc w:val="both"/>
+              <w:rPr>
+                <w:rFonts w:ascii="Times New Roman" w:hAnsi="Times New Roman" w:cs="Times New Roman"/>
+                <w:color w:val="000000"/>
+              </w:rPr>
+            </w:pPr>
+            <w:r>
+              <w:rPr>
+                <w:rFonts w:ascii="Times New Roman" w:hAnsi="Times New Roman" w:cs="Times New Roman"/>
+                <w:color w:val="000000"/>
+              </w:rPr>
+              <w:t>PL</w:t>
+            </w:r>
+          </w:p>
+        </w:tc>
+        <w:tc>
+          <w:tcPr>
+            <w:tcW w:w="1746" w:type="dxa"/>
+          </w:tcPr>
+          <w:p>
+            <w:pPr>
+              <w:autoSpaceDE w:val="0"/>
+              <w:autoSpaceDN w:val="0"/>
+              <w:adjustRightInd w:val="0"/>
+              <w:jc w:val="both"/>
+              <w:rPr>
+                <w:rFonts w:ascii="Times New Roman" w:hAnsi="Times New Roman" w:cs="Times New Roman"/>
+                <w:color w:val="000000"/>
+              </w:rPr>
+            </w:pPr>
+            <w:r>
+              <w:rPr>
+                <w:rFonts w:ascii="Times New Roman" w:hAnsi="Times New Roman" w:cs="Times New Roman"/>
+                <w:color w:val="000000"/>
+              </w:rPr>
+              <w:t>CY</w:t>
+            </w:r>
+          </w:p>
+        </w:tc>
+      </w:tr>
+    </w:tbl>
+    <w:p>
+      <w:pPr>
+        <w:autoSpaceDE w:val="0"/>
+        <w:autoSpaceDN w:val="0"/>
+        <w:adjustRightInd w:val="0"/>
+        <w:spacing w:after="0" w:line="240" w:lineRule="auto"/>
+        <w:ind w:left="360"/>
+        <w:jc w:val="both"/>
+        <w:rPr>
+          <w:rFonts w:ascii="Times New Roman" w:hAnsi="Times New Roman" w:cs="Times New Roman"/>
+          <w:color w:val="000000"/>
+        </w:rPr>
+      </w:pPr>
     </w:p>
     <w:p>
       <w:pPr>
@@ -28061,6 +28653,415 @@
         </w:rPr>
       </w:pPr>
     </w:p>
+    <w:tbl>
+      <w:tblPr>
+        <w:tblStyle w:val="TableGrid"/>
+        <w:tblW w:w="0" w:type="auto"/>
+        <w:tblInd w:w="360" w:type="dxa"/>
+        <w:tblLook w:val="04A0" w:firstRow="1" w:lastRow="0" w:firstColumn="1" w:lastColumn="0" w:noHBand="0" w:noVBand="1"/>
+      </w:tblPr>
+      <w:tblGrid>
+        <w:gridCol w:w="1681"/>
+        <w:gridCol w:w="1749"/>
+        <w:gridCol w:w="1742"/>
+        <w:gridCol w:w="1739"/>
+        <w:gridCol w:w="1746"/>
+      </w:tblGrid>
+      <w:tr>
+        <w:tc>
+          <w:tcPr>
+            <w:tcW w:w="1681" w:type="dxa"/>
+          </w:tcPr>
+          <w:p>
+            <w:pPr>
+              <w:autoSpaceDE w:val="0"/>
+              <w:autoSpaceDN w:val="0"/>
+              <w:adjustRightInd w:val="0"/>
+              <w:jc w:val="both"/>
+              <w:rPr>
+                <w:rFonts w:ascii="Times New Roman" w:hAnsi="Times New Roman" w:cs="Times New Roman"/>
+                <w:color w:val="000000"/>
+              </w:rPr>
+            </w:pPr>
+            <w:r>
+              <w:rPr>
+                <w:rFonts w:ascii="Times New Roman" w:hAnsi="Times New Roman" w:cs="Times New Roman"/>
+                <w:color w:val="000000"/>
+              </w:rPr>
+              <w:t>BL</w:t>
+            </w:r>
+          </w:p>
+        </w:tc>
+        <w:tc>
+          <w:tcPr>
+            <w:tcW w:w="1749" w:type="dxa"/>
+          </w:tcPr>
+          <w:p>
+            <w:pPr>
+              <w:autoSpaceDE w:val="0"/>
+              <w:autoSpaceDN w:val="0"/>
+              <w:adjustRightInd w:val="0"/>
+              <w:jc w:val="both"/>
+              <w:rPr>
+                <w:rFonts w:ascii="Times New Roman" w:hAnsi="Times New Roman" w:cs="Times New Roman"/>
+                <w:color w:val="000000"/>
+              </w:rPr>
+            </w:pPr>
+            <w:r>
+              <w:rPr>
+                <w:rFonts w:ascii="Times New Roman" w:hAnsi="Times New Roman" w:cs="Times New Roman"/>
+                <w:color w:val="000000"/>
+              </w:rPr>
+              <w:t>OF</w:t>
+            </w:r>
+          </w:p>
+        </w:tc>
+        <w:tc>
+          <w:tcPr>
+            <w:tcW w:w="1742" w:type="dxa"/>
+          </w:tcPr>
+          <w:p>
+            <w:pPr>
+              <w:autoSpaceDE w:val="0"/>
+              <w:autoSpaceDN w:val="0"/>
+              <w:adjustRightInd w:val="0"/>
+              <w:jc w:val="both"/>
+              <w:rPr>
+                <w:rFonts w:ascii="Times New Roman" w:hAnsi="Times New Roman" w:cs="Times New Roman"/>
+                <w:color w:val="000000"/>
+              </w:rPr>
+            </w:pPr>
+            <w:r>
+              <w:rPr>
+                <w:rFonts w:ascii="Times New Roman" w:hAnsi="Times New Roman" w:cs="Times New Roman"/>
+                <w:color w:val="000000"/>
+              </w:rPr>
+              <w:t>ZF</w:t>
+            </w:r>
+          </w:p>
+        </w:tc>
+        <w:tc>
+          <w:tcPr>
+            <w:tcW w:w="1739" w:type="dxa"/>
+          </w:tcPr>
+          <w:p>
+            <w:pPr>
+              <w:autoSpaceDE w:val="0"/>
+              <w:autoSpaceDN w:val="0"/>
+              <w:adjustRightInd w:val="0"/>
+              <w:jc w:val="both"/>
+              <w:rPr>
+                <w:rFonts w:ascii="Times New Roman" w:hAnsi="Times New Roman" w:cs="Times New Roman"/>
+                <w:color w:val="000000"/>
+              </w:rPr>
+            </w:pPr>
+            <w:r>
+              <w:rPr>
+                <w:rFonts w:ascii="Times New Roman" w:hAnsi="Times New Roman" w:cs="Times New Roman"/>
+                <w:color w:val="000000"/>
+              </w:rPr>
+              <w:t>SF</w:t>
+            </w:r>
+          </w:p>
+        </w:tc>
+        <w:tc>
+          <w:tcPr>
+            <w:tcW w:w="1746" w:type="dxa"/>
+          </w:tcPr>
+          <w:p>
+            <w:pPr>
+              <w:autoSpaceDE w:val="0"/>
+              <w:autoSpaceDN w:val="0"/>
+              <w:adjustRightInd w:val="0"/>
+              <w:jc w:val="both"/>
+              <w:rPr>
+                <w:rFonts w:ascii="Times New Roman" w:hAnsi="Times New Roman" w:cs="Times New Roman"/>
+                <w:color w:val="000000"/>
+              </w:rPr>
+            </w:pPr>
+            <w:r>
+              <w:rPr>
+                <w:rFonts w:ascii="Times New Roman" w:hAnsi="Times New Roman" w:cs="Times New Roman"/>
+                <w:color w:val="000000"/>
+              </w:rPr>
+              <w:t>CF</w:t>
+            </w:r>
+          </w:p>
+        </w:tc>
+      </w:tr>
+      <w:tr>
+        <w:tc>
+          <w:tcPr>
+            <w:tcW w:w="1681" w:type="dxa"/>
+          </w:tcPr>
+          <w:p>
+            <w:pPr>
+              <w:autoSpaceDE w:val="0"/>
+              <w:autoSpaceDN w:val="0"/>
+              <w:adjustRightInd w:val="0"/>
+              <w:jc w:val="both"/>
+              <w:rPr>
+                <w:rFonts w:ascii="Times New Roman" w:hAnsi="Times New Roman" w:cs="Times New Roman"/>
+                <w:color w:val="000000"/>
+              </w:rPr>
+            </w:pPr>
+            <w:r>
+              <w:rPr>
+                <w:rFonts w:ascii="Times New Roman" w:hAnsi="Times New Roman" w:cs="Times New Roman"/>
+                <w:color w:val="000000"/>
+              </w:rPr>
+              <w:t>0010 0100</w:t>
+            </w:r>
+          </w:p>
+        </w:tc>
+        <w:tc>
+          <w:tcPr>
+            <w:tcW w:w="1749" w:type="dxa"/>
+          </w:tcPr>
+          <w:p>
+            <w:pPr>
+              <w:autoSpaceDE w:val="0"/>
+              <w:autoSpaceDN w:val="0"/>
+              <w:adjustRightInd w:val="0"/>
+              <w:jc w:val="both"/>
+              <w:rPr>
+                <w:rFonts w:ascii="Times New Roman" w:hAnsi="Times New Roman" w:cs="Times New Roman"/>
+                <w:color w:val="000000"/>
+              </w:rPr>
+            </w:pPr>
+            <w:r>
+              <w:rPr>
+                <w:rFonts w:ascii="Times New Roman" w:hAnsi="Times New Roman" w:cs="Times New Roman"/>
+                <w:color w:val="000000"/>
+              </w:rPr>
+              <w:t>NV</w:t>
+            </w:r>
+          </w:p>
+        </w:tc>
+        <w:tc>
+          <w:tcPr>
+            <w:tcW w:w="1742" w:type="dxa"/>
+          </w:tcPr>
+          <w:p>
+            <w:pPr>
+              <w:autoSpaceDE w:val="0"/>
+              <w:autoSpaceDN w:val="0"/>
+              <w:adjustRightInd w:val="0"/>
+              <w:jc w:val="both"/>
+              <w:rPr>
+                <w:rFonts w:ascii="Times New Roman" w:hAnsi="Times New Roman" w:cs="Times New Roman"/>
+                <w:color w:val="000000"/>
+              </w:rPr>
+            </w:pPr>
+            <w:r>
+              <w:rPr>
+                <w:rFonts w:ascii="Times New Roman" w:hAnsi="Times New Roman" w:cs="Times New Roman"/>
+                <w:color w:val="000000"/>
+              </w:rPr>
+              <w:t>NZ</w:t>
+            </w:r>
+          </w:p>
+        </w:tc>
+        <w:tc>
+          <w:tcPr>
+            <w:tcW w:w="1739" w:type="dxa"/>
+          </w:tcPr>
+          <w:p>
+            <w:pPr>
+              <w:autoSpaceDE w:val="0"/>
+              <w:autoSpaceDN w:val="0"/>
+              <w:adjustRightInd w:val="0"/>
+              <w:jc w:val="both"/>
+              <w:rPr>
+                <w:rFonts w:ascii="Times New Roman" w:hAnsi="Times New Roman" w:cs="Times New Roman"/>
+                <w:color w:val="000000"/>
+              </w:rPr>
+            </w:pPr>
+            <w:r>
+              <w:rPr>
+                <w:rFonts w:ascii="Times New Roman" w:hAnsi="Times New Roman" w:cs="Times New Roman"/>
+                <w:color w:val="000000"/>
+              </w:rPr>
+              <w:t>PL</w:t>
+            </w:r>
+          </w:p>
+        </w:tc>
+        <w:tc>
+          <w:tcPr>
+            <w:tcW w:w="1746" w:type="dxa"/>
+          </w:tcPr>
+          <w:p>
+            <w:pPr>
+              <w:autoSpaceDE w:val="0"/>
+              <w:autoSpaceDN w:val="0"/>
+              <w:adjustRightInd w:val="0"/>
+              <w:jc w:val="both"/>
+              <w:rPr>
+                <w:rFonts w:ascii="Times New Roman" w:hAnsi="Times New Roman" w:cs="Times New Roman"/>
+                <w:color w:val="000000"/>
+              </w:rPr>
+            </w:pPr>
+            <w:r>
+              <w:rPr>
+                <w:rFonts w:ascii="Times New Roman" w:hAnsi="Times New Roman" w:cs="Times New Roman"/>
+                <w:color w:val="000000"/>
+              </w:rPr>
+              <w:t>NC</w:t>
+            </w:r>
+          </w:p>
+        </w:tc>
+      </w:tr>
+      <w:tr>
+        <w:tc>
+          <w:tcPr>
+            <w:tcW w:w="1681" w:type="dxa"/>
+          </w:tcPr>
+          <w:p>
+            <w:pPr>
+              <w:autoSpaceDE w:val="0"/>
+              <w:autoSpaceDN w:val="0"/>
+              <w:adjustRightInd w:val="0"/>
+              <w:jc w:val="both"/>
+              <w:rPr>
+                <w:rFonts w:ascii="Times New Roman" w:hAnsi="Times New Roman" w:cs="Times New Roman"/>
+                <w:color w:val="000000"/>
+              </w:rPr>
+            </w:pPr>
+            <w:r>
+              <w:rPr>
+                <w:rFonts w:ascii="Times New Roman" w:hAnsi="Times New Roman" w:cs="Times New Roman"/>
+                <w:color w:val="000000"/>
+              </w:rPr>
+              <w:t>0000 0000</w:t>
+            </w:r>
+          </w:p>
+        </w:tc>
+        <w:tc>
+          <w:tcPr>
+            <w:tcW w:w="1749" w:type="dxa"/>
+          </w:tcPr>
+          <w:p>
+            <w:pPr>
+              <w:autoSpaceDE w:val="0"/>
+              <w:autoSpaceDN w:val="0"/>
+              <w:adjustRightInd w:val="0"/>
+              <w:jc w:val="both"/>
+              <w:rPr>
+                <w:rFonts w:ascii="Times New Roman" w:hAnsi="Times New Roman" w:cs="Times New Roman"/>
+                <w:color w:val="000000"/>
+              </w:rPr>
+            </w:pPr>
+            <w:r>
+              <w:rPr>
+                <w:rFonts w:ascii="Times New Roman" w:hAnsi="Times New Roman" w:cs="Times New Roman"/>
+                <w:color w:val="000000"/>
+              </w:rPr>
+              <w:t>NV</w:t>
+            </w:r>
+          </w:p>
+        </w:tc>
+        <w:tc>
+          <w:tcPr>
+            <w:tcW w:w="1742" w:type="dxa"/>
+          </w:tcPr>
+          <w:p>
+            <w:pPr>
+              <w:autoSpaceDE w:val="0"/>
+              <w:autoSpaceDN w:val="0"/>
+              <w:adjustRightInd w:val="0"/>
+              <w:jc w:val="both"/>
+              <w:rPr>
+                <w:rFonts w:ascii="Times New Roman" w:hAnsi="Times New Roman" w:cs="Times New Roman"/>
+                <w:color w:val="000000"/>
+              </w:rPr>
+            </w:pPr>
+            <w:r>
+              <w:rPr>
+                <w:rFonts w:ascii="Times New Roman" w:hAnsi="Times New Roman" w:cs="Times New Roman"/>
+                <w:color w:val="000000"/>
+              </w:rPr>
+              <w:t>ZR</w:t>
+            </w:r>
+          </w:p>
+        </w:tc>
+        <w:tc>
+          <w:tcPr>
+            <w:tcW w:w="1739" w:type="dxa"/>
+          </w:tcPr>
+          <w:p>
+            <w:pPr>
+              <w:autoSpaceDE w:val="0"/>
+              <w:autoSpaceDN w:val="0"/>
+              <w:adjustRightInd w:val="0"/>
+              <w:jc w:val="both"/>
+              <w:rPr>
+                <w:rFonts w:ascii="Times New Roman" w:hAnsi="Times New Roman" w:cs="Times New Roman"/>
+                <w:color w:val="000000"/>
+              </w:rPr>
+            </w:pPr>
+            <w:r>
+              <w:rPr>
+                <w:rFonts w:ascii="Times New Roman" w:hAnsi="Times New Roman" w:cs="Times New Roman"/>
+                <w:color w:val="000000"/>
+              </w:rPr>
+              <w:t>PL</w:t>
+            </w:r>
+          </w:p>
+        </w:tc>
+        <w:tc>
+          <w:tcPr>
+            <w:tcW w:w="1746" w:type="dxa"/>
+          </w:tcPr>
+          <w:p>
+            <w:pPr>
+              <w:autoSpaceDE w:val="0"/>
+              <w:autoSpaceDN w:val="0"/>
+              <w:adjustRightInd w:val="0"/>
+              <w:jc w:val="both"/>
+              <w:rPr>
+                <w:rFonts w:ascii="Times New Roman" w:hAnsi="Times New Roman" w:cs="Times New Roman"/>
+                <w:color w:val="000000"/>
+              </w:rPr>
+            </w:pPr>
+            <w:r>
+              <w:rPr>
+                <w:rFonts w:ascii="Times New Roman" w:hAnsi="Times New Roman" w:cs="Times New Roman"/>
+                <w:color w:val="000000"/>
+              </w:rPr>
+              <w:t>NC</w:t>
+            </w:r>
+          </w:p>
+        </w:tc>
+      </w:tr>
+    </w:tbl>
+    <w:p>
+      <w:pPr>
+        <w:pStyle w:val="ListParagraph"/>
+        <w:autoSpaceDE w:val="0"/>
+        <w:autoSpaceDN w:val="0"/>
+        <w:adjustRightInd w:val="0"/>
+        <w:spacing w:after="0" w:line="240" w:lineRule="auto"/>
+        <w:jc w:val="both"/>
+        <w:rPr>
+          <w:rFonts w:ascii="Times New Roman" w:hAnsi="Times New Roman" w:cs="Times New Roman"/>
+          <w:color w:val="000000"/>
+        </w:rPr>
+      </w:pPr>
+    </w:p>
+    <w:p>
+      <w:pPr>
+        <w:pStyle w:val="ListParagraph"/>
+        <w:autoSpaceDE w:val="0"/>
+        <w:autoSpaceDN w:val="0"/>
+        <w:adjustRightInd w:val="0"/>
+        <w:spacing w:after="0" w:line="240" w:lineRule="auto"/>
+        <w:jc w:val="both"/>
+        <w:rPr>
+          <w:rFonts w:ascii="Times New Roman" w:hAnsi="Times New Roman" w:cs="Times New Roman"/>
+          <w:color w:val="000000"/>
+        </w:rPr>
+      </w:pPr>
+    </w:p>
     <w:p>
       <w:pPr>
         <w:pStyle w:val="ListParagraph"/>
@@ -28121,6 +29122,415 @@
         </w:rPr>
       </w:pPr>
     </w:p>
+    <w:tbl>
+      <w:tblPr>
+        <w:tblStyle w:val="TableGrid"/>
+        <w:tblW w:w="0" w:type="auto"/>
+        <w:tblInd w:w="360" w:type="dxa"/>
+        <w:tblLook w:val="04A0" w:firstRow="1" w:lastRow="0" w:firstColumn="1" w:lastColumn="0" w:noHBand="0" w:noVBand="1"/>
+      </w:tblPr>
+      <w:tblGrid>
+        <w:gridCol w:w="1681"/>
+        <w:gridCol w:w="1749"/>
+        <w:gridCol w:w="1742"/>
+        <w:gridCol w:w="1739"/>
+        <w:gridCol w:w="1746"/>
+      </w:tblGrid>
+      <w:tr>
+        <w:tc>
+          <w:tcPr>
+            <w:tcW w:w="1681" w:type="dxa"/>
+          </w:tcPr>
+          <w:p>
+            <w:pPr>
+              <w:autoSpaceDE w:val="0"/>
+              <w:autoSpaceDN w:val="0"/>
+              <w:adjustRightInd w:val="0"/>
+              <w:jc w:val="both"/>
+              <w:rPr>
+                <w:rFonts w:ascii="Times New Roman" w:hAnsi="Times New Roman" w:cs="Times New Roman"/>
+                <w:color w:val="000000"/>
+              </w:rPr>
+            </w:pPr>
+            <w:r>
+              <w:rPr>
+                <w:rFonts w:ascii="Times New Roman" w:hAnsi="Times New Roman" w:cs="Times New Roman"/>
+                <w:color w:val="000000"/>
+              </w:rPr>
+              <w:t>CL</w:t>
+            </w:r>
+          </w:p>
+        </w:tc>
+        <w:tc>
+          <w:tcPr>
+            <w:tcW w:w="1749" w:type="dxa"/>
+          </w:tcPr>
+          <w:p>
+            <w:pPr>
+              <w:autoSpaceDE w:val="0"/>
+              <w:autoSpaceDN w:val="0"/>
+              <w:adjustRightInd w:val="0"/>
+              <w:jc w:val="both"/>
+              <w:rPr>
+                <w:rFonts w:ascii="Times New Roman" w:hAnsi="Times New Roman" w:cs="Times New Roman"/>
+                <w:color w:val="000000"/>
+              </w:rPr>
+            </w:pPr>
+            <w:r>
+              <w:rPr>
+                <w:rFonts w:ascii="Times New Roman" w:hAnsi="Times New Roman" w:cs="Times New Roman"/>
+                <w:color w:val="000000"/>
+              </w:rPr>
+              <w:t>OF</w:t>
+            </w:r>
+          </w:p>
+        </w:tc>
+        <w:tc>
+          <w:tcPr>
+            <w:tcW w:w="1742" w:type="dxa"/>
+          </w:tcPr>
+          <w:p>
+            <w:pPr>
+              <w:autoSpaceDE w:val="0"/>
+              <w:autoSpaceDN w:val="0"/>
+              <w:adjustRightInd w:val="0"/>
+              <w:jc w:val="both"/>
+              <w:rPr>
+                <w:rFonts w:ascii="Times New Roman" w:hAnsi="Times New Roman" w:cs="Times New Roman"/>
+                <w:color w:val="000000"/>
+              </w:rPr>
+            </w:pPr>
+            <w:r>
+              <w:rPr>
+                <w:rFonts w:ascii="Times New Roman" w:hAnsi="Times New Roman" w:cs="Times New Roman"/>
+                <w:color w:val="000000"/>
+              </w:rPr>
+              <w:t>ZF</w:t>
+            </w:r>
+          </w:p>
+        </w:tc>
+        <w:tc>
+          <w:tcPr>
+            <w:tcW w:w="1739" w:type="dxa"/>
+          </w:tcPr>
+          <w:p>
+            <w:pPr>
+              <w:autoSpaceDE w:val="0"/>
+              <w:autoSpaceDN w:val="0"/>
+              <w:adjustRightInd w:val="0"/>
+              <w:jc w:val="both"/>
+              <w:rPr>
+                <w:rFonts w:ascii="Times New Roman" w:hAnsi="Times New Roman" w:cs="Times New Roman"/>
+                <w:color w:val="000000"/>
+              </w:rPr>
+            </w:pPr>
+            <w:r>
+              <w:rPr>
+                <w:rFonts w:ascii="Times New Roman" w:hAnsi="Times New Roman" w:cs="Times New Roman"/>
+                <w:color w:val="000000"/>
+              </w:rPr>
+              <w:t>SF</w:t>
+            </w:r>
+          </w:p>
+        </w:tc>
+        <w:tc>
+          <w:tcPr>
+            <w:tcW w:w="1746" w:type="dxa"/>
+          </w:tcPr>
+          <w:p>
+            <w:pPr>
+              <w:autoSpaceDE w:val="0"/>
+              <w:autoSpaceDN w:val="0"/>
+              <w:adjustRightInd w:val="0"/>
+              <w:jc w:val="both"/>
+              <w:rPr>
+                <w:rFonts w:ascii="Times New Roman" w:hAnsi="Times New Roman" w:cs="Times New Roman"/>
+                <w:color w:val="000000"/>
+              </w:rPr>
+            </w:pPr>
+            <w:r>
+              <w:rPr>
+                <w:rFonts w:ascii="Times New Roman" w:hAnsi="Times New Roman" w:cs="Times New Roman"/>
+                <w:color w:val="000000"/>
+              </w:rPr>
+              <w:t>CF</w:t>
+            </w:r>
+          </w:p>
+        </w:tc>
+      </w:tr>
+      <w:tr>
+        <w:tc>
+          <w:tcPr>
+            <w:tcW w:w="1681" w:type="dxa"/>
+          </w:tcPr>
+          <w:p>
+            <w:pPr>
+              <w:autoSpaceDE w:val="0"/>
+              <w:autoSpaceDN w:val="0"/>
+              <w:adjustRightInd w:val="0"/>
+              <w:jc w:val="both"/>
+              <w:rPr>
+                <w:rFonts w:ascii="Times New Roman" w:hAnsi="Times New Roman" w:cs="Times New Roman"/>
+                <w:color w:val="000000"/>
+              </w:rPr>
+            </w:pPr>
+            <w:r>
+              <w:rPr>
+                <w:rFonts w:ascii="Times New Roman" w:hAnsi="Times New Roman" w:cs="Times New Roman"/>
+                <w:color w:val="000000"/>
+              </w:rPr>
+              <w:t>1010 1010</w:t>
+            </w:r>
+          </w:p>
+        </w:tc>
+        <w:tc>
+          <w:tcPr>
+            <w:tcW w:w="1749" w:type="dxa"/>
+          </w:tcPr>
+          <w:p>
+            <w:pPr>
+              <w:autoSpaceDE w:val="0"/>
+              <w:autoSpaceDN w:val="0"/>
+              <w:adjustRightInd w:val="0"/>
+              <w:jc w:val="both"/>
+              <w:rPr>
+                <w:rFonts w:ascii="Times New Roman" w:hAnsi="Times New Roman" w:cs="Times New Roman"/>
+                <w:color w:val="000000"/>
+              </w:rPr>
+            </w:pPr>
+            <w:r>
+              <w:rPr>
+                <w:rFonts w:ascii="Times New Roman" w:hAnsi="Times New Roman" w:cs="Times New Roman"/>
+                <w:color w:val="000000"/>
+              </w:rPr>
+              <w:t>NV</w:t>
+            </w:r>
+          </w:p>
+        </w:tc>
+        <w:tc>
+          <w:tcPr>
+            <w:tcW w:w="1742" w:type="dxa"/>
+          </w:tcPr>
+          <w:p>
+            <w:pPr>
+              <w:autoSpaceDE w:val="0"/>
+              <w:autoSpaceDN w:val="0"/>
+              <w:adjustRightInd w:val="0"/>
+              <w:jc w:val="both"/>
+              <w:rPr>
+                <w:rFonts w:ascii="Times New Roman" w:hAnsi="Times New Roman" w:cs="Times New Roman"/>
+                <w:color w:val="000000"/>
+              </w:rPr>
+            </w:pPr>
+            <w:r>
+              <w:rPr>
+                <w:rFonts w:ascii="Times New Roman" w:hAnsi="Times New Roman" w:cs="Times New Roman"/>
+                <w:color w:val="000000"/>
+              </w:rPr>
+              <w:t>NZ</w:t>
+            </w:r>
+          </w:p>
+        </w:tc>
+        <w:tc>
+          <w:tcPr>
+            <w:tcW w:w="1739" w:type="dxa"/>
+          </w:tcPr>
+          <w:p>
+            <w:pPr>
+              <w:autoSpaceDE w:val="0"/>
+              <w:autoSpaceDN w:val="0"/>
+              <w:adjustRightInd w:val="0"/>
+              <w:jc w:val="both"/>
+              <w:rPr>
+                <w:rFonts w:ascii="Times New Roman" w:hAnsi="Times New Roman" w:cs="Times New Roman"/>
+                <w:color w:val="000000"/>
+              </w:rPr>
+            </w:pPr>
+            <w:r>
+              <w:rPr>
+                <w:rFonts w:ascii="Times New Roman" w:hAnsi="Times New Roman" w:cs="Times New Roman"/>
+                <w:color w:val="000000"/>
+              </w:rPr>
+              <w:t>NG</w:t>
+            </w:r>
+          </w:p>
+        </w:tc>
+        <w:tc>
+          <w:tcPr>
+            <w:tcW w:w="1746" w:type="dxa"/>
+          </w:tcPr>
+          <w:p>
+            <w:pPr>
+              <w:autoSpaceDE w:val="0"/>
+              <w:autoSpaceDN w:val="0"/>
+              <w:adjustRightInd w:val="0"/>
+              <w:jc w:val="both"/>
+              <w:rPr>
+                <w:rFonts w:ascii="Times New Roman" w:hAnsi="Times New Roman" w:cs="Times New Roman"/>
+                <w:color w:val="000000"/>
+              </w:rPr>
+            </w:pPr>
+            <w:r>
+              <w:rPr>
+                <w:rFonts w:ascii="Times New Roman" w:hAnsi="Times New Roman" w:cs="Times New Roman"/>
+                <w:color w:val="000000"/>
+              </w:rPr>
+              <w:t>NC</w:t>
+            </w:r>
+          </w:p>
+        </w:tc>
+      </w:tr>
+      <w:tr>
+        <w:tc>
+          <w:tcPr>
+            <w:tcW w:w="1681" w:type="dxa"/>
+          </w:tcPr>
+          <w:p>
+            <w:pPr>
+              <w:autoSpaceDE w:val="0"/>
+              <w:autoSpaceDN w:val="0"/>
+              <w:adjustRightInd w:val="0"/>
+              <w:jc w:val="both"/>
+              <w:rPr>
+                <w:rFonts w:ascii="Times New Roman" w:hAnsi="Times New Roman" w:cs="Times New Roman"/>
+                <w:color w:val="000000"/>
+              </w:rPr>
+            </w:pPr>
+            <w:r>
+              <w:rPr>
+                <w:rFonts w:ascii="Times New Roman" w:hAnsi="Times New Roman" w:cs="Times New Roman"/>
+                <w:color w:val="000000"/>
+              </w:rPr>
+              <w:t>1111 1111</w:t>
+            </w:r>
+          </w:p>
+        </w:tc>
+        <w:tc>
+          <w:tcPr>
+            <w:tcW w:w="1749" w:type="dxa"/>
+          </w:tcPr>
+          <w:p>
+            <w:pPr>
+              <w:autoSpaceDE w:val="0"/>
+              <w:autoSpaceDN w:val="0"/>
+              <w:adjustRightInd w:val="0"/>
+              <w:jc w:val="both"/>
+              <w:rPr>
+                <w:rFonts w:ascii="Times New Roman" w:hAnsi="Times New Roman" w:cs="Times New Roman"/>
+                <w:color w:val="000000"/>
+              </w:rPr>
+            </w:pPr>
+            <w:r>
+              <w:rPr>
+                <w:rFonts w:ascii="Times New Roman" w:hAnsi="Times New Roman" w:cs="Times New Roman"/>
+                <w:color w:val="000000"/>
+              </w:rPr>
+              <w:t>NV</w:t>
+            </w:r>
+          </w:p>
+        </w:tc>
+        <w:tc>
+          <w:tcPr>
+            <w:tcW w:w="1742" w:type="dxa"/>
+          </w:tcPr>
+          <w:p>
+            <w:pPr>
+              <w:autoSpaceDE w:val="0"/>
+              <w:autoSpaceDN w:val="0"/>
+              <w:adjustRightInd w:val="0"/>
+              <w:jc w:val="both"/>
+              <w:rPr>
+                <w:rFonts w:ascii="Times New Roman" w:hAnsi="Times New Roman" w:cs="Times New Roman"/>
+                <w:color w:val="000000"/>
+              </w:rPr>
+            </w:pPr>
+            <w:r>
+              <w:rPr>
+                <w:rFonts w:ascii="Times New Roman" w:hAnsi="Times New Roman" w:cs="Times New Roman"/>
+                <w:color w:val="000000"/>
+              </w:rPr>
+              <w:t>NZ</w:t>
+            </w:r>
+          </w:p>
+        </w:tc>
+        <w:tc>
+          <w:tcPr>
+            <w:tcW w:w="1739" w:type="dxa"/>
+          </w:tcPr>
+          <w:p>
+            <w:pPr>
+              <w:autoSpaceDE w:val="0"/>
+              <w:autoSpaceDN w:val="0"/>
+              <w:adjustRightInd w:val="0"/>
+              <w:jc w:val="both"/>
+              <w:rPr>
+                <w:rFonts w:ascii="Times New Roman" w:hAnsi="Times New Roman" w:cs="Times New Roman"/>
+                <w:color w:val="000000"/>
+              </w:rPr>
+            </w:pPr>
+            <w:r>
+              <w:rPr>
+                <w:rFonts w:ascii="Times New Roman" w:hAnsi="Times New Roman" w:cs="Times New Roman"/>
+                <w:color w:val="000000"/>
+              </w:rPr>
+              <w:t>NG</w:t>
+            </w:r>
+          </w:p>
+        </w:tc>
+        <w:tc>
+          <w:tcPr>
+            <w:tcW w:w="1746" w:type="dxa"/>
+          </w:tcPr>
+          <w:p>
+            <w:pPr>
+              <w:autoSpaceDE w:val="0"/>
+              <w:autoSpaceDN w:val="0"/>
+              <w:adjustRightInd w:val="0"/>
+              <w:jc w:val="both"/>
+              <w:rPr>
+                <w:rFonts w:ascii="Times New Roman" w:hAnsi="Times New Roman" w:cs="Times New Roman"/>
+                <w:color w:val="000000"/>
+              </w:rPr>
+            </w:pPr>
+            <w:r>
+              <w:rPr>
+                <w:rFonts w:ascii="Times New Roman" w:hAnsi="Times New Roman" w:cs="Times New Roman"/>
+                <w:color w:val="000000"/>
+              </w:rPr>
+              <w:t>NC</w:t>
+            </w:r>
+          </w:p>
+        </w:tc>
+      </w:tr>
+    </w:tbl>
+    <w:p>
+      <w:pPr>
+        <w:pStyle w:val="ListParagraph"/>
+        <w:autoSpaceDE w:val="0"/>
+        <w:autoSpaceDN w:val="0"/>
+        <w:adjustRightInd w:val="0"/>
+        <w:spacing w:after="0" w:line="240" w:lineRule="auto"/>
+        <w:jc w:val="both"/>
+        <w:rPr>
+          <w:rFonts w:ascii="Times New Roman" w:hAnsi="Times New Roman" w:cs="Times New Roman"/>
+          <w:color w:val="000000"/>
+        </w:rPr>
+      </w:pPr>
+    </w:p>
+    <w:p>
+      <w:pPr>
+        <w:pStyle w:val="ListParagraph"/>
+        <w:autoSpaceDE w:val="0"/>
+        <w:autoSpaceDN w:val="0"/>
+        <w:adjustRightInd w:val="0"/>
+        <w:spacing w:after="0" w:line="240" w:lineRule="auto"/>
+        <w:jc w:val="both"/>
+        <w:rPr>
+          <w:rFonts w:ascii="Times New Roman" w:hAnsi="Times New Roman" w:cs="Times New Roman"/>
+          <w:color w:val="000000"/>
+        </w:rPr>
+      </w:pPr>
+    </w:p>
     <w:p>
       <w:pPr>
         <w:pStyle w:val="ListParagraph"/>
@@ -28169,17 +29579,413 @@
     </w:p>
     <w:p>
       <w:pPr>
-        <w:autoSpaceDE w:val="0"/>
-        <w:autoSpaceDN w:val="0"/>
-        <w:adjustRightInd w:val="0"/>
-        <w:spacing w:after="0" w:line="240" w:lineRule="auto"/>
-        <w:ind w:left="360" w:firstLine="360"/>
-        <w:jc w:val="both"/>
-        <w:rPr>
-          <w:rFonts w:ascii="Times New Roman" w:hAnsi="Times New Roman" w:cs="Times New Roman"/>
-          <w:color w:val="000000"/>
-        </w:rPr>
-      </w:pPr>
+        <w:pStyle w:val="ListParagraph"/>
+        <w:autoSpaceDE w:val="0"/>
+        <w:autoSpaceDN w:val="0"/>
+        <w:adjustRightInd w:val="0"/>
+        <w:spacing w:after="0" w:line="240" w:lineRule="auto"/>
+        <w:jc w:val="both"/>
+        <w:rPr>
+          <w:rFonts w:ascii="Times New Roman" w:hAnsi="Times New Roman" w:cs="Times New Roman"/>
+          <w:color w:val="000000"/>
+        </w:rPr>
+      </w:pPr>
+    </w:p>
+    <w:tbl>
+      <w:tblPr>
+        <w:tblStyle w:val="TableGrid"/>
+        <w:tblW w:w="0" w:type="auto"/>
+        <w:tblInd w:w="360" w:type="dxa"/>
+        <w:tblLook w:val="04A0" w:firstRow="1" w:lastRow="0" w:firstColumn="1" w:lastColumn="0" w:noHBand="0" w:noVBand="1"/>
+      </w:tblPr>
+      <w:tblGrid>
+        <w:gridCol w:w="1681"/>
+        <w:gridCol w:w="1749"/>
+        <w:gridCol w:w="1742"/>
+        <w:gridCol w:w="1739"/>
+        <w:gridCol w:w="1746"/>
+      </w:tblGrid>
+      <w:tr>
+        <w:tc>
+          <w:tcPr>
+            <w:tcW w:w="1681" w:type="dxa"/>
+          </w:tcPr>
+          <w:p>
+            <w:pPr>
+              <w:autoSpaceDE w:val="0"/>
+              <w:autoSpaceDN w:val="0"/>
+              <w:adjustRightInd w:val="0"/>
+              <w:jc w:val="both"/>
+              <w:rPr>
+                <w:rFonts w:ascii="Times New Roman" w:hAnsi="Times New Roman" w:cs="Times New Roman"/>
+                <w:color w:val="000000"/>
+              </w:rPr>
+            </w:pPr>
+            <w:r>
+              <w:rPr>
+                <w:rFonts w:ascii="Times New Roman" w:hAnsi="Times New Roman" w:cs="Times New Roman"/>
+                <w:color w:val="000000"/>
+              </w:rPr>
+              <w:t>DL</w:t>
+            </w:r>
+          </w:p>
+        </w:tc>
+        <w:tc>
+          <w:tcPr>
+            <w:tcW w:w="1749" w:type="dxa"/>
+          </w:tcPr>
+          <w:p>
+            <w:pPr>
+              <w:autoSpaceDE w:val="0"/>
+              <w:autoSpaceDN w:val="0"/>
+              <w:adjustRightInd w:val="0"/>
+              <w:jc w:val="both"/>
+              <w:rPr>
+                <w:rFonts w:ascii="Times New Roman" w:hAnsi="Times New Roman" w:cs="Times New Roman"/>
+                <w:color w:val="000000"/>
+              </w:rPr>
+            </w:pPr>
+            <w:r>
+              <w:rPr>
+                <w:rFonts w:ascii="Times New Roman" w:hAnsi="Times New Roman" w:cs="Times New Roman"/>
+                <w:color w:val="000000"/>
+              </w:rPr>
+              <w:t>OF</w:t>
+            </w:r>
+          </w:p>
+        </w:tc>
+        <w:tc>
+          <w:tcPr>
+            <w:tcW w:w="1742" w:type="dxa"/>
+          </w:tcPr>
+          <w:p>
+            <w:pPr>
+              <w:autoSpaceDE w:val="0"/>
+              <w:autoSpaceDN w:val="0"/>
+              <w:adjustRightInd w:val="0"/>
+              <w:jc w:val="both"/>
+              <w:rPr>
+                <w:rFonts w:ascii="Times New Roman" w:hAnsi="Times New Roman" w:cs="Times New Roman"/>
+                <w:color w:val="000000"/>
+              </w:rPr>
+            </w:pPr>
+            <w:r>
+              <w:rPr>
+                <w:rFonts w:ascii="Times New Roman" w:hAnsi="Times New Roman" w:cs="Times New Roman"/>
+                <w:color w:val="000000"/>
+              </w:rPr>
+              <w:t>ZF</w:t>
+            </w:r>
+          </w:p>
+        </w:tc>
+        <w:tc>
+          <w:tcPr>
+            <w:tcW w:w="1739" w:type="dxa"/>
+          </w:tcPr>
+          <w:p>
+            <w:pPr>
+              <w:autoSpaceDE w:val="0"/>
+              <w:autoSpaceDN w:val="0"/>
+              <w:adjustRightInd w:val="0"/>
+              <w:jc w:val="both"/>
+              <w:rPr>
+                <w:rFonts w:ascii="Times New Roman" w:hAnsi="Times New Roman" w:cs="Times New Roman"/>
+                <w:color w:val="000000"/>
+              </w:rPr>
+            </w:pPr>
+            <w:r>
+              <w:rPr>
+                <w:rFonts w:ascii="Times New Roman" w:hAnsi="Times New Roman" w:cs="Times New Roman"/>
+                <w:color w:val="000000"/>
+              </w:rPr>
+              <w:t>SF</w:t>
+            </w:r>
+          </w:p>
+        </w:tc>
+        <w:tc>
+          <w:tcPr>
+            <w:tcW w:w="1746" w:type="dxa"/>
+          </w:tcPr>
+          <w:p>
+            <w:pPr>
+              <w:autoSpaceDE w:val="0"/>
+              <w:autoSpaceDN w:val="0"/>
+              <w:adjustRightInd w:val="0"/>
+              <w:jc w:val="both"/>
+              <w:rPr>
+                <w:rFonts w:ascii="Times New Roman" w:hAnsi="Times New Roman" w:cs="Times New Roman"/>
+                <w:color w:val="000000"/>
+              </w:rPr>
+            </w:pPr>
+            <w:r>
+              <w:rPr>
+                <w:rFonts w:ascii="Times New Roman" w:hAnsi="Times New Roman" w:cs="Times New Roman"/>
+                <w:color w:val="000000"/>
+              </w:rPr>
+              <w:t>CF</w:t>
+            </w:r>
+          </w:p>
+        </w:tc>
+      </w:tr>
+      <w:tr>
+        <w:tc>
+          <w:tcPr>
+            <w:tcW w:w="1681" w:type="dxa"/>
+          </w:tcPr>
+          <w:p>
+            <w:pPr>
+              <w:autoSpaceDE w:val="0"/>
+              <w:autoSpaceDN w:val="0"/>
+              <w:adjustRightInd w:val="0"/>
+              <w:jc w:val="both"/>
+              <w:rPr>
+                <w:rFonts w:ascii="Times New Roman" w:hAnsi="Times New Roman" w:cs="Times New Roman"/>
+                <w:color w:val="000000"/>
+              </w:rPr>
+            </w:pPr>
+            <w:r>
+              <w:rPr>
+                <w:rFonts w:ascii="Times New Roman" w:hAnsi="Times New Roman" w:cs="Times New Roman"/>
+                <w:color w:val="000000"/>
+              </w:rPr>
+              <w:t>1100 1100</w:t>
+            </w:r>
+          </w:p>
+        </w:tc>
+        <w:tc>
+          <w:tcPr>
+            <w:tcW w:w="1749" w:type="dxa"/>
+          </w:tcPr>
+          <w:p>
+            <w:pPr>
+              <w:autoSpaceDE w:val="0"/>
+              <w:autoSpaceDN w:val="0"/>
+              <w:adjustRightInd w:val="0"/>
+              <w:jc w:val="both"/>
+              <w:rPr>
+                <w:rFonts w:ascii="Times New Roman" w:hAnsi="Times New Roman" w:cs="Times New Roman"/>
+                <w:color w:val="000000"/>
+              </w:rPr>
+            </w:pPr>
+            <w:r>
+              <w:rPr>
+                <w:rFonts w:ascii="Times New Roman" w:hAnsi="Times New Roman" w:cs="Times New Roman"/>
+                <w:color w:val="000000"/>
+              </w:rPr>
+              <w:t>NV</w:t>
+            </w:r>
+          </w:p>
+        </w:tc>
+        <w:tc>
+          <w:tcPr>
+            <w:tcW w:w="1742" w:type="dxa"/>
+          </w:tcPr>
+          <w:p>
+            <w:pPr>
+              <w:autoSpaceDE w:val="0"/>
+              <w:autoSpaceDN w:val="0"/>
+              <w:adjustRightInd w:val="0"/>
+              <w:jc w:val="both"/>
+              <w:rPr>
+                <w:rFonts w:ascii="Times New Roman" w:hAnsi="Times New Roman" w:cs="Times New Roman"/>
+                <w:color w:val="000000"/>
+              </w:rPr>
+            </w:pPr>
+            <w:r>
+              <w:rPr>
+                <w:rFonts w:ascii="Times New Roman" w:hAnsi="Times New Roman" w:cs="Times New Roman"/>
+                <w:color w:val="000000"/>
+              </w:rPr>
+              <w:t>NZ</w:t>
+            </w:r>
+          </w:p>
+        </w:tc>
+        <w:tc>
+          <w:tcPr>
+            <w:tcW w:w="1739" w:type="dxa"/>
+          </w:tcPr>
+          <w:p>
+            <w:pPr>
+              <w:autoSpaceDE w:val="0"/>
+              <w:autoSpaceDN w:val="0"/>
+              <w:adjustRightInd w:val="0"/>
+              <w:jc w:val="both"/>
+              <w:rPr>
+                <w:rFonts w:ascii="Times New Roman" w:hAnsi="Times New Roman" w:cs="Times New Roman"/>
+                <w:color w:val="000000"/>
+              </w:rPr>
+            </w:pPr>
+            <w:r>
+              <w:rPr>
+                <w:rFonts w:ascii="Times New Roman" w:hAnsi="Times New Roman" w:cs="Times New Roman"/>
+                <w:color w:val="000000"/>
+              </w:rPr>
+              <w:t>NG</w:t>
+            </w:r>
+          </w:p>
+        </w:tc>
+        <w:tc>
+          <w:tcPr>
+            <w:tcW w:w="1746" w:type="dxa"/>
+          </w:tcPr>
+          <w:p>
+            <w:pPr>
+              <w:autoSpaceDE w:val="0"/>
+              <w:autoSpaceDN w:val="0"/>
+              <w:adjustRightInd w:val="0"/>
+              <w:jc w:val="both"/>
+              <w:rPr>
+                <w:rFonts w:ascii="Times New Roman" w:hAnsi="Times New Roman" w:cs="Times New Roman"/>
+                <w:color w:val="000000"/>
+              </w:rPr>
+            </w:pPr>
+            <w:r>
+              <w:rPr>
+                <w:rFonts w:ascii="Times New Roman" w:hAnsi="Times New Roman" w:cs="Times New Roman"/>
+                <w:color w:val="000000"/>
+              </w:rPr>
+              <w:t>NC</w:t>
+            </w:r>
+          </w:p>
+        </w:tc>
+      </w:tr>
+      <w:tr>
+        <w:tc>
+          <w:tcPr>
+            <w:tcW w:w="1681" w:type="dxa"/>
+          </w:tcPr>
+          <w:p>
+            <w:pPr>
+              <w:autoSpaceDE w:val="0"/>
+              <w:autoSpaceDN w:val="0"/>
+              <w:adjustRightInd w:val="0"/>
+              <w:jc w:val="both"/>
+              <w:rPr>
+                <w:rFonts w:ascii="Times New Roman" w:hAnsi="Times New Roman" w:cs="Times New Roman"/>
+                <w:color w:val="000000"/>
+              </w:rPr>
+            </w:pPr>
+            <w:r>
+              <w:rPr>
+                <w:rFonts w:ascii="Times New Roman" w:hAnsi="Times New Roman" w:cs="Times New Roman"/>
+                <w:color w:val="000000"/>
+              </w:rPr>
+              <w:t>0011 1111</w:t>
+            </w:r>
+          </w:p>
+        </w:tc>
+        <w:tc>
+          <w:tcPr>
+            <w:tcW w:w="1749" w:type="dxa"/>
+          </w:tcPr>
+          <w:p>
+            <w:pPr>
+              <w:autoSpaceDE w:val="0"/>
+              <w:autoSpaceDN w:val="0"/>
+              <w:adjustRightInd w:val="0"/>
+              <w:jc w:val="both"/>
+              <w:rPr>
+                <w:rFonts w:ascii="Times New Roman" w:hAnsi="Times New Roman" w:cs="Times New Roman"/>
+                <w:color w:val="000000"/>
+              </w:rPr>
+            </w:pPr>
+            <w:r>
+              <w:rPr>
+                <w:rFonts w:ascii="Times New Roman" w:hAnsi="Times New Roman" w:cs="Times New Roman"/>
+                <w:color w:val="000000"/>
+              </w:rPr>
+              <w:t>NV</w:t>
+            </w:r>
+          </w:p>
+        </w:tc>
+        <w:tc>
+          <w:tcPr>
+            <w:tcW w:w="1742" w:type="dxa"/>
+          </w:tcPr>
+          <w:p>
+            <w:pPr>
+              <w:autoSpaceDE w:val="0"/>
+              <w:autoSpaceDN w:val="0"/>
+              <w:adjustRightInd w:val="0"/>
+              <w:jc w:val="both"/>
+              <w:rPr>
+                <w:rFonts w:ascii="Times New Roman" w:hAnsi="Times New Roman" w:cs="Times New Roman"/>
+                <w:color w:val="000000"/>
+              </w:rPr>
+            </w:pPr>
+            <w:r>
+              <w:rPr>
+                <w:rFonts w:ascii="Times New Roman" w:hAnsi="Times New Roman" w:cs="Times New Roman"/>
+                <w:color w:val="000000"/>
+              </w:rPr>
+              <w:t>NZ</w:t>
+            </w:r>
+          </w:p>
+        </w:tc>
+        <w:tc>
+          <w:tcPr>
+            <w:tcW w:w="1739" w:type="dxa"/>
+          </w:tcPr>
+          <w:p>
+            <w:pPr>
+              <w:autoSpaceDE w:val="0"/>
+              <w:autoSpaceDN w:val="0"/>
+              <w:adjustRightInd w:val="0"/>
+              <w:jc w:val="both"/>
+              <w:rPr>
+                <w:rFonts w:ascii="Times New Roman" w:hAnsi="Times New Roman" w:cs="Times New Roman"/>
+                <w:color w:val="000000"/>
+              </w:rPr>
+            </w:pPr>
+            <w:r>
+              <w:rPr>
+                <w:rFonts w:ascii="Times New Roman" w:hAnsi="Times New Roman" w:cs="Times New Roman"/>
+                <w:color w:val="000000"/>
+              </w:rPr>
+              <w:t>PL</w:t>
+            </w:r>
+          </w:p>
+        </w:tc>
+        <w:tc>
+          <w:tcPr>
+            <w:tcW w:w="1746" w:type="dxa"/>
+          </w:tcPr>
+          <w:p>
+            <w:pPr>
+              <w:autoSpaceDE w:val="0"/>
+              <w:autoSpaceDN w:val="0"/>
+              <w:adjustRightInd w:val="0"/>
+              <w:jc w:val="both"/>
+              <w:rPr>
+                <w:rFonts w:ascii="Times New Roman" w:hAnsi="Times New Roman" w:cs="Times New Roman"/>
+                <w:color w:val="000000"/>
+              </w:rPr>
+            </w:pPr>
+            <w:r>
+              <w:rPr>
+                <w:rFonts w:ascii="Times New Roman" w:hAnsi="Times New Roman" w:cs="Times New Roman"/>
+                <w:color w:val="000000"/>
+              </w:rPr>
+              <w:t>CY</w:t>
+            </w:r>
+          </w:p>
+        </w:tc>
+      </w:tr>
+    </w:tbl>
+    <w:p>
+      <w:pPr>
+        <w:autoSpaceDE w:val="0"/>
+        <w:autoSpaceDN w:val="0"/>
+        <w:adjustRightInd w:val="0"/>
+        <w:spacing w:after="0" w:line="240" w:lineRule="auto"/>
+        <w:jc w:val="both"/>
+        <w:rPr>
+          <w:rFonts w:ascii="Times New Roman" w:hAnsi="Times New Roman" w:cs="Times New Roman"/>
+          <w:color w:val="000000"/>
+        </w:rPr>
+      </w:pPr>
+      <w:bookmarkStart w:id="0" w:name="_GoBack"/>
+      <w:bookmarkEnd w:id="0"/>
     </w:p>
     <w:p>
       <w:pPr>
@@ -29010,7 +30816,6 @@
                 <w:rFonts w:ascii="Times New Roman" w:hAnsi="Times New Roman" w:cs="Times New Roman"/>
                 <w:color w:val="000000"/>
               </w:rPr>
-              <w:lastRenderedPageBreak/>
               <w:t xml:space="preserve">12345 </w:t>
             </w:r>
           </w:p>
@@ -30320,6 +32125,7 @@
           <w:rFonts w:ascii="Times New Roman" w:hAnsi="Times New Roman" w:cs="Times New Roman"/>
           <w:color w:val="000000"/>
         </w:rPr>
+        <w:lastRenderedPageBreak/>
         <w:t xml:space="preserve">if (al &gt; bl || bl &gt; cl) </w:t>
       </w:r>
     </w:p>
@@ -31142,7 +32948,6 @@
           <w:rFonts w:ascii="Times New Roman" w:hAnsi="Times New Roman" w:cs="Times New Roman"/>
           <w:color w:val="000000"/>
         </w:rPr>
-        <w:lastRenderedPageBreak/>
         <w:t>Refer to the sample output below, you are required to write a complete assembly program to let user to enter a three-character login name and a three-character password for access. If a user enters a correct login name e.g. ABC and a correct password e.g. 123, the access is granted otherwise it is denied.</w:t>
       </w:r>
       <w:r>
@@ -32168,6 +33973,7 @@
                 <w:rFonts w:ascii="Times New Roman" w:hAnsi="Times New Roman" w:cs="Times New Roman"/>
                 <w:color w:val="000000"/>
               </w:rPr>
+              <w:lastRenderedPageBreak/>
               <w:t>*** Invalid Password. Access Denied! ***</w:t>
             </w:r>
           </w:p>
@@ -32740,7 +34546,6 @@
           <w:rFonts w:ascii="Times New Roman" w:hAnsi="Times New Roman" w:cs="Times New Roman"/>
           <w:color w:val="000000"/>
         </w:rPr>
-        <w:lastRenderedPageBreak/>
         <w:t>Write the instructions required to set the cursor to row 12, column 24. Then rewrite the instructions set so that it involves DX register.</w:t>
       </w:r>
     </w:p>
@@ -33898,7 +35703,6 @@
           <w:rFonts w:ascii="Times New Roman" w:hAnsi="Times New Roman" w:cs="Times New Roman"/>
           <w:color w:val="000000"/>
         </w:rPr>
-        <w:lastRenderedPageBreak/>
         <w:t>Marks will be awarded based on the following criteria.</w:t>
       </w:r>
     </w:p>
@@ -35196,7 +37000,6 @@
           <w:sz w:val="22"/>
           <w:szCs w:val="22"/>
         </w:rPr>
-        <w:lastRenderedPageBreak/>
         <w:t xml:space="preserve">Interrupt is a signal sent to the CPU to indicate an event that requires immediate attention. </w:t>
       </w:r>
       <w:r>
@@ -36057,6 +37860,7 @@
           <w:sz w:val="22"/>
           <w:szCs w:val="22"/>
         </w:rPr>
+        <w:lastRenderedPageBreak/>
         <w:t xml:space="preserve">Why is the interrupt used in this case? What would be happened if there were no interrupt capability on this computer? </w:t>
       </w:r>
     </w:p>
@@ -37417,6 +39221,7 @@
           <w:noProof/>
           <w:lang w:eastAsia="en-US"/>
         </w:rPr>
+        <w:lastRenderedPageBreak/>
         <w:drawing>
           <wp:inline distT="0" distB="0" distL="0" distR="0">
             <wp:extent cx="5473411" cy="1057275"/>
@@ -40969,7 +42774,7 @@
         <w:rFonts w:hint="default"/>
       </w:rPr>
     </w:lvl>
-    <w:lvl w:ilvl="1" w:tplc="04090019" w:tentative="1">
+    <w:lvl w:ilvl="1" w:tplc="04090019">
       <w:start w:val="1"/>
       <w:numFmt w:val="lowerLetter"/>
       <w:lvlText w:val="%2."/>
@@ -43584,7 +45389,7 @@
   <w:style w:type="paragraph" w:default="1" w:styleId="Normal">
     <w:name w:val="Normal"/>
     <w:qFormat/>
-    <w:rsid w:val="004466E3"/>
+    <w:rsid w:val="00DF595F"/>
   </w:style>
   <w:style w:type="character" w:default="1" w:styleId="DefaultParagraphFont">
     <w:name w:val="Default Paragraph Font"/>
@@ -44024,7 +45829,7 @@
 </file>
 
 <file path=customXml/itemProps1.xml><?xml version="1.0" encoding="utf-8"?>
-<ds:datastoreItem xmlns:ds="http://schemas.openxmlformats.org/officeDocument/2006/customXml" ds:itemID="{C91C8D5D-7238-4289-8EFF-80343965D2A8}">
+<ds:datastoreItem xmlns:ds="http://schemas.openxmlformats.org/officeDocument/2006/customXml" ds:itemID="{D621C4C8-32CC-4924-87AE-78AEC3602AFB}">
   <ds:schemaRefs>
     <ds:schemaRef ds:uri="http://schemas.openxmlformats.org/officeDocument/2006/bibliography"/>
   </ds:schemaRefs>

</xml_diff>

<commit_message>
y2s2: Week 8 release 0.5
</commit_message>
<xml_diff>
--- a/y2s2/csa/tutorials/Tut 1-12 (2019 - Q).docx
+++ b/y2s2/csa/tutorials/Tut 1-12 (2019 - Q).docx
@@ -12704,207 +12704,16 @@
     </w:p>
     <w:p>
       <w:pPr>
-        <w:tabs>
-          <w:tab w:val="left" w:pos="1788"/>
-        </w:tabs>
-        <w:spacing w:after="0"/>
-        <w:jc w:val="both"/>
-        <w:rPr>
-          <w:rFonts w:ascii="Times New Roman" w:hAnsi="Times New Roman" w:cs="Times New Roman"/>
-        </w:rPr>
-      </w:pPr>
-    </w:p>
-    <w:p>
-      <w:pPr>
-        <w:tabs>
-          <w:tab w:val="left" w:pos="1788"/>
-        </w:tabs>
-        <w:spacing w:after="0"/>
-        <w:jc w:val="both"/>
-        <w:rPr>
-          <w:rFonts w:ascii="Times New Roman" w:hAnsi="Times New Roman" w:cs="Times New Roman"/>
-        </w:rPr>
-      </w:pPr>
-    </w:p>
-    <w:p>
-      <w:pPr>
-        <w:tabs>
-          <w:tab w:val="left" w:pos="1788"/>
-        </w:tabs>
-        <w:spacing w:after="0"/>
-        <w:jc w:val="both"/>
-        <w:rPr>
-          <w:rFonts w:ascii="Times New Roman" w:hAnsi="Times New Roman" w:cs="Times New Roman"/>
-        </w:rPr>
-      </w:pPr>
-    </w:p>
-    <w:p>
-      <w:pPr>
-        <w:tabs>
-          <w:tab w:val="left" w:pos="1788"/>
-        </w:tabs>
-        <w:spacing w:after="0"/>
-        <w:jc w:val="both"/>
-        <w:rPr>
-          <w:rFonts w:ascii="Times New Roman" w:hAnsi="Times New Roman" w:cs="Times New Roman"/>
-        </w:rPr>
-      </w:pPr>
-    </w:p>
-    <w:p>
-      <w:pPr>
-        <w:tabs>
-          <w:tab w:val="left" w:pos="1788"/>
-        </w:tabs>
-        <w:spacing w:after="0"/>
-        <w:jc w:val="both"/>
-        <w:rPr>
-          <w:rFonts w:ascii="Times New Roman" w:hAnsi="Times New Roman" w:cs="Times New Roman"/>
-        </w:rPr>
-      </w:pPr>
-    </w:p>
-    <w:p>
-      <w:pPr>
-        <w:tabs>
-          <w:tab w:val="left" w:pos="1788"/>
-        </w:tabs>
-        <w:spacing w:after="0"/>
-        <w:jc w:val="both"/>
-        <w:rPr>
-          <w:rFonts w:ascii="Times New Roman" w:hAnsi="Times New Roman" w:cs="Times New Roman"/>
-        </w:rPr>
-      </w:pPr>
-    </w:p>
-    <w:p>
-      <w:pPr>
-        <w:tabs>
-          <w:tab w:val="left" w:pos="1788"/>
-        </w:tabs>
-        <w:spacing w:after="0"/>
-        <w:jc w:val="both"/>
-        <w:rPr>
-          <w:rFonts w:ascii="Times New Roman" w:hAnsi="Times New Roman" w:cs="Times New Roman"/>
-        </w:rPr>
-      </w:pPr>
-    </w:p>
-    <w:p>
-      <w:pPr>
-        <w:tabs>
-          <w:tab w:val="left" w:pos="1788"/>
-        </w:tabs>
-        <w:spacing w:after="0"/>
-        <w:jc w:val="both"/>
-        <w:rPr>
-          <w:rFonts w:ascii="Times New Roman" w:hAnsi="Times New Roman" w:cs="Times New Roman"/>
-        </w:rPr>
-      </w:pPr>
-    </w:p>
-    <w:p>
-      <w:pPr>
-        <w:tabs>
-          <w:tab w:val="left" w:pos="1788"/>
-        </w:tabs>
-        <w:spacing w:after="0"/>
-        <w:jc w:val="both"/>
-        <w:rPr>
-          <w:rFonts w:ascii="Times New Roman" w:hAnsi="Times New Roman" w:cs="Times New Roman"/>
-        </w:rPr>
-      </w:pPr>
-    </w:p>
-    <w:p>
-      <w:pPr>
-        <w:tabs>
-          <w:tab w:val="left" w:pos="1788"/>
-        </w:tabs>
-        <w:spacing w:after="0"/>
-        <w:jc w:val="both"/>
-        <w:rPr>
-          <w:rFonts w:ascii="Times New Roman" w:hAnsi="Times New Roman" w:cs="Times New Roman"/>
-        </w:rPr>
-      </w:pPr>
-    </w:p>
-    <w:p>
-      <w:pPr>
-        <w:tabs>
-          <w:tab w:val="left" w:pos="1788"/>
-        </w:tabs>
-        <w:spacing w:after="0"/>
-        <w:jc w:val="both"/>
-        <w:rPr>
-          <w:rFonts w:ascii="Times New Roman" w:hAnsi="Times New Roman" w:cs="Times New Roman"/>
-        </w:rPr>
-      </w:pPr>
-    </w:p>
-    <w:p>
-      <w:pPr>
-        <w:tabs>
-          <w:tab w:val="left" w:pos="1788"/>
-        </w:tabs>
-        <w:spacing w:after="0"/>
-        <w:jc w:val="both"/>
-        <w:rPr>
-          <w:rFonts w:ascii="Times New Roman" w:hAnsi="Times New Roman" w:cs="Times New Roman"/>
-        </w:rPr>
-      </w:pPr>
-    </w:p>
-    <w:p>
-      <w:pPr>
-        <w:tabs>
-          <w:tab w:val="left" w:pos="1788"/>
-        </w:tabs>
-        <w:spacing w:after="0"/>
-        <w:jc w:val="both"/>
-        <w:rPr>
-          <w:rFonts w:ascii="Times New Roman" w:hAnsi="Times New Roman" w:cs="Times New Roman"/>
-        </w:rPr>
-      </w:pPr>
-    </w:p>
-    <w:p>
-      <w:pPr>
-        <w:tabs>
-          <w:tab w:val="left" w:pos="1788"/>
-        </w:tabs>
-        <w:spacing w:after="0"/>
-        <w:jc w:val="both"/>
-        <w:rPr>
-          <w:rFonts w:ascii="Times New Roman" w:hAnsi="Times New Roman" w:cs="Times New Roman"/>
-        </w:rPr>
-      </w:pPr>
-    </w:p>
-    <w:p>
-      <w:pPr>
-        <w:tabs>
-          <w:tab w:val="left" w:pos="1788"/>
-        </w:tabs>
-        <w:spacing w:after="0"/>
-        <w:jc w:val="both"/>
-        <w:rPr>
-          <w:rFonts w:ascii="Times New Roman" w:hAnsi="Times New Roman" w:cs="Times New Roman"/>
-        </w:rPr>
-      </w:pPr>
-    </w:p>
-    <w:p>
-      <w:pPr>
-        <w:tabs>
-          <w:tab w:val="left" w:pos="1788"/>
-        </w:tabs>
-        <w:spacing w:after="0"/>
-        <w:jc w:val="both"/>
-        <w:rPr>
-          <w:rFonts w:ascii="Times New Roman" w:hAnsi="Times New Roman" w:cs="Times New Roman"/>
-        </w:rPr>
-      </w:pPr>
-    </w:p>
-    <w:p>
-      <w:pPr>
-        <w:tabs>
-          <w:tab w:val="left" w:pos="1788"/>
-        </w:tabs>
-        <w:spacing w:after="0"/>
-        <w:jc w:val="both"/>
-        <w:rPr>
-          <w:rFonts w:ascii="Times New Roman" w:hAnsi="Times New Roman" w:cs="Times New Roman"/>
-        </w:rPr>
-      </w:pPr>
+        <w:rPr>
+          <w:rFonts w:ascii="Times New Roman" w:hAnsi="Times New Roman" w:cs="Times New Roman"/>
+        </w:rPr>
+      </w:pPr>
+      <w:r>
+        <w:rPr>
+          <w:rFonts w:ascii="Times New Roman" w:hAnsi="Times New Roman" w:cs="Times New Roman"/>
+        </w:rPr>
+        <w:br w:type="page"/>
+      </w:r>
     </w:p>
     <w:p>
       <w:pPr>
@@ -12931,6 +12740,7 @@
           <w:bCs/>
           <w:color w:val="FFFFFF" w:themeColor="background1"/>
         </w:rPr>
+        <w:lastRenderedPageBreak/>
         <w:t xml:space="preserve">TUTORIAL 5: Machine Execution </w:t>
       </w:r>
     </w:p>
@@ -14612,6 +14422,7 @@
           <w:rFonts w:ascii="Times New Roman" w:hAnsi="Times New Roman" w:cs="Times New Roman"/>
           <w:color w:val="000000"/>
         </w:rPr>
+        <w:lastRenderedPageBreak/>
         <w:t>Assemble the code SUB BL,42 into CS offset 200.</w:t>
       </w:r>
     </w:p>
@@ -15372,7 +15183,6 @@
           <w:noProof/>
           <w:color w:val="000000"/>
         </w:rPr>
-        <w:lastRenderedPageBreak/>
         <w:drawing>
           <wp:inline distT="0" distB="0" distL="0" distR="0" wp14:anchorId="3ACB9F72" wp14:editId="3F453E0F">
             <wp:extent cx="4543425" cy="392586"/>
@@ -16531,6 +16341,7 @@
                 <w:rFonts w:ascii="Times New Roman" w:hAnsi="Times New Roman" w:cs="Times New Roman"/>
                 <w:color w:val="000000"/>
               </w:rPr>
+              <w:lastRenderedPageBreak/>
               <w:t>R</w:t>
             </w:r>
           </w:p>
@@ -17294,97 +17105,6 @@
         <w:jc w:val="both"/>
         <w:rPr>
           <w:rFonts w:ascii="Times New Roman" w:hAnsi="Times New Roman" w:cs="Times New Roman"/>
-          <w:color w:val="000000"/>
-        </w:rPr>
-      </w:pPr>
-    </w:p>
-    <w:p>
-      <w:pPr>
-        <w:autoSpaceDE w:val="0"/>
-        <w:autoSpaceDN w:val="0"/>
-        <w:adjustRightInd w:val="0"/>
-        <w:spacing w:after="0" w:line="240" w:lineRule="auto"/>
-        <w:jc w:val="both"/>
-        <w:rPr>
-          <w:rFonts w:ascii="Times New Roman" w:hAnsi="Times New Roman" w:cs="Times New Roman"/>
-          <w:color w:val="000000"/>
-        </w:rPr>
-      </w:pPr>
-    </w:p>
-    <w:p>
-      <w:pPr>
-        <w:autoSpaceDE w:val="0"/>
-        <w:autoSpaceDN w:val="0"/>
-        <w:adjustRightInd w:val="0"/>
-        <w:spacing w:after="0" w:line="240" w:lineRule="auto"/>
-        <w:jc w:val="both"/>
-        <w:rPr>
-          <w:rFonts w:ascii="Times New Roman" w:hAnsi="Times New Roman" w:cs="Times New Roman"/>
-          <w:color w:val="000000"/>
-        </w:rPr>
-      </w:pPr>
-    </w:p>
-    <w:p>
-      <w:pPr>
-        <w:autoSpaceDE w:val="0"/>
-        <w:autoSpaceDN w:val="0"/>
-        <w:adjustRightInd w:val="0"/>
-        <w:spacing w:after="0" w:line="240" w:lineRule="auto"/>
-        <w:jc w:val="both"/>
-        <w:rPr>
-          <w:rFonts w:ascii="Times New Roman" w:hAnsi="Times New Roman" w:cs="Times New Roman"/>
-          <w:color w:val="000000"/>
-        </w:rPr>
-      </w:pPr>
-    </w:p>
-    <w:p>
-      <w:pPr>
-        <w:autoSpaceDE w:val="0"/>
-        <w:autoSpaceDN w:val="0"/>
-        <w:adjustRightInd w:val="0"/>
-        <w:spacing w:after="0" w:line="240" w:lineRule="auto"/>
-        <w:jc w:val="both"/>
-        <w:rPr>
-          <w:rFonts w:ascii="Times New Roman" w:hAnsi="Times New Roman" w:cs="Times New Roman"/>
-          <w:color w:val="000000"/>
-        </w:rPr>
-      </w:pPr>
-    </w:p>
-    <w:p>
-      <w:pPr>
-        <w:autoSpaceDE w:val="0"/>
-        <w:autoSpaceDN w:val="0"/>
-        <w:adjustRightInd w:val="0"/>
-        <w:spacing w:after="0" w:line="240" w:lineRule="auto"/>
-        <w:jc w:val="both"/>
-        <w:rPr>
-          <w:rFonts w:ascii="Times New Roman" w:hAnsi="Times New Roman" w:cs="Times New Roman"/>
-          <w:color w:val="000000"/>
-        </w:rPr>
-      </w:pPr>
-    </w:p>
-    <w:p>
-      <w:pPr>
-        <w:autoSpaceDE w:val="0"/>
-        <w:autoSpaceDN w:val="0"/>
-        <w:adjustRightInd w:val="0"/>
-        <w:spacing w:after="0" w:line="240" w:lineRule="auto"/>
-        <w:jc w:val="both"/>
-        <w:rPr>
-          <w:rFonts w:ascii="Times New Roman" w:hAnsi="Times New Roman" w:cs="Times New Roman"/>
-          <w:color w:val="000000"/>
-        </w:rPr>
-      </w:pPr>
-    </w:p>
-    <w:p>
-      <w:pPr>
-        <w:autoSpaceDE w:val="0"/>
-        <w:autoSpaceDN w:val="0"/>
-        <w:adjustRightInd w:val="0"/>
-        <w:spacing w:after="0" w:line="240" w:lineRule="auto"/>
-        <w:jc w:val="both"/>
-        <w:rPr>
-          <w:rFonts w:ascii="Times New Roman" w:hAnsi="Times New Roman" w:cs="Times New Roman"/>
         </w:rPr>
       </w:pPr>
     </w:p>
@@ -17924,6 +17644,7 @@
           <w:rFonts w:ascii="Times New Roman" w:hAnsi="Times New Roman" w:cs="Times New Roman"/>
           <w:color w:val="000000"/>
         </w:rPr>
+        <w:lastRenderedPageBreak/>
         <w:t>Illustrate the process of editing, assembling, linking and executing assembly language programs in an appropriate diagram</w:t>
       </w:r>
     </w:p>
@@ -18947,6 +18668,25 @@
     </w:p>
     <w:p>
       <w:pPr>
+        <w:rPr>
+          <w:rFonts w:ascii="Times New Roman" w:hAnsi="Times New Roman" w:cs="Times New Roman"/>
+          <w:b/>
+          <w:bCs/>
+          <w:color w:val="FFFFFF" w:themeColor="background1"/>
+        </w:rPr>
+      </w:pPr>
+      <w:r>
+        <w:rPr>
+          <w:rFonts w:ascii="Times New Roman" w:hAnsi="Times New Roman" w:cs="Times New Roman"/>
+          <w:b/>
+          <w:bCs/>
+          <w:color w:val="FFFFFF" w:themeColor="background1"/>
+        </w:rPr>
+        <w:br w:type="page"/>
+      </w:r>
+    </w:p>
+    <w:p>
+      <w:pPr>
         <w:pBdr>
           <w:top w:val="single" w:sz="4" w:space="1" w:color="auto"/>
           <w:left w:val="single" w:sz="4" w:space="4" w:color="auto"/>
@@ -18970,6 +18710,7 @@
           <w:bCs/>
           <w:color w:val="FFFFFF" w:themeColor="background1"/>
         </w:rPr>
+        <w:lastRenderedPageBreak/>
         <w:t xml:space="preserve">TUTORIAL 7: </w:t>
       </w:r>
       <w:r>
@@ -19589,7 +19330,6 @@
         <w:rPr>
           <w:rFonts w:ascii="Times New Roman" w:hAnsi="Times New Roman" w:cs="Times New Roman"/>
         </w:rPr>
-        <w:lastRenderedPageBreak/>
         <w:t>VALID</w:t>
       </w:r>
     </w:p>
@@ -20099,6 +19839,7 @@
               <w:rPr>
                 <w:rFonts w:ascii="Times New Roman" w:hAnsi="Times New Roman" w:cs="Times New Roman"/>
               </w:rPr>
+              <w:lastRenderedPageBreak/>
               <w:t>Line 10</w:t>
             </w:r>
           </w:p>
@@ -20240,6 +19981,7 @@
               <w:rPr>
                 <w:rFonts w:ascii="Times New Roman" w:hAnsi="Times New Roman" w:cs="Times New Roman"/>
               </w:rPr>
+              <w:lastRenderedPageBreak/>
               <w:t>. MODEL  SMALL</w:t>
             </w:r>
           </w:p>
@@ -20393,6 +20135,7 @@
               <w:rPr>
                 <w:rFonts w:ascii="Times New Roman" w:hAnsi="Times New Roman" w:cs="Times New Roman"/>
               </w:rPr>
+              <w:lastRenderedPageBreak/>
               <w:t xml:space="preserve">         MOV  DS, AX</w:t>
             </w:r>
           </w:p>
@@ -20536,6 +20279,7 @@
               <w:rPr>
                 <w:rFonts w:ascii="Times New Roman" w:hAnsi="Times New Roman" w:cs="Times New Roman"/>
               </w:rPr>
+              <w:lastRenderedPageBreak/>
               <w:t>Errors:</w:t>
             </w:r>
           </w:p>
@@ -20938,7 +20682,6 @@
         <w:rPr>
           <w:rFonts w:ascii="Times New Roman" w:hAnsi="Times New Roman" w:cs="Times New Roman"/>
         </w:rPr>
-        <w:lastRenderedPageBreak/>
         <w:t>MUL BL</w:t>
       </w:r>
     </w:p>
@@ -22176,6 +21919,7 @@
               <w:rPr>
                 <w:rFonts w:ascii="Times New Roman" w:hAnsi="Times New Roman" w:cs="Times New Roman"/>
               </w:rPr>
+              <w:lastRenderedPageBreak/>
               <w:t xml:space="preserve">     MOV BX, 0000H  </w:t>
             </w:r>
           </w:p>
@@ -23536,7 +23280,6 @@
           <w:rFonts w:ascii="Times New Roman" w:hAnsi="Times New Roman" w:cs="Times New Roman"/>
           <w:color w:val="000000"/>
         </w:rPr>
-        <w:lastRenderedPageBreak/>
         <w:t>SUB B, AX</w:t>
       </w:r>
       <w:r>
@@ -24247,6 +23990,7 @@
                 <w:rFonts w:ascii="Times New Roman" w:hAnsi="Times New Roman" w:cs="Times New Roman"/>
                 <w:color w:val="000000"/>
               </w:rPr>
+              <w:lastRenderedPageBreak/>
               <w:t>Requirements</w:t>
             </w:r>
           </w:p>
@@ -25194,90 +24938,6 @@
     </w:p>
     <w:p>
       <w:pPr>
-        <w:autoSpaceDE w:val="0"/>
-        <w:autoSpaceDN w:val="0"/>
-        <w:adjustRightInd w:val="0"/>
-        <w:spacing w:after="0" w:line="240" w:lineRule="auto"/>
-        <w:ind w:left="360" w:hanging="360"/>
-        <w:jc w:val="both"/>
-        <w:rPr>
-          <w:rFonts w:ascii="Times New Roman" w:hAnsi="Times New Roman" w:cs="Times New Roman"/>
-          <w:color w:val="000000"/>
-        </w:rPr>
-      </w:pPr>
-    </w:p>
-    <w:p>
-      <w:pPr>
-        <w:autoSpaceDE w:val="0"/>
-        <w:autoSpaceDN w:val="0"/>
-        <w:adjustRightInd w:val="0"/>
-        <w:spacing w:after="0" w:line="240" w:lineRule="auto"/>
-        <w:ind w:left="360" w:hanging="360"/>
-        <w:jc w:val="both"/>
-        <w:rPr>
-          <w:rFonts w:ascii="Times New Roman" w:hAnsi="Times New Roman" w:cs="Times New Roman"/>
-          <w:color w:val="000000"/>
-        </w:rPr>
-      </w:pPr>
-    </w:p>
-    <w:p>
-      <w:pPr>
-        <w:autoSpaceDE w:val="0"/>
-        <w:autoSpaceDN w:val="0"/>
-        <w:adjustRightInd w:val="0"/>
-        <w:spacing w:after="0" w:line="240" w:lineRule="auto"/>
-        <w:ind w:left="360" w:hanging="360"/>
-        <w:jc w:val="both"/>
-        <w:rPr>
-          <w:rFonts w:ascii="Times New Roman" w:hAnsi="Times New Roman" w:cs="Times New Roman"/>
-          <w:color w:val="000000"/>
-        </w:rPr>
-      </w:pPr>
-    </w:p>
-    <w:p>
-      <w:pPr>
-        <w:autoSpaceDE w:val="0"/>
-        <w:autoSpaceDN w:val="0"/>
-        <w:adjustRightInd w:val="0"/>
-        <w:spacing w:after="0" w:line="240" w:lineRule="auto"/>
-        <w:ind w:left="360" w:hanging="360"/>
-        <w:jc w:val="both"/>
-        <w:rPr>
-          <w:rFonts w:ascii="Times New Roman" w:hAnsi="Times New Roman" w:cs="Times New Roman"/>
-          <w:color w:val="000000"/>
-        </w:rPr>
-      </w:pPr>
-    </w:p>
-    <w:p>
-      <w:pPr>
-        <w:autoSpaceDE w:val="0"/>
-        <w:autoSpaceDN w:val="0"/>
-        <w:adjustRightInd w:val="0"/>
-        <w:spacing w:after="0" w:line="240" w:lineRule="auto"/>
-        <w:ind w:left="360" w:hanging="360"/>
-        <w:jc w:val="both"/>
-        <w:rPr>
-          <w:rFonts w:ascii="Times New Roman" w:hAnsi="Times New Roman" w:cs="Times New Roman"/>
-          <w:color w:val="000000"/>
-        </w:rPr>
-      </w:pPr>
-    </w:p>
-    <w:p>
-      <w:pPr>
-        <w:autoSpaceDE w:val="0"/>
-        <w:autoSpaceDN w:val="0"/>
-        <w:adjustRightInd w:val="0"/>
-        <w:spacing w:after="0" w:line="240" w:lineRule="auto"/>
-        <w:ind w:left="360" w:hanging="360"/>
-        <w:jc w:val="both"/>
-        <w:rPr>
-          <w:rFonts w:ascii="Times New Roman" w:hAnsi="Times New Roman" w:cs="Times New Roman"/>
-          <w:color w:val="000000"/>
-        </w:rPr>
-      </w:pPr>
-    </w:p>
-    <w:p>
-      <w:pPr>
         <w:pBdr>
           <w:top w:val="single" w:sz="4" w:space="1" w:color="auto"/>
           <w:left w:val="single" w:sz="4" w:space="4" w:color="auto"/>
@@ -25301,6 +24961,7 @@
           <w:bCs/>
           <w:color w:val="FFFFFF" w:themeColor="background1"/>
         </w:rPr>
+        <w:lastRenderedPageBreak/>
         <w:t xml:space="preserve">TUTORIAL 8: </w:t>
       </w:r>
       <w:r>
@@ -25523,6 +25184,27 @@
                 <w:color w:val="000000"/>
               </w:rPr>
             </w:pPr>
+            <w:r>
+              <w:rPr>
+                <w:rFonts w:ascii="Times New Roman" w:hAnsi="Times New Roman" w:cs="Times New Roman"/>
+                <w:color w:val="000000"/>
+              </w:rPr>
+              <w:t>-128</w:t>
+            </w:r>
+            <w:r>
+              <w:rPr>
+                <w:rFonts w:ascii="Times New Roman" w:hAnsi="Times New Roman" w:cs="Times New Roman"/>
+                <w:color w:val="000000"/>
+              </w:rPr>
+              <w:sym w:font="Wingdings" w:char="F0E0"/>
+            </w:r>
+            <w:r>
+              <w:rPr>
+                <w:rFonts w:ascii="Times New Roman" w:hAnsi="Times New Roman" w:cs="Times New Roman"/>
+                <w:color w:val="000000"/>
+              </w:rPr>
+              <w:t>127</w:t>
+            </w:r>
           </w:p>
         </w:tc>
         <w:tc>
@@ -25540,6 +25222,27 @@
                 <w:color w:val="000000"/>
               </w:rPr>
             </w:pPr>
+            <w:r>
+              <w:rPr>
+                <w:rFonts w:ascii="Times New Roman" w:hAnsi="Times New Roman" w:cs="Times New Roman"/>
+                <w:color w:val="000000"/>
+              </w:rPr>
+              <w:t>-32768</w:t>
+            </w:r>
+            <w:r>
+              <w:rPr>
+                <w:rFonts w:ascii="Times New Roman" w:hAnsi="Times New Roman" w:cs="Times New Roman"/>
+                <w:color w:val="000000"/>
+              </w:rPr>
+              <w:sym w:font="Wingdings" w:char="F0E0"/>
+            </w:r>
+            <w:r>
+              <w:rPr>
+                <w:rFonts w:ascii="Times New Roman" w:hAnsi="Times New Roman" w:cs="Times New Roman"/>
+                <w:color w:val="000000"/>
+              </w:rPr>
+              <w:t>32767</w:t>
+            </w:r>
           </w:p>
         </w:tc>
         <w:tc>
@@ -25557,6 +25260,13 @@
                 <w:color w:val="000000"/>
               </w:rPr>
             </w:pPr>
+            <w:r>
+              <w:rPr>
+                <w:rFonts w:ascii="Times New Roman" w:hAnsi="Times New Roman" w:cs="Times New Roman"/>
+                <w:color w:val="000000"/>
+              </w:rPr>
+              <w:t>Another segment</w:t>
+            </w:r>
           </w:p>
         </w:tc>
       </w:tr>
@@ -25607,6 +25317,13 @@
                 <w:color w:val="000000"/>
               </w:rPr>
             </w:pPr>
+            <w:r>
+              <w:rPr>
+                <w:rFonts w:ascii="Times New Roman" w:hAnsi="Times New Roman" w:cs="Times New Roman"/>
+                <w:color w:val="000000"/>
+              </w:rPr>
+              <w:t>JMP, Jnnn LOOP</w:t>
+            </w:r>
           </w:p>
         </w:tc>
         <w:tc>
@@ -25624,6 +25341,13 @@
                 <w:color w:val="000000"/>
               </w:rPr>
             </w:pPr>
+            <w:r>
+              <w:rPr>
+                <w:rFonts w:ascii="Times New Roman" w:hAnsi="Times New Roman" w:cs="Times New Roman"/>
+                <w:color w:val="000000"/>
+              </w:rPr>
+              <w:t>JMP</w:t>
+            </w:r>
           </w:p>
         </w:tc>
         <w:tc>
@@ -25641,6 +25365,13 @@
                 <w:color w:val="000000"/>
               </w:rPr>
             </w:pPr>
+            <w:r>
+              <w:rPr>
+                <w:rFonts w:ascii="Times New Roman" w:hAnsi="Times New Roman" w:cs="Times New Roman"/>
+                <w:color w:val="000000"/>
+              </w:rPr>
+              <w:t>JMP</w:t>
+            </w:r>
           </w:p>
         </w:tc>
       </w:tr>
@@ -26003,6 +25734,527 @@
         </w:rPr>
         <w:t>- Write the assembly codes here –</w:t>
       </w:r>
+    </w:p>
+    <w:p>
+      <w:pPr>
+        <w:autoSpaceDE w:val="0"/>
+        <w:autoSpaceDN w:val="0"/>
+        <w:adjustRightInd w:val="0"/>
+        <w:spacing w:after="0" w:line="240" w:lineRule="auto"/>
+        <w:ind w:left="720"/>
+        <w:jc w:val="both"/>
+        <w:rPr>
+          <w:rFonts w:ascii="Times New Roman" w:hAnsi="Times New Roman" w:cs="Times New Roman"/>
+          <w:color w:val="000000"/>
+        </w:rPr>
+      </w:pPr>
+      <w:r>
+        <w:rPr>
+          <w:rFonts w:ascii="Times New Roman" w:hAnsi="Times New Roman" w:cs="Times New Roman"/>
+          <w:color w:val="000000"/>
+        </w:rPr>
+        <w:t xml:space="preserve">   </w:t>
+      </w:r>
+      <w:r>
+        <w:rPr>
+          <w:rFonts w:ascii="Times New Roman" w:hAnsi="Times New Roman" w:cs="Times New Roman"/>
+          <w:color w:val="000000"/>
+        </w:rPr>
+        <w:t>; load into DI</w:t>
+      </w:r>
+    </w:p>
+    <w:p>
+      <w:pPr>
+        <w:autoSpaceDE w:val="0"/>
+        <w:autoSpaceDN w:val="0"/>
+        <w:adjustRightInd w:val="0"/>
+        <w:spacing w:after="0" w:line="240" w:lineRule="auto"/>
+        <w:ind w:left="720"/>
+        <w:jc w:val="both"/>
+        <w:rPr>
+          <w:rFonts w:ascii="Times New Roman" w:hAnsi="Times New Roman" w:cs="Times New Roman"/>
+          <w:color w:val="000000"/>
+        </w:rPr>
+      </w:pPr>
+      <w:r>
+        <w:rPr>
+          <w:rFonts w:ascii="Times New Roman" w:hAnsi="Times New Roman" w:cs="Times New Roman"/>
+          <w:color w:val="000000"/>
+        </w:rPr>
+        <w:t xml:space="preserve">    LEA DI, input</w:t>
+      </w:r>
+    </w:p>
+    <w:p>
+      <w:pPr>
+        <w:autoSpaceDE w:val="0"/>
+        <w:autoSpaceDN w:val="0"/>
+        <w:adjustRightInd w:val="0"/>
+        <w:spacing w:after="0" w:line="240" w:lineRule="auto"/>
+        <w:ind w:left="720"/>
+        <w:jc w:val="both"/>
+        <w:rPr>
+          <w:rFonts w:ascii="Times New Roman" w:hAnsi="Times New Roman" w:cs="Times New Roman"/>
+          <w:color w:val="000000"/>
+        </w:rPr>
+      </w:pPr>
+      <w:r>
+        <w:rPr>
+          <w:rFonts w:ascii="Times New Roman" w:hAnsi="Times New Roman" w:cs="Times New Roman"/>
+          <w:color w:val="000000"/>
+        </w:rPr>
+        <w:t xml:space="preserve">    </w:t>
+      </w:r>
+    </w:p>
+    <w:p>
+      <w:pPr>
+        <w:autoSpaceDE w:val="0"/>
+        <w:autoSpaceDN w:val="0"/>
+        <w:adjustRightInd w:val="0"/>
+        <w:spacing w:after="0" w:line="240" w:lineRule="auto"/>
+        <w:ind w:left="720"/>
+        <w:jc w:val="both"/>
+        <w:rPr>
+          <w:rFonts w:ascii="Times New Roman" w:hAnsi="Times New Roman" w:cs="Times New Roman"/>
+          <w:color w:val="000000"/>
+        </w:rPr>
+      </w:pPr>
+      <w:r>
+        <w:rPr>
+          <w:rFonts w:ascii="Times New Roman" w:hAnsi="Times New Roman" w:cs="Times New Roman"/>
+          <w:color w:val="000000"/>
+        </w:rPr>
+        <w:t xml:space="preserve">    MOV CX, 3</w:t>
+      </w:r>
+    </w:p>
+    <w:p>
+      <w:pPr>
+        <w:autoSpaceDE w:val="0"/>
+        <w:autoSpaceDN w:val="0"/>
+        <w:adjustRightInd w:val="0"/>
+        <w:spacing w:after="0" w:line="240" w:lineRule="auto"/>
+        <w:ind w:left="720"/>
+        <w:jc w:val="both"/>
+        <w:rPr>
+          <w:rFonts w:ascii="Times New Roman" w:hAnsi="Times New Roman" w:cs="Times New Roman"/>
+          <w:color w:val="000000"/>
+        </w:rPr>
+      </w:pPr>
+      <w:r>
+        <w:rPr>
+          <w:rFonts w:ascii="Times New Roman" w:hAnsi="Times New Roman" w:cs="Times New Roman"/>
+          <w:color w:val="000000"/>
+        </w:rPr>
+        <w:t xml:space="preserve">    L1:</w:t>
+      </w:r>
+    </w:p>
+    <w:p>
+      <w:pPr>
+        <w:autoSpaceDE w:val="0"/>
+        <w:autoSpaceDN w:val="0"/>
+        <w:adjustRightInd w:val="0"/>
+        <w:spacing w:after="0" w:line="240" w:lineRule="auto"/>
+        <w:ind w:left="720"/>
+        <w:jc w:val="both"/>
+        <w:rPr>
+          <w:rFonts w:ascii="Times New Roman" w:hAnsi="Times New Roman" w:cs="Times New Roman"/>
+          <w:color w:val="000000"/>
+        </w:rPr>
+      </w:pPr>
+      <w:r>
+        <w:rPr>
+          <w:rFonts w:ascii="Times New Roman" w:hAnsi="Times New Roman" w:cs="Times New Roman"/>
+          <w:color w:val="000000"/>
+        </w:rPr>
+        <w:t xml:space="preserve">    ; loop</w:t>
+      </w:r>
+    </w:p>
+    <w:p>
+      <w:pPr>
+        <w:autoSpaceDE w:val="0"/>
+        <w:autoSpaceDN w:val="0"/>
+        <w:adjustRightInd w:val="0"/>
+        <w:spacing w:after="0" w:line="240" w:lineRule="auto"/>
+        <w:ind w:left="720"/>
+        <w:jc w:val="both"/>
+        <w:rPr>
+          <w:rFonts w:ascii="Times New Roman" w:hAnsi="Times New Roman" w:cs="Times New Roman"/>
+          <w:color w:val="000000"/>
+        </w:rPr>
+      </w:pPr>
+      <w:r>
+        <w:rPr>
+          <w:rFonts w:ascii="Times New Roman" w:hAnsi="Times New Roman" w:cs="Times New Roman"/>
+          <w:color w:val="000000"/>
+        </w:rPr>
+        <w:t xml:space="preserve">        ; ask for input</w:t>
+      </w:r>
+    </w:p>
+    <w:p>
+      <w:pPr>
+        <w:autoSpaceDE w:val="0"/>
+        <w:autoSpaceDN w:val="0"/>
+        <w:adjustRightInd w:val="0"/>
+        <w:spacing w:after="0" w:line="240" w:lineRule="auto"/>
+        <w:ind w:left="720"/>
+        <w:jc w:val="both"/>
+        <w:rPr>
+          <w:rFonts w:ascii="Times New Roman" w:hAnsi="Times New Roman" w:cs="Times New Roman"/>
+          <w:color w:val="000000"/>
+        </w:rPr>
+      </w:pPr>
+      <w:r>
+        <w:rPr>
+          <w:rFonts w:ascii="Times New Roman" w:hAnsi="Times New Roman" w:cs="Times New Roman"/>
+          <w:color w:val="000000"/>
+        </w:rPr>
+        <w:t xml:space="preserve">        MOV AH, 01h</w:t>
+      </w:r>
+    </w:p>
+    <w:p>
+      <w:pPr>
+        <w:autoSpaceDE w:val="0"/>
+        <w:autoSpaceDN w:val="0"/>
+        <w:adjustRightInd w:val="0"/>
+        <w:spacing w:after="0" w:line="240" w:lineRule="auto"/>
+        <w:ind w:left="720"/>
+        <w:jc w:val="both"/>
+        <w:rPr>
+          <w:rFonts w:ascii="Times New Roman" w:hAnsi="Times New Roman" w:cs="Times New Roman"/>
+          <w:color w:val="000000"/>
+        </w:rPr>
+      </w:pPr>
+      <w:r>
+        <w:rPr>
+          <w:rFonts w:ascii="Times New Roman" w:hAnsi="Times New Roman" w:cs="Times New Roman"/>
+          <w:color w:val="000000"/>
+        </w:rPr>
+        <w:t xml:space="preserve">        INT 21h</w:t>
+      </w:r>
+    </w:p>
+    <w:p>
+      <w:pPr>
+        <w:autoSpaceDE w:val="0"/>
+        <w:autoSpaceDN w:val="0"/>
+        <w:adjustRightInd w:val="0"/>
+        <w:spacing w:after="0" w:line="240" w:lineRule="auto"/>
+        <w:ind w:left="720"/>
+        <w:jc w:val="both"/>
+        <w:rPr>
+          <w:rFonts w:ascii="Times New Roman" w:hAnsi="Times New Roman" w:cs="Times New Roman"/>
+          <w:color w:val="000000"/>
+        </w:rPr>
+      </w:pPr>
+      <w:r>
+        <w:rPr>
+          <w:rFonts w:ascii="Times New Roman" w:hAnsi="Times New Roman" w:cs="Times New Roman"/>
+          <w:color w:val="000000"/>
+        </w:rPr>
+        <w:t xml:space="preserve">        ; store into array</w:t>
+      </w:r>
+    </w:p>
+    <w:p>
+      <w:pPr>
+        <w:autoSpaceDE w:val="0"/>
+        <w:autoSpaceDN w:val="0"/>
+        <w:adjustRightInd w:val="0"/>
+        <w:spacing w:after="0" w:line="240" w:lineRule="auto"/>
+        <w:ind w:left="720"/>
+        <w:jc w:val="both"/>
+        <w:rPr>
+          <w:rFonts w:ascii="Times New Roman" w:hAnsi="Times New Roman" w:cs="Times New Roman"/>
+          <w:color w:val="000000"/>
+        </w:rPr>
+      </w:pPr>
+      <w:r>
+        <w:rPr>
+          <w:rFonts w:ascii="Times New Roman" w:hAnsi="Times New Roman" w:cs="Times New Roman"/>
+          <w:color w:val="000000"/>
+        </w:rPr>
+        <w:t xml:space="preserve">        MOV [DI], AL</w:t>
+      </w:r>
+    </w:p>
+    <w:p>
+      <w:pPr>
+        <w:autoSpaceDE w:val="0"/>
+        <w:autoSpaceDN w:val="0"/>
+        <w:adjustRightInd w:val="0"/>
+        <w:spacing w:after="0" w:line="240" w:lineRule="auto"/>
+        <w:ind w:left="720"/>
+        <w:jc w:val="both"/>
+        <w:rPr>
+          <w:rFonts w:ascii="Times New Roman" w:hAnsi="Times New Roman" w:cs="Times New Roman"/>
+          <w:color w:val="000000"/>
+        </w:rPr>
+      </w:pPr>
+      <w:r>
+        <w:rPr>
+          <w:rFonts w:ascii="Times New Roman" w:hAnsi="Times New Roman" w:cs="Times New Roman"/>
+          <w:color w:val="000000"/>
+        </w:rPr>
+        <w:t xml:space="preserve">        ; increment DI</w:t>
+      </w:r>
+    </w:p>
+    <w:p>
+      <w:pPr>
+        <w:autoSpaceDE w:val="0"/>
+        <w:autoSpaceDN w:val="0"/>
+        <w:adjustRightInd w:val="0"/>
+        <w:spacing w:after="0" w:line="240" w:lineRule="auto"/>
+        <w:ind w:left="720"/>
+        <w:jc w:val="both"/>
+        <w:rPr>
+          <w:rFonts w:ascii="Times New Roman" w:hAnsi="Times New Roman" w:cs="Times New Roman"/>
+          <w:color w:val="000000"/>
+        </w:rPr>
+      </w:pPr>
+      <w:r>
+        <w:rPr>
+          <w:rFonts w:ascii="Times New Roman" w:hAnsi="Times New Roman" w:cs="Times New Roman"/>
+          <w:color w:val="000000"/>
+        </w:rPr>
+        <w:t xml:space="preserve">        INC DI</w:t>
+      </w:r>
+    </w:p>
+    <w:p>
+      <w:pPr>
+        <w:autoSpaceDE w:val="0"/>
+        <w:autoSpaceDN w:val="0"/>
+        <w:adjustRightInd w:val="0"/>
+        <w:spacing w:after="0" w:line="240" w:lineRule="auto"/>
+        <w:ind w:left="720"/>
+        <w:jc w:val="both"/>
+        <w:rPr>
+          <w:rFonts w:ascii="Times New Roman" w:hAnsi="Times New Roman" w:cs="Times New Roman"/>
+          <w:color w:val="000000"/>
+        </w:rPr>
+      </w:pPr>
+      <w:r>
+        <w:rPr>
+          <w:rFonts w:ascii="Times New Roman" w:hAnsi="Times New Roman" w:cs="Times New Roman"/>
+          <w:color w:val="000000"/>
+        </w:rPr>
+        <w:t xml:space="preserve">        LOOP l1</w:t>
+      </w:r>
+    </w:p>
+    <w:p>
+      <w:pPr>
+        <w:autoSpaceDE w:val="0"/>
+        <w:autoSpaceDN w:val="0"/>
+        <w:adjustRightInd w:val="0"/>
+        <w:spacing w:after="0" w:line="240" w:lineRule="auto"/>
+        <w:ind w:left="720"/>
+        <w:jc w:val="both"/>
+        <w:rPr>
+          <w:rFonts w:ascii="Times New Roman" w:hAnsi="Times New Roman" w:cs="Times New Roman"/>
+          <w:color w:val="000000"/>
+        </w:rPr>
+      </w:pPr>
+    </w:p>
+    <w:p>
+      <w:pPr>
+        <w:autoSpaceDE w:val="0"/>
+        <w:autoSpaceDN w:val="0"/>
+        <w:adjustRightInd w:val="0"/>
+        <w:spacing w:after="0" w:line="240" w:lineRule="auto"/>
+        <w:ind w:left="720"/>
+        <w:jc w:val="both"/>
+        <w:rPr>
+          <w:rFonts w:ascii="Times New Roman" w:hAnsi="Times New Roman" w:cs="Times New Roman"/>
+          <w:color w:val="000000"/>
+        </w:rPr>
+      </w:pPr>
+      <w:r>
+        <w:rPr>
+          <w:rFonts w:ascii="Times New Roman" w:hAnsi="Times New Roman" w:cs="Times New Roman"/>
+          <w:color w:val="000000"/>
+        </w:rPr>
+        <w:t>OR</w:t>
+      </w:r>
+    </w:p>
+    <w:p>
+      <w:pPr>
+        <w:autoSpaceDE w:val="0"/>
+        <w:autoSpaceDN w:val="0"/>
+        <w:adjustRightInd w:val="0"/>
+        <w:spacing w:after="0" w:line="240" w:lineRule="auto"/>
+        <w:ind w:left="720"/>
+        <w:jc w:val="both"/>
+        <w:rPr>
+          <w:rFonts w:ascii="Times New Roman" w:hAnsi="Times New Roman" w:cs="Times New Roman"/>
+          <w:color w:val="000000"/>
+        </w:rPr>
+      </w:pPr>
+    </w:p>
+    <w:p>
+      <w:pPr>
+        <w:autoSpaceDE w:val="0"/>
+        <w:autoSpaceDN w:val="0"/>
+        <w:adjustRightInd w:val="0"/>
+        <w:spacing w:after="0" w:line="240" w:lineRule="auto"/>
+        <w:ind w:left="720"/>
+        <w:jc w:val="both"/>
+        <w:rPr>
+          <w:rFonts w:ascii="Times New Roman" w:hAnsi="Times New Roman" w:cs="Times New Roman"/>
+          <w:color w:val="000000"/>
+        </w:rPr>
+      </w:pPr>
+      <w:r>
+        <w:rPr>
+          <w:rFonts w:ascii="Times New Roman" w:hAnsi="Times New Roman" w:cs="Times New Roman"/>
+          <w:color w:val="000000"/>
+        </w:rPr>
+        <w:t>MOV SI,0</w:t>
+      </w:r>
+    </w:p>
+    <w:p>
+      <w:pPr>
+        <w:autoSpaceDE w:val="0"/>
+        <w:autoSpaceDN w:val="0"/>
+        <w:adjustRightInd w:val="0"/>
+        <w:spacing w:after="0" w:line="240" w:lineRule="auto"/>
+        <w:ind w:left="720"/>
+        <w:jc w:val="both"/>
+        <w:rPr>
+          <w:rFonts w:ascii="Times New Roman" w:hAnsi="Times New Roman" w:cs="Times New Roman"/>
+          <w:color w:val="000000"/>
+        </w:rPr>
+      </w:pPr>
+      <w:r>
+        <w:rPr>
+          <w:rFonts w:ascii="Times New Roman" w:hAnsi="Times New Roman" w:cs="Times New Roman"/>
+          <w:color w:val="000000"/>
+        </w:rPr>
+        <w:t>MOV CX, 3</w:t>
+      </w:r>
+    </w:p>
+    <w:p>
+      <w:pPr>
+        <w:autoSpaceDE w:val="0"/>
+        <w:autoSpaceDN w:val="0"/>
+        <w:adjustRightInd w:val="0"/>
+        <w:spacing w:after="0" w:line="240" w:lineRule="auto"/>
+        <w:ind w:left="720"/>
+        <w:jc w:val="both"/>
+        <w:rPr>
+          <w:rFonts w:ascii="Times New Roman" w:hAnsi="Times New Roman" w:cs="Times New Roman"/>
+          <w:color w:val="000000"/>
+        </w:rPr>
+      </w:pPr>
+      <w:r>
+        <w:rPr>
+          <w:rFonts w:ascii="Times New Roman" w:hAnsi="Times New Roman" w:cs="Times New Roman"/>
+          <w:color w:val="000000"/>
+        </w:rPr>
+        <w:t>L1:</w:t>
+      </w:r>
+    </w:p>
+    <w:p>
+      <w:pPr>
+        <w:autoSpaceDE w:val="0"/>
+        <w:autoSpaceDN w:val="0"/>
+        <w:adjustRightInd w:val="0"/>
+        <w:spacing w:after="0" w:line="240" w:lineRule="auto"/>
+        <w:ind w:left="720"/>
+        <w:jc w:val="both"/>
+        <w:rPr>
+          <w:rFonts w:ascii="Times New Roman" w:hAnsi="Times New Roman" w:cs="Times New Roman"/>
+          <w:color w:val="000000"/>
+        </w:rPr>
+      </w:pPr>
+      <w:r>
+        <w:rPr>
+          <w:rFonts w:ascii="Times New Roman" w:hAnsi="Times New Roman" w:cs="Times New Roman"/>
+          <w:color w:val="000000"/>
+        </w:rPr>
+        <w:tab/>
+        <w:t>MOV AH, 01H</w:t>
+      </w:r>
+    </w:p>
+    <w:p>
+      <w:pPr>
+        <w:autoSpaceDE w:val="0"/>
+        <w:autoSpaceDN w:val="0"/>
+        <w:adjustRightInd w:val="0"/>
+        <w:spacing w:after="0" w:line="240" w:lineRule="auto"/>
+        <w:ind w:left="720" w:firstLine="720"/>
+        <w:jc w:val="both"/>
+        <w:rPr>
+          <w:rFonts w:ascii="Times New Roman" w:hAnsi="Times New Roman" w:cs="Times New Roman"/>
+          <w:color w:val="000000"/>
+        </w:rPr>
+      </w:pPr>
+      <w:r>
+        <w:rPr>
+          <w:rFonts w:ascii="Times New Roman" w:hAnsi="Times New Roman" w:cs="Times New Roman"/>
+          <w:color w:val="000000"/>
+        </w:rPr>
+        <w:t>INT 21H</w:t>
+      </w:r>
+    </w:p>
+    <w:p>
+      <w:pPr>
+        <w:autoSpaceDE w:val="0"/>
+        <w:autoSpaceDN w:val="0"/>
+        <w:adjustRightInd w:val="0"/>
+        <w:spacing w:after="0" w:line="240" w:lineRule="auto"/>
+        <w:ind w:left="720" w:firstLine="720"/>
+        <w:jc w:val="both"/>
+        <w:rPr>
+          <w:rFonts w:ascii="Times New Roman" w:hAnsi="Times New Roman" w:cs="Times New Roman"/>
+          <w:color w:val="000000"/>
+        </w:rPr>
+      </w:pPr>
+      <w:r>
+        <w:rPr>
+          <w:rFonts w:ascii="Times New Roman" w:hAnsi="Times New Roman" w:cs="Times New Roman"/>
+          <w:color w:val="000000"/>
+        </w:rPr>
+        <w:t>MOV INPUT[SI], AL</w:t>
+      </w:r>
+    </w:p>
+    <w:p>
+      <w:pPr>
+        <w:autoSpaceDE w:val="0"/>
+        <w:autoSpaceDN w:val="0"/>
+        <w:adjustRightInd w:val="0"/>
+        <w:spacing w:after="0" w:line="240" w:lineRule="auto"/>
+        <w:ind w:left="720" w:firstLine="720"/>
+        <w:jc w:val="both"/>
+        <w:rPr>
+          <w:rFonts w:ascii="Times New Roman" w:hAnsi="Times New Roman" w:cs="Times New Roman"/>
+          <w:color w:val="000000"/>
+        </w:rPr>
+      </w:pPr>
+      <w:r>
+        <w:rPr>
+          <w:rFonts w:ascii="Times New Roman" w:hAnsi="Times New Roman" w:cs="Times New Roman"/>
+          <w:color w:val="000000"/>
+        </w:rPr>
+        <w:t>INC SI</w:t>
+      </w:r>
+    </w:p>
+    <w:p>
+      <w:pPr>
+        <w:autoSpaceDE w:val="0"/>
+        <w:autoSpaceDN w:val="0"/>
+        <w:adjustRightInd w:val="0"/>
+        <w:spacing w:after="0" w:line="240" w:lineRule="auto"/>
+        <w:ind w:left="720" w:firstLine="720"/>
+        <w:jc w:val="both"/>
+        <w:rPr>
+          <w:rFonts w:ascii="Times New Roman" w:hAnsi="Times New Roman" w:cs="Times New Roman"/>
+          <w:color w:val="000000"/>
+        </w:rPr>
+      </w:pPr>
+      <w:r>
+        <w:rPr>
+          <w:rFonts w:ascii="Times New Roman" w:hAnsi="Times New Roman" w:cs="Times New Roman"/>
+          <w:color w:val="000000"/>
+        </w:rPr>
+        <w:t>LOOP L1</w:t>
+      </w:r>
+      <w:bookmarkStart w:id="0" w:name="_GoBack"/>
+      <w:bookmarkEnd w:id="0"/>
     </w:p>
     <w:p>
       <w:pPr>
@@ -26110,7 +26362,6 @@
               <w:rPr>
                 <w:rFonts w:ascii="Times New Roman" w:hAnsi="Times New Roman" w:cs="Times New Roman"/>
               </w:rPr>
-              <w:lastRenderedPageBreak/>
               <w:t xml:space="preserve">Line number </w:t>
             </w:r>
           </w:p>
@@ -26314,6 +26565,7 @@
               <w:rPr>
                 <w:rFonts w:ascii="Times New Roman" w:hAnsi="Times New Roman" w:cs="Times New Roman"/>
               </w:rPr>
+              <w:lastRenderedPageBreak/>
               <w:t>Line 10</w:t>
             </w:r>
           </w:p>
@@ -26476,6 +26728,7 @@
                 <w:rFonts w:ascii="Times New Roman" w:hAnsi="Times New Roman" w:cs="Times New Roman"/>
                 <w:color w:val="000000"/>
               </w:rPr>
+              <w:lastRenderedPageBreak/>
               <w:t>. MODEL   SMALL</w:t>
             </w:r>
           </w:p>
@@ -26707,6 +26960,7 @@
                 <w:rFonts w:ascii="Times New Roman" w:hAnsi="Times New Roman" w:cs="Times New Roman"/>
                 <w:color w:val="000000"/>
               </w:rPr>
+              <w:lastRenderedPageBreak/>
               <w:t xml:space="preserve">          MOV     DX,  AX</w:t>
             </w:r>
             <w:r>
@@ -28002,7 +28256,6 @@
           <w:rFonts w:ascii="Times New Roman" w:hAnsi="Times New Roman" w:cs="Times New Roman"/>
           <w:color w:val="000000"/>
         </w:rPr>
-        <w:lastRenderedPageBreak/>
         <w:t xml:space="preserve">LOOP L3 </w:t>
       </w:r>
     </w:p>
@@ -28219,6 +28472,7 @@
                 <w:rFonts w:ascii="Times New Roman" w:hAnsi="Times New Roman" w:cs="Times New Roman"/>
                 <w:color w:val="000000"/>
               </w:rPr>
+              <w:lastRenderedPageBreak/>
               <w:t>AL</w:t>
             </w:r>
           </w:p>
@@ -29984,8 +30238,6 @@
           <w:color w:val="000000"/>
         </w:rPr>
       </w:pPr>
-      <w:bookmarkStart w:id="0" w:name="_GoBack"/>
-      <w:bookmarkEnd w:id="0"/>
     </w:p>
     <w:p>
       <w:pPr>
@@ -30136,8 +30388,237 @@
         <w:rPr>
           <w:rFonts w:ascii="Times New Roman" w:hAnsi="Times New Roman" w:cs="Times New Roman"/>
           <w:color w:val="000000"/>
-        </w:rPr>
-      </w:pPr>
+          <w:shd w:val="pct15" w:color="auto" w:fill="FFFFFF"/>
+        </w:rPr>
+      </w:pPr>
+      <w:r>
+        <w:rPr>
+          <w:rFonts w:ascii="Times New Roman" w:hAnsi="Times New Roman" w:cs="Times New Roman"/>
+          <w:color w:val="000000"/>
+          <w:shd w:val="pct15" w:color="auto" w:fill="FFFFFF"/>
+        </w:rPr>
+        <w:t xml:space="preserve">    LEA DI, char_string</w:t>
+      </w:r>
+    </w:p>
+    <w:p>
+      <w:pPr>
+        <w:autoSpaceDE w:val="0"/>
+        <w:autoSpaceDN w:val="0"/>
+        <w:adjustRightInd w:val="0"/>
+        <w:spacing w:after="0" w:line="240" w:lineRule="auto"/>
+        <w:jc w:val="both"/>
+        <w:rPr>
+          <w:rFonts w:ascii="Times New Roman" w:hAnsi="Times New Roman" w:cs="Times New Roman"/>
+          <w:color w:val="000000"/>
+          <w:shd w:val="pct15" w:color="auto" w:fill="FFFFFF"/>
+        </w:rPr>
+      </w:pPr>
+      <w:r>
+        <w:rPr>
+          <w:rFonts w:ascii="Times New Roman" w:hAnsi="Times New Roman" w:cs="Times New Roman"/>
+          <w:color w:val="000000"/>
+          <w:shd w:val="pct15" w:color="auto" w:fill="FFFFFF"/>
+        </w:rPr>
+        <w:t xml:space="preserve">    </w:t>
+      </w:r>
+    </w:p>
+    <w:p>
+      <w:pPr>
+        <w:autoSpaceDE w:val="0"/>
+        <w:autoSpaceDN w:val="0"/>
+        <w:adjustRightInd w:val="0"/>
+        <w:spacing w:after="0" w:line="240" w:lineRule="auto"/>
+        <w:jc w:val="both"/>
+        <w:rPr>
+          <w:rFonts w:ascii="Times New Roman" w:hAnsi="Times New Roman" w:cs="Times New Roman"/>
+          <w:color w:val="000000"/>
+          <w:shd w:val="pct15" w:color="auto" w:fill="FFFFFF"/>
+        </w:rPr>
+      </w:pPr>
+      <w:r>
+        <w:rPr>
+          <w:rFonts w:ascii="Times New Roman" w:hAnsi="Times New Roman" w:cs="Times New Roman"/>
+          <w:color w:val="000000"/>
+          <w:shd w:val="pct15" w:color="auto" w:fill="FFFFFF"/>
+        </w:rPr>
+        <w:t xml:space="preserve">    MOV CX, 10</w:t>
+      </w:r>
+    </w:p>
+    <w:p>
+      <w:pPr>
+        <w:autoSpaceDE w:val="0"/>
+        <w:autoSpaceDN w:val="0"/>
+        <w:adjustRightInd w:val="0"/>
+        <w:spacing w:after="0" w:line="240" w:lineRule="auto"/>
+        <w:jc w:val="both"/>
+        <w:rPr>
+          <w:rFonts w:ascii="Times New Roman" w:hAnsi="Times New Roman" w:cs="Times New Roman"/>
+          <w:color w:val="000000"/>
+          <w:shd w:val="pct15" w:color="auto" w:fill="FFFFFF"/>
+        </w:rPr>
+      </w:pPr>
+      <w:r>
+        <w:rPr>
+          <w:rFonts w:ascii="Times New Roman" w:hAnsi="Times New Roman" w:cs="Times New Roman"/>
+          <w:color w:val="000000"/>
+          <w:shd w:val="pct15" w:color="auto" w:fill="FFFFFF"/>
+        </w:rPr>
+        <w:t xml:space="preserve">    L1:</w:t>
+      </w:r>
+    </w:p>
+    <w:p>
+      <w:pPr>
+        <w:autoSpaceDE w:val="0"/>
+        <w:autoSpaceDN w:val="0"/>
+        <w:adjustRightInd w:val="0"/>
+        <w:spacing w:after="0" w:line="240" w:lineRule="auto"/>
+        <w:jc w:val="both"/>
+        <w:rPr>
+          <w:rFonts w:ascii="Times New Roman" w:hAnsi="Times New Roman" w:cs="Times New Roman"/>
+          <w:color w:val="000000"/>
+          <w:shd w:val="pct15" w:color="auto" w:fill="FFFFFF"/>
+        </w:rPr>
+      </w:pPr>
+      <w:r>
+        <w:rPr>
+          <w:rFonts w:ascii="Times New Roman" w:hAnsi="Times New Roman" w:cs="Times New Roman"/>
+          <w:color w:val="000000"/>
+          <w:shd w:val="pct15" w:color="auto" w:fill="FFFFFF"/>
+        </w:rPr>
+        <w:t xml:space="preserve">    ; loop</w:t>
+      </w:r>
+    </w:p>
+    <w:p>
+      <w:pPr>
+        <w:autoSpaceDE w:val="0"/>
+        <w:autoSpaceDN w:val="0"/>
+        <w:adjustRightInd w:val="0"/>
+        <w:spacing w:after="0" w:line="240" w:lineRule="auto"/>
+        <w:jc w:val="both"/>
+        <w:rPr>
+          <w:rFonts w:ascii="Times New Roman" w:hAnsi="Times New Roman" w:cs="Times New Roman"/>
+          <w:color w:val="000000"/>
+          <w:shd w:val="pct15" w:color="auto" w:fill="FFFFFF"/>
+        </w:rPr>
+      </w:pPr>
+      <w:r>
+        <w:rPr>
+          <w:rFonts w:ascii="Times New Roman" w:hAnsi="Times New Roman" w:cs="Times New Roman"/>
+          <w:color w:val="000000"/>
+          <w:shd w:val="pct15" w:color="auto" w:fill="FFFFFF"/>
+        </w:rPr>
+        <w:t xml:space="preserve">        MOV BL, [DI]</w:t>
+      </w:r>
+    </w:p>
+    <w:p>
+      <w:pPr>
+        <w:autoSpaceDE w:val="0"/>
+        <w:autoSpaceDN w:val="0"/>
+        <w:adjustRightInd w:val="0"/>
+        <w:spacing w:after="0" w:line="240" w:lineRule="auto"/>
+        <w:jc w:val="both"/>
+        <w:rPr>
+          <w:rFonts w:ascii="Times New Roman" w:hAnsi="Times New Roman" w:cs="Times New Roman"/>
+          <w:color w:val="000000"/>
+          <w:shd w:val="pct15" w:color="auto" w:fill="FFFFFF"/>
+        </w:rPr>
+      </w:pPr>
+      <w:r>
+        <w:rPr>
+          <w:rFonts w:ascii="Times New Roman" w:hAnsi="Times New Roman" w:cs="Times New Roman"/>
+          <w:color w:val="000000"/>
+          <w:shd w:val="pct15" w:color="auto" w:fill="FFFFFF"/>
+        </w:rPr>
+        <w:t xml:space="preserve">        ADD BL, 20h</w:t>
+      </w:r>
+    </w:p>
+    <w:p>
+      <w:pPr>
+        <w:autoSpaceDE w:val="0"/>
+        <w:autoSpaceDN w:val="0"/>
+        <w:adjustRightInd w:val="0"/>
+        <w:spacing w:after="0" w:line="240" w:lineRule="auto"/>
+        <w:jc w:val="both"/>
+        <w:rPr>
+          <w:rFonts w:ascii="Times New Roman" w:hAnsi="Times New Roman" w:cs="Times New Roman"/>
+          <w:color w:val="000000"/>
+          <w:shd w:val="pct15" w:color="auto" w:fill="FFFFFF"/>
+        </w:rPr>
+      </w:pPr>
+      <w:r>
+        <w:rPr>
+          <w:rFonts w:ascii="Times New Roman" w:hAnsi="Times New Roman" w:cs="Times New Roman"/>
+          <w:color w:val="000000"/>
+          <w:shd w:val="pct15" w:color="auto" w:fill="FFFFFF"/>
+        </w:rPr>
+        <w:t xml:space="preserve">        MOV [DI], BL</w:t>
+      </w:r>
+    </w:p>
+    <w:p>
+      <w:pPr>
+        <w:autoSpaceDE w:val="0"/>
+        <w:autoSpaceDN w:val="0"/>
+        <w:adjustRightInd w:val="0"/>
+        <w:spacing w:after="0" w:line="240" w:lineRule="auto"/>
+        <w:jc w:val="both"/>
+        <w:rPr>
+          <w:rFonts w:ascii="Times New Roman" w:hAnsi="Times New Roman" w:cs="Times New Roman"/>
+          <w:color w:val="000000"/>
+          <w:shd w:val="pct15" w:color="auto" w:fill="FFFFFF"/>
+        </w:rPr>
+      </w:pPr>
+      <w:r>
+        <w:rPr>
+          <w:rFonts w:ascii="Times New Roman" w:hAnsi="Times New Roman" w:cs="Times New Roman"/>
+          <w:color w:val="000000"/>
+          <w:shd w:val="pct15" w:color="auto" w:fill="FFFFFF"/>
+        </w:rPr>
+        <w:t xml:space="preserve">        INC DI</w:t>
+      </w:r>
+    </w:p>
+    <w:p>
+      <w:pPr>
+        <w:autoSpaceDE w:val="0"/>
+        <w:autoSpaceDN w:val="0"/>
+        <w:adjustRightInd w:val="0"/>
+        <w:spacing w:after="0" w:line="240" w:lineRule="auto"/>
+        <w:jc w:val="both"/>
+        <w:rPr>
+          <w:rFonts w:ascii="Times New Roman" w:hAnsi="Times New Roman" w:cs="Times New Roman"/>
+          <w:color w:val="000000"/>
+          <w:shd w:val="pct15" w:color="auto" w:fill="FFFFFF"/>
+        </w:rPr>
+      </w:pPr>
+      <w:r>
+        <w:rPr>
+          <w:rFonts w:ascii="Times New Roman" w:hAnsi="Times New Roman" w:cs="Times New Roman"/>
+          <w:color w:val="000000"/>
+          <w:shd w:val="pct15" w:color="auto" w:fill="FFFFFF"/>
+        </w:rPr>
+        <w:t xml:space="preserve">        LOOP l1</w:t>
+      </w:r>
+    </w:p>
+    <w:p>
+      <w:pPr>
+        <w:autoSpaceDE w:val="0"/>
+        <w:autoSpaceDN w:val="0"/>
+        <w:adjustRightInd w:val="0"/>
+        <w:spacing w:after="0" w:line="240" w:lineRule="auto"/>
+        <w:jc w:val="both"/>
+        <w:rPr>
+          <w:rFonts w:ascii="Times New Roman" w:hAnsi="Times New Roman" w:cs="Times New Roman"/>
+          <w:color w:val="000000"/>
+          <w:shd w:val="pct15" w:color="auto" w:fill="FFFFFF"/>
+        </w:rPr>
+      </w:pPr>
+      <w:r>
+        <w:rPr>
+          <w:rFonts w:ascii="Times New Roman" w:hAnsi="Times New Roman" w:cs="Times New Roman"/>
+          <w:color w:val="000000"/>
+          <w:shd w:val="pct15" w:color="auto" w:fill="FFFFFF"/>
+        </w:rPr>
+        <w:t xml:space="preserve">        </w:t>
+      </w:r>
     </w:p>
     <w:p>
       <w:pPr>
@@ -30301,6 +30782,13 @@
         </w:rPr>
         <w:t xml:space="preserve">MOV CL, [BX] ; CL = </w:t>
       </w:r>
+      <w:r>
+        <w:rPr>
+          <w:rFonts w:ascii="Times New Roman" w:hAnsi="Times New Roman" w:cs="Times New Roman"/>
+          <w:color w:val="000000"/>
+        </w:rPr>
+        <w:t>1</w:t>
+      </w:r>
     </w:p>
     <w:p>
       <w:pPr>
@@ -30340,6 +30828,13 @@
         </w:rPr>
         <w:t xml:space="preserve">MOV DL, [BX + 3] ; DL = </w:t>
       </w:r>
+      <w:r>
+        <w:rPr>
+          <w:rFonts w:ascii="Times New Roman" w:hAnsi="Times New Roman" w:cs="Times New Roman"/>
+          <w:color w:val="000000"/>
+        </w:rPr>
+        <w:t>4</w:t>
+      </w:r>
     </w:p>
     <w:p>
       <w:pPr>
@@ -30378,6 +30873,13 @@
           <w:color w:val="000000"/>
         </w:rPr>
         <w:t xml:space="preserve">MOV AL, [BX + DI] ; AL = </w:t>
+      </w:r>
+      <w:r>
+        <w:rPr>
+          <w:rFonts w:ascii="Times New Roman" w:hAnsi="Times New Roman" w:cs="Times New Roman"/>
+          <w:color w:val="000000"/>
+        </w:rPr>
+        <w:t>5</w:t>
       </w:r>
     </w:p>
     <w:p>
@@ -30568,6 +31070,746 @@
           <w:color w:val="000000"/>
         </w:rPr>
       </w:pPr>
+      <w:r>
+        <w:rPr>
+          <w:rFonts w:ascii="Times New Roman" w:hAnsi="Times New Roman" w:cs="Times New Roman"/>
+          <w:color w:val="000000"/>
+        </w:rPr>
+        <w:t>.MODEL SMALL</w:t>
+      </w:r>
+    </w:p>
+    <w:p>
+      <w:pPr>
+        <w:autoSpaceDE w:val="0"/>
+        <w:autoSpaceDN w:val="0"/>
+        <w:adjustRightInd w:val="0"/>
+        <w:spacing w:after="0" w:line="240" w:lineRule="auto"/>
+        <w:jc w:val="both"/>
+        <w:rPr>
+          <w:rFonts w:ascii="Times New Roman" w:hAnsi="Times New Roman" w:cs="Times New Roman"/>
+          <w:color w:val="000000"/>
+        </w:rPr>
+      </w:pPr>
+      <w:r>
+        <w:rPr>
+          <w:rFonts w:ascii="Times New Roman" w:hAnsi="Times New Roman" w:cs="Times New Roman"/>
+          <w:color w:val="000000"/>
+        </w:rPr>
+        <w:t>.STACK 100</w:t>
+      </w:r>
+    </w:p>
+    <w:p>
+      <w:pPr>
+        <w:autoSpaceDE w:val="0"/>
+        <w:autoSpaceDN w:val="0"/>
+        <w:adjustRightInd w:val="0"/>
+        <w:spacing w:after="0" w:line="240" w:lineRule="auto"/>
+        <w:jc w:val="both"/>
+        <w:rPr>
+          <w:rFonts w:ascii="Times New Roman" w:hAnsi="Times New Roman" w:cs="Times New Roman"/>
+          <w:color w:val="000000"/>
+        </w:rPr>
+      </w:pPr>
+      <w:r>
+        <w:rPr>
+          <w:rFonts w:ascii="Times New Roman" w:hAnsi="Times New Roman" w:cs="Times New Roman"/>
+          <w:color w:val="000000"/>
+        </w:rPr>
+        <w:t>.DATA</w:t>
+      </w:r>
+    </w:p>
+    <w:p>
+      <w:pPr>
+        <w:autoSpaceDE w:val="0"/>
+        <w:autoSpaceDN w:val="0"/>
+        <w:adjustRightInd w:val="0"/>
+        <w:spacing w:after="0" w:line="240" w:lineRule="auto"/>
+        <w:jc w:val="both"/>
+        <w:rPr>
+          <w:rFonts w:ascii="Times New Roman" w:hAnsi="Times New Roman" w:cs="Times New Roman"/>
+          <w:color w:val="000000"/>
+        </w:rPr>
+      </w:pPr>
+      <w:r>
+        <w:rPr>
+          <w:rFonts w:ascii="Times New Roman" w:hAnsi="Times New Roman" w:cs="Times New Roman"/>
+          <w:color w:val="000000"/>
+        </w:rPr>
+        <w:t xml:space="preserve">    tmp DB ?</w:t>
+      </w:r>
+    </w:p>
+    <w:p>
+      <w:pPr>
+        <w:autoSpaceDE w:val="0"/>
+        <w:autoSpaceDN w:val="0"/>
+        <w:adjustRightInd w:val="0"/>
+        <w:spacing w:after="0" w:line="240" w:lineRule="auto"/>
+        <w:jc w:val="both"/>
+        <w:rPr>
+          <w:rFonts w:ascii="Times New Roman" w:hAnsi="Times New Roman" w:cs="Times New Roman"/>
+          <w:color w:val="000000"/>
+        </w:rPr>
+      </w:pPr>
+      <w:r>
+        <w:rPr>
+          <w:rFonts w:ascii="Times New Roman" w:hAnsi="Times New Roman" w:cs="Times New Roman"/>
+          <w:color w:val="000000"/>
+        </w:rPr>
+        <w:t xml:space="preserve">    times DW 3</w:t>
+      </w:r>
+    </w:p>
+    <w:p>
+      <w:pPr>
+        <w:autoSpaceDE w:val="0"/>
+        <w:autoSpaceDN w:val="0"/>
+        <w:adjustRightInd w:val="0"/>
+        <w:spacing w:after="0" w:line="240" w:lineRule="auto"/>
+        <w:jc w:val="both"/>
+        <w:rPr>
+          <w:rFonts w:ascii="Times New Roman" w:hAnsi="Times New Roman" w:cs="Times New Roman"/>
+          <w:color w:val="000000"/>
+        </w:rPr>
+      </w:pPr>
+      <w:r>
+        <w:rPr>
+          <w:rFonts w:ascii="Times New Roman" w:hAnsi="Times New Roman" w:cs="Times New Roman"/>
+          <w:color w:val="000000"/>
+        </w:rPr>
+        <w:t xml:space="preserve">    nl DB 13, 10, "$"</w:t>
+      </w:r>
+    </w:p>
+    <w:p>
+      <w:pPr>
+        <w:autoSpaceDE w:val="0"/>
+        <w:autoSpaceDN w:val="0"/>
+        <w:adjustRightInd w:val="0"/>
+        <w:spacing w:after="0" w:line="240" w:lineRule="auto"/>
+        <w:jc w:val="both"/>
+        <w:rPr>
+          <w:rFonts w:ascii="Times New Roman" w:hAnsi="Times New Roman" w:cs="Times New Roman"/>
+          <w:color w:val="000000"/>
+        </w:rPr>
+      </w:pPr>
+      <w:r>
+        <w:rPr>
+          <w:rFonts w:ascii="Times New Roman" w:hAnsi="Times New Roman" w:cs="Times New Roman"/>
+          <w:color w:val="000000"/>
+        </w:rPr>
+        <w:t>.CODE</w:t>
+      </w:r>
+    </w:p>
+    <w:p>
+      <w:pPr>
+        <w:autoSpaceDE w:val="0"/>
+        <w:autoSpaceDN w:val="0"/>
+        <w:adjustRightInd w:val="0"/>
+        <w:spacing w:after="0" w:line="240" w:lineRule="auto"/>
+        <w:jc w:val="both"/>
+        <w:rPr>
+          <w:rFonts w:ascii="Times New Roman" w:hAnsi="Times New Roman" w:cs="Times New Roman"/>
+          <w:color w:val="000000"/>
+        </w:rPr>
+      </w:pPr>
+      <w:r>
+        <w:rPr>
+          <w:rFonts w:ascii="Times New Roman" w:hAnsi="Times New Roman" w:cs="Times New Roman"/>
+          <w:color w:val="000000"/>
+        </w:rPr>
+        <w:t>MAIN PROC</w:t>
+      </w:r>
+    </w:p>
+    <w:p>
+      <w:pPr>
+        <w:autoSpaceDE w:val="0"/>
+        <w:autoSpaceDN w:val="0"/>
+        <w:adjustRightInd w:val="0"/>
+        <w:spacing w:after="0" w:line="240" w:lineRule="auto"/>
+        <w:jc w:val="both"/>
+        <w:rPr>
+          <w:rFonts w:ascii="Times New Roman" w:hAnsi="Times New Roman" w:cs="Times New Roman"/>
+          <w:color w:val="000000"/>
+        </w:rPr>
+      </w:pPr>
+      <w:r>
+        <w:rPr>
+          <w:rFonts w:ascii="Times New Roman" w:hAnsi="Times New Roman" w:cs="Times New Roman"/>
+          <w:color w:val="000000"/>
+        </w:rPr>
+        <w:t xml:space="preserve">    MOV AX,@DATA</w:t>
+      </w:r>
+    </w:p>
+    <w:p>
+      <w:pPr>
+        <w:autoSpaceDE w:val="0"/>
+        <w:autoSpaceDN w:val="0"/>
+        <w:adjustRightInd w:val="0"/>
+        <w:spacing w:after="0" w:line="240" w:lineRule="auto"/>
+        <w:jc w:val="both"/>
+        <w:rPr>
+          <w:rFonts w:ascii="Times New Roman" w:hAnsi="Times New Roman" w:cs="Times New Roman"/>
+          <w:color w:val="000000"/>
+        </w:rPr>
+      </w:pPr>
+      <w:r>
+        <w:rPr>
+          <w:rFonts w:ascii="Times New Roman" w:hAnsi="Times New Roman" w:cs="Times New Roman"/>
+          <w:color w:val="000000"/>
+        </w:rPr>
+        <w:t xml:space="preserve">    MOV DS,AX</w:t>
+      </w:r>
+    </w:p>
+    <w:p>
+      <w:pPr>
+        <w:autoSpaceDE w:val="0"/>
+        <w:autoSpaceDN w:val="0"/>
+        <w:adjustRightInd w:val="0"/>
+        <w:spacing w:after="0" w:line="240" w:lineRule="auto"/>
+        <w:jc w:val="both"/>
+        <w:rPr>
+          <w:rFonts w:ascii="Times New Roman" w:hAnsi="Times New Roman" w:cs="Times New Roman"/>
+          <w:color w:val="000000"/>
+        </w:rPr>
+      </w:pPr>
+      <w:r>
+        <w:rPr>
+          <w:rFonts w:ascii="Times New Roman" w:hAnsi="Times New Roman" w:cs="Times New Roman"/>
+          <w:color w:val="000000"/>
+        </w:rPr>
+        <w:t xml:space="preserve">    </w:t>
+      </w:r>
+    </w:p>
+    <w:p>
+      <w:pPr>
+        <w:autoSpaceDE w:val="0"/>
+        <w:autoSpaceDN w:val="0"/>
+        <w:adjustRightInd w:val="0"/>
+        <w:spacing w:after="0" w:line="240" w:lineRule="auto"/>
+        <w:jc w:val="both"/>
+        <w:rPr>
+          <w:rFonts w:ascii="Times New Roman" w:hAnsi="Times New Roman" w:cs="Times New Roman"/>
+          <w:color w:val="000000"/>
+        </w:rPr>
+      </w:pPr>
+      <w:r>
+        <w:rPr>
+          <w:rFonts w:ascii="Times New Roman" w:hAnsi="Times New Roman" w:cs="Times New Roman"/>
+          <w:color w:val="000000"/>
+        </w:rPr>
+        <w:t xml:space="preserve">    MOV CX, times</w:t>
+      </w:r>
+    </w:p>
+    <w:p>
+      <w:pPr>
+        <w:autoSpaceDE w:val="0"/>
+        <w:autoSpaceDN w:val="0"/>
+        <w:adjustRightInd w:val="0"/>
+        <w:spacing w:after="0" w:line="240" w:lineRule="auto"/>
+        <w:jc w:val="both"/>
+        <w:rPr>
+          <w:rFonts w:ascii="Times New Roman" w:hAnsi="Times New Roman" w:cs="Times New Roman"/>
+          <w:color w:val="000000"/>
+        </w:rPr>
+      </w:pPr>
+      <w:r>
+        <w:rPr>
+          <w:rFonts w:ascii="Times New Roman" w:hAnsi="Times New Roman" w:cs="Times New Roman"/>
+          <w:color w:val="000000"/>
+        </w:rPr>
+        <w:t xml:space="preserve">    ; outer loop : 3 times</w:t>
+      </w:r>
+    </w:p>
+    <w:p>
+      <w:pPr>
+        <w:autoSpaceDE w:val="0"/>
+        <w:autoSpaceDN w:val="0"/>
+        <w:adjustRightInd w:val="0"/>
+        <w:spacing w:after="0" w:line="240" w:lineRule="auto"/>
+        <w:jc w:val="both"/>
+        <w:rPr>
+          <w:rFonts w:ascii="Times New Roman" w:hAnsi="Times New Roman" w:cs="Times New Roman"/>
+          <w:color w:val="000000"/>
+        </w:rPr>
+      </w:pPr>
+      <w:r>
+        <w:rPr>
+          <w:rFonts w:ascii="Times New Roman" w:hAnsi="Times New Roman" w:cs="Times New Roman"/>
+          <w:color w:val="000000"/>
+        </w:rPr>
+        <w:t xml:space="preserve">    L1:</w:t>
+      </w:r>
+    </w:p>
+    <w:p>
+      <w:pPr>
+        <w:autoSpaceDE w:val="0"/>
+        <w:autoSpaceDN w:val="0"/>
+        <w:adjustRightInd w:val="0"/>
+        <w:spacing w:after="0" w:line="240" w:lineRule="auto"/>
+        <w:jc w:val="both"/>
+        <w:rPr>
+          <w:rFonts w:ascii="Times New Roman" w:hAnsi="Times New Roman" w:cs="Times New Roman"/>
+          <w:color w:val="000000"/>
+        </w:rPr>
+      </w:pPr>
+      <w:r>
+        <w:rPr>
+          <w:rFonts w:ascii="Times New Roman" w:hAnsi="Times New Roman" w:cs="Times New Roman"/>
+          <w:color w:val="000000"/>
+        </w:rPr>
+        <w:t xml:space="preserve">        MOV tmp, CL</w:t>
+      </w:r>
+    </w:p>
+    <w:p>
+      <w:pPr>
+        <w:autoSpaceDE w:val="0"/>
+        <w:autoSpaceDN w:val="0"/>
+        <w:adjustRightInd w:val="0"/>
+        <w:spacing w:after="0" w:line="240" w:lineRule="auto"/>
+        <w:jc w:val="both"/>
+        <w:rPr>
+          <w:rFonts w:ascii="Times New Roman" w:hAnsi="Times New Roman" w:cs="Times New Roman"/>
+          <w:color w:val="000000"/>
+        </w:rPr>
+      </w:pPr>
+      <w:r>
+        <w:rPr>
+          <w:rFonts w:ascii="Times New Roman" w:hAnsi="Times New Roman" w:cs="Times New Roman"/>
+          <w:color w:val="000000"/>
+        </w:rPr>
+        <w:t xml:space="preserve">        MOV CX, times</w:t>
+      </w:r>
+    </w:p>
+    <w:p>
+      <w:pPr>
+        <w:autoSpaceDE w:val="0"/>
+        <w:autoSpaceDN w:val="0"/>
+        <w:adjustRightInd w:val="0"/>
+        <w:spacing w:after="0" w:line="240" w:lineRule="auto"/>
+        <w:jc w:val="both"/>
+        <w:rPr>
+          <w:rFonts w:ascii="Times New Roman" w:hAnsi="Times New Roman" w:cs="Times New Roman"/>
+          <w:color w:val="000000"/>
+        </w:rPr>
+      </w:pPr>
+      <w:r>
+        <w:rPr>
+          <w:rFonts w:ascii="Times New Roman" w:hAnsi="Times New Roman" w:cs="Times New Roman"/>
+          <w:color w:val="000000"/>
+        </w:rPr>
+        <w:t xml:space="preserve">        ; inner loop (3,2,1)</w:t>
+      </w:r>
+    </w:p>
+    <w:p>
+      <w:pPr>
+        <w:autoSpaceDE w:val="0"/>
+        <w:autoSpaceDN w:val="0"/>
+        <w:adjustRightInd w:val="0"/>
+        <w:spacing w:after="0" w:line="240" w:lineRule="auto"/>
+        <w:jc w:val="both"/>
+        <w:rPr>
+          <w:rFonts w:ascii="Times New Roman" w:hAnsi="Times New Roman" w:cs="Times New Roman"/>
+          <w:color w:val="000000"/>
+        </w:rPr>
+      </w:pPr>
+      <w:r>
+        <w:rPr>
+          <w:rFonts w:ascii="Times New Roman" w:hAnsi="Times New Roman" w:cs="Times New Roman"/>
+          <w:color w:val="000000"/>
+        </w:rPr>
+        <w:t xml:space="preserve">        l2:</w:t>
+      </w:r>
+    </w:p>
+    <w:p>
+      <w:pPr>
+        <w:autoSpaceDE w:val="0"/>
+        <w:autoSpaceDN w:val="0"/>
+        <w:adjustRightInd w:val="0"/>
+        <w:spacing w:after="0" w:line="240" w:lineRule="auto"/>
+        <w:jc w:val="both"/>
+        <w:rPr>
+          <w:rFonts w:ascii="Times New Roman" w:hAnsi="Times New Roman" w:cs="Times New Roman"/>
+          <w:color w:val="000000"/>
+        </w:rPr>
+      </w:pPr>
+      <w:r>
+        <w:rPr>
+          <w:rFonts w:ascii="Times New Roman" w:hAnsi="Times New Roman" w:cs="Times New Roman"/>
+          <w:color w:val="000000"/>
+        </w:rPr>
+        <w:t xml:space="preserve">            MOV AH, 2</w:t>
+      </w:r>
+    </w:p>
+    <w:p>
+      <w:pPr>
+        <w:autoSpaceDE w:val="0"/>
+        <w:autoSpaceDN w:val="0"/>
+        <w:adjustRightInd w:val="0"/>
+        <w:spacing w:after="0" w:line="240" w:lineRule="auto"/>
+        <w:jc w:val="both"/>
+        <w:rPr>
+          <w:rFonts w:ascii="Times New Roman" w:hAnsi="Times New Roman" w:cs="Times New Roman"/>
+          <w:color w:val="000000"/>
+        </w:rPr>
+      </w:pPr>
+      <w:r>
+        <w:rPr>
+          <w:rFonts w:ascii="Times New Roman" w:hAnsi="Times New Roman" w:cs="Times New Roman"/>
+          <w:color w:val="000000"/>
+        </w:rPr>
+        <w:t xml:space="preserve">            ; print star</w:t>
+      </w:r>
+    </w:p>
+    <w:p>
+      <w:pPr>
+        <w:autoSpaceDE w:val="0"/>
+        <w:autoSpaceDN w:val="0"/>
+        <w:adjustRightInd w:val="0"/>
+        <w:spacing w:after="0" w:line="240" w:lineRule="auto"/>
+        <w:jc w:val="both"/>
+        <w:rPr>
+          <w:rFonts w:ascii="Times New Roman" w:hAnsi="Times New Roman" w:cs="Times New Roman"/>
+          <w:color w:val="000000"/>
+        </w:rPr>
+      </w:pPr>
+      <w:r>
+        <w:rPr>
+          <w:rFonts w:ascii="Times New Roman" w:hAnsi="Times New Roman" w:cs="Times New Roman"/>
+          <w:color w:val="000000"/>
+        </w:rPr>
+        <w:t xml:space="preserve">            MOV DL, "*"</w:t>
+      </w:r>
+    </w:p>
+    <w:p>
+      <w:pPr>
+        <w:autoSpaceDE w:val="0"/>
+        <w:autoSpaceDN w:val="0"/>
+        <w:adjustRightInd w:val="0"/>
+        <w:spacing w:after="0" w:line="240" w:lineRule="auto"/>
+        <w:jc w:val="both"/>
+        <w:rPr>
+          <w:rFonts w:ascii="Times New Roman" w:hAnsi="Times New Roman" w:cs="Times New Roman"/>
+          <w:color w:val="000000"/>
+        </w:rPr>
+      </w:pPr>
+      <w:r>
+        <w:rPr>
+          <w:rFonts w:ascii="Times New Roman" w:hAnsi="Times New Roman" w:cs="Times New Roman"/>
+          <w:color w:val="000000"/>
+        </w:rPr>
+        <w:t xml:space="preserve">            INT 21h</w:t>
+      </w:r>
+    </w:p>
+    <w:p>
+      <w:pPr>
+        <w:autoSpaceDE w:val="0"/>
+        <w:autoSpaceDN w:val="0"/>
+        <w:adjustRightInd w:val="0"/>
+        <w:spacing w:after="0" w:line="240" w:lineRule="auto"/>
+        <w:jc w:val="both"/>
+        <w:rPr>
+          <w:rFonts w:ascii="Times New Roman" w:hAnsi="Times New Roman" w:cs="Times New Roman"/>
+          <w:color w:val="000000"/>
+        </w:rPr>
+      </w:pPr>
+      <w:r>
+        <w:rPr>
+          <w:rFonts w:ascii="Times New Roman" w:hAnsi="Times New Roman" w:cs="Times New Roman"/>
+          <w:color w:val="000000"/>
+        </w:rPr>
+        <w:t xml:space="preserve">            LOOP l2</w:t>
+      </w:r>
+    </w:p>
+    <w:p>
+      <w:pPr>
+        <w:autoSpaceDE w:val="0"/>
+        <w:autoSpaceDN w:val="0"/>
+        <w:adjustRightInd w:val="0"/>
+        <w:spacing w:after="0" w:line="240" w:lineRule="auto"/>
+        <w:jc w:val="both"/>
+        <w:rPr>
+          <w:rFonts w:ascii="Times New Roman" w:hAnsi="Times New Roman" w:cs="Times New Roman"/>
+          <w:color w:val="000000"/>
+        </w:rPr>
+      </w:pPr>
+      <w:r>
+        <w:rPr>
+          <w:rFonts w:ascii="Times New Roman" w:hAnsi="Times New Roman" w:cs="Times New Roman"/>
+          <w:color w:val="000000"/>
+        </w:rPr>
+        <w:t xml:space="preserve">            </w:t>
+      </w:r>
+    </w:p>
+    <w:p>
+      <w:pPr>
+        <w:autoSpaceDE w:val="0"/>
+        <w:autoSpaceDN w:val="0"/>
+        <w:adjustRightInd w:val="0"/>
+        <w:spacing w:after="0" w:line="240" w:lineRule="auto"/>
+        <w:jc w:val="both"/>
+        <w:rPr>
+          <w:rFonts w:ascii="Times New Roman" w:hAnsi="Times New Roman" w:cs="Times New Roman"/>
+          <w:color w:val="000000"/>
+        </w:rPr>
+      </w:pPr>
+      <w:r>
+        <w:rPr>
+          <w:rFonts w:ascii="Times New Roman" w:hAnsi="Times New Roman" w:cs="Times New Roman"/>
+          <w:color w:val="000000"/>
+        </w:rPr>
+        <w:t xml:space="preserve">        MOV AH, 9</w:t>
+      </w:r>
+    </w:p>
+    <w:p>
+      <w:pPr>
+        <w:autoSpaceDE w:val="0"/>
+        <w:autoSpaceDN w:val="0"/>
+        <w:adjustRightInd w:val="0"/>
+        <w:spacing w:after="0" w:line="240" w:lineRule="auto"/>
+        <w:jc w:val="both"/>
+        <w:rPr>
+          <w:rFonts w:ascii="Times New Roman" w:hAnsi="Times New Roman" w:cs="Times New Roman"/>
+          <w:color w:val="000000"/>
+        </w:rPr>
+      </w:pPr>
+      <w:r>
+        <w:rPr>
+          <w:rFonts w:ascii="Times New Roman" w:hAnsi="Times New Roman" w:cs="Times New Roman"/>
+          <w:color w:val="000000"/>
+        </w:rPr>
+        <w:t xml:space="preserve">        LEA DX, nl</w:t>
+      </w:r>
+    </w:p>
+    <w:p>
+      <w:pPr>
+        <w:autoSpaceDE w:val="0"/>
+        <w:autoSpaceDN w:val="0"/>
+        <w:adjustRightInd w:val="0"/>
+        <w:spacing w:after="0" w:line="240" w:lineRule="auto"/>
+        <w:jc w:val="both"/>
+        <w:rPr>
+          <w:rFonts w:ascii="Times New Roman" w:hAnsi="Times New Roman" w:cs="Times New Roman"/>
+          <w:color w:val="000000"/>
+        </w:rPr>
+      </w:pPr>
+      <w:r>
+        <w:rPr>
+          <w:rFonts w:ascii="Times New Roman" w:hAnsi="Times New Roman" w:cs="Times New Roman"/>
+          <w:color w:val="000000"/>
+        </w:rPr>
+        <w:t xml:space="preserve">        INT 21h</w:t>
+      </w:r>
+    </w:p>
+    <w:p>
+      <w:pPr>
+        <w:autoSpaceDE w:val="0"/>
+        <w:autoSpaceDN w:val="0"/>
+        <w:adjustRightInd w:val="0"/>
+        <w:spacing w:after="0" w:line="240" w:lineRule="auto"/>
+        <w:jc w:val="both"/>
+        <w:rPr>
+          <w:rFonts w:ascii="Times New Roman" w:hAnsi="Times New Roman" w:cs="Times New Roman"/>
+          <w:color w:val="000000"/>
+        </w:rPr>
+      </w:pPr>
+      <w:r>
+        <w:rPr>
+          <w:rFonts w:ascii="Times New Roman" w:hAnsi="Times New Roman" w:cs="Times New Roman"/>
+          <w:color w:val="000000"/>
+        </w:rPr>
+        <w:t xml:space="preserve">        </w:t>
+      </w:r>
+    </w:p>
+    <w:p>
+      <w:pPr>
+        <w:autoSpaceDE w:val="0"/>
+        <w:autoSpaceDN w:val="0"/>
+        <w:adjustRightInd w:val="0"/>
+        <w:spacing w:after="0" w:line="240" w:lineRule="auto"/>
+        <w:jc w:val="both"/>
+        <w:rPr>
+          <w:rFonts w:ascii="Times New Roman" w:hAnsi="Times New Roman" w:cs="Times New Roman"/>
+          <w:color w:val="000000"/>
+        </w:rPr>
+      </w:pPr>
+      <w:r>
+        <w:rPr>
+          <w:rFonts w:ascii="Times New Roman" w:hAnsi="Times New Roman" w:cs="Times New Roman"/>
+          <w:color w:val="000000"/>
+        </w:rPr>
+        <w:t xml:space="preserve">        DEC times</w:t>
+      </w:r>
+    </w:p>
+    <w:p>
+      <w:pPr>
+        <w:autoSpaceDE w:val="0"/>
+        <w:autoSpaceDN w:val="0"/>
+        <w:adjustRightInd w:val="0"/>
+        <w:spacing w:after="0" w:line="240" w:lineRule="auto"/>
+        <w:jc w:val="both"/>
+        <w:rPr>
+          <w:rFonts w:ascii="Times New Roman" w:hAnsi="Times New Roman" w:cs="Times New Roman"/>
+          <w:color w:val="000000"/>
+        </w:rPr>
+      </w:pPr>
+      <w:r>
+        <w:rPr>
+          <w:rFonts w:ascii="Times New Roman" w:hAnsi="Times New Roman" w:cs="Times New Roman"/>
+          <w:color w:val="000000"/>
+        </w:rPr>
+        <w:t xml:space="preserve">        MOV CX, tmp</w:t>
+      </w:r>
+    </w:p>
+    <w:p>
+      <w:pPr>
+        <w:autoSpaceDE w:val="0"/>
+        <w:autoSpaceDN w:val="0"/>
+        <w:adjustRightInd w:val="0"/>
+        <w:spacing w:after="0" w:line="240" w:lineRule="auto"/>
+        <w:jc w:val="both"/>
+        <w:rPr>
+          <w:rFonts w:ascii="Times New Roman" w:hAnsi="Times New Roman" w:cs="Times New Roman"/>
+          <w:color w:val="000000"/>
+        </w:rPr>
+      </w:pPr>
+      <w:r>
+        <w:rPr>
+          <w:rFonts w:ascii="Times New Roman" w:hAnsi="Times New Roman" w:cs="Times New Roman"/>
+          <w:color w:val="000000"/>
+        </w:rPr>
+        <w:t xml:space="preserve">        LOOP l1</w:t>
+      </w:r>
+    </w:p>
+    <w:p>
+      <w:pPr>
+        <w:autoSpaceDE w:val="0"/>
+        <w:autoSpaceDN w:val="0"/>
+        <w:adjustRightInd w:val="0"/>
+        <w:spacing w:after="0" w:line="240" w:lineRule="auto"/>
+        <w:jc w:val="both"/>
+        <w:rPr>
+          <w:rFonts w:ascii="Times New Roman" w:hAnsi="Times New Roman" w:cs="Times New Roman"/>
+          <w:color w:val="000000"/>
+        </w:rPr>
+      </w:pPr>
+      <w:r>
+        <w:rPr>
+          <w:rFonts w:ascii="Times New Roman" w:hAnsi="Times New Roman" w:cs="Times New Roman"/>
+          <w:color w:val="000000"/>
+        </w:rPr>
+        <w:t xml:space="preserve">        </w:t>
+      </w:r>
+    </w:p>
+    <w:p>
+      <w:pPr>
+        <w:autoSpaceDE w:val="0"/>
+        <w:autoSpaceDN w:val="0"/>
+        <w:adjustRightInd w:val="0"/>
+        <w:spacing w:after="0" w:line="240" w:lineRule="auto"/>
+        <w:jc w:val="both"/>
+        <w:rPr>
+          <w:rFonts w:ascii="Times New Roman" w:hAnsi="Times New Roman" w:cs="Times New Roman"/>
+          <w:color w:val="000000"/>
+        </w:rPr>
+      </w:pPr>
+      <w:r>
+        <w:rPr>
+          <w:rFonts w:ascii="Times New Roman" w:hAnsi="Times New Roman" w:cs="Times New Roman"/>
+          <w:color w:val="000000"/>
+        </w:rPr>
+        <w:t xml:space="preserve">    MOV AX,4C00H</w:t>
+      </w:r>
+    </w:p>
+    <w:p>
+      <w:pPr>
+        <w:autoSpaceDE w:val="0"/>
+        <w:autoSpaceDN w:val="0"/>
+        <w:adjustRightInd w:val="0"/>
+        <w:spacing w:after="0" w:line="240" w:lineRule="auto"/>
+        <w:jc w:val="both"/>
+        <w:rPr>
+          <w:rFonts w:ascii="Times New Roman" w:hAnsi="Times New Roman" w:cs="Times New Roman"/>
+          <w:color w:val="000000"/>
+        </w:rPr>
+      </w:pPr>
+      <w:r>
+        <w:rPr>
+          <w:rFonts w:ascii="Times New Roman" w:hAnsi="Times New Roman" w:cs="Times New Roman"/>
+          <w:color w:val="000000"/>
+        </w:rPr>
+        <w:t xml:space="preserve">    INT 21H</w:t>
+      </w:r>
+    </w:p>
+    <w:p>
+      <w:pPr>
+        <w:autoSpaceDE w:val="0"/>
+        <w:autoSpaceDN w:val="0"/>
+        <w:adjustRightInd w:val="0"/>
+        <w:spacing w:after="0" w:line="240" w:lineRule="auto"/>
+        <w:jc w:val="both"/>
+        <w:rPr>
+          <w:rFonts w:ascii="Times New Roman" w:hAnsi="Times New Roman" w:cs="Times New Roman"/>
+          <w:color w:val="000000"/>
+        </w:rPr>
+      </w:pPr>
+      <w:r>
+        <w:rPr>
+          <w:rFonts w:ascii="Times New Roman" w:hAnsi="Times New Roman" w:cs="Times New Roman"/>
+          <w:color w:val="000000"/>
+        </w:rPr>
+        <w:t xml:space="preserve">    </w:t>
+      </w:r>
+    </w:p>
+    <w:p>
+      <w:pPr>
+        <w:autoSpaceDE w:val="0"/>
+        <w:autoSpaceDN w:val="0"/>
+        <w:adjustRightInd w:val="0"/>
+        <w:spacing w:after="0" w:line="240" w:lineRule="auto"/>
+        <w:jc w:val="both"/>
+        <w:rPr>
+          <w:rFonts w:ascii="Times New Roman" w:hAnsi="Times New Roman" w:cs="Times New Roman"/>
+          <w:color w:val="000000"/>
+        </w:rPr>
+      </w:pPr>
+      <w:r>
+        <w:rPr>
+          <w:rFonts w:ascii="Times New Roman" w:hAnsi="Times New Roman" w:cs="Times New Roman"/>
+          <w:color w:val="000000"/>
+        </w:rPr>
+        <w:t>MAIN ENDP</w:t>
+      </w:r>
+    </w:p>
+    <w:p>
+      <w:pPr>
+        <w:autoSpaceDE w:val="0"/>
+        <w:autoSpaceDN w:val="0"/>
+        <w:adjustRightInd w:val="0"/>
+        <w:spacing w:after="0" w:line="240" w:lineRule="auto"/>
+        <w:jc w:val="both"/>
+        <w:rPr>
+          <w:rFonts w:ascii="Times New Roman" w:hAnsi="Times New Roman" w:cs="Times New Roman"/>
+          <w:color w:val="000000"/>
+        </w:rPr>
+      </w:pPr>
+      <w:r>
+        <w:rPr>
+          <w:rFonts w:ascii="Times New Roman" w:hAnsi="Times New Roman" w:cs="Times New Roman"/>
+          <w:color w:val="000000"/>
+        </w:rPr>
+        <w:t>END MAIN</w:t>
+      </w:r>
+    </w:p>
+    <w:p>
+      <w:pPr>
+        <w:autoSpaceDE w:val="0"/>
+        <w:autoSpaceDN w:val="0"/>
+        <w:adjustRightInd w:val="0"/>
+        <w:spacing w:after="0" w:line="240" w:lineRule="auto"/>
+        <w:jc w:val="both"/>
+        <w:rPr>
+          <w:rFonts w:ascii="Times New Roman" w:hAnsi="Times New Roman" w:cs="Times New Roman"/>
+          <w:color w:val="000000"/>
+        </w:rPr>
+      </w:pPr>
     </w:p>
     <w:p>
       <w:pPr>
@@ -30633,6 +31875,7 @@
                 <w:rFonts w:ascii="Times New Roman" w:hAnsi="Times New Roman" w:cs="Times New Roman"/>
                 <w:color w:val="000000"/>
               </w:rPr>
+              <w:lastRenderedPageBreak/>
               <w:t>Sample output :</w:t>
             </w:r>
           </w:p>
@@ -30715,6 +31958,786 @@
           <w:color w:val="000000"/>
         </w:rPr>
       </w:pPr>
+    </w:p>
+    <w:p>
+      <w:pPr>
+        <w:autoSpaceDE w:val="0"/>
+        <w:autoSpaceDN w:val="0"/>
+        <w:adjustRightInd w:val="0"/>
+        <w:spacing w:after="0" w:line="240" w:lineRule="auto"/>
+        <w:jc w:val="both"/>
+        <w:rPr>
+          <w:rFonts w:ascii="Times New Roman" w:hAnsi="Times New Roman" w:cs="Times New Roman"/>
+          <w:color w:val="000000"/>
+        </w:rPr>
+      </w:pPr>
+      <w:r>
+        <w:rPr>
+          <w:rFonts w:ascii="Times New Roman" w:hAnsi="Times New Roman" w:cs="Times New Roman"/>
+          <w:color w:val="000000"/>
+        </w:rPr>
+        <w:t>.MODEL SMALL</w:t>
+      </w:r>
+    </w:p>
+    <w:p>
+      <w:pPr>
+        <w:autoSpaceDE w:val="0"/>
+        <w:autoSpaceDN w:val="0"/>
+        <w:adjustRightInd w:val="0"/>
+        <w:spacing w:after="0" w:line="240" w:lineRule="auto"/>
+        <w:jc w:val="both"/>
+        <w:rPr>
+          <w:rFonts w:ascii="Times New Roman" w:hAnsi="Times New Roman" w:cs="Times New Roman"/>
+          <w:color w:val="000000"/>
+        </w:rPr>
+      </w:pPr>
+      <w:r>
+        <w:rPr>
+          <w:rFonts w:ascii="Times New Roman" w:hAnsi="Times New Roman" w:cs="Times New Roman"/>
+          <w:color w:val="000000"/>
+        </w:rPr>
+        <w:t>.STACK 100</w:t>
+      </w:r>
+    </w:p>
+    <w:p>
+      <w:pPr>
+        <w:autoSpaceDE w:val="0"/>
+        <w:autoSpaceDN w:val="0"/>
+        <w:adjustRightInd w:val="0"/>
+        <w:spacing w:after="0" w:line="240" w:lineRule="auto"/>
+        <w:jc w:val="both"/>
+        <w:rPr>
+          <w:rFonts w:ascii="Times New Roman" w:hAnsi="Times New Roman" w:cs="Times New Roman"/>
+          <w:color w:val="000000"/>
+        </w:rPr>
+      </w:pPr>
+      <w:r>
+        <w:rPr>
+          <w:rFonts w:ascii="Times New Roman" w:hAnsi="Times New Roman" w:cs="Times New Roman"/>
+          <w:color w:val="000000"/>
+        </w:rPr>
+        <w:t>.DATA</w:t>
+      </w:r>
+    </w:p>
+    <w:p>
+      <w:pPr>
+        <w:autoSpaceDE w:val="0"/>
+        <w:autoSpaceDN w:val="0"/>
+        <w:adjustRightInd w:val="0"/>
+        <w:spacing w:after="0" w:line="240" w:lineRule="auto"/>
+        <w:jc w:val="both"/>
+        <w:rPr>
+          <w:rFonts w:ascii="Times New Roman" w:hAnsi="Times New Roman" w:cs="Times New Roman"/>
+          <w:color w:val="000000"/>
+        </w:rPr>
+      </w:pPr>
+      <w:r>
+        <w:rPr>
+          <w:rFonts w:ascii="Times New Roman" w:hAnsi="Times New Roman" w:cs="Times New Roman"/>
+          <w:color w:val="000000"/>
+        </w:rPr>
+        <w:t xml:space="preserve">    tmp DB ?</w:t>
+      </w:r>
+    </w:p>
+    <w:p>
+      <w:pPr>
+        <w:autoSpaceDE w:val="0"/>
+        <w:autoSpaceDN w:val="0"/>
+        <w:adjustRightInd w:val="0"/>
+        <w:spacing w:after="0" w:line="240" w:lineRule="auto"/>
+        <w:jc w:val="both"/>
+        <w:rPr>
+          <w:rFonts w:ascii="Times New Roman" w:hAnsi="Times New Roman" w:cs="Times New Roman"/>
+          <w:color w:val="000000"/>
+        </w:rPr>
+      </w:pPr>
+      <w:r>
+        <w:rPr>
+          <w:rFonts w:ascii="Times New Roman" w:hAnsi="Times New Roman" w:cs="Times New Roman"/>
+          <w:color w:val="000000"/>
+        </w:rPr>
+        <w:t xml:space="preserve">    times DW 3</w:t>
+      </w:r>
+    </w:p>
+    <w:p>
+      <w:pPr>
+        <w:autoSpaceDE w:val="0"/>
+        <w:autoSpaceDN w:val="0"/>
+        <w:adjustRightInd w:val="0"/>
+        <w:spacing w:after="0" w:line="240" w:lineRule="auto"/>
+        <w:jc w:val="both"/>
+        <w:rPr>
+          <w:rFonts w:ascii="Times New Roman" w:hAnsi="Times New Roman" w:cs="Times New Roman"/>
+          <w:color w:val="000000"/>
+        </w:rPr>
+      </w:pPr>
+      <w:r>
+        <w:rPr>
+          <w:rFonts w:ascii="Times New Roman" w:hAnsi="Times New Roman" w:cs="Times New Roman"/>
+          <w:color w:val="000000"/>
+        </w:rPr>
+        <w:t xml:space="preserve">    num DB "1"</w:t>
+      </w:r>
+    </w:p>
+    <w:p>
+      <w:pPr>
+        <w:autoSpaceDE w:val="0"/>
+        <w:autoSpaceDN w:val="0"/>
+        <w:adjustRightInd w:val="0"/>
+        <w:spacing w:after="0" w:line="240" w:lineRule="auto"/>
+        <w:jc w:val="both"/>
+        <w:rPr>
+          <w:rFonts w:ascii="Times New Roman" w:hAnsi="Times New Roman" w:cs="Times New Roman"/>
+          <w:color w:val="000000"/>
+        </w:rPr>
+      </w:pPr>
+      <w:r>
+        <w:rPr>
+          <w:rFonts w:ascii="Times New Roman" w:hAnsi="Times New Roman" w:cs="Times New Roman"/>
+          <w:color w:val="000000"/>
+        </w:rPr>
+        <w:t xml:space="preserve">    nl DB 13, 10, "$"</w:t>
+      </w:r>
+    </w:p>
+    <w:p>
+      <w:pPr>
+        <w:autoSpaceDE w:val="0"/>
+        <w:autoSpaceDN w:val="0"/>
+        <w:adjustRightInd w:val="0"/>
+        <w:spacing w:after="0" w:line="240" w:lineRule="auto"/>
+        <w:jc w:val="both"/>
+        <w:rPr>
+          <w:rFonts w:ascii="Times New Roman" w:hAnsi="Times New Roman" w:cs="Times New Roman"/>
+          <w:color w:val="000000"/>
+        </w:rPr>
+      </w:pPr>
+      <w:r>
+        <w:rPr>
+          <w:rFonts w:ascii="Times New Roman" w:hAnsi="Times New Roman" w:cs="Times New Roman"/>
+          <w:color w:val="000000"/>
+        </w:rPr>
+        <w:t>.CODE</w:t>
+      </w:r>
+    </w:p>
+    <w:p>
+      <w:pPr>
+        <w:autoSpaceDE w:val="0"/>
+        <w:autoSpaceDN w:val="0"/>
+        <w:adjustRightInd w:val="0"/>
+        <w:spacing w:after="0" w:line="240" w:lineRule="auto"/>
+        <w:jc w:val="both"/>
+        <w:rPr>
+          <w:rFonts w:ascii="Times New Roman" w:hAnsi="Times New Roman" w:cs="Times New Roman"/>
+          <w:color w:val="000000"/>
+        </w:rPr>
+      </w:pPr>
+      <w:r>
+        <w:rPr>
+          <w:rFonts w:ascii="Times New Roman" w:hAnsi="Times New Roman" w:cs="Times New Roman"/>
+          <w:color w:val="000000"/>
+        </w:rPr>
+        <w:t>MAIN PROC</w:t>
+      </w:r>
+    </w:p>
+    <w:p>
+      <w:pPr>
+        <w:autoSpaceDE w:val="0"/>
+        <w:autoSpaceDN w:val="0"/>
+        <w:adjustRightInd w:val="0"/>
+        <w:spacing w:after="0" w:line="240" w:lineRule="auto"/>
+        <w:jc w:val="both"/>
+        <w:rPr>
+          <w:rFonts w:ascii="Times New Roman" w:hAnsi="Times New Roman" w:cs="Times New Roman"/>
+          <w:color w:val="000000"/>
+        </w:rPr>
+      </w:pPr>
+      <w:r>
+        <w:rPr>
+          <w:rFonts w:ascii="Times New Roman" w:hAnsi="Times New Roman" w:cs="Times New Roman"/>
+          <w:color w:val="000000"/>
+        </w:rPr>
+        <w:t xml:space="preserve">    MOV AX,@DATA</w:t>
+      </w:r>
+    </w:p>
+    <w:p>
+      <w:pPr>
+        <w:autoSpaceDE w:val="0"/>
+        <w:autoSpaceDN w:val="0"/>
+        <w:adjustRightInd w:val="0"/>
+        <w:spacing w:after="0" w:line="240" w:lineRule="auto"/>
+        <w:jc w:val="both"/>
+        <w:rPr>
+          <w:rFonts w:ascii="Times New Roman" w:hAnsi="Times New Roman" w:cs="Times New Roman"/>
+          <w:color w:val="000000"/>
+        </w:rPr>
+      </w:pPr>
+      <w:r>
+        <w:rPr>
+          <w:rFonts w:ascii="Times New Roman" w:hAnsi="Times New Roman" w:cs="Times New Roman"/>
+          <w:color w:val="000000"/>
+        </w:rPr>
+        <w:t xml:space="preserve">    MOV DS,AX</w:t>
+      </w:r>
+    </w:p>
+    <w:p>
+      <w:pPr>
+        <w:autoSpaceDE w:val="0"/>
+        <w:autoSpaceDN w:val="0"/>
+        <w:adjustRightInd w:val="0"/>
+        <w:spacing w:after="0" w:line="240" w:lineRule="auto"/>
+        <w:jc w:val="both"/>
+        <w:rPr>
+          <w:rFonts w:ascii="Times New Roman" w:hAnsi="Times New Roman" w:cs="Times New Roman"/>
+          <w:color w:val="000000"/>
+        </w:rPr>
+      </w:pPr>
+      <w:r>
+        <w:rPr>
+          <w:rFonts w:ascii="Times New Roman" w:hAnsi="Times New Roman" w:cs="Times New Roman"/>
+          <w:color w:val="000000"/>
+        </w:rPr>
+        <w:t xml:space="preserve">    </w:t>
+      </w:r>
+    </w:p>
+    <w:p>
+      <w:pPr>
+        <w:autoSpaceDE w:val="0"/>
+        <w:autoSpaceDN w:val="0"/>
+        <w:adjustRightInd w:val="0"/>
+        <w:spacing w:after="0" w:line="240" w:lineRule="auto"/>
+        <w:jc w:val="both"/>
+        <w:rPr>
+          <w:rFonts w:ascii="Times New Roman" w:hAnsi="Times New Roman" w:cs="Times New Roman"/>
+          <w:color w:val="000000"/>
+        </w:rPr>
+      </w:pPr>
+      <w:r>
+        <w:rPr>
+          <w:rFonts w:ascii="Times New Roman" w:hAnsi="Times New Roman" w:cs="Times New Roman"/>
+          <w:color w:val="000000"/>
+        </w:rPr>
+        <w:t xml:space="preserve">    MOV CX, times</w:t>
+      </w:r>
+    </w:p>
+    <w:p>
+      <w:pPr>
+        <w:autoSpaceDE w:val="0"/>
+        <w:autoSpaceDN w:val="0"/>
+        <w:adjustRightInd w:val="0"/>
+        <w:spacing w:after="0" w:line="240" w:lineRule="auto"/>
+        <w:jc w:val="both"/>
+        <w:rPr>
+          <w:rFonts w:ascii="Times New Roman" w:hAnsi="Times New Roman" w:cs="Times New Roman"/>
+          <w:color w:val="000000"/>
+        </w:rPr>
+      </w:pPr>
+      <w:r>
+        <w:rPr>
+          <w:rFonts w:ascii="Times New Roman" w:hAnsi="Times New Roman" w:cs="Times New Roman"/>
+          <w:color w:val="000000"/>
+        </w:rPr>
+        <w:t xml:space="preserve">    ; outer loop : 3 times</w:t>
+      </w:r>
+    </w:p>
+    <w:p>
+      <w:pPr>
+        <w:autoSpaceDE w:val="0"/>
+        <w:autoSpaceDN w:val="0"/>
+        <w:adjustRightInd w:val="0"/>
+        <w:spacing w:after="0" w:line="240" w:lineRule="auto"/>
+        <w:jc w:val="both"/>
+        <w:rPr>
+          <w:rFonts w:ascii="Times New Roman" w:hAnsi="Times New Roman" w:cs="Times New Roman"/>
+          <w:color w:val="000000"/>
+        </w:rPr>
+      </w:pPr>
+      <w:r>
+        <w:rPr>
+          <w:rFonts w:ascii="Times New Roman" w:hAnsi="Times New Roman" w:cs="Times New Roman"/>
+          <w:color w:val="000000"/>
+        </w:rPr>
+        <w:t xml:space="preserve">    L1:</w:t>
+      </w:r>
+    </w:p>
+    <w:p>
+      <w:pPr>
+        <w:autoSpaceDE w:val="0"/>
+        <w:autoSpaceDN w:val="0"/>
+        <w:adjustRightInd w:val="0"/>
+        <w:spacing w:after="0" w:line="240" w:lineRule="auto"/>
+        <w:jc w:val="both"/>
+        <w:rPr>
+          <w:rFonts w:ascii="Times New Roman" w:hAnsi="Times New Roman" w:cs="Times New Roman"/>
+          <w:color w:val="000000"/>
+        </w:rPr>
+      </w:pPr>
+      <w:r>
+        <w:rPr>
+          <w:rFonts w:ascii="Times New Roman" w:hAnsi="Times New Roman" w:cs="Times New Roman"/>
+          <w:color w:val="000000"/>
+        </w:rPr>
+        <w:t xml:space="preserve">        MOV tmp, CL</w:t>
+      </w:r>
+    </w:p>
+    <w:p>
+      <w:pPr>
+        <w:autoSpaceDE w:val="0"/>
+        <w:autoSpaceDN w:val="0"/>
+        <w:adjustRightInd w:val="0"/>
+        <w:spacing w:after="0" w:line="240" w:lineRule="auto"/>
+        <w:jc w:val="both"/>
+        <w:rPr>
+          <w:rFonts w:ascii="Times New Roman" w:hAnsi="Times New Roman" w:cs="Times New Roman"/>
+          <w:color w:val="000000"/>
+        </w:rPr>
+      </w:pPr>
+      <w:r>
+        <w:rPr>
+          <w:rFonts w:ascii="Times New Roman" w:hAnsi="Times New Roman" w:cs="Times New Roman"/>
+          <w:color w:val="000000"/>
+        </w:rPr>
+        <w:t xml:space="preserve">        MOV CX, times</w:t>
+      </w:r>
+    </w:p>
+    <w:p>
+      <w:pPr>
+        <w:autoSpaceDE w:val="0"/>
+        <w:autoSpaceDN w:val="0"/>
+        <w:adjustRightInd w:val="0"/>
+        <w:spacing w:after="0" w:line="240" w:lineRule="auto"/>
+        <w:jc w:val="both"/>
+        <w:rPr>
+          <w:rFonts w:ascii="Times New Roman" w:hAnsi="Times New Roman" w:cs="Times New Roman"/>
+          <w:color w:val="000000"/>
+        </w:rPr>
+      </w:pPr>
+      <w:r>
+        <w:rPr>
+          <w:rFonts w:ascii="Times New Roman" w:hAnsi="Times New Roman" w:cs="Times New Roman"/>
+          <w:color w:val="000000"/>
+        </w:rPr>
+        <w:t xml:space="preserve">        ; inner loop (3,2,1)</w:t>
+      </w:r>
+    </w:p>
+    <w:p>
+      <w:pPr>
+        <w:autoSpaceDE w:val="0"/>
+        <w:autoSpaceDN w:val="0"/>
+        <w:adjustRightInd w:val="0"/>
+        <w:spacing w:after="0" w:line="240" w:lineRule="auto"/>
+        <w:jc w:val="both"/>
+        <w:rPr>
+          <w:rFonts w:ascii="Times New Roman" w:hAnsi="Times New Roman" w:cs="Times New Roman"/>
+          <w:color w:val="000000"/>
+        </w:rPr>
+      </w:pPr>
+      <w:r>
+        <w:rPr>
+          <w:rFonts w:ascii="Times New Roman" w:hAnsi="Times New Roman" w:cs="Times New Roman"/>
+          <w:color w:val="000000"/>
+        </w:rPr>
+        <w:t xml:space="preserve">        l2:</w:t>
+      </w:r>
+    </w:p>
+    <w:p>
+      <w:pPr>
+        <w:autoSpaceDE w:val="0"/>
+        <w:autoSpaceDN w:val="0"/>
+        <w:adjustRightInd w:val="0"/>
+        <w:spacing w:after="0" w:line="240" w:lineRule="auto"/>
+        <w:jc w:val="both"/>
+        <w:rPr>
+          <w:rFonts w:ascii="Times New Roman" w:hAnsi="Times New Roman" w:cs="Times New Roman"/>
+          <w:color w:val="000000"/>
+        </w:rPr>
+      </w:pPr>
+      <w:r>
+        <w:rPr>
+          <w:rFonts w:ascii="Times New Roman" w:hAnsi="Times New Roman" w:cs="Times New Roman"/>
+          <w:color w:val="000000"/>
+        </w:rPr>
+        <w:t xml:space="preserve">            MOV AH, 2</w:t>
+      </w:r>
+    </w:p>
+    <w:p>
+      <w:pPr>
+        <w:autoSpaceDE w:val="0"/>
+        <w:autoSpaceDN w:val="0"/>
+        <w:adjustRightInd w:val="0"/>
+        <w:spacing w:after="0" w:line="240" w:lineRule="auto"/>
+        <w:jc w:val="both"/>
+        <w:rPr>
+          <w:rFonts w:ascii="Times New Roman" w:hAnsi="Times New Roman" w:cs="Times New Roman"/>
+          <w:color w:val="000000"/>
+        </w:rPr>
+      </w:pPr>
+      <w:r>
+        <w:rPr>
+          <w:rFonts w:ascii="Times New Roman" w:hAnsi="Times New Roman" w:cs="Times New Roman"/>
+          <w:color w:val="000000"/>
+        </w:rPr>
+        <w:t xml:space="preserve">            ; print star</w:t>
+      </w:r>
+    </w:p>
+    <w:p>
+      <w:pPr>
+        <w:autoSpaceDE w:val="0"/>
+        <w:autoSpaceDN w:val="0"/>
+        <w:adjustRightInd w:val="0"/>
+        <w:spacing w:after="0" w:line="240" w:lineRule="auto"/>
+        <w:jc w:val="both"/>
+        <w:rPr>
+          <w:rFonts w:ascii="Times New Roman" w:hAnsi="Times New Roman" w:cs="Times New Roman"/>
+          <w:color w:val="000000"/>
+        </w:rPr>
+      </w:pPr>
+      <w:r>
+        <w:rPr>
+          <w:rFonts w:ascii="Times New Roman" w:hAnsi="Times New Roman" w:cs="Times New Roman"/>
+          <w:color w:val="000000"/>
+        </w:rPr>
+        <w:t xml:space="preserve">            MOV DL, num</w:t>
+      </w:r>
+    </w:p>
+    <w:p>
+      <w:pPr>
+        <w:autoSpaceDE w:val="0"/>
+        <w:autoSpaceDN w:val="0"/>
+        <w:adjustRightInd w:val="0"/>
+        <w:spacing w:after="0" w:line="240" w:lineRule="auto"/>
+        <w:jc w:val="both"/>
+        <w:rPr>
+          <w:rFonts w:ascii="Times New Roman" w:hAnsi="Times New Roman" w:cs="Times New Roman"/>
+          <w:color w:val="000000"/>
+        </w:rPr>
+      </w:pPr>
+      <w:r>
+        <w:rPr>
+          <w:rFonts w:ascii="Times New Roman" w:hAnsi="Times New Roman" w:cs="Times New Roman"/>
+          <w:color w:val="000000"/>
+        </w:rPr>
+        <w:t xml:space="preserve">            INC num</w:t>
+      </w:r>
+    </w:p>
+    <w:p>
+      <w:pPr>
+        <w:autoSpaceDE w:val="0"/>
+        <w:autoSpaceDN w:val="0"/>
+        <w:adjustRightInd w:val="0"/>
+        <w:spacing w:after="0" w:line="240" w:lineRule="auto"/>
+        <w:jc w:val="both"/>
+        <w:rPr>
+          <w:rFonts w:ascii="Times New Roman" w:hAnsi="Times New Roman" w:cs="Times New Roman"/>
+          <w:color w:val="000000"/>
+        </w:rPr>
+      </w:pPr>
+      <w:r>
+        <w:rPr>
+          <w:rFonts w:ascii="Times New Roman" w:hAnsi="Times New Roman" w:cs="Times New Roman"/>
+          <w:color w:val="000000"/>
+        </w:rPr>
+        <w:t xml:space="preserve">            INT 21h</w:t>
+      </w:r>
+    </w:p>
+    <w:p>
+      <w:pPr>
+        <w:autoSpaceDE w:val="0"/>
+        <w:autoSpaceDN w:val="0"/>
+        <w:adjustRightInd w:val="0"/>
+        <w:spacing w:after="0" w:line="240" w:lineRule="auto"/>
+        <w:jc w:val="both"/>
+        <w:rPr>
+          <w:rFonts w:ascii="Times New Roman" w:hAnsi="Times New Roman" w:cs="Times New Roman"/>
+          <w:color w:val="000000"/>
+        </w:rPr>
+      </w:pPr>
+      <w:r>
+        <w:rPr>
+          <w:rFonts w:ascii="Times New Roman" w:hAnsi="Times New Roman" w:cs="Times New Roman"/>
+          <w:color w:val="000000"/>
+        </w:rPr>
+        <w:t xml:space="preserve">            LOOP l2</w:t>
+      </w:r>
+    </w:p>
+    <w:p>
+      <w:pPr>
+        <w:autoSpaceDE w:val="0"/>
+        <w:autoSpaceDN w:val="0"/>
+        <w:adjustRightInd w:val="0"/>
+        <w:spacing w:after="0" w:line="240" w:lineRule="auto"/>
+        <w:jc w:val="both"/>
+        <w:rPr>
+          <w:rFonts w:ascii="Times New Roman" w:hAnsi="Times New Roman" w:cs="Times New Roman"/>
+          <w:color w:val="000000"/>
+        </w:rPr>
+      </w:pPr>
+      <w:r>
+        <w:rPr>
+          <w:rFonts w:ascii="Times New Roman" w:hAnsi="Times New Roman" w:cs="Times New Roman"/>
+          <w:color w:val="000000"/>
+        </w:rPr>
+        <w:t xml:space="preserve">            </w:t>
+      </w:r>
+    </w:p>
+    <w:p>
+      <w:pPr>
+        <w:autoSpaceDE w:val="0"/>
+        <w:autoSpaceDN w:val="0"/>
+        <w:adjustRightInd w:val="0"/>
+        <w:spacing w:after="0" w:line="240" w:lineRule="auto"/>
+        <w:jc w:val="both"/>
+        <w:rPr>
+          <w:rFonts w:ascii="Times New Roman" w:hAnsi="Times New Roman" w:cs="Times New Roman"/>
+          <w:color w:val="000000"/>
+        </w:rPr>
+      </w:pPr>
+      <w:r>
+        <w:rPr>
+          <w:rFonts w:ascii="Times New Roman" w:hAnsi="Times New Roman" w:cs="Times New Roman"/>
+          <w:color w:val="000000"/>
+        </w:rPr>
+        <w:t xml:space="preserve">        MOV AH, 9</w:t>
+      </w:r>
+    </w:p>
+    <w:p>
+      <w:pPr>
+        <w:autoSpaceDE w:val="0"/>
+        <w:autoSpaceDN w:val="0"/>
+        <w:adjustRightInd w:val="0"/>
+        <w:spacing w:after="0" w:line="240" w:lineRule="auto"/>
+        <w:jc w:val="both"/>
+        <w:rPr>
+          <w:rFonts w:ascii="Times New Roman" w:hAnsi="Times New Roman" w:cs="Times New Roman"/>
+          <w:color w:val="000000"/>
+        </w:rPr>
+      </w:pPr>
+      <w:r>
+        <w:rPr>
+          <w:rFonts w:ascii="Times New Roman" w:hAnsi="Times New Roman" w:cs="Times New Roman"/>
+          <w:color w:val="000000"/>
+        </w:rPr>
+        <w:t xml:space="preserve">        LEA DX, nl</w:t>
+      </w:r>
+    </w:p>
+    <w:p>
+      <w:pPr>
+        <w:autoSpaceDE w:val="0"/>
+        <w:autoSpaceDN w:val="0"/>
+        <w:adjustRightInd w:val="0"/>
+        <w:spacing w:after="0" w:line="240" w:lineRule="auto"/>
+        <w:jc w:val="both"/>
+        <w:rPr>
+          <w:rFonts w:ascii="Times New Roman" w:hAnsi="Times New Roman" w:cs="Times New Roman"/>
+          <w:color w:val="000000"/>
+        </w:rPr>
+      </w:pPr>
+      <w:r>
+        <w:rPr>
+          <w:rFonts w:ascii="Times New Roman" w:hAnsi="Times New Roman" w:cs="Times New Roman"/>
+          <w:color w:val="000000"/>
+        </w:rPr>
+        <w:t xml:space="preserve">        INT 21h</w:t>
+      </w:r>
+    </w:p>
+    <w:p>
+      <w:pPr>
+        <w:autoSpaceDE w:val="0"/>
+        <w:autoSpaceDN w:val="0"/>
+        <w:adjustRightInd w:val="0"/>
+        <w:spacing w:after="0" w:line="240" w:lineRule="auto"/>
+        <w:jc w:val="both"/>
+        <w:rPr>
+          <w:rFonts w:ascii="Times New Roman" w:hAnsi="Times New Roman" w:cs="Times New Roman"/>
+          <w:color w:val="000000"/>
+        </w:rPr>
+      </w:pPr>
+      <w:r>
+        <w:rPr>
+          <w:rFonts w:ascii="Times New Roman" w:hAnsi="Times New Roman" w:cs="Times New Roman"/>
+          <w:color w:val="000000"/>
+        </w:rPr>
+        <w:t xml:space="preserve">        </w:t>
+      </w:r>
+    </w:p>
+    <w:p>
+      <w:pPr>
+        <w:autoSpaceDE w:val="0"/>
+        <w:autoSpaceDN w:val="0"/>
+        <w:adjustRightInd w:val="0"/>
+        <w:spacing w:after="0" w:line="240" w:lineRule="auto"/>
+        <w:jc w:val="both"/>
+        <w:rPr>
+          <w:rFonts w:ascii="Times New Roman" w:hAnsi="Times New Roman" w:cs="Times New Roman"/>
+          <w:color w:val="000000"/>
+        </w:rPr>
+      </w:pPr>
+      <w:r>
+        <w:rPr>
+          <w:rFonts w:ascii="Times New Roman" w:hAnsi="Times New Roman" w:cs="Times New Roman"/>
+          <w:color w:val="000000"/>
+        </w:rPr>
+        <w:t xml:space="preserve">        DEC times</w:t>
+      </w:r>
+    </w:p>
+    <w:p>
+      <w:pPr>
+        <w:autoSpaceDE w:val="0"/>
+        <w:autoSpaceDN w:val="0"/>
+        <w:adjustRightInd w:val="0"/>
+        <w:spacing w:after="0" w:line="240" w:lineRule="auto"/>
+        <w:jc w:val="both"/>
+        <w:rPr>
+          <w:rFonts w:ascii="Times New Roman" w:hAnsi="Times New Roman" w:cs="Times New Roman"/>
+          <w:color w:val="000000"/>
+        </w:rPr>
+      </w:pPr>
+      <w:r>
+        <w:rPr>
+          <w:rFonts w:ascii="Times New Roman" w:hAnsi="Times New Roman" w:cs="Times New Roman"/>
+          <w:color w:val="000000"/>
+        </w:rPr>
+        <w:t xml:space="preserve">        MOV CX, tmp</w:t>
+      </w:r>
+    </w:p>
+    <w:p>
+      <w:pPr>
+        <w:autoSpaceDE w:val="0"/>
+        <w:autoSpaceDN w:val="0"/>
+        <w:adjustRightInd w:val="0"/>
+        <w:spacing w:after="0" w:line="240" w:lineRule="auto"/>
+        <w:jc w:val="both"/>
+        <w:rPr>
+          <w:rFonts w:ascii="Times New Roman" w:hAnsi="Times New Roman" w:cs="Times New Roman"/>
+          <w:color w:val="000000"/>
+        </w:rPr>
+      </w:pPr>
+      <w:r>
+        <w:rPr>
+          <w:rFonts w:ascii="Times New Roman" w:hAnsi="Times New Roman" w:cs="Times New Roman"/>
+          <w:color w:val="000000"/>
+        </w:rPr>
+        <w:t xml:space="preserve">        LOOP l1</w:t>
+      </w:r>
+    </w:p>
+    <w:p>
+      <w:pPr>
+        <w:autoSpaceDE w:val="0"/>
+        <w:autoSpaceDN w:val="0"/>
+        <w:adjustRightInd w:val="0"/>
+        <w:spacing w:after="0" w:line="240" w:lineRule="auto"/>
+        <w:jc w:val="both"/>
+        <w:rPr>
+          <w:rFonts w:ascii="Times New Roman" w:hAnsi="Times New Roman" w:cs="Times New Roman"/>
+          <w:color w:val="000000"/>
+        </w:rPr>
+      </w:pPr>
+      <w:r>
+        <w:rPr>
+          <w:rFonts w:ascii="Times New Roman" w:hAnsi="Times New Roman" w:cs="Times New Roman"/>
+          <w:color w:val="000000"/>
+        </w:rPr>
+        <w:t xml:space="preserve">        </w:t>
+      </w:r>
+    </w:p>
+    <w:p>
+      <w:pPr>
+        <w:autoSpaceDE w:val="0"/>
+        <w:autoSpaceDN w:val="0"/>
+        <w:adjustRightInd w:val="0"/>
+        <w:spacing w:after="0" w:line="240" w:lineRule="auto"/>
+        <w:jc w:val="both"/>
+        <w:rPr>
+          <w:rFonts w:ascii="Times New Roman" w:hAnsi="Times New Roman" w:cs="Times New Roman"/>
+          <w:color w:val="000000"/>
+        </w:rPr>
+      </w:pPr>
+      <w:r>
+        <w:rPr>
+          <w:rFonts w:ascii="Times New Roman" w:hAnsi="Times New Roman" w:cs="Times New Roman"/>
+          <w:color w:val="000000"/>
+        </w:rPr>
+        <w:t xml:space="preserve">    MOV AX,4C00H</w:t>
+      </w:r>
+    </w:p>
+    <w:p>
+      <w:pPr>
+        <w:autoSpaceDE w:val="0"/>
+        <w:autoSpaceDN w:val="0"/>
+        <w:adjustRightInd w:val="0"/>
+        <w:spacing w:after="0" w:line="240" w:lineRule="auto"/>
+        <w:jc w:val="both"/>
+        <w:rPr>
+          <w:rFonts w:ascii="Times New Roman" w:hAnsi="Times New Roman" w:cs="Times New Roman"/>
+          <w:color w:val="000000"/>
+        </w:rPr>
+      </w:pPr>
+      <w:r>
+        <w:rPr>
+          <w:rFonts w:ascii="Times New Roman" w:hAnsi="Times New Roman" w:cs="Times New Roman"/>
+          <w:color w:val="000000"/>
+        </w:rPr>
+        <w:t xml:space="preserve">    INT 21H</w:t>
+      </w:r>
+    </w:p>
+    <w:p>
+      <w:pPr>
+        <w:autoSpaceDE w:val="0"/>
+        <w:autoSpaceDN w:val="0"/>
+        <w:adjustRightInd w:val="0"/>
+        <w:spacing w:after="0" w:line="240" w:lineRule="auto"/>
+        <w:jc w:val="both"/>
+        <w:rPr>
+          <w:rFonts w:ascii="Times New Roman" w:hAnsi="Times New Roman" w:cs="Times New Roman"/>
+          <w:color w:val="000000"/>
+        </w:rPr>
+      </w:pPr>
+      <w:r>
+        <w:rPr>
+          <w:rFonts w:ascii="Times New Roman" w:hAnsi="Times New Roman" w:cs="Times New Roman"/>
+          <w:color w:val="000000"/>
+        </w:rPr>
+        <w:t xml:space="preserve">    </w:t>
+      </w:r>
+    </w:p>
+    <w:p>
+      <w:pPr>
+        <w:autoSpaceDE w:val="0"/>
+        <w:autoSpaceDN w:val="0"/>
+        <w:adjustRightInd w:val="0"/>
+        <w:spacing w:after="0" w:line="240" w:lineRule="auto"/>
+        <w:jc w:val="both"/>
+        <w:rPr>
+          <w:rFonts w:ascii="Times New Roman" w:hAnsi="Times New Roman" w:cs="Times New Roman"/>
+          <w:color w:val="000000"/>
+        </w:rPr>
+      </w:pPr>
+      <w:r>
+        <w:rPr>
+          <w:rFonts w:ascii="Times New Roman" w:hAnsi="Times New Roman" w:cs="Times New Roman"/>
+          <w:color w:val="000000"/>
+        </w:rPr>
+        <w:t>MAIN ENDP</w:t>
+      </w:r>
+    </w:p>
+    <w:p>
+      <w:pPr>
+        <w:autoSpaceDE w:val="0"/>
+        <w:autoSpaceDN w:val="0"/>
+        <w:adjustRightInd w:val="0"/>
+        <w:spacing w:after="0" w:line="240" w:lineRule="auto"/>
+        <w:jc w:val="both"/>
+        <w:rPr>
+          <w:rFonts w:ascii="Times New Roman" w:hAnsi="Times New Roman" w:cs="Times New Roman"/>
+          <w:color w:val="000000"/>
+        </w:rPr>
+      </w:pPr>
+      <w:r>
+        <w:rPr>
+          <w:rFonts w:ascii="Times New Roman" w:hAnsi="Times New Roman" w:cs="Times New Roman"/>
+          <w:color w:val="000000"/>
+        </w:rPr>
+        <w:t>END MAIN</w:t>
+      </w:r>
     </w:p>
     <w:p>
       <w:pPr>
@@ -30906,8 +32929,16 @@
         <w:jc w:val="both"/>
         <w:rPr>
           <w:rFonts w:ascii="Times New Roman" w:hAnsi="Times New Roman" w:cs="Times New Roman"/>
-        </w:rPr>
-      </w:pPr>
+          <w:lang w:val="en-MY"/>
+        </w:rPr>
+      </w:pPr>
+      <w:r>
+        <w:rPr>
+          <w:rFonts w:ascii="Times New Roman" w:hAnsi="Times New Roman" w:cs="Times New Roman"/>
+          <w:lang w:val="en-MY"/>
+        </w:rPr>
+        <w:t>.MODEL SMALL</w:t>
+      </w:r>
     </w:p>
     <w:p>
       <w:pPr>
@@ -30918,8 +32949,17 @@
         <w:jc w:val="both"/>
         <w:rPr>
           <w:rFonts w:ascii="Times New Roman" w:hAnsi="Times New Roman" w:cs="Times New Roman"/>
-        </w:rPr>
-      </w:pPr>
+          <w:lang w:val="en-MY"/>
+        </w:rPr>
+      </w:pPr>
+      <w:r>
+        <w:rPr>
+          <w:rFonts w:ascii="Times New Roman" w:hAnsi="Times New Roman" w:cs="Times New Roman"/>
+          <w:lang w:val="en-MY"/>
+        </w:rPr>
+        <w:lastRenderedPageBreak/>
+        <w:t>.STACK 100</w:t>
+      </w:r>
     </w:p>
     <w:p>
       <w:pPr>
@@ -30930,8 +32970,16 @@
         <w:jc w:val="both"/>
         <w:rPr>
           <w:rFonts w:ascii="Times New Roman" w:hAnsi="Times New Roman" w:cs="Times New Roman"/>
-        </w:rPr>
-      </w:pPr>
+          <w:lang w:val="en-MY"/>
+        </w:rPr>
+      </w:pPr>
+      <w:r>
+        <w:rPr>
+          <w:rFonts w:ascii="Times New Roman" w:hAnsi="Times New Roman" w:cs="Times New Roman"/>
+          <w:lang w:val="en-MY"/>
+        </w:rPr>
+        <w:t>.DATA</w:t>
+      </w:r>
     </w:p>
     <w:p>
       <w:pPr>
@@ -30942,8 +32990,16 @@
         <w:jc w:val="both"/>
         <w:rPr>
           <w:rFonts w:ascii="Times New Roman" w:hAnsi="Times New Roman" w:cs="Times New Roman"/>
-        </w:rPr>
-      </w:pPr>
+          <w:lang w:val="en-MY"/>
+        </w:rPr>
+      </w:pPr>
+      <w:r>
+        <w:rPr>
+          <w:rFonts w:ascii="Times New Roman" w:hAnsi="Times New Roman" w:cs="Times New Roman"/>
+          <w:lang w:val="en-MY"/>
+        </w:rPr>
+        <w:t xml:space="preserve">    tmp DW ?</w:t>
+      </w:r>
     </w:p>
     <w:p>
       <w:pPr>
@@ -30954,8 +33010,16 @@
         <w:jc w:val="both"/>
         <w:rPr>
           <w:rFonts w:ascii="Times New Roman" w:hAnsi="Times New Roman" w:cs="Times New Roman"/>
-        </w:rPr>
-      </w:pPr>
+          <w:lang w:val="en-MY"/>
+        </w:rPr>
+      </w:pPr>
+      <w:r>
+        <w:rPr>
+          <w:rFonts w:ascii="Times New Roman" w:hAnsi="Times New Roman" w:cs="Times New Roman"/>
+          <w:lang w:val="en-MY"/>
+        </w:rPr>
+        <w:t xml:space="preserve">    times DW 5</w:t>
+      </w:r>
     </w:p>
     <w:p>
       <w:pPr>
@@ -30966,8 +33030,16 @@
         <w:jc w:val="both"/>
         <w:rPr>
           <w:rFonts w:ascii="Times New Roman" w:hAnsi="Times New Roman" w:cs="Times New Roman"/>
-        </w:rPr>
-      </w:pPr>
+          <w:lang w:val="en-MY"/>
+        </w:rPr>
+      </w:pPr>
+      <w:r>
+        <w:rPr>
+          <w:rFonts w:ascii="Times New Roman" w:hAnsi="Times New Roman" w:cs="Times New Roman"/>
+          <w:lang w:val="en-MY"/>
+        </w:rPr>
+        <w:t xml:space="preserve">    num DB 1</w:t>
+      </w:r>
     </w:p>
     <w:p>
       <w:pPr>
@@ -30978,8 +33050,16 @@
         <w:jc w:val="both"/>
         <w:rPr>
           <w:rFonts w:ascii="Times New Roman" w:hAnsi="Times New Roman" w:cs="Times New Roman"/>
-        </w:rPr>
-      </w:pPr>
+          <w:lang w:val="en-MY"/>
+        </w:rPr>
+      </w:pPr>
+      <w:r>
+        <w:rPr>
+          <w:rFonts w:ascii="Times New Roman" w:hAnsi="Times New Roman" w:cs="Times New Roman"/>
+          <w:lang w:val="en-MY"/>
+        </w:rPr>
+        <w:t xml:space="preserve">    nl DB 13, 10, "$"</w:t>
+      </w:r>
     </w:p>
     <w:p>
       <w:pPr>
@@ -30990,8 +33070,16 @@
         <w:jc w:val="both"/>
         <w:rPr>
           <w:rFonts w:ascii="Times New Roman" w:hAnsi="Times New Roman" w:cs="Times New Roman"/>
-        </w:rPr>
-      </w:pPr>
+          <w:lang w:val="en-MY"/>
+        </w:rPr>
+      </w:pPr>
+      <w:r>
+        <w:rPr>
+          <w:rFonts w:ascii="Times New Roman" w:hAnsi="Times New Roman" w:cs="Times New Roman"/>
+          <w:lang w:val="en-MY"/>
+        </w:rPr>
+        <w:t>.CODE</w:t>
+      </w:r>
     </w:p>
     <w:p>
       <w:pPr>
@@ -31002,8 +33090,16 @@
         <w:jc w:val="both"/>
         <w:rPr>
           <w:rFonts w:ascii="Times New Roman" w:hAnsi="Times New Roman" w:cs="Times New Roman"/>
-        </w:rPr>
-      </w:pPr>
+          <w:lang w:val="en-MY"/>
+        </w:rPr>
+      </w:pPr>
+      <w:r>
+        <w:rPr>
+          <w:rFonts w:ascii="Times New Roman" w:hAnsi="Times New Roman" w:cs="Times New Roman"/>
+          <w:lang w:val="en-MY"/>
+        </w:rPr>
+        <w:t>MAIN PROC</w:t>
+      </w:r>
     </w:p>
     <w:p>
       <w:pPr>
@@ -31014,8 +33110,16 @@
         <w:jc w:val="both"/>
         <w:rPr>
           <w:rFonts w:ascii="Times New Roman" w:hAnsi="Times New Roman" w:cs="Times New Roman"/>
-        </w:rPr>
-      </w:pPr>
+          <w:lang w:val="en-MY"/>
+        </w:rPr>
+      </w:pPr>
+      <w:r>
+        <w:rPr>
+          <w:rFonts w:ascii="Times New Roman" w:hAnsi="Times New Roman" w:cs="Times New Roman"/>
+          <w:lang w:val="en-MY"/>
+        </w:rPr>
+        <w:t xml:space="preserve">    MOV AX,@DATA</w:t>
+      </w:r>
     </w:p>
     <w:p>
       <w:pPr>
@@ -31026,8 +33130,16 @@
         <w:jc w:val="both"/>
         <w:rPr>
           <w:rFonts w:ascii="Times New Roman" w:hAnsi="Times New Roman" w:cs="Times New Roman"/>
-        </w:rPr>
-      </w:pPr>
+          <w:lang w:val="en-MY"/>
+        </w:rPr>
+      </w:pPr>
+      <w:r>
+        <w:rPr>
+          <w:rFonts w:ascii="Times New Roman" w:hAnsi="Times New Roman" w:cs="Times New Roman"/>
+          <w:lang w:val="en-MY"/>
+        </w:rPr>
+        <w:t xml:space="preserve">    MOV DS,AX</w:t>
+      </w:r>
     </w:p>
     <w:p>
       <w:pPr>
@@ -31038,8 +33150,16 @@
         <w:jc w:val="both"/>
         <w:rPr>
           <w:rFonts w:ascii="Times New Roman" w:hAnsi="Times New Roman" w:cs="Times New Roman"/>
-        </w:rPr>
-      </w:pPr>
+          <w:lang w:val="en-MY"/>
+        </w:rPr>
+      </w:pPr>
+      <w:r>
+        <w:rPr>
+          <w:rFonts w:ascii="Times New Roman" w:hAnsi="Times New Roman" w:cs="Times New Roman"/>
+          <w:lang w:val="en-MY"/>
+        </w:rPr>
+        <w:t xml:space="preserve">    </w:t>
+      </w:r>
     </w:p>
     <w:p>
       <w:pPr>
@@ -31050,8 +33170,16 @@
         <w:jc w:val="both"/>
         <w:rPr>
           <w:rFonts w:ascii="Times New Roman" w:hAnsi="Times New Roman" w:cs="Times New Roman"/>
-        </w:rPr>
-      </w:pPr>
+          <w:lang w:val="en-MY"/>
+        </w:rPr>
+      </w:pPr>
+      <w:r>
+        <w:rPr>
+          <w:rFonts w:ascii="Times New Roman" w:hAnsi="Times New Roman" w:cs="Times New Roman"/>
+          <w:lang w:val="en-MY"/>
+        </w:rPr>
+        <w:t xml:space="preserve">    MOV CX, times</w:t>
+      </w:r>
     </w:p>
     <w:p>
       <w:pPr>
@@ -31062,8 +33190,16 @@
         <w:jc w:val="both"/>
         <w:rPr>
           <w:rFonts w:ascii="Times New Roman" w:hAnsi="Times New Roman" w:cs="Times New Roman"/>
-        </w:rPr>
-      </w:pPr>
+          <w:lang w:val="en-MY"/>
+        </w:rPr>
+      </w:pPr>
+      <w:r>
+        <w:rPr>
+          <w:rFonts w:ascii="Times New Roman" w:hAnsi="Times New Roman" w:cs="Times New Roman"/>
+          <w:lang w:val="en-MY"/>
+        </w:rPr>
+        <w:t xml:space="preserve">    ; outer loop : 3 times</w:t>
+      </w:r>
     </w:p>
     <w:p>
       <w:pPr>
@@ -31074,8 +33210,16 @@
         <w:jc w:val="both"/>
         <w:rPr>
           <w:rFonts w:ascii="Times New Roman" w:hAnsi="Times New Roman" w:cs="Times New Roman"/>
-        </w:rPr>
-      </w:pPr>
+          <w:lang w:val="en-MY"/>
+        </w:rPr>
+      </w:pPr>
+      <w:r>
+        <w:rPr>
+          <w:rFonts w:ascii="Times New Roman" w:hAnsi="Times New Roman" w:cs="Times New Roman"/>
+          <w:lang w:val="en-MY"/>
+        </w:rPr>
+        <w:t xml:space="preserve">    L1:</w:t>
+      </w:r>
     </w:p>
     <w:p>
       <w:pPr>
@@ -31086,8 +33230,16 @@
         <w:jc w:val="both"/>
         <w:rPr>
           <w:rFonts w:ascii="Times New Roman" w:hAnsi="Times New Roman" w:cs="Times New Roman"/>
-        </w:rPr>
-      </w:pPr>
+          <w:lang w:val="en-MY"/>
+        </w:rPr>
+      </w:pPr>
+      <w:r>
+        <w:rPr>
+          <w:rFonts w:ascii="Times New Roman" w:hAnsi="Times New Roman" w:cs="Times New Roman"/>
+          <w:lang w:val="en-MY"/>
+        </w:rPr>
+        <w:t xml:space="preserve">        MOV tmp, CX</w:t>
+      </w:r>
     </w:p>
     <w:p>
       <w:pPr>
@@ -31098,8 +33250,16 @@
         <w:jc w:val="both"/>
         <w:rPr>
           <w:rFonts w:ascii="Times New Roman" w:hAnsi="Times New Roman" w:cs="Times New Roman"/>
-        </w:rPr>
-      </w:pPr>
+          <w:lang w:val="en-MY"/>
+        </w:rPr>
+      </w:pPr>
+      <w:r>
+        <w:rPr>
+          <w:rFonts w:ascii="Times New Roman" w:hAnsi="Times New Roman" w:cs="Times New Roman"/>
+          <w:lang w:val="en-MY"/>
+        </w:rPr>
+        <w:t xml:space="preserve">        MOV CX, times</w:t>
+      </w:r>
     </w:p>
     <w:p>
       <w:pPr>
@@ -31110,8 +33270,16 @@
         <w:jc w:val="both"/>
         <w:rPr>
           <w:rFonts w:ascii="Times New Roman" w:hAnsi="Times New Roman" w:cs="Times New Roman"/>
-        </w:rPr>
-      </w:pPr>
+          <w:lang w:val="en-MY"/>
+        </w:rPr>
+      </w:pPr>
+      <w:r>
+        <w:rPr>
+          <w:rFonts w:ascii="Times New Roman" w:hAnsi="Times New Roman" w:cs="Times New Roman"/>
+          <w:lang w:val="en-MY"/>
+        </w:rPr>
+        <w:t xml:space="preserve">        ; inner loop (3,2,1)</w:t>
+      </w:r>
     </w:p>
     <w:p>
       <w:pPr>
@@ -31122,8 +33290,16 @@
         <w:jc w:val="both"/>
         <w:rPr>
           <w:rFonts w:ascii="Times New Roman" w:hAnsi="Times New Roman" w:cs="Times New Roman"/>
-        </w:rPr>
-      </w:pPr>
+          <w:lang w:val="en-MY"/>
+        </w:rPr>
+      </w:pPr>
+      <w:r>
+        <w:rPr>
+          <w:rFonts w:ascii="Times New Roman" w:hAnsi="Times New Roman" w:cs="Times New Roman"/>
+          <w:lang w:val="en-MY"/>
+        </w:rPr>
+        <w:t xml:space="preserve">        MOV BL, times</w:t>
+      </w:r>
     </w:p>
     <w:p>
       <w:pPr>
@@ -31134,8 +33310,16 @@
         <w:jc w:val="both"/>
         <w:rPr>
           <w:rFonts w:ascii="Times New Roman" w:hAnsi="Times New Roman" w:cs="Times New Roman"/>
-        </w:rPr>
-      </w:pPr>
+          <w:lang w:val="en-MY"/>
+        </w:rPr>
+      </w:pPr>
+      <w:r>
+        <w:rPr>
+          <w:rFonts w:ascii="Times New Roman" w:hAnsi="Times New Roman" w:cs="Times New Roman"/>
+          <w:lang w:val="en-MY"/>
+        </w:rPr>
+        <w:t xml:space="preserve">        l2:</w:t>
+      </w:r>
     </w:p>
     <w:p>
       <w:pPr>
@@ -31146,8 +33330,16 @@
         <w:jc w:val="both"/>
         <w:rPr>
           <w:rFonts w:ascii="Times New Roman" w:hAnsi="Times New Roman" w:cs="Times New Roman"/>
-        </w:rPr>
-      </w:pPr>
+          <w:lang w:val="en-MY"/>
+        </w:rPr>
+      </w:pPr>
+      <w:r>
+        <w:rPr>
+          <w:rFonts w:ascii="Times New Roman" w:hAnsi="Times New Roman" w:cs="Times New Roman"/>
+          <w:lang w:val="en-MY"/>
+        </w:rPr>
+        <w:t xml:space="preserve">            MOV AH, 2</w:t>
+      </w:r>
     </w:p>
     <w:p>
       <w:pPr>
@@ -31158,8 +33350,16 @@
         <w:jc w:val="both"/>
         <w:rPr>
           <w:rFonts w:ascii="Times New Roman" w:hAnsi="Times New Roman" w:cs="Times New Roman"/>
-        </w:rPr>
-      </w:pPr>
+          <w:lang w:val="en-MY"/>
+        </w:rPr>
+      </w:pPr>
+      <w:r>
+        <w:rPr>
+          <w:rFonts w:ascii="Times New Roman" w:hAnsi="Times New Roman" w:cs="Times New Roman"/>
+          <w:lang w:val="en-MY"/>
+        </w:rPr>
+        <w:t xml:space="preserve">            ; print star</w:t>
+      </w:r>
     </w:p>
     <w:p>
       <w:pPr>
@@ -31170,8 +33370,16 @@
         <w:jc w:val="both"/>
         <w:rPr>
           <w:rFonts w:ascii="Times New Roman" w:hAnsi="Times New Roman" w:cs="Times New Roman"/>
-        </w:rPr>
-      </w:pPr>
+          <w:lang w:val="en-MY"/>
+        </w:rPr>
+      </w:pPr>
+      <w:r>
+        <w:rPr>
+          <w:rFonts w:ascii="Times New Roman" w:hAnsi="Times New Roman" w:cs="Times New Roman"/>
+          <w:lang w:val="en-MY"/>
+        </w:rPr>
+        <w:t xml:space="preserve">            MOV BL, num</w:t>
+      </w:r>
     </w:p>
     <w:p>
       <w:pPr>
@@ -31182,8 +33390,16 @@
         <w:jc w:val="both"/>
         <w:rPr>
           <w:rFonts w:ascii="Times New Roman" w:hAnsi="Times New Roman" w:cs="Times New Roman"/>
-        </w:rPr>
-      </w:pPr>
+          <w:lang w:val="en-MY"/>
+        </w:rPr>
+      </w:pPr>
+      <w:r>
+        <w:rPr>
+          <w:rFonts w:ascii="Times New Roman" w:hAnsi="Times New Roman" w:cs="Times New Roman"/>
+          <w:lang w:val="en-MY"/>
+        </w:rPr>
+        <w:t xml:space="preserve">            MOV DL, BL</w:t>
+      </w:r>
     </w:p>
     <w:p>
       <w:pPr>
@@ -31194,8 +33410,447 @@
         <w:jc w:val="both"/>
         <w:rPr>
           <w:rFonts w:ascii="Times New Roman" w:hAnsi="Times New Roman" w:cs="Times New Roman"/>
-        </w:rPr>
-      </w:pPr>
+          <w:lang w:val="en-MY"/>
+        </w:rPr>
+      </w:pPr>
+      <w:r>
+        <w:rPr>
+          <w:rFonts w:ascii="Times New Roman" w:hAnsi="Times New Roman" w:cs="Times New Roman"/>
+          <w:lang w:val="en-MY"/>
+        </w:rPr>
+        <w:t xml:space="preserve">            ADD DL, '0'</w:t>
+      </w:r>
+    </w:p>
+    <w:p>
+      <w:pPr>
+        <w:tabs>
+          <w:tab w:val="left" w:pos="1788"/>
+        </w:tabs>
+        <w:spacing w:after="0"/>
+        <w:jc w:val="both"/>
+        <w:rPr>
+          <w:rFonts w:ascii="Times New Roman" w:hAnsi="Times New Roman" w:cs="Times New Roman"/>
+          <w:lang w:val="en-MY"/>
+        </w:rPr>
+      </w:pPr>
+      <w:r>
+        <w:rPr>
+          <w:rFonts w:ascii="Times New Roman" w:hAnsi="Times New Roman" w:cs="Times New Roman"/>
+          <w:lang w:val="en-MY"/>
+        </w:rPr>
+        <w:t xml:space="preserve">            INC num</w:t>
+      </w:r>
+    </w:p>
+    <w:p>
+      <w:pPr>
+        <w:tabs>
+          <w:tab w:val="left" w:pos="1788"/>
+        </w:tabs>
+        <w:spacing w:after="0"/>
+        <w:jc w:val="both"/>
+        <w:rPr>
+          <w:rFonts w:ascii="Times New Roman" w:hAnsi="Times New Roman" w:cs="Times New Roman"/>
+          <w:lang w:val="en-MY"/>
+        </w:rPr>
+      </w:pPr>
+      <w:r>
+        <w:rPr>
+          <w:rFonts w:ascii="Times New Roman" w:hAnsi="Times New Roman" w:cs="Times New Roman"/>
+          <w:lang w:val="en-MY"/>
+        </w:rPr>
+        <w:t xml:space="preserve">            INT 21h</w:t>
+      </w:r>
+    </w:p>
+    <w:p>
+      <w:pPr>
+        <w:tabs>
+          <w:tab w:val="left" w:pos="1788"/>
+        </w:tabs>
+        <w:spacing w:after="0"/>
+        <w:jc w:val="both"/>
+        <w:rPr>
+          <w:rFonts w:ascii="Times New Roman" w:hAnsi="Times New Roman" w:cs="Times New Roman"/>
+          <w:lang w:val="en-MY"/>
+        </w:rPr>
+      </w:pPr>
+      <w:r>
+        <w:rPr>
+          <w:rFonts w:ascii="Times New Roman" w:hAnsi="Times New Roman" w:cs="Times New Roman"/>
+          <w:lang w:val="en-MY"/>
+        </w:rPr>
+        <w:t xml:space="preserve">            LOOP l2</w:t>
+      </w:r>
+    </w:p>
+    <w:p>
+      <w:pPr>
+        <w:tabs>
+          <w:tab w:val="left" w:pos="1788"/>
+        </w:tabs>
+        <w:spacing w:after="0"/>
+        <w:jc w:val="both"/>
+        <w:rPr>
+          <w:rFonts w:ascii="Times New Roman" w:hAnsi="Times New Roman" w:cs="Times New Roman"/>
+          <w:lang w:val="en-MY"/>
+        </w:rPr>
+      </w:pPr>
+      <w:r>
+        <w:rPr>
+          <w:rFonts w:ascii="Times New Roman" w:hAnsi="Times New Roman" w:cs="Times New Roman"/>
+          <w:lang w:val="en-MY"/>
+        </w:rPr>
+        <w:t xml:space="preserve">            </w:t>
+      </w:r>
+    </w:p>
+    <w:p>
+      <w:pPr>
+        <w:tabs>
+          <w:tab w:val="left" w:pos="1788"/>
+        </w:tabs>
+        <w:spacing w:after="0"/>
+        <w:jc w:val="both"/>
+        <w:rPr>
+          <w:rFonts w:ascii="Times New Roman" w:hAnsi="Times New Roman" w:cs="Times New Roman"/>
+          <w:lang w:val="en-MY"/>
+        </w:rPr>
+      </w:pPr>
+      <w:r>
+        <w:rPr>
+          <w:rFonts w:ascii="Times New Roman" w:hAnsi="Times New Roman" w:cs="Times New Roman"/>
+          <w:lang w:val="en-MY"/>
+        </w:rPr>
+        <w:t xml:space="preserve">        MOV AH, 9</w:t>
+      </w:r>
+    </w:p>
+    <w:p>
+      <w:pPr>
+        <w:tabs>
+          <w:tab w:val="left" w:pos="1788"/>
+        </w:tabs>
+        <w:spacing w:after="0"/>
+        <w:jc w:val="both"/>
+        <w:rPr>
+          <w:rFonts w:ascii="Times New Roman" w:hAnsi="Times New Roman" w:cs="Times New Roman"/>
+          <w:lang w:val="en-MY"/>
+        </w:rPr>
+      </w:pPr>
+      <w:r>
+        <w:rPr>
+          <w:rFonts w:ascii="Times New Roman" w:hAnsi="Times New Roman" w:cs="Times New Roman"/>
+          <w:lang w:val="en-MY"/>
+        </w:rPr>
+        <w:t xml:space="preserve">        LEA DX, nl</w:t>
+      </w:r>
+    </w:p>
+    <w:p>
+      <w:pPr>
+        <w:tabs>
+          <w:tab w:val="left" w:pos="1788"/>
+        </w:tabs>
+        <w:spacing w:after="0"/>
+        <w:jc w:val="both"/>
+        <w:rPr>
+          <w:rFonts w:ascii="Times New Roman" w:hAnsi="Times New Roman" w:cs="Times New Roman"/>
+          <w:lang w:val="en-MY"/>
+        </w:rPr>
+      </w:pPr>
+      <w:r>
+        <w:rPr>
+          <w:rFonts w:ascii="Times New Roman" w:hAnsi="Times New Roman" w:cs="Times New Roman"/>
+          <w:lang w:val="en-MY"/>
+        </w:rPr>
+        <w:t xml:space="preserve">        INT 21h</w:t>
+      </w:r>
+    </w:p>
+    <w:p>
+      <w:pPr>
+        <w:tabs>
+          <w:tab w:val="left" w:pos="1788"/>
+        </w:tabs>
+        <w:spacing w:after="0"/>
+        <w:jc w:val="both"/>
+        <w:rPr>
+          <w:rFonts w:ascii="Times New Roman" w:hAnsi="Times New Roman" w:cs="Times New Roman"/>
+          <w:lang w:val="en-MY"/>
+        </w:rPr>
+      </w:pPr>
+      <w:r>
+        <w:rPr>
+          <w:rFonts w:ascii="Times New Roman" w:hAnsi="Times New Roman" w:cs="Times New Roman"/>
+          <w:lang w:val="en-MY"/>
+        </w:rPr>
+        <w:t xml:space="preserve">        </w:t>
+      </w:r>
+    </w:p>
+    <w:p>
+      <w:pPr>
+        <w:tabs>
+          <w:tab w:val="left" w:pos="1788"/>
+        </w:tabs>
+        <w:spacing w:after="0"/>
+        <w:jc w:val="both"/>
+        <w:rPr>
+          <w:rFonts w:ascii="Times New Roman" w:hAnsi="Times New Roman" w:cs="Times New Roman"/>
+          <w:lang w:val="en-MY"/>
+        </w:rPr>
+      </w:pPr>
+      <w:r>
+        <w:rPr>
+          <w:rFonts w:ascii="Times New Roman" w:hAnsi="Times New Roman" w:cs="Times New Roman"/>
+          <w:lang w:val="en-MY"/>
+        </w:rPr>
+        <w:t xml:space="preserve">        ; reset num</w:t>
+      </w:r>
+    </w:p>
+    <w:p>
+      <w:pPr>
+        <w:tabs>
+          <w:tab w:val="left" w:pos="1788"/>
+        </w:tabs>
+        <w:spacing w:after="0"/>
+        <w:jc w:val="both"/>
+        <w:rPr>
+          <w:rFonts w:ascii="Times New Roman" w:hAnsi="Times New Roman" w:cs="Times New Roman"/>
+          <w:lang w:val="en-MY"/>
+        </w:rPr>
+      </w:pPr>
+      <w:r>
+        <w:rPr>
+          <w:rFonts w:ascii="Times New Roman" w:hAnsi="Times New Roman" w:cs="Times New Roman"/>
+          <w:lang w:val="en-MY"/>
+        </w:rPr>
+        <w:t xml:space="preserve">        MOV num, 1</w:t>
+      </w:r>
+    </w:p>
+    <w:p>
+      <w:pPr>
+        <w:tabs>
+          <w:tab w:val="left" w:pos="1788"/>
+        </w:tabs>
+        <w:spacing w:after="0"/>
+        <w:jc w:val="both"/>
+        <w:rPr>
+          <w:rFonts w:ascii="Times New Roman" w:hAnsi="Times New Roman" w:cs="Times New Roman"/>
+          <w:lang w:val="en-MY"/>
+        </w:rPr>
+      </w:pPr>
+      <w:r>
+        <w:rPr>
+          <w:rFonts w:ascii="Times New Roman" w:hAnsi="Times New Roman" w:cs="Times New Roman"/>
+          <w:lang w:val="en-MY"/>
+        </w:rPr>
+        <w:t xml:space="preserve">        </w:t>
+      </w:r>
+    </w:p>
+    <w:p>
+      <w:pPr>
+        <w:tabs>
+          <w:tab w:val="left" w:pos="1788"/>
+        </w:tabs>
+        <w:spacing w:after="0"/>
+        <w:jc w:val="both"/>
+        <w:rPr>
+          <w:rFonts w:ascii="Times New Roman" w:hAnsi="Times New Roman" w:cs="Times New Roman"/>
+          <w:lang w:val="en-MY"/>
+        </w:rPr>
+      </w:pPr>
+      <w:r>
+        <w:rPr>
+          <w:rFonts w:ascii="Times New Roman" w:hAnsi="Times New Roman" w:cs="Times New Roman"/>
+          <w:lang w:val="en-MY"/>
+        </w:rPr>
+        <w:t xml:space="preserve">        DEC times</w:t>
+      </w:r>
+    </w:p>
+    <w:p>
+      <w:pPr>
+        <w:tabs>
+          <w:tab w:val="left" w:pos="1788"/>
+        </w:tabs>
+        <w:spacing w:after="0"/>
+        <w:jc w:val="both"/>
+        <w:rPr>
+          <w:rFonts w:ascii="Times New Roman" w:hAnsi="Times New Roman" w:cs="Times New Roman"/>
+          <w:lang w:val="en-MY"/>
+        </w:rPr>
+      </w:pPr>
+      <w:r>
+        <w:rPr>
+          <w:rFonts w:ascii="Times New Roman" w:hAnsi="Times New Roman" w:cs="Times New Roman"/>
+          <w:lang w:val="en-MY"/>
+        </w:rPr>
+        <w:t xml:space="preserve">        MOV CX, tmp</w:t>
+      </w:r>
+    </w:p>
+    <w:p>
+      <w:pPr>
+        <w:tabs>
+          <w:tab w:val="left" w:pos="1788"/>
+        </w:tabs>
+        <w:spacing w:after="0"/>
+        <w:jc w:val="both"/>
+        <w:rPr>
+          <w:rFonts w:ascii="Times New Roman" w:hAnsi="Times New Roman" w:cs="Times New Roman"/>
+          <w:lang w:val="en-MY"/>
+        </w:rPr>
+      </w:pPr>
+      <w:r>
+        <w:rPr>
+          <w:rFonts w:ascii="Times New Roman" w:hAnsi="Times New Roman" w:cs="Times New Roman"/>
+          <w:lang w:val="en-MY"/>
+        </w:rPr>
+        <w:t xml:space="preserve">        LOOP l1</w:t>
+      </w:r>
+    </w:p>
+    <w:p>
+      <w:pPr>
+        <w:tabs>
+          <w:tab w:val="left" w:pos="1788"/>
+        </w:tabs>
+        <w:spacing w:after="0"/>
+        <w:jc w:val="both"/>
+        <w:rPr>
+          <w:rFonts w:ascii="Times New Roman" w:hAnsi="Times New Roman" w:cs="Times New Roman"/>
+          <w:lang w:val="en-MY"/>
+        </w:rPr>
+      </w:pPr>
+      <w:r>
+        <w:rPr>
+          <w:rFonts w:ascii="Times New Roman" w:hAnsi="Times New Roman" w:cs="Times New Roman"/>
+          <w:lang w:val="en-MY"/>
+        </w:rPr>
+        <w:t xml:space="preserve">        </w:t>
+      </w:r>
+    </w:p>
+    <w:p>
+      <w:pPr>
+        <w:tabs>
+          <w:tab w:val="left" w:pos="1788"/>
+        </w:tabs>
+        <w:spacing w:after="0"/>
+        <w:jc w:val="both"/>
+        <w:rPr>
+          <w:rFonts w:ascii="Times New Roman" w:hAnsi="Times New Roman" w:cs="Times New Roman"/>
+          <w:lang w:val="en-MY"/>
+        </w:rPr>
+      </w:pPr>
+      <w:r>
+        <w:rPr>
+          <w:rFonts w:ascii="Times New Roman" w:hAnsi="Times New Roman" w:cs="Times New Roman"/>
+          <w:lang w:val="en-MY"/>
+        </w:rPr>
+        <w:t xml:space="preserve">    MOV AX,4C00H</w:t>
+      </w:r>
+    </w:p>
+    <w:p>
+      <w:pPr>
+        <w:tabs>
+          <w:tab w:val="left" w:pos="1788"/>
+        </w:tabs>
+        <w:spacing w:after="0"/>
+        <w:jc w:val="both"/>
+        <w:rPr>
+          <w:rFonts w:ascii="Times New Roman" w:hAnsi="Times New Roman" w:cs="Times New Roman"/>
+          <w:lang w:val="en-MY"/>
+        </w:rPr>
+      </w:pPr>
+      <w:r>
+        <w:rPr>
+          <w:rFonts w:ascii="Times New Roman" w:hAnsi="Times New Roman" w:cs="Times New Roman"/>
+          <w:lang w:val="en-MY"/>
+        </w:rPr>
+        <w:t xml:space="preserve">    INT 21H</w:t>
+      </w:r>
+    </w:p>
+    <w:p>
+      <w:pPr>
+        <w:tabs>
+          <w:tab w:val="left" w:pos="1788"/>
+        </w:tabs>
+        <w:spacing w:after="0"/>
+        <w:jc w:val="both"/>
+        <w:rPr>
+          <w:rFonts w:ascii="Times New Roman" w:hAnsi="Times New Roman" w:cs="Times New Roman"/>
+          <w:lang w:val="en-MY"/>
+        </w:rPr>
+      </w:pPr>
+      <w:r>
+        <w:rPr>
+          <w:rFonts w:ascii="Times New Roman" w:hAnsi="Times New Roman" w:cs="Times New Roman"/>
+          <w:lang w:val="en-MY"/>
+        </w:rPr>
+        <w:t xml:space="preserve">    </w:t>
+      </w:r>
+    </w:p>
+    <w:p>
+      <w:pPr>
+        <w:tabs>
+          <w:tab w:val="left" w:pos="1788"/>
+        </w:tabs>
+        <w:spacing w:after="0"/>
+        <w:jc w:val="both"/>
+        <w:rPr>
+          <w:rFonts w:ascii="Times New Roman" w:hAnsi="Times New Roman" w:cs="Times New Roman"/>
+          <w:lang w:val="en-MY"/>
+        </w:rPr>
+      </w:pPr>
+      <w:r>
+        <w:rPr>
+          <w:rFonts w:ascii="Times New Roman" w:hAnsi="Times New Roman" w:cs="Times New Roman"/>
+          <w:lang w:val="en-MY"/>
+        </w:rPr>
+        <w:t>MAIN ENDP</w:t>
+      </w:r>
+    </w:p>
+    <w:p>
+      <w:pPr>
+        <w:tabs>
+          <w:tab w:val="left" w:pos="1788"/>
+        </w:tabs>
+        <w:spacing w:after="0"/>
+        <w:jc w:val="both"/>
+        <w:rPr>
+          <w:rFonts w:ascii="Times New Roman" w:hAnsi="Times New Roman" w:cs="Times New Roman"/>
+          <w:lang w:val="en-MY"/>
+        </w:rPr>
+      </w:pPr>
+      <w:r>
+        <w:rPr>
+          <w:rFonts w:ascii="Times New Roman" w:hAnsi="Times New Roman" w:cs="Times New Roman"/>
+          <w:lang w:val="en-MY"/>
+        </w:rPr>
+        <w:t>END MAIN</w:t>
+      </w:r>
+    </w:p>
+    <w:p>
+      <w:pPr>
+        <w:tabs>
+          <w:tab w:val="left" w:pos="1788"/>
+        </w:tabs>
+        <w:spacing w:after="0"/>
+        <w:jc w:val="both"/>
+        <w:rPr>
+          <w:rFonts w:ascii="Times New Roman" w:hAnsi="Times New Roman" w:cs="Times New Roman"/>
+        </w:rPr>
+      </w:pPr>
+    </w:p>
+    <w:p>
+      <w:pPr>
+        <w:rPr>
+          <w:rFonts w:ascii="Times New Roman" w:hAnsi="Times New Roman" w:cs="Times New Roman"/>
+          <w:b/>
+          <w:bCs/>
+          <w:color w:val="FFFFFF" w:themeColor="background1"/>
+        </w:rPr>
+      </w:pPr>
+      <w:r>
+        <w:rPr>
+          <w:rFonts w:ascii="Times New Roman" w:hAnsi="Times New Roman" w:cs="Times New Roman"/>
+          <w:b/>
+          <w:bCs/>
+          <w:color w:val="FFFFFF" w:themeColor="background1"/>
+        </w:rPr>
+        <w:br w:type="page"/>
+      </w:r>
     </w:p>
     <w:p>
       <w:pPr>
@@ -31222,6 +33877,7 @@
           <w:bCs/>
           <w:color w:val="FFFFFF" w:themeColor="background1"/>
         </w:rPr>
+        <w:lastRenderedPageBreak/>
         <w:t xml:space="preserve">TUTORIAL 9: </w:t>
       </w:r>
       <w:r>
@@ -32125,7 +34781,6 @@
           <w:rFonts w:ascii="Times New Roman" w:hAnsi="Times New Roman" w:cs="Times New Roman"/>
           <w:color w:val="000000"/>
         </w:rPr>
-        <w:lastRenderedPageBreak/>
         <w:t xml:space="preserve">if (al &gt; bl || bl &gt; cl) </w:t>
       </w:r>
     </w:p>
@@ -32255,6 +34910,7 @@
           <w:rFonts w:ascii="Times New Roman" w:hAnsi="Times New Roman" w:cs="Times New Roman"/>
           <w:color w:val="000000"/>
         </w:rPr>
+        <w:lastRenderedPageBreak/>
         <w:t xml:space="preserve">Write an assembly program to count the vowels in a character array “This is my favorite”. Print out the number of occurrences of each of the vowels a, e, i, o, and u. </w:t>
       </w:r>
     </w:p>
@@ -33973,7 +36629,6 @@
                 <w:rFonts w:ascii="Times New Roman" w:hAnsi="Times New Roman" w:cs="Times New Roman"/>
                 <w:color w:val="000000"/>
               </w:rPr>
-              <w:lastRenderedPageBreak/>
               <w:t>*** Invalid Password. Access Denied! ***</w:t>
             </w:r>
           </w:p>
@@ -34055,6 +36710,7 @@
           <w:bCs/>
           <w:color w:val="FFFFFF" w:themeColor="background1"/>
         </w:rPr>
+        <w:lastRenderedPageBreak/>
         <w:t xml:space="preserve">TUTORIAL 10: </w:t>
       </w:r>
       <w:r>
@@ -35133,6 +37789,7 @@
           <w:rFonts w:ascii="Times New Roman" w:hAnsi="Times New Roman" w:cs="Times New Roman"/>
           <w:color w:val="000000"/>
         </w:rPr>
+        <w:lastRenderedPageBreak/>
         <w:t xml:space="preserve">Write instructions to reset cursor in the new line and at the left most position. </w:t>
       </w:r>
     </w:p>
@@ -36496,6 +39153,7 @@
           <w:bCs/>
           <w:color w:val="FFFFFF" w:themeColor="background1"/>
         </w:rPr>
+        <w:lastRenderedPageBreak/>
         <w:t xml:space="preserve">TUTORIAL 11: </w:t>
       </w:r>
       <w:r>
@@ -37860,7 +40518,6 @@
           <w:sz w:val="22"/>
           <w:szCs w:val="22"/>
         </w:rPr>
-        <w:lastRenderedPageBreak/>
         <w:t xml:space="preserve">Why is the interrupt used in this case? What would be happened if there were no interrupt capability on this computer? </w:t>
       </w:r>
     </w:p>
@@ -37944,6 +40601,7 @@
           <w:bCs/>
           <w:color w:val="FFFFFF" w:themeColor="background1"/>
         </w:rPr>
+        <w:lastRenderedPageBreak/>
         <w:t>TUTORIAL 12: Computer Architecture</w:t>
       </w:r>
     </w:p>
@@ -39221,7 +41879,6 @@
           <w:noProof/>
           <w:lang w:eastAsia="en-US"/>
         </w:rPr>
-        <w:lastRenderedPageBreak/>
         <w:drawing>
           <wp:inline distT="0" distB="0" distL="0" distR="0">
             <wp:extent cx="5473411" cy="1057275"/>
@@ -45829,7 +48486,7 @@
 </file>
 
 <file path=customXml/itemProps1.xml><?xml version="1.0" encoding="utf-8"?>
-<ds:datastoreItem xmlns:ds="http://schemas.openxmlformats.org/officeDocument/2006/customXml" ds:itemID="{D621C4C8-32CC-4924-87AE-78AEC3602AFB}">
+<ds:datastoreItem xmlns:ds="http://schemas.openxmlformats.org/officeDocument/2006/customXml" ds:itemID="{F4A08819-3463-4F85-8F00-0EB345C7DEBA}">
   <ds:schemaRefs>
     <ds:schemaRef ds:uri="http://schemas.openxmlformats.org/officeDocument/2006/bibliography"/>
   </ds:schemaRefs>

</xml_diff>